<commit_message>
Update report and TODO
</commit_message>
<xml_diff>
--- a/jiachenl-HW3-Report.docx
+++ b/jiachenl-HW3-Report.docx
@@ -1,6 +1,6 @@
 
 <file path=word/document.xml><?xml version="1.0" encoding="utf-8"?>
-<w:document xmlns:wpc="http://schemas.microsoft.com/office/word/2010/wordprocessingCanvas" xmlns:mc="http://schemas.openxmlformats.org/markup-compatibility/2006" xmlns:o="urn:schemas-microsoft-com:office:office" xmlns:r="http://schemas.openxmlformats.org/officeDocument/2006/relationships" xmlns:m="http://schemas.openxmlformats.org/officeDocument/2006/math" xmlns:v="urn:schemas-microsoft-com:vml" xmlns:wp14="http://schemas.microsoft.com/office/word/2010/wordprocessingDrawing" xmlns:wp="http://schemas.openxmlformats.org/drawingml/2006/wordprocessingDrawing" xmlns:w10="urn:schemas-microsoft-com:office:word" xmlns:w="http://schemas.openxmlformats.org/wordprocessingml/2006/main" xmlns:w14="http://schemas.microsoft.com/office/word/2010/wordml" xmlns:wpg="http://schemas.microsoft.com/office/word/2010/wordprocessingGroup" xmlns:wpi="http://schemas.microsoft.com/office/word/2010/wordprocessingInk" xmlns:wne="http://schemas.microsoft.com/office/word/2006/wordml" xmlns:wps="http://schemas.microsoft.com/office/word/2010/wordprocessingShape" mc:Ignorable="w14 wp14">
+<w:document xmlns:wpc="http://schemas.microsoft.com/office/word/2010/wordprocessingCanvas" xmlns:mc="http://schemas.openxmlformats.org/markup-compatibility/2006" xmlns:o="urn:schemas-microsoft-com:office:office" xmlns:r="http://schemas.openxmlformats.org/officeDocument/2006/relationships" xmlns:m="http://schemas.openxmlformats.org/officeDocument/2006/math" xmlns:v="urn:schemas-microsoft-com:vml" xmlns:wp14="http://schemas.microsoft.com/office/word/2010/wordprocessingDrawing" xmlns:wp="http://schemas.openxmlformats.org/drawingml/2006/wordprocessingDrawing" xmlns:w10="urn:schemas-microsoft-com:office:word" xmlns:w="http://schemas.openxmlformats.org/wordprocessingml/2006/main" xmlns:w14="http://schemas.microsoft.com/office/word/2010/wordml" xmlns:w15="http://schemas.microsoft.com/office/word/2012/wordml" xmlns:wpg="http://schemas.microsoft.com/office/word/2010/wordprocessingGroup" xmlns:wpi="http://schemas.microsoft.com/office/word/2010/wordprocessingInk" xmlns:wne="http://schemas.microsoft.com/office/word/2006/wordml" xmlns:wps="http://schemas.microsoft.com/office/word/2010/wordprocessingShape" mc:Ignorable="w14 w15 wp14">
   <w:body>
     <w:p>
       <w:pPr>
@@ -14,7 +14,6 @@
           <w:szCs w:val="24"/>
         </w:rPr>
       </w:pPr>
-      <w:proofErr w:type="gramStart"/>
       <w:r>
         <w:rPr>
           <w:rFonts w:eastAsia="Times New Roman" w:cs="Times New Roman"/>
@@ -23,9 +22,8 @@
           <w:sz w:val="24"/>
           <w:szCs w:val="24"/>
         </w:rPr>
-        <w:t>Your</w:t>
+        <w:t>Your Name</w:t>
       </w:r>
-      <w:proofErr w:type="gramEnd"/>
       <w:r>
         <w:rPr>
           <w:rFonts w:eastAsia="Times New Roman" w:cs="Times New Roman"/>
@@ -34,7 +32,7 @@
           <w:sz w:val="24"/>
           <w:szCs w:val="24"/>
         </w:rPr>
-        <w:t xml:space="preserve"> Name</w:t>
+        <w:t>: Jiachen Li</w:t>
       </w:r>
     </w:p>
     <w:p>
@@ -49,7 +47,6 @@
           <w:szCs w:val="24"/>
         </w:rPr>
       </w:pPr>
-      <w:proofErr w:type="gramStart"/>
       <w:r>
         <w:rPr>
           <w:rFonts w:eastAsia="Times New Roman" w:cs="Times New Roman"/>
@@ -58,9 +55,8 @@
           <w:sz w:val="24"/>
           <w:szCs w:val="24"/>
         </w:rPr>
-        <w:t>Your</w:t>
+        <w:t>Your Andrew ID</w:t>
       </w:r>
-      <w:proofErr w:type="gramEnd"/>
       <w:r>
         <w:rPr>
           <w:rFonts w:eastAsia="Times New Roman" w:cs="Times New Roman"/>
@@ -69,7 +65,7 @@
           <w:sz w:val="24"/>
           <w:szCs w:val="24"/>
         </w:rPr>
-        <w:t xml:space="preserve"> Andrew ID</w:t>
+        <w:t>: jiachenl</w:t>
       </w:r>
     </w:p>
     <w:p>
@@ -107,7 +103,7 @@
     </w:p>
     <w:p>
       <w:pPr>
-        <w:pStyle w:val="Heading1"/>
+        <w:pStyle w:val="1"/>
         <w:numPr>
           <w:ilvl w:val="0"/>
           <w:numId w:val="0"/>
@@ -137,15 +133,24 @@
       </w:pPr>
       <w:r>
         <w:rPr>
+          <w:rFonts w:hint="eastAsia"/>
+        </w:rPr>
+        <w:t>I certi</w:t>
+      </w:r>
+      <w:r>
+        <w:t>fy that all of the materials I submit are original works that were done by myself.</w:t>
+      </w:r>
+      <w:r>
+        <w:rPr>
           <w:i/>
           <w:color w:val="FF0000"/>
         </w:rPr>
-        <w:t>You must certify that all of the material that you submit is original work that was done only by you. If your report does not have this statement, it will not be graded.</w:t>
+        <w:t>.</w:t>
       </w:r>
     </w:p>
     <w:p>
       <w:pPr>
-        <w:pStyle w:val="Heading1"/>
+        <w:pStyle w:val="1"/>
         <w:jc w:val="both"/>
         <w:rPr>
           <w:rFonts w:eastAsia="Times New Roman"/>
@@ -160,7 +165,7 @@
     </w:p>
     <w:tbl>
       <w:tblPr>
-        <w:tblStyle w:val="TableGrid"/>
+        <w:tblStyle w:val="a3"/>
         <w:tblW w:w="0" w:type="auto"/>
         <w:tblInd w:w="540" w:type="dxa"/>
         <w:tblLook w:val="04A0" w:firstRow="1" w:lastRow="0" w:firstColumn="1" w:lastColumn="0" w:noHBand="0" w:noVBand="1"/>
@@ -306,7 +311,7 @@
               <w:jc w:val="center"/>
             </w:pPr>
             <w:r>
-              <w:t>0.0000</w:t>
+              <w:t>0.1500</w:t>
             </w:r>
           </w:p>
         </w:tc>
@@ -319,7 +324,7 @@
               <w:jc w:val="center"/>
             </w:pPr>
             <w:r>
-              <w:t>0.0000</w:t>
+              <w:t>0.2900</w:t>
             </w:r>
           </w:p>
         </w:tc>
@@ -332,7 +337,7 @@
               <w:jc w:val="center"/>
             </w:pPr>
             <w:r>
-              <w:t>0.0000</w:t>
+              <w:t>0.2400</w:t>
             </w:r>
           </w:p>
         </w:tc>
@@ -365,7 +370,7 @@
               <w:jc w:val="center"/>
             </w:pPr>
             <w:r>
-              <w:t>0.0000</w:t>
+              <w:t>0.1800</w:t>
             </w:r>
           </w:p>
         </w:tc>
@@ -378,7 +383,7 @@
               <w:jc w:val="center"/>
             </w:pPr>
             <w:r>
-              <w:t>0.0000</w:t>
+              <w:t>0.3050</w:t>
             </w:r>
           </w:p>
         </w:tc>
@@ -391,7 +396,7 @@
               <w:jc w:val="center"/>
             </w:pPr>
             <w:r>
-              <w:t>0.0000</w:t>
+              <w:t>0.2750</w:t>
             </w:r>
           </w:p>
         </w:tc>
@@ -424,7 +429,7 @@
               <w:jc w:val="center"/>
             </w:pPr>
             <w:r>
-              <w:t>0.0000</w:t>
+              <w:t>0.1667</w:t>
             </w:r>
           </w:p>
         </w:tc>
@@ -437,7 +442,7 @@
               <w:jc w:val="center"/>
             </w:pPr>
             <w:r>
-              <w:t>0.0000</w:t>
+              <w:t>0.3267</w:t>
             </w:r>
           </w:p>
         </w:tc>
@@ -450,7 +455,7 @@
               <w:jc w:val="center"/>
             </w:pPr>
             <w:r>
-              <w:t>0.0000</w:t>
+              <w:t>0.2967</w:t>
             </w:r>
           </w:p>
         </w:tc>
@@ -483,7 +488,10 @@
               <w:jc w:val="center"/>
             </w:pPr>
             <w:r>
-              <w:t>0.0000</w:t>
+              <w:t>0.</w:t>
+            </w:r>
+            <w:r>
+              <w:t>0566</w:t>
             </w:r>
           </w:p>
         </w:tc>
@@ -496,7 +504,10 @@
               <w:jc w:val="center"/>
             </w:pPr>
             <w:r>
-              <w:t>0.0000</w:t>
+              <w:t>0</w:t>
+            </w:r>
+            <w:r>
+              <w:t>.1325</w:t>
             </w:r>
           </w:p>
         </w:tc>
@@ -509,7 +520,7 @@
               <w:jc w:val="center"/>
             </w:pPr>
             <w:r>
-              <w:t>0.0000</w:t>
+              <w:t>0.1275</w:t>
             </w:r>
           </w:p>
         </w:tc>
@@ -541,11 +552,9 @@
             <w:pPr>
               <w:jc w:val="center"/>
             </w:pPr>
-            <w:proofErr w:type="spellStart"/>
-            <w:r>
-              <w:t>mm:ss</w:t>
-            </w:r>
-            <w:proofErr w:type="spellEnd"/>
+            <w:r>
+              <w:t>00:09</w:t>
+            </w:r>
           </w:p>
         </w:tc>
         <w:tc>
@@ -556,11 +565,9 @@
             <w:pPr>
               <w:jc w:val="center"/>
             </w:pPr>
-            <w:proofErr w:type="spellStart"/>
-            <w:r>
-              <w:t>mm:ss</w:t>
-            </w:r>
-            <w:proofErr w:type="spellEnd"/>
+            <w:r>
+              <w:t>00:09</w:t>
+            </w:r>
           </w:p>
         </w:tc>
         <w:tc>
@@ -571,18 +578,22 @@
             <w:pPr>
               <w:jc w:val="center"/>
             </w:pPr>
-            <w:proofErr w:type="spellStart"/>
-            <w:r>
-              <w:t>mm:ss</w:t>
-            </w:r>
-            <w:proofErr w:type="spellEnd"/>
+            <w:r>
+              <w:t>00</w:t>
+            </w:r>
+            <w:r>
+              <w:t>:</w:t>
+            </w:r>
+            <w:r>
+              <w:t>09</w:t>
+            </w:r>
           </w:p>
         </w:tc>
       </w:tr>
     </w:tbl>
     <w:p>
       <w:pPr>
-        <w:pStyle w:val="Heading1"/>
+        <w:pStyle w:val="1"/>
         <w:jc w:val="both"/>
         <w:rPr>
           <w:rFonts w:eastAsia="Times New Roman"/>
@@ -621,7 +632,7 @@
     </w:p>
     <w:tbl>
       <w:tblPr>
-        <w:tblStyle w:val="TableGrid"/>
+        <w:tblStyle w:val="a3"/>
         <w:tblW w:w="8478" w:type="dxa"/>
         <w:tblInd w:w="540" w:type="dxa"/>
         <w:tblLayout w:type="fixed"/>
@@ -716,34 +727,40 @@
                 <w:sz w:val="18"/>
                 <w:szCs w:val="18"/>
               </w:rPr>
-              <w:t xml:space="preserve">0.00 </w:t>
-            </w:r>
-            <w:proofErr w:type="spellStart"/>
-            <w:r>
-              <w:rPr>
-                <w:b/>
-                <w:sz w:val="18"/>
-                <w:szCs w:val="18"/>
-              </w:rPr>
-              <w:t>url</w:t>
-            </w:r>
-            <w:proofErr w:type="spellEnd"/>
-          </w:p>
-          <w:p>
-            <w:pPr>
-              <w:rPr>
-                <w:b/>
-                <w:sz w:val="18"/>
-                <w:szCs w:val="18"/>
-              </w:rPr>
-            </w:pPr>
-            <w:r>
-              <w:rPr>
-                <w:b/>
-                <w:sz w:val="18"/>
-                <w:szCs w:val="18"/>
-              </w:rPr>
-              <w:t>0.00 keyw</w:t>
+              <w:t>0.2</w:t>
+            </w:r>
+            <w:r>
+              <w:rPr>
+                <w:b/>
+                <w:sz w:val="18"/>
+                <w:szCs w:val="18"/>
+              </w:rPr>
+              <w:t>0 url</w:t>
+            </w:r>
+          </w:p>
+          <w:p>
+            <w:pPr>
+              <w:rPr>
+                <w:b/>
+                <w:sz w:val="18"/>
+                <w:szCs w:val="18"/>
+              </w:rPr>
+            </w:pPr>
+            <w:r>
+              <w:rPr>
+                <w:b/>
+                <w:sz w:val="18"/>
+                <w:szCs w:val="18"/>
+              </w:rPr>
+              <w:t>0.2</w:t>
+            </w:r>
+            <w:r>
+              <w:rPr>
+                <w:b/>
+                <w:sz w:val="18"/>
+                <w:szCs w:val="18"/>
+              </w:rPr>
+              <w:t>0 keyw</w:t>
             </w:r>
             <w:r>
               <w:rPr>
@@ -768,52 +785,66 @@
                 <w:sz w:val="18"/>
                 <w:szCs w:val="18"/>
               </w:rPr>
-              <w:t>0.00 title</w:t>
-            </w:r>
-          </w:p>
-          <w:p>
-            <w:pPr>
-              <w:rPr>
-                <w:b/>
-                <w:sz w:val="18"/>
-                <w:szCs w:val="18"/>
-              </w:rPr>
-            </w:pPr>
-            <w:r>
-              <w:rPr>
-                <w:b/>
-                <w:sz w:val="18"/>
-                <w:szCs w:val="18"/>
-              </w:rPr>
-              <w:t>0.00 body</w:t>
-            </w:r>
-          </w:p>
-          <w:p>
-            <w:pPr>
-              <w:rPr>
-                <w:b/>
-                <w:sz w:val="18"/>
-                <w:szCs w:val="18"/>
-              </w:rPr>
-            </w:pPr>
-            <w:r>
-              <w:rPr>
-                <w:b/>
-                <w:sz w:val="18"/>
-                <w:szCs w:val="18"/>
-              </w:rPr>
-              <w:t xml:space="preserve">0.00 </w:t>
-            </w:r>
-            <w:proofErr w:type="spellStart"/>
-            <w:r>
-              <w:rPr>
-                <w:b/>
-                <w:sz w:val="18"/>
-                <w:szCs w:val="18"/>
-              </w:rPr>
-              <w:t>inlink</w:t>
-            </w:r>
-            <w:proofErr w:type="spellEnd"/>
+              <w:t>0.2</w:t>
+            </w:r>
+            <w:r>
+              <w:rPr>
+                <w:b/>
+                <w:sz w:val="18"/>
+                <w:szCs w:val="18"/>
+              </w:rPr>
+              <w:t>0 title</w:t>
+            </w:r>
+          </w:p>
+          <w:p>
+            <w:pPr>
+              <w:rPr>
+                <w:b/>
+                <w:sz w:val="18"/>
+                <w:szCs w:val="18"/>
+              </w:rPr>
+            </w:pPr>
+            <w:r>
+              <w:rPr>
+                <w:b/>
+                <w:sz w:val="18"/>
+                <w:szCs w:val="18"/>
+              </w:rPr>
+              <w:t>0.2</w:t>
+            </w:r>
+            <w:r>
+              <w:rPr>
+                <w:b/>
+                <w:sz w:val="18"/>
+                <w:szCs w:val="18"/>
+              </w:rPr>
+              <w:t>0 body</w:t>
+            </w:r>
+          </w:p>
+          <w:p>
+            <w:pPr>
+              <w:rPr>
+                <w:b/>
+                <w:sz w:val="18"/>
+                <w:szCs w:val="18"/>
+              </w:rPr>
+            </w:pPr>
+            <w:r>
+              <w:rPr>
+                <w:b/>
+                <w:sz w:val="18"/>
+                <w:szCs w:val="18"/>
+              </w:rPr>
+              <w:t>0.2</w:t>
+            </w:r>
+            <w:r>
+              <w:rPr>
+                <w:b/>
+                <w:sz w:val="18"/>
+                <w:szCs w:val="18"/>
+              </w:rPr>
+              <w:t>0 inlink</w:t>
+            </w:r>
           </w:p>
         </w:tc>
         <w:tc>
@@ -834,34 +865,48 @@
                 <w:sz w:val="18"/>
                 <w:szCs w:val="18"/>
               </w:rPr>
-              <w:t xml:space="preserve">0.00 </w:t>
-            </w:r>
-            <w:proofErr w:type="spellStart"/>
-            <w:r>
-              <w:rPr>
-                <w:b/>
-                <w:sz w:val="18"/>
-                <w:szCs w:val="18"/>
-              </w:rPr>
-              <w:t>url</w:t>
-            </w:r>
-            <w:proofErr w:type="spellEnd"/>
-          </w:p>
-          <w:p>
-            <w:pPr>
-              <w:rPr>
-                <w:b/>
-                <w:sz w:val="18"/>
-                <w:szCs w:val="18"/>
-              </w:rPr>
-            </w:pPr>
-            <w:r>
-              <w:rPr>
-                <w:b/>
-                <w:sz w:val="18"/>
-                <w:szCs w:val="18"/>
-              </w:rPr>
-              <w:t>0.00 keyw</w:t>
+              <w:t>0.05</w:t>
+            </w:r>
+            <w:r>
+              <w:rPr>
+                <w:b/>
+                <w:sz w:val="18"/>
+                <w:szCs w:val="18"/>
+              </w:rPr>
+              <w:t xml:space="preserve"> url</w:t>
+            </w:r>
+          </w:p>
+          <w:p>
+            <w:pPr>
+              <w:rPr>
+                <w:b/>
+                <w:sz w:val="18"/>
+                <w:szCs w:val="18"/>
+              </w:rPr>
+            </w:pPr>
+            <w:r>
+              <w:rPr>
+                <w:b/>
+                <w:sz w:val="18"/>
+                <w:szCs w:val="18"/>
+              </w:rPr>
+              <w:t>0.1</w:t>
+            </w:r>
+            <w:r>
+              <w:rPr>
+                <w:b/>
+                <w:sz w:val="18"/>
+                <w:szCs w:val="18"/>
+              </w:rPr>
+              <w:t>0</w:t>
+            </w:r>
+            <w:r>
+              <w:rPr>
+                <w:b/>
+                <w:sz w:val="18"/>
+                <w:szCs w:val="18"/>
+              </w:rPr>
+              <w:t xml:space="preserve"> keyw</w:t>
             </w:r>
             <w:r>
               <w:rPr>
@@ -886,52 +931,74 @@
                 <w:sz w:val="18"/>
                 <w:szCs w:val="18"/>
               </w:rPr>
-              <w:t>0.00 title</w:t>
-            </w:r>
-          </w:p>
-          <w:p>
-            <w:pPr>
-              <w:rPr>
-                <w:b/>
-                <w:sz w:val="18"/>
-                <w:szCs w:val="18"/>
-              </w:rPr>
-            </w:pPr>
-            <w:r>
-              <w:rPr>
-                <w:b/>
-                <w:sz w:val="18"/>
-                <w:szCs w:val="18"/>
-              </w:rPr>
-              <w:t>0.00 body</w:t>
-            </w:r>
-          </w:p>
-          <w:p>
-            <w:pPr>
-              <w:rPr>
-                <w:b/>
-                <w:sz w:val="18"/>
-                <w:szCs w:val="18"/>
-              </w:rPr>
-            </w:pPr>
-            <w:r>
-              <w:rPr>
-                <w:b/>
-                <w:sz w:val="18"/>
-                <w:szCs w:val="18"/>
-              </w:rPr>
-              <w:t xml:space="preserve">0.00 </w:t>
-            </w:r>
-            <w:proofErr w:type="spellStart"/>
-            <w:r>
-              <w:rPr>
-                <w:b/>
-                <w:sz w:val="18"/>
-                <w:szCs w:val="18"/>
-              </w:rPr>
-              <w:t>inlink</w:t>
-            </w:r>
-            <w:proofErr w:type="spellEnd"/>
+              <w:t>0.20</w:t>
+            </w:r>
+            <w:r>
+              <w:rPr>
+                <w:b/>
+                <w:sz w:val="18"/>
+                <w:szCs w:val="18"/>
+              </w:rPr>
+              <w:t xml:space="preserve"> title</w:t>
+            </w:r>
+          </w:p>
+          <w:p>
+            <w:pPr>
+              <w:rPr>
+                <w:b/>
+                <w:sz w:val="18"/>
+                <w:szCs w:val="18"/>
+              </w:rPr>
+            </w:pPr>
+            <w:r>
+              <w:rPr>
+                <w:b/>
+                <w:sz w:val="18"/>
+                <w:szCs w:val="18"/>
+              </w:rPr>
+              <w:t>0.</w:t>
+            </w:r>
+            <w:r>
+              <w:rPr>
+                <w:b/>
+                <w:sz w:val="18"/>
+                <w:szCs w:val="18"/>
+              </w:rPr>
+              <w:t>60</w:t>
+            </w:r>
+            <w:r>
+              <w:rPr>
+                <w:b/>
+                <w:sz w:val="18"/>
+                <w:szCs w:val="18"/>
+              </w:rPr>
+              <w:t xml:space="preserve"> body</w:t>
+            </w:r>
+          </w:p>
+          <w:p>
+            <w:pPr>
+              <w:rPr>
+                <w:b/>
+                <w:sz w:val="18"/>
+                <w:szCs w:val="18"/>
+              </w:rPr>
+            </w:pPr>
+            <w:r>
+              <w:rPr>
+                <w:b/>
+                <w:sz w:val="18"/>
+                <w:szCs w:val="18"/>
+              </w:rPr>
+              <w:t>0.05</w:t>
+            </w:r>
+            <w:r>
+              <w:rPr>
+                <w:b/>
+                <w:sz w:val="18"/>
+                <w:szCs w:val="18"/>
+              </w:rPr>
+              <w:t xml:space="preserve"> inlink</w:t>
+            </w:r>
           </w:p>
         </w:tc>
         <w:tc>
@@ -952,34 +1019,40 @@
                 <w:sz w:val="18"/>
                 <w:szCs w:val="18"/>
               </w:rPr>
-              <w:t xml:space="preserve">0.00 </w:t>
-            </w:r>
-            <w:proofErr w:type="spellStart"/>
-            <w:r>
-              <w:rPr>
-                <w:b/>
-                <w:sz w:val="18"/>
-                <w:szCs w:val="18"/>
-              </w:rPr>
-              <w:t>url</w:t>
-            </w:r>
-            <w:proofErr w:type="spellEnd"/>
-          </w:p>
-          <w:p>
-            <w:pPr>
-              <w:rPr>
-                <w:b/>
-                <w:sz w:val="18"/>
-                <w:szCs w:val="18"/>
-              </w:rPr>
-            </w:pPr>
-            <w:r>
-              <w:rPr>
-                <w:b/>
-                <w:sz w:val="18"/>
-                <w:szCs w:val="18"/>
-              </w:rPr>
-              <w:t>0.00 keyw</w:t>
+              <w:t>0.05</w:t>
+            </w:r>
+            <w:r>
+              <w:rPr>
+                <w:b/>
+                <w:sz w:val="18"/>
+                <w:szCs w:val="18"/>
+              </w:rPr>
+              <w:t xml:space="preserve"> url</w:t>
+            </w:r>
+          </w:p>
+          <w:p>
+            <w:pPr>
+              <w:rPr>
+                <w:b/>
+                <w:sz w:val="18"/>
+                <w:szCs w:val="18"/>
+              </w:rPr>
+            </w:pPr>
+            <w:r>
+              <w:rPr>
+                <w:b/>
+                <w:sz w:val="18"/>
+                <w:szCs w:val="18"/>
+              </w:rPr>
+              <w:t>0.20</w:t>
+            </w:r>
+            <w:r>
+              <w:rPr>
+                <w:b/>
+                <w:sz w:val="18"/>
+                <w:szCs w:val="18"/>
+              </w:rPr>
+              <w:t xml:space="preserve"> keyw</w:t>
             </w:r>
             <w:r>
               <w:rPr>
@@ -1004,52 +1077,90 @@
                 <w:sz w:val="18"/>
                 <w:szCs w:val="18"/>
               </w:rPr>
-              <w:t>0.00 title</w:t>
-            </w:r>
-          </w:p>
-          <w:p>
-            <w:pPr>
-              <w:rPr>
-                <w:b/>
-                <w:sz w:val="18"/>
-                <w:szCs w:val="18"/>
-              </w:rPr>
-            </w:pPr>
-            <w:r>
-              <w:rPr>
-                <w:b/>
-                <w:sz w:val="18"/>
-                <w:szCs w:val="18"/>
-              </w:rPr>
-              <w:t>0.00 body</w:t>
-            </w:r>
-          </w:p>
-          <w:p>
-            <w:pPr>
-              <w:rPr>
-                <w:b/>
-                <w:sz w:val="18"/>
-                <w:szCs w:val="18"/>
-              </w:rPr>
-            </w:pPr>
-            <w:r>
-              <w:rPr>
-                <w:b/>
-                <w:sz w:val="18"/>
-                <w:szCs w:val="18"/>
-              </w:rPr>
-              <w:t xml:space="preserve">0.00 </w:t>
-            </w:r>
-            <w:proofErr w:type="spellStart"/>
-            <w:r>
-              <w:rPr>
-                <w:b/>
-                <w:sz w:val="18"/>
-                <w:szCs w:val="18"/>
-              </w:rPr>
-              <w:t>inlink</w:t>
-            </w:r>
-            <w:proofErr w:type="spellEnd"/>
+              <w:t>0.</w:t>
+            </w:r>
+            <w:r>
+              <w:rPr>
+                <w:b/>
+                <w:sz w:val="18"/>
+                <w:szCs w:val="18"/>
+              </w:rPr>
+              <w:t>1</w:t>
+            </w:r>
+            <w:r>
+              <w:rPr>
+                <w:b/>
+                <w:sz w:val="18"/>
+                <w:szCs w:val="18"/>
+              </w:rPr>
+              <w:t>0 title</w:t>
+            </w:r>
+          </w:p>
+          <w:p>
+            <w:pPr>
+              <w:rPr>
+                <w:b/>
+                <w:sz w:val="18"/>
+                <w:szCs w:val="18"/>
+              </w:rPr>
+            </w:pPr>
+            <w:r>
+              <w:rPr>
+                <w:b/>
+                <w:sz w:val="18"/>
+                <w:szCs w:val="18"/>
+              </w:rPr>
+              <w:t>0.</w:t>
+            </w:r>
+            <w:r>
+              <w:rPr>
+                <w:b/>
+                <w:sz w:val="18"/>
+                <w:szCs w:val="18"/>
+              </w:rPr>
+              <w:t>6</w:t>
+            </w:r>
+            <w:r>
+              <w:rPr>
+                <w:b/>
+                <w:sz w:val="18"/>
+                <w:szCs w:val="18"/>
+              </w:rPr>
+              <w:t>0</w:t>
+            </w:r>
+            <w:r>
+              <w:rPr>
+                <w:b/>
+                <w:sz w:val="18"/>
+                <w:szCs w:val="18"/>
+              </w:rPr>
+              <w:t xml:space="preserve"> body</w:t>
+            </w:r>
+          </w:p>
+          <w:p>
+            <w:pPr>
+              <w:rPr>
+                <w:b/>
+                <w:sz w:val="18"/>
+                <w:szCs w:val="18"/>
+              </w:rPr>
+            </w:pPr>
+            <w:r>
+              <w:rPr>
+                <w:b/>
+                <w:sz w:val="18"/>
+                <w:szCs w:val="18"/>
+              </w:rPr>
+              <w:t>0.05</w:t>
+            </w:r>
+            <w:r>
+              <w:rPr>
+                <w:b/>
+                <w:sz w:val="18"/>
+                <w:szCs w:val="18"/>
+              </w:rPr>
+              <w:t xml:space="preserve"> inlink</w:t>
+            </w:r>
           </w:p>
         </w:tc>
         <w:tc>
@@ -1070,34 +1181,48 @@
                 <w:sz w:val="18"/>
                 <w:szCs w:val="18"/>
               </w:rPr>
-              <w:t xml:space="preserve">0.00 </w:t>
-            </w:r>
-            <w:proofErr w:type="spellStart"/>
-            <w:r>
-              <w:rPr>
-                <w:b/>
-                <w:sz w:val="18"/>
-                <w:szCs w:val="18"/>
-              </w:rPr>
-              <w:t>url</w:t>
-            </w:r>
-            <w:proofErr w:type="spellEnd"/>
-          </w:p>
-          <w:p>
-            <w:pPr>
-              <w:rPr>
-                <w:b/>
-                <w:sz w:val="18"/>
-                <w:szCs w:val="18"/>
-              </w:rPr>
-            </w:pPr>
-            <w:r>
-              <w:rPr>
-                <w:b/>
-                <w:sz w:val="18"/>
-                <w:szCs w:val="18"/>
-              </w:rPr>
-              <w:t>0.00 keyw</w:t>
+              <w:t>0.05</w:t>
+            </w:r>
+            <w:r>
+              <w:rPr>
+                <w:b/>
+                <w:sz w:val="18"/>
+                <w:szCs w:val="18"/>
+              </w:rPr>
+              <w:t xml:space="preserve"> url</w:t>
+            </w:r>
+          </w:p>
+          <w:p>
+            <w:pPr>
+              <w:rPr>
+                <w:b/>
+                <w:sz w:val="18"/>
+                <w:szCs w:val="18"/>
+              </w:rPr>
+            </w:pPr>
+            <w:r>
+              <w:rPr>
+                <w:b/>
+                <w:sz w:val="18"/>
+                <w:szCs w:val="18"/>
+              </w:rPr>
+              <w:t>0.1</w:t>
+            </w:r>
+            <w:r>
+              <w:rPr>
+                <w:b/>
+                <w:sz w:val="18"/>
+                <w:szCs w:val="18"/>
+              </w:rPr>
+              <w:t>0</w:t>
+            </w:r>
+            <w:r>
+              <w:rPr>
+                <w:b/>
+                <w:sz w:val="18"/>
+                <w:szCs w:val="18"/>
+              </w:rPr>
+              <w:t xml:space="preserve"> keyw</w:t>
             </w:r>
             <w:r>
               <w:rPr>
@@ -1122,52 +1247,90 @@
                 <w:sz w:val="18"/>
                 <w:szCs w:val="18"/>
               </w:rPr>
-              <w:t>0.00 title</w:t>
-            </w:r>
-          </w:p>
-          <w:p>
-            <w:pPr>
-              <w:rPr>
-                <w:b/>
-                <w:sz w:val="18"/>
-                <w:szCs w:val="18"/>
-              </w:rPr>
-            </w:pPr>
-            <w:r>
-              <w:rPr>
-                <w:b/>
-                <w:sz w:val="18"/>
-                <w:szCs w:val="18"/>
-              </w:rPr>
-              <w:t>0.00 body</w:t>
-            </w:r>
-          </w:p>
-          <w:p>
-            <w:pPr>
-              <w:rPr>
-                <w:b/>
-                <w:sz w:val="18"/>
-                <w:szCs w:val="18"/>
-              </w:rPr>
-            </w:pPr>
-            <w:r>
-              <w:rPr>
-                <w:b/>
-                <w:sz w:val="18"/>
-                <w:szCs w:val="18"/>
-              </w:rPr>
-              <w:t xml:space="preserve">0.00 </w:t>
-            </w:r>
-            <w:proofErr w:type="spellStart"/>
-            <w:r>
-              <w:rPr>
-                <w:b/>
-                <w:sz w:val="18"/>
-                <w:szCs w:val="18"/>
-              </w:rPr>
-              <w:t>inlink</w:t>
-            </w:r>
-            <w:proofErr w:type="spellEnd"/>
+              <w:t>0.</w:t>
+            </w:r>
+            <w:r>
+              <w:rPr>
+                <w:b/>
+                <w:sz w:val="18"/>
+                <w:szCs w:val="18"/>
+              </w:rPr>
+              <w:t>0</w:t>
+            </w:r>
+            <w:r>
+              <w:rPr>
+                <w:b/>
+                <w:sz w:val="18"/>
+                <w:szCs w:val="18"/>
+              </w:rPr>
+              <w:t>5</w:t>
+            </w:r>
+            <w:r>
+              <w:rPr>
+                <w:b/>
+                <w:sz w:val="18"/>
+                <w:szCs w:val="18"/>
+              </w:rPr>
+              <w:t xml:space="preserve"> title</w:t>
+            </w:r>
+          </w:p>
+          <w:p>
+            <w:pPr>
+              <w:rPr>
+                <w:b/>
+                <w:sz w:val="18"/>
+                <w:szCs w:val="18"/>
+              </w:rPr>
+            </w:pPr>
+            <w:r>
+              <w:rPr>
+                <w:b/>
+                <w:sz w:val="18"/>
+                <w:szCs w:val="18"/>
+              </w:rPr>
+              <w:t>0.</w:t>
+            </w:r>
+            <w:r>
+              <w:rPr>
+                <w:b/>
+                <w:sz w:val="18"/>
+                <w:szCs w:val="18"/>
+              </w:rPr>
+              <w:t>6</w:t>
+            </w:r>
+            <w:r>
+              <w:rPr>
+                <w:b/>
+                <w:sz w:val="18"/>
+                <w:szCs w:val="18"/>
+              </w:rPr>
+              <w:t>0 body</w:t>
+            </w:r>
+          </w:p>
+          <w:p>
+            <w:pPr>
+              <w:rPr>
+                <w:b/>
+                <w:sz w:val="18"/>
+                <w:szCs w:val="18"/>
+              </w:rPr>
+            </w:pPr>
+            <w:r>
+              <w:rPr>
+                <w:b/>
+                <w:sz w:val="18"/>
+                <w:szCs w:val="18"/>
+              </w:rPr>
+              <w:t>0.20</w:t>
+            </w:r>
+            <w:r>
+              <w:rPr>
+                <w:b/>
+                <w:sz w:val="18"/>
+                <w:szCs w:val="18"/>
+              </w:rPr>
+              <w:t xml:space="preserve"> inlink</w:t>
+            </w:r>
           </w:p>
         </w:tc>
         <w:tc>
@@ -1188,34 +1351,48 @@
                 <w:sz w:val="18"/>
                 <w:szCs w:val="18"/>
               </w:rPr>
-              <w:t xml:space="preserve">0.00 </w:t>
-            </w:r>
-            <w:proofErr w:type="spellStart"/>
-            <w:r>
-              <w:rPr>
-                <w:b/>
-                <w:sz w:val="18"/>
-                <w:szCs w:val="18"/>
-              </w:rPr>
-              <w:t>url</w:t>
-            </w:r>
-            <w:proofErr w:type="spellEnd"/>
-          </w:p>
-          <w:p>
-            <w:pPr>
-              <w:rPr>
-                <w:b/>
-                <w:sz w:val="18"/>
-                <w:szCs w:val="18"/>
-              </w:rPr>
-            </w:pPr>
-            <w:r>
-              <w:rPr>
-                <w:b/>
-                <w:sz w:val="18"/>
-                <w:szCs w:val="18"/>
-              </w:rPr>
-              <w:t>0.00 keyw</w:t>
+              <w:t>0</w:t>
+            </w:r>
+            <w:r>
+              <w:rPr>
+                <w:b/>
+                <w:sz w:val="18"/>
+                <w:szCs w:val="18"/>
+              </w:rPr>
+              <w:t>.20</w:t>
+            </w:r>
+            <w:r>
+              <w:rPr>
+                <w:b/>
+                <w:sz w:val="18"/>
+                <w:szCs w:val="18"/>
+              </w:rPr>
+              <w:t xml:space="preserve"> url</w:t>
+            </w:r>
+          </w:p>
+          <w:p>
+            <w:pPr>
+              <w:rPr>
+                <w:b/>
+                <w:sz w:val="18"/>
+                <w:szCs w:val="18"/>
+              </w:rPr>
+            </w:pPr>
+            <w:r>
+              <w:rPr>
+                <w:b/>
+                <w:sz w:val="18"/>
+                <w:szCs w:val="18"/>
+              </w:rPr>
+              <w:t>0.05</w:t>
+            </w:r>
+            <w:r>
+              <w:rPr>
+                <w:b/>
+                <w:sz w:val="18"/>
+                <w:szCs w:val="18"/>
+              </w:rPr>
+              <w:t xml:space="preserve"> keyw</w:t>
             </w:r>
             <w:r>
               <w:rPr>
@@ -1240,52 +1417,74 @@
                 <w:sz w:val="18"/>
                 <w:szCs w:val="18"/>
               </w:rPr>
-              <w:t>0.00 title</w:t>
-            </w:r>
-          </w:p>
-          <w:p>
-            <w:pPr>
-              <w:rPr>
-                <w:b/>
-                <w:sz w:val="18"/>
-                <w:szCs w:val="18"/>
-              </w:rPr>
-            </w:pPr>
-            <w:r>
-              <w:rPr>
-                <w:b/>
-                <w:sz w:val="18"/>
-                <w:szCs w:val="18"/>
-              </w:rPr>
-              <w:t>0.00 body</w:t>
-            </w:r>
-          </w:p>
-          <w:p>
-            <w:pPr>
-              <w:rPr>
-                <w:b/>
-                <w:sz w:val="18"/>
-                <w:szCs w:val="18"/>
-              </w:rPr>
-            </w:pPr>
-            <w:r>
-              <w:rPr>
-                <w:b/>
-                <w:sz w:val="18"/>
-                <w:szCs w:val="18"/>
-              </w:rPr>
-              <w:t xml:space="preserve">0.00 </w:t>
-            </w:r>
-            <w:proofErr w:type="spellStart"/>
-            <w:r>
-              <w:rPr>
-                <w:b/>
-                <w:sz w:val="18"/>
-                <w:szCs w:val="18"/>
-              </w:rPr>
-              <w:t>inlink</w:t>
-            </w:r>
-            <w:proofErr w:type="spellEnd"/>
+              <w:t>0.10</w:t>
+            </w:r>
+            <w:r>
+              <w:rPr>
+                <w:b/>
+                <w:sz w:val="18"/>
+                <w:szCs w:val="18"/>
+              </w:rPr>
+              <w:t xml:space="preserve"> title</w:t>
+            </w:r>
+          </w:p>
+          <w:p>
+            <w:pPr>
+              <w:rPr>
+                <w:b/>
+                <w:sz w:val="18"/>
+                <w:szCs w:val="18"/>
+              </w:rPr>
+            </w:pPr>
+            <w:r>
+              <w:rPr>
+                <w:b/>
+                <w:sz w:val="18"/>
+                <w:szCs w:val="18"/>
+              </w:rPr>
+              <w:t>0.</w:t>
+            </w:r>
+            <w:r>
+              <w:rPr>
+                <w:b/>
+                <w:sz w:val="18"/>
+                <w:szCs w:val="18"/>
+              </w:rPr>
+              <w:t>60</w:t>
+            </w:r>
+            <w:r>
+              <w:rPr>
+                <w:b/>
+                <w:sz w:val="18"/>
+                <w:szCs w:val="18"/>
+              </w:rPr>
+              <w:t xml:space="preserve"> body</w:t>
+            </w:r>
+          </w:p>
+          <w:p>
+            <w:pPr>
+              <w:rPr>
+                <w:b/>
+                <w:sz w:val="18"/>
+                <w:szCs w:val="18"/>
+              </w:rPr>
+            </w:pPr>
+            <w:r>
+              <w:rPr>
+                <w:b/>
+                <w:sz w:val="18"/>
+                <w:szCs w:val="18"/>
+              </w:rPr>
+              <w:t>0.05</w:t>
+            </w:r>
+            <w:r>
+              <w:rPr>
+                <w:b/>
+                <w:sz w:val="18"/>
+                <w:szCs w:val="18"/>
+              </w:rPr>
+              <w:t xml:space="preserve"> inlink</w:t>
+            </w:r>
           </w:p>
         </w:tc>
       </w:tr>
@@ -1317,7 +1516,7 @@
               <w:jc w:val="center"/>
             </w:pPr>
             <w:r>
-              <w:t>0.0000</w:t>
+              <w:t>0.2400</w:t>
             </w:r>
           </w:p>
         </w:tc>
@@ -1330,7 +1529,10 @@
               <w:jc w:val="center"/>
             </w:pPr>
             <w:r>
-              <w:t>0.0000</w:t>
+              <w:t>0.</w:t>
+            </w:r>
+            <w:r>
+              <w:t xml:space="preserve"> 1100</w:t>
             </w:r>
           </w:p>
         </w:tc>
@@ -1343,7 +1545,7 @@
               <w:jc w:val="center"/>
             </w:pPr>
             <w:r>
-              <w:t>0.0000</w:t>
+              <w:t>0.2100</w:t>
             </w:r>
           </w:p>
         </w:tc>
@@ -1356,7 +1558,10 @@
               <w:jc w:val="center"/>
             </w:pPr>
             <w:r>
-              <w:t>0.0000</w:t>
+              <w:t>0.21</w:t>
+            </w:r>
+            <w:r>
+              <w:t>00</w:t>
             </w:r>
           </w:p>
         </w:tc>
@@ -1369,7 +1574,7 @@
               <w:jc w:val="center"/>
             </w:pPr>
             <w:r>
-              <w:t>0.0000</w:t>
+              <w:t>0.1800</w:t>
             </w:r>
           </w:p>
         </w:tc>
@@ -1382,7 +1587,7 @@
               <w:jc w:val="center"/>
             </w:pPr>
             <w:r>
-              <w:t>0.0000</w:t>
+              <w:t>0.2200</w:t>
             </w:r>
           </w:p>
         </w:tc>
@@ -1415,7 +1620,7 @@
               <w:jc w:val="center"/>
             </w:pPr>
             <w:r>
-              <w:t>0.0000</w:t>
+              <w:t>0.2750</w:t>
             </w:r>
           </w:p>
         </w:tc>
@@ -1428,7 +1633,7 @@
               <w:jc w:val="center"/>
             </w:pPr>
             <w:r>
-              <w:t>0.0000</w:t>
+              <w:t>0.1600</w:t>
             </w:r>
           </w:p>
         </w:tc>
@@ -1441,7 +1646,7 @@
               <w:jc w:val="center"/>
             </w:pPr>
             <w:r>
-              <w:t>0.0000</w:t>
+              <w:t>0.2650</w:t>
             </w:r>
           </w:p>
         </w:tc>
@@ -1454,7 +1659,13 @@
               <w:jc w:val="center"/>
             </w:pPr>
             <w:r>
-              <w:t>0.0000</w:t>
+              <w:t>0.</w:t>
+            </w:r>
+            <w:r>
+              <w:t>26</w:t>
+            </w:r>
+            <w:r>
+              <w:t>00</w:t>
             </w:r>
           </w:p>
         </w:tc>
@@ -1467,7 +1678,7 @@
               <w:jc w:val="center"/>
             </w:pPr>
             <w:r>
-              <w:t>0.0000</w:t>
+              <w:t>0.1950</w:t>
             </w:r>
           </w:p>
         </w:tc>
@@ -1480,7 +1691,13 @@
               <w:jc w:val="center"/>
             </w:pPr>
             <w:r>
-              <w:t>0.0000</w:t>
+              <w:t>0.</w:t>
+            </w:r>
+            <w:r>
+              <w:t>265</w:t>
+            </w:r>
+            <w:r>
+              <w:t>0</w:t>
             </w:r>
           </w:p>
         </w:tc>
@@ -1513,7 +1730,7 @@
               <w:jc w:val="center"/>
             </w:pPr>
             <w:r>
-              <w:t>0.0000</w:t>
+              <w:t>0.2967</w:t>
             </w:r>
           </w:p>
         </w:tc>
@@ -1526,7 +1743,7 @@
               <w:jc w:val="center"/>
             </w:pPr>
             <w:r>
-              <w:t>0.0000</w:t>
+              <w:t>0.1633</w:t>
             </w:r>
           </w:p>
         </w:tc>
@@ -1539,7 +1756,7 @@
               <w:jc w:val="center"/>
             </w:pPr>
             <w:r>
-              <w:t>0.0000</w:t>
+              <w:t>0.2533</w:t>
             </w:r>
           </w:p>
         </w:tc>
@@ -1552,7 +1769,7 @@
               <w:jc w:val="center"/>
             </w:pPr>
             <w:r>
-              <w:t>0.0000</w:t>
+              <w:t>0.2500</w:t>
             </w:r>
           </w:p>
         </w:tc>
@@ -1565,7 +1782,7 @@
               <w:jc w:val="center"/>
             </w:pPr>
             <w:r>
-              <w:t>0.0000</w:t>
+              <w:t>0.1933</w:t>
             </w:r>
           </w:p>
         </w:tc>
@@ -1578,7 +1795,7 @@
               <w:jc w:val="center"/>
             </w:pPr>
             <w:r>
-              <w:t>0.0000</w:t>
+              <w:t>0.2533</w:t>
             </w:r>
           </w:p>
         </w:tc>
@@ -1611,7 +1828,7 @@
               <w:jc w:val="center"/>
             </w:pPr>
             <w:r>
-              <w:t>0.0000</w:t>
+              <w:t>0.1275</w:t>
             </w:r>
           </w:p>
         </w:tc>
@@ -1624,7 +1841,7 @@
               <w:jc w:val="center"/>
             </w:pPr>
             <w:r>
-              <w:t>0.0000</w:t>
+              <w:t>0.0853</w:t>
             </w:r>
           </w:p>
         </w:tc>
@@ -1637,7 +1854,7 @@
               <w:jc w:val="center"/>
             </w:pPr>
             <w:r>
-              <w:t>0.0000</w:t>
+              <w:t>0.1103</w:t>
             </w:r>
           </w:p>
         </w:tc>
@@ -1650,7 +1867,7 @@
               <w:jc w:val="center"/>
             </w:pPr>
             <w:r>
-              <w:t>0.0000</w:t>
+              <w:t>0.1113</w:t>
             </w:r>
           </w:p>
         </w:tc>
@@ -1663,7 +1880,7 @@
               <w:jc w:val="center"/>
             </w:pPr>
             <w:r>
-              <w:t>0.0000</w:t>
+              <w:t>0.0934</w:t>
             </w:r>
           </w:p>
         </w:tc>
@@ -1676,7 +1893,7 @@
               <w:jc w:val="center"/>
             </w:pPr>
             <w:r>
-              <w:t>0.0000</w:t>
+              <w:t>0.1125</w:t>
             </w:r>
           </w:p>
         </w:tc>
@@ -1708,11 +1925,15 @@
             <w:pPr>
               <w:jc w:val="center"/>
             </w:pPr>
-            <w:proofErr w:type="spellStart"/>
-            <w:r>
-              <w:t>mm:ss</w:t>
-            </w:r>
-            <w:proofErr w:type="spellEnd"/>
+            <w:r>
+              <w:t>00</w:t>
+            </w:r>
+            <w:r>
+              <w:t>:</w:t>
+            </w:r>
+            <w:r>
+              <w:t>09</w:t>
+            </w:r>
           </w:p>
         </w:tc>
         <w:tc>
@@ -1723,11 +1944,15 @@
             <w:pPr>
               <w:jc w:val="center"/>
             </w:pPr>
-            <w:proofErr w:type="spellStart"/>
-            <w:r>
-              <w:t>mm:ss</w:t>
-            </w:r>
-            <w:proofErr w:type="spellEnd"/>
+            <w:r>
+              <w:t>00</w:t>
+            </w:r>
+            <w:r>
+              <w:t>:</w:t>
+            </w:r>
+            <w:r>
+              <w:t>03</w:t>
+            </w:r>
           </w:p>
         </w:tc>
         <w:tc>
@@ -1738,11 +1963,9 @@
             <w:pPr>
               <w:jc w:val="center"/>
             </w:pPr>
-            <w:proofErr w:type="spellStart"/>
-            <w:r>
-              <w:t>mm:ss</w:t>
-            </w:r>
-            <w:proofErr w:type="spellEnd"/>
+            <w:r>
+              <w:t>00:03</w:t>
+            </w:r>
           </w:p>
         </w:tc>
         <w:tc>
@@ -1753,11 +1976,9 @@
             <w:pPr>
               <w:jc w:val="center"/>
             </w:pPr>
-            <w:proofErr w:type="spellStart"/>
-            <w:r>
-              <w:t>mm:ss</w:t>
-            </w:r>
-            <w:proofErr w:type="spellEnd"/>
+            <w:r>
+              <w:t>00:03</w:t>
+            </w:r>
           </w:p>
         </w:tc>
         <w:tc>
@@ -1768,11 +1989,9 @@
             <w:pPr>
               <w:jc w:val="center"/>
             </w:pPr>
-            <w:proofErr w:type="spellStart"/>
-            <w:r>
-              <w:t>mm:ss</w:t>
-            </w:r>
-            <w:proofErr w:type="spellEnd"/>
+            <w:r>
+              <w:t>00:03</w:t>
+            </w:r>
           </w:p>
         </w:tc>
         <w:tc>
@@ -1783,11 +2002,9 @@
             <w:pPr>
               <w:jc w:val="center"/>
             </w:pPr>
-            <w:proofErr w:type="spellStart"/>
-            <w:r>
-              <w:t>mm:ss</w:t>
-            </w:r>
-            <w:proofErr w:type="spellEnd"/>
+            <w:r>
+              <w:t>00:03</w:t>
+            </w:r>
           </w:p>
         </w:tc>
       </w:tr>
@@ -1811,7 +2028,7 @@
     </w:p>
     <w:p>
       <w:pPr>
-        <w:pStyle w:val="Heading1"/>
+        <w:pStyle w:val="1"/>
         <w:jc w:val="both"/>
         <w:rPr>
           <w:rFonts w:eastAsia="Times New Roman"/>
@@ -1862,7 +2079,7 @@
     <w:p/>
     <w:tbl>
       <w:tblPr>
-        <w:tblStyle w:val="TableGrid"/>
+        <w:tblStyle w:val="a3"/>
         <w:tblW w:w="9468" w:type="dxa"/>
         <w:tblInd w:w="540" w:type="dxa"/>
         <w:tblLayout w:type="fixed"/>
@@ -1958,41 +2175,65 @@
                 <w:sz w:val="18"/>
                 <w:szCs w:val="18"/>
               </w:rPr>
-              <w:t>0.00 AND</w:t>
-            </w:r>
-          </w:p>
-          <w:p>
-            <w:pPr>
-              <w:rPr>
-                <w:b/>
-                <w:sz w:val="18"/>
-                <w:szCs w:val="18"/>
-              </w:rPr>
-            </w:pPr>
-            <w:r>
-              <w:rPr>
-                <w:b/>
-                <w:sz w:val="18"/>
-                <w:szCs w:val="18"/>
-              </w:rPr>
-              <w:t>0.00 NEAR</w:t>
-            </w:r>
-          </w:p>
-          <w:p>
-            <w:pPr>
-              <w:rPr>
-                <w:b/>
-                <w:sz w:val="18"/>
-                <w:szCs w:val="18"/>
-              </w:rPr>
-            </w:pPr>
-            <w:r>
-              <w:rPr>
-                <w:b/>
-                <w:sz w:val="18"/>
-                <w:szCs w:val="18"/>
-              </w:rPr>
-              <w:t>0.00 WINDOW</w:t>
+              <w:t>0.5</w:t>
+            </w:r>
+            <w:r>
+              <w:rPr>
+                <w:b/>
+                <w:sz w:val="18"/>
+                <w:szCs w:val="18"/>
+              </w:rPr>
+              <w:t>0 AND</w:t>
+            </w:r>
+          </w:p>
+          <w:p>
+            <w:pPr>
+              <w:rPr>
+                <w:b/>
+                <w:sz w:val="18"/>
+                <w:szCs w:val="18"/>
+              </w:rPr>
+            </w:pPr>
+            <w:r>
+              <w:rPr>
+                <w:b/>
+                <w:sz w:val="18"/>
+                <w:szCs w:val="18"/>
+              </w:rPr>
+              <w:t>0.3</w:t>
+            </w:r>
+            <w:r>
+              <w:rPr>
+                <w:b/>
+                <w:sz w:val="18"/>
+                <w:szCs w:val="18"/>
+              </w:rPr>
+              <w:t>0 NEAR</w:t>
+            </w:r>
+          </w:p>
+          <w:p>
+            <w:pPr>
+              <w:rPr>
+                <w:b/>
+                <w:sz w:val="18"/>
+                <w:szCs w:val="18"/>
+              </w:rPr>
+            </w:pPr>
+            <w:r>
+              <w:rPr>
+                <w:b/>
+                <w:sz w:val="18"/>
+                <w:szCs w:val="18"/>
+              </w:rPr>
+              <w:t>0.2</w:t>
+            </w:r>
+            <w:r>
+              <w:rPr>
+                <w:b/>
+                <w:sz w:val="18"/>
+                <w:szCs w:val="18"/>
+              </w:rPr>
+              <w:t>0 WINDOW</w:t>
             </w:r>
           </w:p>
         </w:tc>
@@ -2023,41 +2264,65 @@
                 <w:sz w:val="18"/>
                 <w:szCs w:val="18"/>
               </w:rPr>
-              <w:t>0.00 AND</w:t>
-            </w:r>
-          </w:p>
-          <w:p>
-            <w:pPr>
-              <w:rPr>
-                <w:b/>
-                <w:sz w:val="18"/>
-                <w:szCs w:val="18"/>
-              </w:rPr>
-            </w:pPr>
-            <w:r>
-              <w:rPr>
-                <w:b/>
-                <w:sz w:val="18"/>
-                <w:szCs w:val="18"/>
-              </w:rPr>
-              <w:t>0.00 NEAR</w:t>
-            </w:r>
-          </w:p>
-          <w:p>
-            <w:pPr>
-              <w:rPr>
-                <w:b/>
-                <w:sz w:val="18"/>
-                <w:szCs w:val="18"/>
-              </w:rPr>
-            </w:pPr>
-            <w:r>
-              <w:rPr>
-                <w:b/>
-                <w:sz w:val="18"/>
-                <w:szCs w:val="18"/>
-              </w:rPr>
-              <w:t>0.00 WINDOW</w:t>
+              <w:t>0.6</w:t>
+            </w:r>
+            <w:r>
+              <w:rPr>
+                <w:b/>
+                <w:sz w:val="18"/>
+                <w:szCs w:val="18"/>
+              </w:rPr>
+              <w:t>0 AND</w:t>
+            </w:r>
+          </w:p>
+          <w:p>
+            <w:pPr>
+              <w:rPr>
+                <w:b/>
+                <w:sz w:val="18"/>
+                <w:szCs w:val="18"/>
+              </w:rPr>
+            </w:pPr>
+            <w:r>
+              <w:rPr>
+                <w:b/>
+                <w:sz w:val="18"/>
+                <w:szCs w:val="18"/>
+              </w:rPr>
+              <w:t>0.3</w:t>
+            </w:r>
+            <w:r>
+              <w:rPr>
+                <w:b/>
+                <w:sz w:val="18"/>
+                <w:szCs w:val="18"/>
+              </w:rPr>
+              <w:t>0 NEAR</w:t>
+            </w:r>
+          </w:p>
+          <w:p>
+            <w:pPr>
+              <w:rPr>
+                <w:b/>
+                <w:sz w:val="18"/>
+                <w:szCs w:val="18"/>
+              </w:rPr>
+            </w:pPr>
+            <w:r>
+              <w:rPr>
+                <w:b/>
+                <w:sz w:val="18"/>
+                <w:szCs w:val="18"/>
+              </w:rPr>
+              <w:t>0.1</w:t>
+            </w:r>
+            <w:r>
+              <w:rPr>
+                <w:b/>
+                <w:sz w:val="18"/>
+                <w:szCs w:val="18"/>
+              </w:rPr>
+              <w:t>0 WINDOW</w:t>
             </w:r>
           </w:p>
         </w:tc>
@@ -2088,41 +2353,65 @@
                 <w:sz w:val="18"/>
                 <w:szCs w:val="18"/>
               </w:rPr>
-              <w:t>0.00 AND</w:t>
-            </w:r>
-          </w:p>
-          <w:p>
-            <w:pPr>
-              <w:rPr>
-                <w:b/>
-                <w:sz w:val="18"/>
-                <w:szCs w:val="18"/>
-              </w:rPr>
-            </w:pPr>
-            <w:r>
-              <w:rPr>
-                <w:b/>
-                <w:sz w:val="18"/>
-                <w:szCs w:val="18"/>
-              </w:rPr>
-              <w:t>0.00 NEAR</w:t>
-            </w:r>
-          </w:p>
-          <w:p>
-            <w:pPr>
-              <w:rPr>
-                <w:b/>
-                <w:sz w:val="18"/>
-                <w:szCs w:val="18"/>
-              </w:rPr>
-            </w:pPr>
-            <w:r>
-              <w:rPr>
-                <w:b/>
-                <w:sz w:val="18"/>
-                <w:szCs w:val="18"/>
-              </w:rPr>
-              <w:t>0.00 WINDOW</w:t>
+              <w:t>0.7</w:t>
+            </w:r>
+            <w:r>
+              <w:rPr>
+                <w:b/>
+                <w:sz w:val="18"/>
+                <w:szCs w:val="18"/>
+              </w:rPr>
+              <w:t>0 AND</w:t>
+            </w:r>
+          </w:p>
+          <w:p>
+            <w:pPr>
+              <w:rPr>
+                <w:b/>
+                <w:sz w:val="18"/>
+                <w:szCs w:val="18"/>
+              </w:rPr>
+            </w:pPr>
+            <w:r>
+              <w:rPr>
+                <w:b/>
+                <w:sz w:val="18"/>
+                <w:szCs w:val="18"/>
+              </w:rPr>
+              <w:t>0.2</w:t>
+            </w:r>
+            <w:r>
+              <w:rPr>
+                <w:b/>
+                <w:sz w:val="18"/>
+                <w:szCs w:val="18"/>
+              </w:rPr>
+              <w:t>0 NEAR</w:t>
+            </w:r>
+          </w:p>
+          <w:p>
+            <w:pPr>
+              <w:rPr>
+                <w:b/>
+                <w:sz w:val="18"/>
+                <w:szCs w:val="18"/>
+              </w:rPr>
+            </w:pPr>
+            <w:r>
+              <w:rPr>
+                <w:b/>
+                <w:sz w:val="18"/>
+                <w:szCs w:val="18"/>
+              </w:rPr>
+              <w:t>0.1</w:t>
+            </w:r>
+            <w:r>
+              <w:rPr>
+                <w:b/>
+                <w:sz w:val="18"/>
+                <w:szCs w:val="18"/>
+              </w:rPr>
+              <w:t>0 WINDOW</w:t>
             </w:r>
           </w:p>
         </w:tc>
@@ -2153,41 +2442,73 @@
                 <w:sz w:val="18"/>
                 <w:szCs w:val="18"/>
               </w:rPr>
-              <w:t>0.00 AND</w:t>
-            </w:r>
-          </w:p>
-          <w:p>
-            <w:pPr>
-              <w:rPr>
-                <w:b/>
-                <w:sz w:val="18"/>
-                <w:szCs w:val="18"/>
-              </w:rPr>
-            </w:pPr>
-            <w:r>
-              <w:rPr>
-                <w:b/>
-                <w:sz w:val="18"/>
-                <w:szCs w:val="18"/>
-              </w:rPr>
-              <w:t>0.00 NEAR</w:t>
-            </w:r>
-          </w:p>
-          <w:p>
-            <w:pPr>
-              <w:rPr>
-                <w:b/>
-                <w:sz w:val="18"/>
-                <w:szCs w:val="18"/>
-              </w:rPr>
-            </w:pPr>
-            <w:r>
-              <w:rPr>
-                <w:b/>
-                <w:sz w:val="18"/>
-                <w:szCs w:val="18"/>
-              </w:rPr>
-              <w:t>0.00 WINDOW</w:t>
+              <w:t>0.</w:t>
+            </w:r>
+            <w:r>
+              <w:rPr>
+                <w:b/>
+                <w:sz w:val="18"/>
+                <w:szCs w:val="18"/>
+              </w:rPr>
+              <w:t>8</w:t>
+            </w:r>
+            <w:r>
+              <w:rPr>
+                <w:b/>
+                <w:sz w:val="18"/>
+                <w:szCs w:val="18"/>
+              </w:rPr>
+              <w:t>0 AND</w:t>
+            </w:r>
+          </w:p>
+          <w:p>
+            <w:pPr>
+              <w:rPr>
+                <w:b/>
+                <w:sz w:val="18"/>
+                <w:szCs w:val="18"/>
+              </w:rPr>
+            </w:pPr>
+            <w:r>
+              <w:rPr>
+                <w:b/>
+                <w:sz w:val="18"/>
+                <w:szCs w:val="18"/>
+              </w:rPr>
+              <w:t>0.15</w:t>
+            </w:r>
+            <w:r>
+              <w:rPr>
+                <w:b/>
+                <w:sz w:val="18"/>
+                <w:szCs w:val="18"/>
+              </w:rPr>
+              <w:t xml:space="preserve"> NEAR</w:t>
+            </w:r>
+          </w:p>
+          <w:p>
+            <w:pPr>
+              <w:rPr>
+                <w:b/>
+                <w:sz w:val="18"/>
+                <w:szCs w:val="18"/>
+              </w:rPr>
+            </w:pPr>
+            <w:r>
+              <w:rPr>
+                <w:b/>
+                <w:sz w:val="18"/>
+                <w:szCs w:val="18"/>
+              </w:rPr>
+              <w:t>0.05</w:t>
+            </w:r>
+            <w:r>
+              <w:rPr>
+                <w:b/>
+                <w:sz w:val="18"/>
+                <w:szCs w:val="18"/>
+              </w:rPr>
+              <w:t xml:space="preserve"> WINDOW</w:t>
             </w:r>
           </w:p>
         </w:tc>
@@ -2218,41 +2539,83 @@
                 <w:sz w:val="18"/>
                 <w:szCs w:val="18"/>
               </w:rPr>
-              <w:t>0.00 AND</w:t>
-            </w:r>
-          </w:p>
-          <w:p>
-            <w:pPr>
-              <w:rPr>
-                <w:b/>
-                <w:sz w:val="18"/>
-                <w:szCs w:val="18"/>
-              </w:rPr>
-            </w:pPr>
-            <w:r>
-              <w:rPr>
-                <w:b/>
-                <w:sz w:val="18"/>
-                <w:szCs w:val="18"/>
-              </w:rPr>
-              <w:t>0.00 NEAR</w:t>
-            </w:r>
-          </w:p>
-          <w:p>
-            <w:pPr>
-              <w:rPr>
-                <w:b/>
-                <w:sz w:val="18"/>
-                <w:szCs w:val="18"/>
-              </w:rPr>
-            </w:pPr>
-            <w:r>
-              <w:rPr>
-                <w:b/>
-                <w:sz w:val="18"/>
-                <w:szCs w:val="18"/>
-              </w:rPr>
-              <w:t>0.00 WINDOW</w:t>
+              <w:t>0.9</w:t>
+            </w:r>
+            <w:r>
+              <w:rPr>
+                <w:b/>
+                <w:sz w:val="18"/>
+                <w:szCs w:val="18"/>
+              </w:rPr>
+              <w:t>0 AND</w:t>
+            </w:r>
+          </w:p>
+          <w:p>
+            <w:pPr>
+              <w:rPr>
+                <w:b/>
+                <w:sz w:val="18"/>
+                <w:szCs w:val="18"/>
+              </w:rPr>
+            </w:pPr>
+            <w:r>
+              <w:rPr>
+                <w:b/>
+                <w:sz w:val="18"/>
+                <w:szCs w:val="18"/>
+              </w:rPr>
+              <w:t>0.</w:t>
+            </w:r>
+            <w:r>
+              <w:rPr>
+                <w:b/>
+                <w:sz w:val="18"/>
+                <w:szCs w:val="18"/>
+              </w:rPr>
+              <w:t>0</w:t>
+            </w:r>
+            <w:r>
+              <w:rPr>
+                <w:b/>
+                <w:sz w:val="18"/>
+                <w:szCs w:val="18"/>
+              </w:rPr>
+              <w:t>5</w:t>
+            </w:r>
+            <w:r>
+              <w:rPr>
+                <w:b/>
+                <w:sz w:val="18"/>
+                <w:szCs w:val="18"/>
+              </w:rPr>
+              <w:t xml:space="preserve"> NEAR</w:t>
+            </w:r>
+          </w:p>
+          <w:p>
+            <w:pPr>
+              <w:rPr>
+                <w:b/>
+                <w:sz w:val="18"/>
+                <w:szCs w:val="18"/>
+              </w:rPr>
+            </w:pPr>
+            <w:r>
+              <w:rPr>
+                <w:b/>
+                <w:sz w:val="18"/>
+                <w:szCs w:val="18"/>
+              </w:rPr>
+              <w:t>0.05</w:t>
+            </w:r>
+            <w:bookmarkStart w:id="0" w:name="_GoBack"/>
+            <w:bookmarkEnd w:id="0"/>
+            <w:r>
+              <w:rPr>
+                <w:b/>
+                <w:sz w:val="18"/>
+                <w:szCs w:val="18"/>
+              </w:rPr>
+              <w:t xml:space="preserve"> WINDOW</w:t>
             </w:r>
           </w:p>
         </w:tc>
@@ -2285,7 +2648,7 @@
               <w:jc w:val="center"/>
             </w:pPr>
             <w:r>
-              <w:t>0.0000</w:t>
+              <w:t>0.2400</w:t>
             </w:r>
           </w:p>
         </w:tc>
@@ -2383,7 +2746,7 @@
               <w:jc w:val="center"/>
             </w:pPr>
             <w:r>
-              <w:t>0.0000</w:t>
+              <w:t>0.2750</w:t>
             </w:r>
           </w:p>
         </w:tc>
@@ -2481,7 +2844,7 @@
               <w:jc w:val="center"/>
             </w:pPr>
             <w:r>
-              <w:t>0.0000</w:t>
+              <w:t>0.2967</w:t>
             </w:r>
           </w:p>
         </w:tc>
@@ -2579,7 +2942,7 @@
               <w:jc w:val="center"/>
             </w:pPr>
             <w:r>
-              <w:t>0.0000</w:t>
+              <w:t>0.1275</w:t>
             </w:r>
           </w:p>
         </w:tc>
@@ -2676,11 +3039,28 @@
             <w:pPr>
               <w:jc w:val="center"/>
             </w:pPr>
-            <w:proofErr w:type="spellStart"/>
+            <w:r>
+              <w:t>00</w:t>
+            </w:r>
+            <w:r>
+              <w:t>:</w:t>
+            </w:r>
+            <w:r>
+              <w:t>09</w:t>
+            </w:r>
+          </w:p>
+        </w:tc>
+        <w:tc>
+          <w:tcPr>
+            <w:tcW w:w="1440" w:type="dxa"/>
+          </w:tcPr>
+          <w:p>
+            <w:pPr>
+              <w:jc w:val="center"/>
+            </w:pPr>
             <w:r>
               <w:t>mm:ss</w:t>
             </w:r>
-            <w:proofErr w:type="spellEnd"/>
           </w:p>
         </w:tc>
         <w:tc>
@@ -2691,26 +3071,22 @@
             <w:pPr>
               <w:jc w:val="center"/>
             </w:pPr>
-            <w:proofErr w:type="spellStart"/>
             <w:r>
               <w:t>mm:ss</w:t>
             </w:r>
-            <w:proofErr w:type="spellEnd"/>
-          </w:p>
-        </w:tc>
-        <w:tc>
-          <w:tcPr>
-            <w:tcW w:w="1440" w:type="dxa"/>
-          </w:tcPr>
-          <w:p>
-            <w:pPr>
-              <w:jc w:val="center"/>
-            </w:pPr>
-            <w:proofErr w:type="spellStart"/>
+          </w:p>
+        </w:tc>
+        <w:tc>
+          <w:tcPr>
+            <w:tcW w:w="1620" w:type="dxa"/>
+          </w:tcPr>
+          <w:p>
+            <w:pPr>
+              <w:jc w:val="center"/>
+            </w:pPr>
             <w:r>
               <w:t>mm:ss</w:t>
             </w:r>
-            <w:proofErr w:type="spellEnd"/>
           </w:p>
         </w:tc>
         <w:tc>
@@ -2721,11 +3097,9 @@
             <w:pPr>
               <w:jc w:val="center"/>
             </w:pPr>
-            <w:proofErr w:type="spellStart"/>
             <w:r>
               <w:t>mm:ss</w:t>
             </w:r>
-            <w:proofErr w:type="spellEnd"/>
           </w:p>
         </w:tc>
         <w:tc>
@@ -2736,26 +3110,9 @@
             <w:pPr>
               <w:jc w:val="center"/>
             </w:pPr>
-            <w:proofErr w:type="spellStart"/>
             <w:r>
               <w:t>mm:ss</w:t>
             </w:r>
-            <w:proofErr w:type="spellEnd"/>
-          </w:p>
-        </w:tc>
-        <w:tc>
-          <w:tcPr>
-            <w:tcW w:w="1620" w:type="dxa"/>
-          </w:tcPr>
-          <w:p>
-            <w:pPr>
-              <w:jc w:val="center"/>
-            </w:pPr>
-            <w:proofErr w:type="spellStart"/>
-            <w:r>
-              <w:t>mm:ss</w:t>
-            </w:r>
-            <w:proofErr w:type="spellEnd"/>
           </w:p>
         </w:tc>
       </w:tr>
@@ -2773,7 +3130,7 @@
     </w:p>
     <w:p>
       <w:pPr>
-        <w:pStyle w:val="Heading1"/>
+        <w:pStyle w:val="1"/>
         <w:jc w:val="both"/>
         <w:rPr>
           <w:rFonts w:eastAsia="Times New Roman"/>
@@ -2823,7 +3180,7 @@
     </w:p>
     <w:tbl>
       <w:tblPr>
-        <w:tblStyle w:val="TableGrid"/>
+        <w:tblStyle w:val="a3"/>
         <w:tblW w:w="9126" w:type="dxa"/>
         <w:tblInd w:w="540" w:type="dxa"/>
         <w:tblLook w:val="04A0" w:firstRow="1" w:lastRow="0" w:firstColumn="1" w:lastColumn="0" w:noHBand="0" w:noVBand="1"/>
@@ -2947,23 +3304,7 @@
                 <w:rFonts w:cs="Times New Roman"/>
                 <w:b/>
               </w:rPr>
-              <w:t>(</w:t>
-            </w:r>
-            <w:proofErr w:type="spellStart"/>
-            <w:r>
-              <w:rPr>
-                <w:rFonts w:cs="Times New Roman"/>
-                <w:b/>
-              </w:rPr>
-              <w:t>Exp</w:t>
-            </w:r>
-            <w:proofErr w:type="spellEnd"/>
-            <w:r>
-              <w:rPr>
-                <w:rFonts w:cs="Times New Roman"/>
-                <w:b/>
-              </w:rPr>
-              <w:t xml:space="preserve"> 2)</w:t>
+              <w:t>(Exp 2)</w:t>
             </w:r>
           </w:p>
         </w:tc>
@@ -2988,15 +3329,6 @@
                 <w:b/>
               </w:rPr>
             </w:pPr>
-          </w:p>
-          <w:p>
-            <w:pPr>
-              <w:jc w:val="center"/>
-              <w:rPr>
-                <w:rFonts w:cs="Times New Roman"/>
-                <w:b/>
-              </w:rPr>
-            </w:pPr>
             <w:r>
               <w:rPr>
                 <w:rFonts w:cs="Times New Roman"/>
@@ -3012,6 +3344,22 @@
               </w:rPr>
               <w:t>1</w:t>
             </w:r>
+            <w:r>
+              <w:rPr>
+                <w:rFonts w:cs="Times New Roman" w:hint="eastAsia"/>
+                <w:b/>
+                <w:lang w:eastAsia="zh-CN"/>
+              </w:rPr>
+              <w:t>=</w:t>
+            </w:r>
+            <w:r>
+              <w:rPr>
+                <w:rFonts w:cs="Times New Roman"/>
+                <w:b/>
+                <w:lang w:eastAsia="zh-CN"/>
+              </w:rPr>
+              <w:t>0.9</w:t>
+            </w:r>
           </w:p>
         </w:tc>
         <w:tc>
@@ -3035,15 +3383,6 @@
                 <w:b/>
               </w:rPr>
             </w:pPr>
-          </w:p>
-          <w:p>
-            <w:pPr>
-              <w:jc w:val="center"/>
-              <w:rPr>
-                <w:rFonts w:cs="Times New Roman"/>
-                <w:b/>
-              </w:rPr>
-            </w:pPr>
             <w:r>
               <w:rPr>
                 <w:rFonts w:cs="Times New Roman"/>
@@ -3059,6 +3398,22 @@
               </w:rPr>
               <w:t>2</w:t>
             </w:r>
+            <w:r>
+              <w:rPr>
+                <w:rFonts w:cs="Times New Roman" w:hint="eastAsia"/>
+                <w:b/>
+                <w:lang w:eastAsia="zh-CN"/>
+              </w:rPr>
+              <w:t>=</w:t>
+            </w:r>
+            <w:r>
+              <w:rPr>
+                <w:rFonts w:cs="Times New Roman"/>
+                <w:b/>
+                <w:lang w:eastAsia="zh-CN"/>
+              </w:rPr>
+              <w:t>0.7</w:t>
+            </w:r>
           </w:p>
         </w:tc>
         <w:tc>
@@ -3082,15 +3437,6 @@
                 <w:b/>
               </w:rPr>
             </w:pPr>
-          </w:p>
-          <w:p>
-            <w:pPr>
-              <w:jc w:val="center"/>
-              <w:rPr>
-                <w:rFonts w:cs="Times New Roman"/>
-                <w:b/>
-              </w:rPr>
-            </w:pPr>
             <w:r>
               <w:rPr>
                 <w:rFonts w:cs="Times New Roman"/>
@@ -3106,6 +3452,22 @@
               </w:rPr>
               <w:t>3</w:t>
             </w:r>
+            <w:r>
+              <w:rPr>
+                <w:rFonts w:cs="Times New Roman" w:hint="eastAsia"/>
+                <w:b/>
+                <w:lang w:eastAsia="zh-CN"/>
+              </w:rPr>
+              <w:t>=</w:t>
+            </w:r>
+            <w:r>
+              <w:rPr>
+                <w:rFonts w:cs="Times New Roman"/>
+                <w:b/>
+                <w:lang w:eastAsia="zh-CN"/>
+              </w:rPr>
+              <w:t>0.5</w:t>
+            </w:r>
           </w:p>
         </w:tc>
         <w:tc>
@@ -3129,15 +3491,6 @@
                 <w:b/>
               </w:rPr>
             </w:pPr>
-          </w:p>
-          <w:p>
-            <w:pPr>
-              <w:jc w:val="center"/>
-              <w:rPr>
-                <w:rFonts w:cs="Times New Roman"/>
-                <w:b/>
-              </w:rPr>
-            </w:pPr>
             <w:r>
               <w:rPr>
                 <w:rFonts w:cs="Times New Roman"/>
@@ -3153,6 +3506,22 @@
               </w:rPr>
               <w:t>4</w:t>
             </w:r>
+            <w:r>
+              <w:rPr>
+                <w:rFonts w:cs="Times New Roman" w:hint="eastAsia"/>
+                <w:b/>
+                <w:lang w:eastAsia="zh-CN"/>
+              </w:rPr>
+              <w:t>=</w:t>
+            </w:r>
+            <w:r>
+              <w:rPr>
+                <w:rFonts w:cs="Times New Roman"/>
+                <w:b/>
+                <w:lang w:eastAsia="zh-CN"/>
+              </w:rPr>
+              <w:t>0.3</w:t>
+            </w:r>
           </w:p>
         </w:tc>
         <w:tc>
@@ -3176,15 +3545,6 @@
                 <w:b/>
               </w:rPr>
             </w:pPr>
-          </w:p>
-          <w:p>
-            <w:pPr>
-              <w:jc w:val="center"/>
-              <w:rPr>
-                <w:rFonts w:cs="Times New Roman"/>
-                <w:b/>
-              </w:rPr>
-            </w:pPr>
             <w:r>
               <w:rPr>
                 <w:rFonts w:cs="Times New Roman"/>
@@ -3200,6 +3560,22 @@
               </w:rPr>
               <w:t>5</w:t>
             </w:r>
+            <w:r>
+              <w:rPr>
+                <w:rFonts w:cs="Times New Roman" w:hint="eastAsia"/>
+                <w:b/>
+                <w:lang w:eastAsia="zh-CN"/>
+              </w:rPr>
+              <w:t>=</w:t>
+            </w:r>
+            <w:r>
+              <w:rPr>
+                <w:rFonts w:cs="Times New Roman"/>
+                <w:b/>
+                <w:lang w:eastAsia="zh-CN"/>
+              </w:rPr>
+              <w:t>0.1</w:t>
+            </w:r>
           </w:p>
         </w:tc>
         <w:tc>
@@ -3244,23 +3620,7 @@
                 <w:rFonts w:cs="Times New Roman"/>
                 <w:b/>
               </w:rPr>
-              <w:t>(</w:t>
-            </w:r>
-            <w:proofErr w:type="spellStart"/>
-            <w:r>
-              <w:rPr>
-                <w:rFonts w:cs="Times New Roman"/>
-                <w:b/>
-              </w:rPr>
-              <w:t>Exp</w:t>
-            </w:r>
-            <w:proofErr w:type="spellEnd"/>
-            <w:r>
-              <w:rPr>
-                <w:rFonts w:cs="Times New Roman"/>
-                <w:b/>
-              </w:rPr>
-              <w:t xml:space="preserve"> 3)</w:t>
+              <w:t>(Exp 3)</w:t>
             </w:r>
           </w:p>
         </w:tc>
@@ -3293,15 +3653,9 @@
           <w:p>
             <w:pPr>
               <w:jc w:val="center"/>
-              <w:rPr>
-                <w:rFonts w:cs="Times New Roman"/>
-              </w:rPr>
-            </w:pPr>
-            <w:r>
-              <w:rPr>
-                <w:rFonts w:cs="Times New Roman"/>
-              </w:rPr>
-              <w:t>0.0000</w:t>
+            </w:pPr>
+            <w:r>
+              <w:t>0.2400</w:t>
             </w:r>
           </w:p>
         </w:tc>
@@ -3467,15 +3821,9 @@
           <w:p>
             <w:pPr>
               <w:jc w:val="center"/>
-              <w:rPr>
-                <w:rFonts w:cs="Times New Roman"/>
-              </w:rPr>
-            </w:pPr>
-            <w:r>
-              <w:rPr>
-                <w:rFonts w:cs="Times New Roman"/>
-              </w:rPr>
-              <w:t>0.0000</w:t>
+            </w:pPr>
+            <w:r>
+              <w:t>0.2750</w:t>
             </w:r>
           </w:p>
         </w:tc>
@@ -3641,15 +3989,9 @@
           <w:p>
             <w:pPr>
               <w:jc w:val="center"/>
-              <w:rPr>
-                <w:rFonts w:cs="Times New Roman"/>
-              </w:rPr>
-            </w:pPr>
-            <w:r>
-              <w:rPr>
-                <w:rFonts w:cs="Times New Roman"/>
-              </w:rPr>
-              <w:t>0.0000</w:t>
+            </w:pPr>
+            <w:r>
+              <w:t>0.2967</w:t>
             </w:r>
           </w:p>
         </w:tc>
@@ -3815,15 +4157,9 @@
           <w:p>
             <w:pPr>
               <w:jc w:val="center"/>
-              <w:rPr>
-                <w:rFonts w:cs="Times New Roman"/>
-              </w:rPr>
-            </w:pPr>
-            <w:r>
-              <w:rPr>
-                <w:rFonts w:cs="Times New Roman"/>
-              </w:rPr>
-              <w:t>0.0000</w:t>
+            </w:pPr>
+            <w:r>
+              <w:t>0.1275</w:t>
             </w:r>
           </w:p>
         </w:tc>
@@ -3973,7 +4309,6 @@
                 <w:b/>
               </w:rPr>
             </w:pPr>
-            <w:bookmarkStart w:id="0" w:name="_GoBack" w:colFirst="1" w:colLast="8"/>
             <w:r>
               <w:rPr>
                 <w:rFonts w:cs="Times New Roman"/>
@@ -3991,71 +4326,80 @@
             <w:pPr>
               <w:jc w:val="center"/>
             </w:pPr>
-            <w:proofErr w:type="spellStart"/>
+            <w:r>
+              <w:t>00</w:t>
+            </w:r>
+            <w:r>
+              <w:t>:</w:t>
+            </w:r>
+            <w:r>
+              <w:t>09</w:t>
+            </w:r>
+          </w:p>
+        </w:tc>
+        <w:tc>
+          <w:tcPr>
+            <w:tcW w:w="989" w:type="dxa"/>
+          </w:tcPr>
+          <w:p>
+            <w:pPr>
+              <w:jc w:val="center"/>
+            </w:pPr>
             <w:r>
               <w:t>mm:ss</w:t>
             </w:r>
-            <w:proofErr w:type="spellEnd"/>
-          </w:p>
-        </w:tc>
-        <w:tc>
-          <w:tcPr>
-            <w:tcW w:w="989" w:type="dxa"/>
-          </w:tcPr>
-          <w:p>
-            <w:pPr>
-              <w:jc w:val="center"/>
-            </w:pPr>
-            <w:proofErr w:type="spellStart"/>
+          </w:p>
+        </w:tc>
+        <w:tc>
+          <w:tcPr>
+            <w:tcW w:w="1260" w:type="dxa"/>
+          </w:tcPr>
+          <w:p>
+            <w:pPr>
+              <w:jc w:val="center"/>
+            </w:pPr>
             <w:r>
               <w:t>mm:ss</w:t>
             </w:r>
-            <w:proofErr w:type="spellEnd"/>
-          </w:p>
-        </w:tc>
-        <w:tc>
-          <w:tcPr>
-            <w:tcW w:w="1260" w:type="dxa"/>
-          </w:tcPr>
-          <w:p>
-            <w:pPr>
-              <w:jc w:val="center"/>
-            </w:pPr>
-            <w:proofErr w:type="spellStart"/>
+          </w:p>
+        </w:tc>
+        <w:tc>
+          <w:tcPr>
+            <w:tcW w:w="990" w:type="dxa"/>
+          </w:tcPr>
+          <w:p>
+            <w:pPr>
+              <w:jc w:val="center"/>
+            </w:pPr>
             <w:r>
               <w:t>mm:ss</w:t>
             </w:r>
-            <w:proofErr w:type="spellEnd"/>
-          </w:p>
-        </w:tc>
-        <w:tc>
-          <w:tcPr>
-            <w:tcW w:w="990" w:type="dxa"/>
-          </w:tcPr>
-          <w:p>
-            <w:pPr>
-              <w:jc w:val="center"/>
-            </w:pPr>
-            <w:proofErr w:type="spellStart"/>
+          </w:p>
+        </w:tc>
+        <w:tc>
+          <w:tcPr>
+            <w:tcW w:w="900" w:type="dxa"/>
+          </w:tcPr>
+          <w:p>
+            <w:pPr>
+              <w:jc w:val="center"/>
+            </w:pPr>
             <w:r>
               <w:t>mm:ss</w:t>
             </w:r>
-            <w:proofErr w:type="spellEnd"/>
-          </w:p>
-        </w:tc>
-        <w:tc>
-          <w:tcPr>
-            <w:tcW w:w="900" w:type="dxa"/>
-          </w:tcPr>
-          <w:p>
-            <w:pPr>
-              <w:jc w:val="center"/>
-            </w:pPr>
-            <w:proofErr w:type="spellStart"/>
+          </w:p>
+        </w:tc>
+        <w:tc>
+          <w:tcPr>
+            <w:tcW w:w="1080" w:type="dxa"/>
+          </w:tcPr>
+          <w:p>
+            <w:pPr>
+              <w:jc w:val="center"/>
+            </w:pPr>
             <w:r>
               <w:t>mm:ss</w:t>
             </w:r>
-            <w:proofErr w:type="spellEnd"/>
           </w:p>
         </w:tc>
         <w:tc>
@@ -4066,45 +4410,25 @@
             <w:pPr>
               <w:jc w:val="center"/>
             </w:pPr>
-            <w:proofErr w:type="spellStart"/>
             <w:r>
               <w:t>mm:ss</w:t>
             </w:r>
-            <w:proofErr w:type="spellEnd"/>
-          </w:p>
-        </w:tc>
-        <w:tc>
-          <w:tcPr>
-            <w:tcW w:w="1080" w:type="dxa"/>
-          </w:tcPr>
-          <w:p>
-            <w:pPr>
-              <w:jc w:val="center"/>
-            </w:pPr>
-            <w:proofErr w:type="spellStart"/>
+          </w:p>
+        </w:tc>
+        <w:tc>
+          <w:tcPr>
+            <w:tcW w:w="1188" w:type="dxa"/>
+          </w:tcPr>
+          <w:p>
+            <w:pPr>
+              <w:jc w:val="center"/>
+            </w:pPr>
             <w:r>
               <w:t>mm:ss</w:t>
             </w:r>
-            <w:proofErr w:type="spellEnd"/>
-          </w:p>
-        </w:tc>
-        <w:tc>
-          <w:tcPr>
-            <w:tcW w:w="1188" w:type="dxa"/>
-          </w:tcPr>
-          <w:p>
-            <w:pPr>
-              <w:jc w:val="center"/>
-            </w:pPr>
-            <w:proofErr w:type="spellStart"/>
-            <w:r>
-              <w:t>mm:ss</w:t>
-            </w:r>
-            <w:proofErr w:type="spellEnd"/>
           </w:p>
         </w:tc>
       </w:tr>
-      <w:bookmarkEnd w:id="0"/>
     </w:tbl>
     <w:p/>
     <w:p>
@@ -4126,7 +4450,7 @@
 </file>
 
 <file path=word/numbering.xml><?xml version="1.0" encoding="utf-8"?>
-<w:numbering xmlns:wpc="http://schemas.microsoft.com/office/word/2010/wordprocessingCanvas" xmlns:mc="http://schemas.openxmlformats.org/markup-compatibility/2006" xmlns:o="urn:schemas-microsoft-com:office:office" xmlns:r="http://schemas.openxmlformats.org/officeDocument/2006/relationships" xmlns:m="http://schemas.openxmlformats.org/officeDocument/2006/math" xmlns:v="urn:schemas-microsoft-com:vml" xmlns:wp14="http://schemas.microsoft.com/office/word/2010/wordprocessingDrawing" xmlns:wp="http://schemas.openxmlformats.org/drawingml/2006/wordprocessingDrawing" xmlns:w10="urn:schemas-microsoft-com:office:word" xmlns:w="http://schemas.openxmlformats.org/wordprocessingml/2006/main" xmlns:w14="http://schemas.microsoft.com/office/word/2010/wordml" xmlns:wpg="http://schemas.microsoft.com/office/word/2010/wordprocessingGroup" xmlns:wpi="http://schemas.microsoft.com/office/word/2010/wordprocessingInk" xmlns:wne="http://schemas.microsoft.com/office/word/2006/wordml" xmlns:wps="http://schemas.microsoft.com/office/word/2010/wordprocessingShape" mc:Ignorable="w14 wp14">
+<w:numbering xmlns:wpc="http://schemas.microsoft.com/office/word/2010/wordprocessingCanvas" xmlns:mc="http://schemas.openxmlformats.org/markup-compatibility/2006" xmlns:o="urn:schemas-microsoft-com:office:office" xmlns:r="http://schemas.openxmlformats.org/officeDocument/2006/relationships" xmlns:m="http://schemas.openxmlformats.org/officeDocument/2006/math" xmlns:v="urn:schemas-microsoft-com:vml" xmlns:wp14="http://schemas.microsoft.com/office/word/2010/wordprocessingDrawing" xmlns:wp="http://schemas.openxmlformats.org/drawingml/2006/wordprocessingDrawing" xmlns:w10="urn:schemas-microsoft-com:office:word" xmlns:w="http://schemas.openxmlformats.org/wordprocessingml/2006/main" xmlns:w14="http://schemas.microsoft.com/office/word/2010/wordml" xmlns:w15="http://schemas.microsoft.com/office/word/2012/wordml" xmlns:wpg="http://schemas.microsoft.com/office/word/2010/wordprocessingGroup" xmlns:wpi="http://schemas.microsoft.com/office/word/2010/wordprocessingInk" xmlns:wne="http://schemas.microsoft.com/office/word/2006/wordml" xmlns:wps="http://schemas.microsoft.com/office/word/2010/wordprocessingShape" mc:Ignorable="w14 w15 wp14">
   <w:abstractNum w:abstractNumId="0">
     <w:nsid w:val="3F4D2E19"/>
     <w:multiLevelType w:val="multilevel"/>
@@ -4396,7 +4720,7 @@
     <w:lvl w:ilvl="0">
       <w:start w:val="1"/>
       <w:numFmt w:val="decimal"/>
-      <w:pStyle w:val="Heading1"/>
+      <w:pStyle w:val="1"/>
       <w:lvlText w:val="%1"/>
       <w:lvlJc w:val="left"/>
       <w:pPr>
@@ -4406,7 +4730,7 @@
     <w:lvl w:ilvl="1">
       <w:start w:val="1"/>
       <w:numFmt w:val="decimal"/>
-      <w:pStyle w:val="Heading2"/>
+      <w:pStyle w:val="2"/>
       <w:lvlText w:val="%1.%2"/>
       <w:lvlJc w:val="left"/>
       <w:pPr>
@@ -4416,7 +4740,7 @@
     <w:lvl w:ilvl="2">
       <w:start w:val="1"/>
       <w:numFmt w:val="decimal"/>
-      <w:pStyle w:val="Heading3"/>
+      <w:pStyle w:val="3"/>
       <w:lvlText w:val="%1.%2.%3"/>
       <w:lvlJc w:val="left"/>
       <w:pPr>
@@ -4426,7 +4750,7 @@
     <w:lvl w:ilvl="3">
       <w:start w:val="1"/>
       <w:numFmt w:val="decimal"/>
-      <w:pStyle w:val="Heading4"/>
+      <w:pStyle w:val="4"/>
       <w:lvlText w:val="%1.%2.%3.%4"/>
       <w:lvlJc w:val="left"/>
       <w:pPr>
@@ -4436,7 +4760,7 @@
     <w:lvl w:ilvl="4">
       <w:start w:val="1"/>
       <w:numFmt w:val="decimal"/>
-      <w:pStyle w:val="Heading5"/>
+      <w:pStyle w:val="5"/>
       <w:lvlText w:val="%1.%2.%3.%4.%5"/>
       <w:lvlJc w:val="left"/>
       <w:pPr>
@@ -4446,7 +4770,7 @@
     <w:lvl w:ilvl="5">
       <w:start w:val="1"/>
       <w:numFmt w:val="decimal"/>
-      <w:pStyle w:val="Heading6"/>
+      <w:pStyle w:val="6"/>
       <w:lvlText w:val="%1.%2.%3.%4.%5.%6"/>
       <w:lvlJc w:val="left"/>
       <w:pPr>
@@ -4456,7 +4780,7 @@
     <w:lvl w:ilvl="6">
       <w:start w:val="1"/>
       <w:numFmt w:val="decimal"/>
-      <w:pStyle w:val="Heading7"/>
+      <w:pStyle w:val="7"/>
       <w:lvlText w:val="%1.%2.%3.%4.%5.%6.%7"/>
       <w:lvlJc w:val="left"/>
       <w:pPr>
@@ -4466,7 +4790,7 @@
     <w:lvl w:ilvl="7">
       <w:start w:val="1"/>
       <w:numFmt w:val="decimal"/>
-      <w:pStyle w:val="Heading8"/>
+      <w:pStyle w:val="8"/>
       <w:lvlText w:val="%1.%2.%3.%4.%5.%6.%7.%8"/>
       <w:lvlJc w:val="left"/>
       <w:pPr>
@@ -4476,7 +4800,7 @@
     <w:lvl w:ilvl="8">
       <w:start w:val="1"/>
       <w:numFmt w:val="decimal"/>
-      <w:pStyle w:val="Heading9"/>
+      <w:pStyle w:val="9"/>
       <w:lvlText w:val="%1.%2.%3.%4.%5.%6.%7.%8.%9"/>
       <w:lvlJc w:val="left"/>
       <w:pPr>
@@ -4497,11 +4821,11 @@
 </file>
 
 <file path=word/styles.xml><?xml version="1.0" encoding="utf-8"?>
-<w:styles xmlns:mc="http://schemas.openxmlformats.org/markup-compatibility/2006" xmlns:r="http://schemas.openxmlformats.org/officeDocument/2006/relationships" xmlns:w="http://schemas.openxmlformats.org/wordprocessingml/2006/main" xmlns:w14="http://schemas.microsoft.com/office/word/2010/wordml" mc:Ignorable="w14">
+<w:styles xmlns:mc="http://schemas.openxmlformats.org/markup-compatibility/2006" xmlns:r="http://schemas.openxmlformats.org/officeDocument/2006/relationships" xmlns:w="http://schemas.openxmlformats.org/wordprocessingml/2006/main" xmlns:w14="http://schemas.microsoft.com/office/word/2010/wordml" xmlns:w15="http://schemas.microsoft.com/office/word/2012/wordml" mc:Ignorable="w14 w15">
   <w:docDefaults>
     <w:rPrDefault>
       <w:rPr>
-        <w:rFonts w:ascii="Times New Roman" w:eastAsiaTheme="minorHAnsi" w:hAnsi="Times New Roman" w:cstheme="minorBidi"/>
+        <w:rFonts w:ascii="Times New Roman" w:eastAsiaTheme="minorEastAsia" w:hAnsi="Times New Roman" w:cstheme="minorBidi"/>
         <w:sz w:val="22"/>
         <w:szCs w:val="22"/>
         <w:lang w:val="en-US" w:eastAsia="en-US" w:bidi="ar-SA"/>
@@ -4513,154 +4837,388 @@
       </w:pPr>
     </w:pPrDefault>
   </w:docDefaults>
-  <w:latentStyles w:defLockedState="0" w:defUIPriority="99" w:defSemiHidden="1" w:defUnhideWhenUsed="1" w:defQFormat="0" w:count="267">
-    <w:lsdException w:name="Normal" w:semiHidden="0" w:uiPriority="0" w:unhideWhenUsed="0" w:qFormat="1"/>
-    <w:lsdException w:name="heading 1" w:semiHidden="0" w:uiPriority="9" w:unhideWhenUsed="0" w:qFormat="1"/>
-    <w:lsdException w:name="heading 2" w:uiPriority="9" w:qFormat="1"/>
-    <w:lsdException w:name="heading 3" w:uiPriority="9" w:qFormat="1"/>
-    <w:lsdException w:name="heading 4" w:uiPriority="9" w:qFormat="1"/>
-    <w:lsdException w:name="heading 5" w:uiPriority="9" w:qFormat="1"/>
-    <w:lsdException w:name="heading 6" w:uiPriority="9" w:qFormat="1"/>
-    <w:lsdException w:name="heading 7" w:uiPriority="9" w:qFormat="1"/>
-    <w:lsdException w:name="heading 8" w:uiPriority="9" w:qFormat="1"/>
-    <w:lsdException w:name="heading 9" w:uiPriority="9" w:qFormat="1"/>
-    <w:lsdException w:name="toc 1" w:uiPriority="39"/>
-    <w:lsdException w:name="toc 2" w:uiPriority="39"/>
-    <w:lsdException w:name="toc 3" w:uiPriority="39"/>
-    <w:lsdException w:name="toc 4" w:uiPriority="39"/>
-    <w:lsdException w:name="toc 5" w:uiPriority="39"/>
-    <w:lsdException w:name="toc 6" w:uiPriority="39"/>
-    <w:lsdException w:name="toc 7" w:uiPriority="39"/>
-    <w:lsdException w:name="toc 8" w:uiPriority="39"/>
-    <w:lsdException w:name="toc 9" w:uiPriority="39"/>
-    <w:lsdException w:name="caption" w:uiPriority="35" w:qFormat="1"/>
-    <w:lsdException w:name="Title" w:semiHidden="0" w:uiPriority="10" w:unhideWhenUsed="0" w:qFormat="1"/>
-    <w:lsdException w:name="Default Paragraph Font" w:uiPriority="1"/>
-    <w:lsdException w:name="Subtitle" w:semiHidden="0" w:uiPriority="11" w:unhideWhenUsed="0" w:qFormat="1"/>
-    <w:lsdException w:name="Strong" w:semiHidden="0" w:uiPriority="22" w:unhideWhenUsed="0" w:qFormat="1"/>
-    <w:lsdException w:name="Emphasis" w:semiHidden="0" w:uiPriority="20" w:unhideWhenUsed="0" w:qFormat="1"/>
-    <w:lsdException w:name="Table Grid" w:semiHidden="0" w:uiPriority="59" w:unhideWhenUsed="0"/>
-    <w:lsdException w:name="Placeholder Text" w:unhideWhenUsed="0"/>
-    <w:lsdException w:name="No Spacing" w:semiHidden="0" w:uiPriority="1" w:unhideWhenUsed="0" w:qFormat="1"/>
-    <w:lsdException w:name="Light Shading" w:semiHidden="0" w:uiPriority="60" w:unhideWhenUsed="0"/>
-    <w:lsdException w:name="Light List" w:semiHidden="0" w:uiPriority="61" w:unhideWhenUsed="0"/>
-    <w:lsdException w:name="Light Grid" w:semiHidden="0" w:uiPriority="62" w:unhideWhenUsed="0"/>
-    <w:lsdException w:name="Medium Shading 1" w:semiHidden="0" w:uiPriority="63" w:unhideWhenUsed="0"/>
-    <w:lsdException w:name="Medium Shading 2" w:semiHidden="0" w:uiPriority="64" w:unhideWhenUsed="0"/>
-    <w:lsdException w:name="Medium List 1" w:semiHidden="0" w:uiPriority="65" w:unhideWhenUsed="0"/>
-    <w:lsdException w:name="Medium List 2" w:semiHidden="0" w:uiPriority="66" w:unhideWhenUsed="0"/>
-    <w:lsdException w:name="Medium Grid 1" w:semiHidden="0" w:uiPriority="67" w:unhideWhenUsed="0"/>
-    <w:lsdException w:name="Medium Grid 2" w:semiHidden="0" w:uiPriority="68" w:unhideWhenUsed="0"/>
-    <w:lsdException w:name="Medium Grid 3" w:semiHidden="0" w:uiPriority="69" w:unhideWhenUsed="0"/>
-    <w:lsdException w:name="Dark List" w:semiHidden="0" w:uiPriority="70" w:unhideWhenUsed="0"/>
-    <w:lsdException w:name="Colorful Shading" w:semiHidden="0" w:uiPriority="71" w:unhideWhenUsed="0"/>
-    <w:lsdException w:name="Colorful List" w:semiHidden="0" w:uiPriority="72" w:unhideWhenUsed="0"/>
-    <w:lsdException w:name="Colorful Grid" w:semiHidden="0" w:uiPriority="73" w:unhideWhenUsed="0"/>
-    <w:lsdException w:name="Light Shading Accent 1" w:semiHidden="0" w:uiPriority="60" w:unhideWhenUsed="0"/>
-    <w:lsdException w:name="Light List Accent 1" w:semiHidden="0" w:uiPriority="61" w:unhideWhenUsed="0"/>
-    <w:lsdException w:name="Light Grid Accent 1" w:semiHidden="0" w:uiPriority="62" w:unhideWhenUsed="0"/>
-    <w:lsdException w:name="Medium Shading 1 Accent 1" w:semiHidden="0" w:uiPriority="63" w:unhideWhenUsed="0"/>
-    <w:lsdException w:name="Medium Shading 2 Accent 1" w:semiHidden="0" w:uiPriority="64" w:unhideWhenUsed="0"/>
-    <w:lsdException w:name="Medium List 1 Accent 1" w:semiHidden="0" w:uiPriority="65" w:unhideWhenUsed="0"/>
-    <w:lsdException w:name="Revision" w:unhideWhenUsed="0"/>
-    <w:lsdException w:name="List Paragraph" w:semiHidden="0" w:uiPriority="34" w:unhideWhenUsed="0" w:qFormat="1"/>
-    <w:lsdException w:name="Quote" w:semiHidden="0" w:uiPriority="29" w:unhideWhenUsed="0" w:qFormat="1"/>
-    <w:lsdException w:name="Intense Quote" w:semiHidden="0" w:uiPriority="30" w:unhideWhenUsed="0" w:qFormat="1"/>
-    <w:lsdException w:name="Medium List 2 Accent 1" w:semiHidden="0" w:uiPriority="66" w:unhideWhenUsed="0"/>
-    <w:lsdException w:name="Medium Grid 1 Accent 1" w:semiHidden="0" w:uiPriority="67" w:unhideWhenUsed="0"/>
-    <w:lsdException w:name="Medium Grid 2 Accent 1" w:semiHidden="0" w:uiPriority="68" w:unhideWhenUsed="0"/>
-    <w:lsdException w:name="Medium Grid 3 Accent 1" w:semiHidden="0" w:uiPriority="69" w:unhideWhenUsed="0"/>
-    <w:lsdException w:name="Dark List Accent 1" w:semiHidden="0" w:uiPriority="70" w:unhideWhenUsed="0"/>
-    <w:lsdException w:name="Colorful Shading Accent 1" w:semiHidden="0" w:uiPriority="71" w:unhideWhenUsed="0"/>
-    <w:lsdException w:name="Colorful List Accent 1" w:semiHidden="0" w:uiPriority="72" w:unhideWhenUsed="0"/>
-    <w:lsdException w:name="Colorful Grid Accent 1" w:semiHidden="0" w:uiPriority="73" w:unhideWhenUsed="0"/>
-    <w:lsdException w:name="Light Shading Accent 2" w:semiHidden="0" w:uiPriority="60" w:unhideWhenUsed="0"/>
-    <w:lsdException w:name="Light List Accent 2" w:semiHidden="0" w:uiPriority="61" w:unhideWhenUsed="0"/>
-    <w:lsdException w:name="Light Grid Accent 2" w:semiHidden="0" w:uiPriority="62" w:unhideWhenUsed="0"/>
-    <w:lsdException w:name="Medium Shading 1 Accent 2" w:semiHidden="0" w:uiPriority="63" w:unhideWhenUsed="0"/>
-    <w:lsdException w:name="Medium Shading 2 Accent 2" w:semiHidden="0" w:uiPriority="64" w:unhideWhenUsed="0"/>
-    <w:lsdException w:name="Medium List 1 Accent 2" w:semiHidden="0" w:uiPriority="65" w:unhideWhenUsed="0"/>
-    <w:lsdException w:name="Medium List 2 Accent 2" w:semiHidden="0" w:uiPriority="66" w:unhideWhenUsed="0"/>
-    <w:lsdException w:name="Medium Grid 1 Accent 2" w:semiHidden="0" w:uiPriority="67" w:unhideWhenUsed="0"/>
-    <w:lsdException w:name="Medium Grid 2 Accent 2" w:semiHidden="0" w:uiPriority="68" w:unhideWhenUsed="0"/>
-    <w:lsdException w:name="Medium Grid 3 Accent 2" w:semiHidden="0" w:uiPriority="69" w:unhideWhenUsed="0"/>
-    <w:lsdException w:name="Dark List Accent 2" w:semiHidden="0" w:uiPriority="70" w:unhideWhenUsed="0"/>
-    <w:lsdException w:name="Colorful Shading Accent 2" w:semiHidden="0" w:uiPriority="71" w:unhideWhenUsed="0"/>
-    <w:lsdException w:name="Colorful List Accent 2" w:semiHidden="0" w:uiPriority="72" w:unhideWhenUsed="0"/>
-    <w:lsdException w:name="Colorful Grid Accent 2" w:semiHidden="0" w:uiPriority="73" w:unhideWhenUsed="0"/>
-    <w:lsdException w:name="Light Shading Accent 3" w:semiHidden="0" w:uiPriority="60" w:unhideWhenUsed="0"/>
-    <w:lsdException w:name="Light List Accent 3" w:semiHidden="0" w:uiPriority="61" w:unhideWhenUsed="0"/>
-    <w:lsdException w:name="Light Grid Accent 3" w:semiHidden="0" w:uiPriority="62" w:unhideWhenUsed="0"/>
-    <w:lsdException w:name="Medium Shading 1 Accent 3" w:semiHidden="0" w:uiPriority="63" w:unhideWhenUsed="0"/>
-    <w:lsdException w:name="Medium Shading 2 Accent 3" w:semiHidden="0" w:uiPriority="64" w:unhideWhenUsed="0"/>
-    <w:lsdException w:name="Medium List 1 Accent 3" w:semiHidden="0" w:uiPriority="65" w:unhideWhenUsed="0"/>
-    <w:lsdException w:name="Medium List 2 Accent 3" w:semiHidden="0" w:uiPriority="66" w:unhideWhenUsed="0"/>
-    <w:lsdException w:name="Medium Grid 1 Accent 3" w:semiHidden="0" w:uiPriority="67" w:unhideWhenUsed="0"/>
-    <w:lsdException w:name="Medium Grid 2 Accent 3" w:semiHidden="0" w:uiPriority="68" w:unhideWhenUsed="0"/>
-    <w:lsdException w:name="Medium Grid 3 Accent 3" w:semiHidden="0" w:uiPriority="69" w:unhideWhenUsed="0"/>
-    <w:lsdException w:name="Dark List Accent 3" w:semiHidden="0" w:uiPriority="70" w:unhideWhenUsed="0"/>
-    <w:lsdException w:name="Colorful Shading Accent 3" w:semiHidden="0" w:uiPriority="71" w:unhideWhenUsed="0"/>
-    <w:lsdException w:name="Colorful List Accent 3" w:semiHidden="0" w:uiPriority="72" w:unhideWhenUsed="0"/>
-    <w:lsdException w:name="Colorful Grid Accent 3" w:semiHidden="0" w:uiPriority="73" w:unhideWhenUsed="0"/>
-    <w:lsdException w:name="Light Shading Accent 4" w:semiHidden="0" w:uiPriority="60" w:unhideWhenUsed="0"/>
-    <w:lsdException w:name="Light List Accent 4" w:semiHidden="0" w:uiPriority="61" w:unhideWhenUsed="0"/>
-    <w:lsdException w:name="Light Grid Accent 4" w:semiHidden="0" w:uiPriority="62" w:unhideWhenUsed="0"/>
-    <w:lsdException w:name="Medium Shading 1 Accent 4" w:semiHidden="0" w:uiPriority="63" w:unhideWhenUsed="0"/>
-    <w:lsdException w:name="Medium Shading 2 Accent 4" w:semiHidden="0" w:uiPriority="64" w:unhideWhenUsed="0"/>
-    <w:lsdException w:name="Medium List 1 Accent 4" w:semiHidden="0" w:uiPriority="65" w:unhideWhenUsed="0"/>
-    <w:lsdException w:name="Medium List 2 Accent 4" w:semiHidden="0" w:uiPriority="66" w:unhideWhenUsed="0"/>
-    <w:lsdException w:name="Medium Grid 1 Accent 4" w:semiHidden="0" w:uiPriority="67" w:unhideWhenUsed="0"/>
-    <w:lsdException w:name="Medium Grid 2 Accent 4" w:semiHidden="0" w:uiPriority="68" w:unhideWhenUsed="0"/>
-    <w:lsdException w:name="Medium Grid 3 Accent 4" w:semiHidden="0" w:uiPriority="69" w:unhideWhenUsed="0"/>
-    <w:lsdException w:name="Dark List Accent 4" w:semiHidden="0" w:uiPriority="70" w:unhideWhenUsed="0"/>
-    <w:lsdException w:name="Colorful Shading Accent 4" w:semiHidden="0" w:uiPriority="71" w:unhideWhenUsed="0"/>
-    <w:lsdException w:name="Colorful List Accent 4" w:semiHidden="0" w:uiPriority="72" w:unhideWhenUsed="0"/>
-    <w:lsdException w:name="Colorful Grid Accent 4" w:semiHidden="0" w:uiPriority="73" w:unhideWhenUsed="0"/>
-    <w:lsdException w:name="Light Shading Accent 5" w:semiHidden="0" w:uiPriority="60" w:unhideWhenUsed="0"/>
-    <w:lsdException w:name="Light List Accent 5" w:semiHidden="0" w:uiPriority="61" w:unhideWhenUsed="0"/>
-    <w:lsdException w:name="Light Grid Accent 5" w:semiHidden="0" w:uiPriority="62" w:unhideWhenUsed="0"/>
-    <w:lsdException w:name="Medium Shading 1 Accent 5" w:semiHidden="0" w:uiPriority="63" w:unhideWhenUsed="0"/>
-    <w:lsdException w:name="Medium Shading 2 Accent 5" w:semiHidden="0" w:uiPriority="64" w:unhideWhenUsed="0"/>
-    <w:lsdException w:name="Medium List 1 Accent 5" w:semiHidden="0" w:uiPriority="65" w:unhideWhenUsed="0"/>
-    <w:lsdException w:name="Medium List 2 Accent 5" w:semiHidden="0" w:uiPriority="66" w:unhideWhenUsed="0"/>
-    <w:lsdException w:name="Medium Grid 1 Accent 5" w:semiHidden="0" w:uiPriority="67" w:unhideWhenUsed="0"/>
-    <w:lsdException w:name="Medium Grid 2 Accent 5" w:semiHidden="0" w:uiPriority="68" w:unhideWhenUsed="0"/>
-    <w:lsdException w:name="Medium Grid 3 Accent 5" w:semiHidden="0" w:uiPriority="69" w:unhideWhenUsed="0"/>
-    <w:lsdException w:name="Dark List Accent 5" w:semiHidden="0" w:uiPriority="70" w:unhideWhenUsed="0"/>
-    <w:lsdException w:name="Colorful Shading Accent 5" w:semiHidden="0" w:uiPriority="71" w:unhideWhenUsed="0"/>
-    <w:lsdException w:name="Colorful List Accent 5" w:semiHidden="0" w:uiPriority="72" w:unhideWhenUsed="0"/>
-    <w:lsdException w:name="Colorful Grid Accent 5" w:semiHidden="0" w:uiPriority="73" w:unhideWhenUsed="0"/>
-    <w:lsdException w:name="Light Shading Accent 6" w:semiHidden="0" w:uiPriority="60" w:unhideWhenUsed="0"/>
-    <w:lsdException w:name="Light List Accent 6" w:semiHidden="0" w:uiPriority="61" w:unhideWhenUsed="0"/>
-    <w:lsdException w:name="Light Grid Accent 6" w:semiHidden="0" w:uiPriority="62" w:unhideWhenUsed="0"/>
-    <w:lsdException w:name="Medium Shading 1 Accent 6" w:semiHidden="0" w:uiPriority="63" w:unhideWhenUsed="0"/>
-    <w:lsdException w:name="Medium Shading 2 Accent 6" w:semiHidden="0" w:uiPriority="64" w:unhideWhenUsed="0"/>
-    <w:lsdException w:name="Medium List 1 Accent 6" w:semiHidden="0" w:uiPriority="65" w:unhideWhenUsed="0"/>
-    <w:lsdException w:name="Medium List 2 Accent 6" w:semiHidden="0" w:uiPriority="66" w:unhideWhenUsed="0"/>
-    <w:lsdException w:name="Medium Grid 1 Accent 6" w:semiHidden="0" w:uiPriority="67" w:unhideWhenUsed="0"/>
-    <w:lsdException w:name="Medium Grid 2 Accent 6" w:semiHidden="0" w:uiPriority="68" w:unhideWhenUsed="0"/>
-    <w:lsdException w:name="Medium Grid 3 Accent 6" w:semiHidden="0" w:uiPriority="69" w:unhideWhenUsed="0"/>
-    <w:lsdException w:name="Dark List Accent 6" w:semiHidden="0" w:uiPriority="70" w:unhideWhenUsed="0"/>
-    <w:lsdException w:name="Colorful Shading Accent 6" w:semiHidden="0" w:uiPriority="71" w:unhideWhenUsed="0"/>
-    <w:lsdException w:name="Colorful List Accent 6" w:semiHidden="0" w:uiPriority="72" w:unhideWhenUsed="0"/>
-    <w:lsdException w:name="Colorful Grid Accent 6" w:semiHidden="0" w:uiPriority="73" w:unhideWhenUsed="0"/>
-    <w:lsdException w:name="Subtle Emphasis" w:semiHidden="0" w:uiPriority="19" w:unhideWhenUsed="0" w:qFormat="1"/>
-    <w:lsdException w:name="Intense Emphasis" w:semiHidden="0" w:uiPriority="21" w:unhideWhenUsed="0" w:qFormat="1"/>
-    <w:lsdException w:name="Subtle Reference" w:semiHidden="0" w:uiPriority="31" w:unhideWhenUsed="0" w:qFormat="1"/>
-    <w:lsdException w:name="Intense Reference" w:semiHidden="0" w:uiPriority="32" w:unhideWhenUsed="0" w:qFormat="1"/>
-    <w:lsdException w:name="Book Title" w:semiHidden="0" w:uiPriority="33" w:unhideWhenUsed="0" w:qFormat="1"/>
-    <w:lsdException w:name="Bibliography" w:uiPriority="37"/>
-    <w:lsdException w:name="TOC Heading" w:uiPriority="39" w:qFormat="1"/>
+  <w:latentStyles w:defLockedState="0" w:defUIPriority="99" w:defSemiHidden="0" w:defUnhideWhenUsed="0" w:defQFormat="0" w:count="371">
+    <w:lsdException w:name="Normal" w:uiPriority="0" w:qFormat="1"/>
+    <w:lsdException w:name="heading 1" w:uiPriority="9" w:qFormat="1"/>
+    <w:lsdException w:name="heading 2" w:semiHidden="1" w:uiPriority="9" w:unhideWhenUsed="1" w:qFormat="1"/>
+    <w:lsdException w:name="heading 3" w:semiHidden="1" w:uiPriority="9" w:unhideWhenUsed="1" w:qFormat="1"/>
+    <w:lsdException w:name="heading 4" w:semiHidden="1" w:uiPriority="9" w:unhideWhenUsed="1" w:qFormat="1"/>
+    <w:lsdException w:name="heading 5" w:semiHidden="1" w:uiPriority="9" w:unhideWhenUsed="1" w:qFormat="1"/>
+    <w:lsdException w:name="heading 6" w:semiHidden="1" w:uiPriority="9" w:unhideWhenUsed="1" w:qFormat="1"/>
+    <w:lsdException w:name="heading 7" w:semiHidden="1" w:uiPriority="9" w:unhideWhenUsed="1" w:qFormat="1"/>
+    <w:lsdException w:name="heading 8" w:semiHidden="1" w:uiPriority="9" w:unhideWhenUsed="1" w:qFormat="1"/>
+    <w:lsdException w:name="heading 9" w:semiHidden="1" w:uiPriority="9" w:unhideWhenUsed="1" w:qFormat="1"/>
+    <w:lsdException w:name="index 1" w:semiHidden="1" w:unhideWhenUsed="1"/>
+    <w:lsdException w:name="index 2" w:semiHidden="1" w:unhideWhenUsed="1"/>
+    <w:lsdException w:name="index 3" w:semiHidden="1" w:unhideWhenUsed="1"/>
+    <w:lsdException w:name="index 4" w:semiHidden="1" w:unhideWhenUsed="1"/>
+    <w:lsdException w:name="index 5" w:semiHidden="1" w:unhideWhenUsed="1"/>
+    <w:lsdException w:name="index 6" w:semiHidden="1" w:unhideWhenUsed="1"/>
+    <w:lsdException w:name="index 7" w:semiHidden="1" w:unhideWhenUsed="1"/>
+    <w:lsdException w:name="index 8" w:semiHidden="1" w:unhideWhenUsed="1"/>
+    <w:lsdException w:name="index 9" w:semiHidden="1" w:unhideWhenUsed="1"/>
+    <w:lsdException w:name="toc 1" w:semiHidden="1" w:uiPriority="39" w:unhideWhenUsed="1"/>
+    <w:lsdException w:name="toc 2" w:semiHidden="1" w:uiPriority="39" w:unhideWhenUsed="1"/>
+    <w:lsdException w:name="toc 3" w:semiHidden="1" w:uiPriority="39" w:unhideWhenUsed="1"/>
+    <w:lsdException w:name="toc 4" w:semiHidden="1" w:uiPriority="39" w:unhideWhenUsed="1"/>
+    <w:lsdException w:name="toc 5" w:semiHidden="1" w:uiPriority="39" w:unhideWhenUsed="1"/>
+    <w:lsdException w:name="toc 6" w:semiHidden="1" w:uiPriority="39" w:unhideWhenUsed="1"/>
+    <w:lsdException w:name="toc 7" w:semiHidden="1" w:uiPriority="39" w:unhideWhenUsed="1"/>
+    <w:lsdException w:name="toc 8" w:semiHidden="1" w:uiPriority="39" w:unhideWhenUsed="1"/>
+    <w:lsdException w:name="toc 9" w:semiHidden="1" w:uiPriority="39" w:unhideWhenUsed="1"/>
+    <w:lsdException w:name="Normal Indent" w:semiHidden="1" w:unhideWhenUsed="1"/>
+    <w:lsdException w:name="footnote text" w:semiHidden="1" w:unhideWhenUsed="1"/>
+    <w:lsdException w:name="annotation text" w:semiHidden="1" w:unhideWhenUsed="1"/>
+    <w:lsdException w:name="header" w:semiHidden="1" w:unhideWhenUsed="1"/>
+    <w:lsdException w:name="footer" w:semiHidden="1" w:unhideWhenUsed="1"/>
+    <w:lsdException w:name="index heading" w:semiHidden="1" w:unhideWhenUsed="1"/>
+    <w:lsdException w:name="caption" w:semiHidden="1" w:uiPriority="35" w:unhideWhenUsed="1" w:qFormat="1"/>
+    <w:lsdException w:name="table of figures" w:semiHidden="1" w:unhideWhenUsed="1"/>
+    <w:lsdException w:name="envelope address" w:semiHidden="1" w:unhideWhenUsed="1"/>
+    <w:lsdException w:name="envelope return" w:semiHidden="1" w:unhideWhenUsed="1"/>
+    <w:lsdException w:name="footnote reference" w:semiHidden="1" w:unhideWhenUsed="1"/>
+    <w:lsdException w:name="annotation reference" w:semiHidden="1" w:unhideWhenUsed="1"/>
+    <w:lsdException w:name="line number" w:semiHidden="1" w:unhideWhenUsed="1"/>
+    <w:lsdException w:name="page number" w:semiHidden="1" w:unhideWhenUsed="1"/>
+    <w:lsdException w:name="endnote reference" w:semiHidden="1" w:unhideWhenUsed="1"/>
+    <w:lsdException w:name="endnote text" w:semiHidden="1" w:unhideWhenUsed="1"/>
+    <w:lsdException w:name="table of authorities" w:semiHidden="1" w:unhideWhenUsed="1"/>
+    <w:lsdException w:name="macro" w:semiHidden="1" w:unhideWhenUsed="1"/>
+    <w:lsdException w:name="toa heading" w:semiHidden="1" w:unhideWhenUsed="1"/>
+    <w:lsdException w:name="List" w:semiHidden="1" w:unhideWhenUsed="1"/>
+    <w:lsdException w:name="List Bullet" w:semiHidden="1" w:unhideWhenUsed="1"/>
+    <w:lsdException w:name="List Number" w:semiHidden="1" w:unhideWhenUsed="1"/>
+    <w:lsdException w:name="List 2" w:semiHidden="1" w:unhideWhenUsed="1"/>
+    <w:lsdException w:name="List 3" w:semiHidden="1" w:unhideWhenUsed="1"/>
+    <w:lsdException w:name="List 4" w:semiHidden="1" w:unhideWhenUsed="1"/>
+    <w:lsdException w:name="List 5" w:semiHidden="1" w:unhideWhenUsed="1"/>
+    <w:lsdException w:name="List Bullet 2" w:semiHidden="1" w:unhideWhenUsed="1"/>
+    <w:lsdException w:name="List Bullet 3" w:semiHidden="1" w:unhideWhenUsed="1"/>
+    <w:lsdException w:name="List Bullet 4" w:semiHidden="1" w:unhideWhenUsed="1"/>
+    <w:lsdException w:name="List Bullet 5" w:semiHidden="1" w:unhideWhenUsed="1"/>
+    <w:lsdException w:name="List Number 2" w:semiHidden="1" w:unhideWhenUsed="1"/>
+    <w:lsdException w:name="List Number 3" w:semiHidden="1" w:unhideWhenUsed="1"/>
+    <w:lsdException w:name="List Number 4" w:semiHidden="1" w:unhideWhenUsed="1"/>
+    <w:lsdException w:name="List Number 5" w:semiHidden="1" w:unhideWhenUsed="1"/>
+    <w:lsdException w:name="Title" w:uiPriority="10" w:qFormat="1"/>
+    <w:lsdException w:name="Closing" w:semiHidden="1" w:unhideWhenUsed="1"/>
+    <w:lsdException w:name="Signature" w:semiHidden="1" w:unhideWhenUsed="1"/>
+    <w:lsdException w:name="Default Paragraph Font" w:semiHidden="1" w:uiPriority="1" w:unhideWhenUsed="1"/>
+    <w:lsdException w:name="Body Text" w:semiHidden="1" w:unhideWhenUsed="1"/>
+    <w:lsdException w:name="Body Text Indent" w:semiHidden="1" w:unhideWhenUsed="1"/>
+    <w:lsdException w:name="List Continue" w:semiHidden="1" w:unhideWhenUsed="1"/>
+    <w:lsdException w:name="List Continue 2" w:semiHidden="1" w:unhideWhenUsed="1"/>
+    <w:lsdException w:name="List Continue 3" w:semiHidden="1" w:unhideWhenUsed="1"/>
+    <w:lsdException w:name="List Continue 4" w:semiHidden="1" w:unhideWhenUsed="1"/>
+    <w:lsdException w:name="List Continue 5" w:semiHidden="1" w:unhideWhenUsed="1"/>
+    <w:lsdException w:name="Message Header" w:semiHidden="1" w:unhideWhenUsed="1"/>
+    <w:lsdException w:name="Subtitle" w:uiPriority="11" w:qFormat="1"/>
+    <w:lsdException w:name="Salutation" w:semiHidden="1" w:unhideWhenUsed="1"/>
+    <w:lsdException w:name="Date" w:semiHidden="1" w:unhideWhenUsed="1"/>
+    <w:lsdException w:name="Body Text First Indent" w:semiHidden="1" w:unhideWhenUsed="1"/>
+    <w:lsdException w:name="Body Text First Indent 2" w:semiHidden="1" w:unhideWhenUsed="1"/>
+    <w:lsdException w:name="Note Heading" w:semiHidden="1" w:unhideWhenUsed="1"/>
+    <w:lsdException w:name="Body Text 2" w:semiHidden="1" w:unhideWhenUsed="1"/>
+    <w:lsdException w:name="Body Text 3" w:semiHidden="1" w:unhideWhenUsed="1"/>
+    <w:lsdException w:name="Body Text Indent 2" w:semiHidden="1" w:unhideWhenUsed="1"/>
+    <w:lsdException w:name="Body Text Indent 3" w:semiHidden="1" w:unhideWhenUsed="1"/>
+    <w:lsdException w:name="Block Text" w:semiHidden="1" w:unhideWhenUsed="1"/>
+    <w:lsdException w:name="Hyperlink" w:semiHidden="1" w:unhideWhenUsed="1"/>
+    <w:lsdException w:name="FollowedHyperlink" w:semiHidden="1" w:unhideWhenUsed="1"/>
+    <w:lsdException w:name="Strong" w:uiPriority="22" w:qFormat="1"/>
+    <w:lsdException w:name="Emphasis" w:uiPriority="20" w:qFormat="1"/>
+    <w:lsdException w:name="Document Map" w:semiHidden="1" w:unhideWhenUsed="1"/>
+    <w:lsdException w:name="Plain Text" w:semiHidden="1" w:unhideWhenUsed="1"/>
+    <w:lsdException w:name="E-mail Signature" w:semiHidden="1" w:unhideWhenUsed="1"/>
+    <w:lsdException w:name="HTML Top of Form" w:semiHidden="1" w:unhideWhenUsed="1"/>
+    <w:lsdException w:name="HTML Bottom of Form" w:semiHidden="1" w:unhideWhenUsed="1"/>
+    <w:lsdException w:name="Normal (Web)" w:semiHidden="1" w:unhideWhenUsed="1"/>
+    <w:lsdException w:name="HTML Acronym" w:semiHidden="1" w:unhideWhenUsed="1"/>
+    <w:lsdException w:name="HTML Address" w:semiHidden="1" w:unhideWhenUsed="1"/>
+    <w:lsdException w:name="HTML Cite" w:semiHidden="1" w:unhideWhenUsed="1"/>
+    <w:lsdException w:name="HTML Code" w:semiHidden="1" w:unhideWhenUsed="1"/>
+    <w:lsdException w:name="HTML Definition" w:semiHidden="1" w:unhideWhenUsed="1"/>
+    <w:lsdException w:name="HTML Keyboard" w:semiHidden="1" w:unhideWhenUsed="1"/>
+    <w:lsdException w:name="HTML Preformatted" w:semiHidden="1" w:unhideWhenUsed="1"/>
+    <w:lsdException w:name="HTML Sample" w:semiHidden="1" w:unhideWhenUsed="1"/>
+    <w:lsdException w:name="HTML Typewriter" w:semiHidden="1" w:unhideWhenUsed="1"/>
+    <w:lsdException w:name="HTML Variable" w:semiHidden="1" w:unhideWhenUsed="1"/>
+    <w:lsdException w:name="Normal Table" w:semiHidden="1" w:unhideWhenUsed="1"/>
+    <w:lsdException w:name="annotation subject" w:semiHidden="1" w:unhideWhenUsed="1"/>
+    <w:lsdException w:name="No List" w:semiHidden="1" w:unhideWhenUsed="1"/>
+    <w:lsdException w:name="Outline List 1" w:semiHidden="1" w:unhideWhenUsed="1"/>
+    <w:lsdException w:name="Outline List 2" w:semiHidden="1" w:unhideWhenUsed="1"/>
+    <w:lsdException w:name="Outline List 3" w:semiHidden="1" w:unhideWhenUsed="1"/>
+    <w:lsdException w:name="Table Simple 1" w:semiHidden="1" w:unhideWhenUsed="1"/>
+    <w:lsdException w:name="Table Simple 2" w:semiHidden="1" w:unhideWhenUsed="1"/>
+    <w:lsdException w:name="Table Simple 3" w:semiHidden="1" w:unhideWhenUsed="1"/>
+    <w:lsdException w:name="Table Classic 1" w:semiHidden="1" w:unhideWhenUsed="1"/>
+    <w:lsdException w:name="Table Classic 2" w:semiHidden="1" w:unhideWhenUsed="1"/>
+    <w:lsdException w:name="Table Classic 3" w:semiHidden="1" w:unhideWhenUsed="1"/>
+    <w:lsdException w:name="Table Classic 4" w:semiHidden="1" w:unhideWhenUsed="1"/>
+    <w:lsdException w:name="Table Colorful 1" w:semiHidden="1" w:unhideWhenUsed="1"/>
+    <w:lsdException w:name="Table Colorful 2" w:semiHidden="1" w:unhideWhenUsed="1"/>
+    <w:lsdException w:name="Table Colorful 3" w:semiHidden="1" w:unhideWhenUsed="1"/>
+    <w:lsdException w:name="Table Columns 1" w:semiHidden="1" w:unhideWhenUsed="1"/>
+    <w:lsdException w:name="Table Columns 2" w:semiHidden="1" w:unhideWhenUsed="1"/>
+    <w:lsdException w:name="Table Columns 3" w:semiHidden="1" w:unhideWhenUsed="1"/>
+    <w:lsdException w:name="Table Columns 4" w:semiHidden="1" w:unhideWhenUsed="1"/>
+    <w:lsdException w:name="Table Columns 5" w:semiHidden="1" w:unhideWhenUsed="1"/>
+    <w:lsdException w:name="Table Grid 1" w:semiHidden="1" w:unhideWhenUsed="1"/>
+    <w:lsdException w:name="Table Grid 2" w:semiHidden="1" w:unhideWhenUsed="1"/>
+    <w:lsdException w:name="Table Grid 3" w:semiHidden="1" w:unhideWhenUsed="1"/>
+    <w:lsdException w:name="Table Grid 4" w:semiHidden="1" w:unhideWhenUsed="1"/>
+    <w:lsdException w:name="Table Grid 5" w:semiHidden="1" w:unhideWhenUsed="1"/>
+    <w:lsdException w:name="Table Grid 6" w:semiHidden="1" w:unhideWhenUsed="1"/>
+    <w:lsdException w:name="Table Grid 7" w:semiHidden="1" w:unhideWhenUsed="1"/>
+    <w:lsdException w:name="Table Grid 8" w:semiHidden="1" w:unhideWhenUsed="1"/>
+    <w:lsdException w:name="Table List 1" w:semiHidden="1" w:unhideWhenUsed="1"/>
+    <w:lsdException w:name="Table List 2" w:semiHidden="1" w:unhideWhenUsed="1"/>
+    <w:lsdException w:name="Table List 3" w:semiHidden="1" w:unhideWhenUsed="1"/>
+    <w:lsdException w:name="Table List 4" w:semiHidden="1" w:unhideWhenUsed="1"/>
+    <w:lsdException w:name="Table List 5" w:semiHidden="1" w:unhideWhenUsed="1"/>
+    <w:lsdException w:name="Table List 6" w:semiHidden="1" w:unhideWhenUsed="1"/>
+    <w:lsdException w:name="Table List 7" w:semiHidden="1" w:unhideWhenUsed="1"/>
+    <w:lsdException w:name="Table List 8" w:semiHidden="1" w:unhideWhenUsed="1"/>
+    <w:lsdException w:name="Table 3D effects 1" w:semiHidden="1" w:unhideWhenUsed="1"/>
+    <w:lsdException w:name="Table 3D effects 2" w:semiHidden="1" w:unhideWhenUsed="1"/>
+    <w:lsdException w:name="Table 3D effects 3" w:semiHidden="1" w:unhideWhenUsed="1"/>
+    <w:lsdException w:name="Table Contemporary" w:semiHidden="1" w:unhideWhenUsed="1"/>
+    <w:lsdException w:name="Table Elegant" w:semiHidden="1" w:unhideWhenUsed="1"/>
+    <w:lsdException w:name="Table Professional" w:semiHidden="1" w:unhideWhenUsed="1"/>
+    <w:lsdException w:name="Table Subtle 1" w:semiHidden="1" w:unhideWhenUsed="1"/>
+    <w:lsdException w:name="Table Subtle 2" w:semiHidden="1" w:unhideWhenUsed="1"/>
+    <w:lsdException w:name="Table Web 1" w:semiHidden="1" w:unhideWhenUsed="1"/>
+    <w:lsdException w:name="Table Web 2" w:semiHidden="1" w:unhideWhenUsed="1"/>
+    <w:lsdException w:name="Table Web 3" w:semiHidden="1" w:unhideWhenUsed="1"/>
+    <w:lsdException w:name="Balloon Text" w:semiHidden="1" w:unhideWhenUsed="1"/>
+    <w:lsdException w:name="Table Grid" w:uiPriority="59"/>
+    <w:lsdException w:name="Table Theme" w:semiHidden="1" w:unhideWhenUsed="1"/>
+    <w:lsdException w:name="Placeholder Text" w:semiHidden="1"/>
+    <w:lsdException w:name="No Spacing" w:uiPriority="1" w:qFormat="1"/>
+    <w:lsdException w:name="Light Shading" w:uiPriority="60"/>
+    <w:lsdException w:name="Light List" w:uiPriority="61"/>
+    <w:lsdException w:name="Light Grid" w:uiPriority="62"/>
+    <w:lsdException w:name="Medium Shading 1" w:uiPriority="63"/>
+    <w:lsdException w:name="Medium Shading 2" w:uiPriority="64"/>
+    <w:lsdException w:name="Medium List 1" w:uiPriority="65"/>
+    <w:lsdException w:name="Medium List 2" w:uiPriority="66"/>
+    <w:lsdException w:name="Medium Grid 1" w:uiPriority="67"/>
+    <w:lsdException w:name="Medium Grid 2" w:uiPriority="68"/>
+    <w:lsdException w:name="Medium Grid 3" w:uiPriority="69"/>
+    <w:lsdException w:name="Dark List" w:uiPriority="70"/>
+    <w:lsdException w:name="Colorful Shading" w:uiPriority="71"/>
+    <w:lsdException w:name="Colorful List" w:uiPriority="72"/>
+    <w:lsdException w:name="Colorful Grid" w:uiPriority="73"/>
+    <w:lsdException w:name="Light Shading Accent 1" w:uiPriority="60"/>
+    <w:lsdException w:name="Light List Accent 1" w:uiPriority="61"/>
+    <w:lsdException w:name="Light Grid Accent 1" w:uiPriority="62"/>
+    <w:lsdException w:name="Medium Shading 1 Accent 1" w:uiPriority="63"/>
+    <w:lsdException w:name="Medium Shading 2 Accent 1" w:uiPriority="64"/>
+    <w:lsdException w:name="Medium List 1 Accent 1" w:uiPriority="65"/>
+    <w:lsdException w:name="Revision" w:semiHidden="1"/>
+    <w:lsdException w:name="List Paragraph" w:uiPriority="34" w:qFormat="1"/>
+    <w:lsdException w:name="Quote" w:uiPriority="29" w:qFormat="1"/>
+    <w:lsdException w:name="Intense Quote" w:uiPriority="30" w:qFormat="1"/>
+    <w:lsdException w:name="Medium List 2 Accent 1" w:uiPriority="66"/>
+    <w:lsdException w:name="Medium Grid 1 Accent 1" w:uiPriority="67"/>
+    <w:lsdException w:name="Medium Grid 2 Accent 1" w:uiPriority="68"/>
+    <w:lsdException w:name="Medium Grid 3 Accent 1" w:uiPriority="69"/>
+    <w:lsdException w:name="Dark List Accent 1" w:uiPriority="70"/>
+    <w:lsdException w:name="Colorful Shading Accent 1" w:uiPriority="71"/>
+    <w:lsdException w:name="Colorful List Accent 1" w:uiPriority="72"/>
+    <w:lsdException w:name="Colorful Grid Accent 1" w:uiPriority="73"/>
+    <w:lsdException w:name="Light Shading Accent 2" w:uiPriority="60"/>
+    <w:lsdException w:name="Light List Accent 2" w:uiPriority="61"/>
+    <w:lsdException w:name="Light Grid Accent 2" w:uiPriority="62"/>
+    <w:lsdException w:name="Medium Shading 1 Accent 2" w:uiPriority="63"/>
+    <w:lsdException w:name="Medium Shading 2 Accent 2" w:uiPriority="64"/>
+    <w:lsdException w:name="Medium List 1 Accent 2" w:uiPriority="65"/>
+    <w:lsdException w:name="Medium List 2 Accent 2" w:uiPriority="66"/>
+    <w:lsdException w:name="Medium Grid 1 Accent 2" w:uiPriority="67"/>
+    <w:lsdException w:name="Medium Grid 2 Accent 2" w:uiPriority="68"/>
+    <w:lsdException w:name="Medium Grid 3 Accent 2" w:uiPriority="69"/>
+    <w:lsdException w:name="Dark List Accent 2" w:uiPriority="70"/>
+    <w:lsdException w:name="Colorful Shading Accent 2" w:uiPriority="71"/>
+    <w:lsdException w:name="Colorful List Accent 2" w:uiPriority="72"/>
+    <w:lsdException w:name="Colorful Grid Accent 2" w:uiPriority="73"/>
+    <w:lsdException w:name="Light Shading Accent 3" w:uiPriority="60"/>
+    <w:lsdException w:name="Light List Accent 3" w:uiPriority="61"/>
+    <w:lsdException w:name="Light Grid Accent 3" w:uiPriority="62"/>
+    <w:lsdException w:name="Medium Shading 1 Accent 3" w:uiPriority="63"/>
+    <w:lsdException w:name="Medium Shading 2 Accent 3" w:uiPriority="64"/>
+    <w:lsdException w:name="Medium List 1 Accent 3" w:uiPriority="65"/>
+    <w:lsdException w:name="Medium List 2 Accent 3" w:uiPriority="66"/>
+    <w:lsdException w:name="Medium Grid 1 Accent 3" w:uiPriority="67"/>
+    <w:lsdException w:name="Medium Grid 2 Accent 3" w:uiPriority="68"/>
+    <w:lsdException w:name="Medium Grid 3 Accent 3" w:uiPriority="69"/>
+    <w:lsdException w:name="Dark List Accent 3" w:uiPriority="70"/>
+    <w:lsdException w:name="Colorful Shading Accent 3" w:uiPriority="71"/>
+    <w:lsdException w:name="Colorful List Accent 3" w:uiPriority="72"/>
+    <w:lsdException w:name="Colorful Grid Accent 3" w:uiPriority="73"/>
+    <w:lsdException w:name="Light Shading Accent 4" w:uiPriority="60"/>
+    <w:lsdException w:name="Light List Accent 4" w:uiPriority="61"/>
+    <w:lsdException w:name="Light Grid Accent 4" w:uiPriority="62"/>
+    <w:lsdException w:name="Medium Shading 1 Accent 4" w:uiPriority="63"/>
+    <w:lsdException w:name="Medium Shading 2 Accent 4" w:uiPriority="64"/>
+    <w:lsdException w:name="Medium List 1 Accent 4" w:uiPriority="65"/>
+    <w:lsdException w:name="Medium List 2 Accent 4" w:uiPriority="66"/>
+    <w:lsdException w:name="Medium Grid 1 Accent 4" w:uiPriority="67"/>
+    <w:lsdException w:name="Medium Grid 2 Accent 4" w:uiPriority="68"/>
+    <w:lsdException w:name="Medium Grid 3 Accent 4" w:uiPriority="69"/>
+    <w:lsdException w:name="Dark List Accent 4" w:uiPriority="70"/>
+    <w:lsdException w:name="Colorful Shading Accent 4" w:uiPriority="71"/>
+    <w:lsdException w:name="Colorful List Accent 4" w:uiPriority="72"/>
+    <w:lsdException w:name="Colorful Grid Accent 4" w:uiPriority="73"/>
+    <w:lsdException w:name="Light Shading Accent 5" w:uiPriority="60"/>
+    <w:lsdException w:name="Light List Accent 5" w:uiPriority="61"/>
+    <w:lsdException w:name="Light Grid Accent 5" w:uiPriority="62"/>
+    <w:lsdException w:name="Medium Shading 1 Accent 5" w:uiPriority="63"/>
+    <w:lsdException w:name="Medium Shading 2 Accent 5" w:uiPriority="64"/>
+    <w:lsdException w:name="Medium List 1 Accent 5" w:uiPriority="65"/>
+    <w:lsdException w:name="Medium List 2 Accent 5" w:uiPriority="66"/>
+    <w:lsdException w:name="Medium Grid 1 Accent 5" w:uiPriority="67"/>
+    <w:lsdException w:name="Medium Grid 2 Accent 5" w:uiPriority="68"/>
+    <w:lsdException w:name="Medium Grid 3 Accent 5" w:uiPriority="69"/>
+    <w:lsdException w:name="Dark List Accent 5" w:uiPriority="70"/>
+    <w:lsdException w:name="Colorful Shading Accent 5" w:uiPriority="71"/>
+    <w:lsdException w:name="Colorful List Accent 5" w:uiPriority="72"/>
+    <w:lsdException w:name="Colorful Grid Accent 5" w:uiPriority="73"/>
+    <w:lsdException w:name="Light Shading Accent 6" w:uiPriority="60"/>
+    <w:lsdException w:name="Light List Accent 6" w:uiPriority="61"/>
+    <w:lsdException w:name="Light Grid Accent 6" w:uiPriority="62"/>
+    <w:lsdException w:name="Medium Shading 1 Accent 6" w:uiPriority="63"/>
+    <w:lsdException w:name="Medium Shading 2 Accent 6" w:uiPriority="64"/>
+    <w:lsdException w:name="Medium List 1 Accent 6" w:uiPriority="65"/>
+    <w:lsdException w:name="Medium List 2 Accent 6" w:uiPriority="66"/>
+    <w:lsdException w:name="Medium Grid 1 Accent 6" w:uiPriority="67"/>
+    <w:lsdException w:name="Medium Grid 2 Accent 6" w:uiPriority="68"/>
+    <w:lsdException w:name="Medium Grid 3 Accent 6" w:uiPriority="69"/>
+    <w:lsdException w:name="Dark List Accent 6" w:uiPriority="70"/>
+    <w:lsdException w:name="Colorful Shading Accent 6" w:uiPriority="71"/>
+    <w:lsdException w:name="Colorful List Accent 6" w:uiPriority="72"/>
+    <w:lsdException w:name="Colorful Grid Accent 6" w:uiPriority="73"/>
+    <w:lsdException w:name="Subtle Emphasis" w:uiPriority="19" w:qFormat="1"/>
+    <w:lsdException w:name="Intense Emphasis" w:uiPriority="21" w:qFormat="1"/>
+    <w:lsdException w:name="Subtle Reference" w:uiPriority="31" w:qFormat="1"/>
+    <w:lsdException w:name="Intense Reference" w:uiPriority="32" w:qFormat="1"/>
+    <w:lsdException w:name="Book Title" w:uiPriority="33" w:qFormat="1"/>
+    <w:lsdException w:name="Bibliography" w:semiHidden="1" w:uiPriority="37" w:unhideWhenUsed="1"/>
+    <w:lsdException w:name="TOC Heading" w:semiHidden="1" w:uiPriority="39" w:unhideWhenUsed="1" w:qFormat="1"/>
+    <w:lsdException w:name="Plain Table 1" w:uiPriority="41"/>
+    <w:lsdException w:name="Plain Table 2" w:uiPriority="42"/>
+    <w:lsdException w:name="Plain Table 3" w:uiPriority="43"/>
+    <w:lsdException w:name="Plain Table 4" w:uiPriority="44"/>
+    <w:lsdException w:name="Plain Table 5" w:uiPriority="45"/>
+    <w:lsdException w:name="Grid Table Light" w:uiPriority="40"/>
+    <w:lsdException w:name="Grid Table 1 Light" w:uiPriority="46"/>
+    <w:lsdException w:name="Grid Table 2" w:uiPriority="47"/>
+    <w:lsdException w:name="Grid Table 3" w:uiPriority="48"/>
+    <w:lsdException w:name="Grid Table 4" w:uiPriority="49"/>
+    <w:lsdException w:name="Grid Table 5 Dark" w:uiPriority="50"/>
+    <w:lsdException w:name="Grid Table 6 Colorful" w:uiPriority="51"/>
+    <w:lsdException w:name="Grid Table 7 Colorful" w:uiPriority="52"/>
+    <w:lsdException w:name="Grid Table 1 Light Accent 1" w:uiPriority="46"/>
+    <w:lsdException w:name="Grid Table 2 Accent 1" w:uiPriority="47"/>
+    <w:lsdException w:name="Grid Table 3 Accent 1" w:uiPriority="48"/>
+    <w:lsdException w:name="Grid Table 4 Accent 1" w:uiPriority="49"/>
+    <w:lsdException w:name="Grid Table 5 Dark Accent 1" w:uiPriority="50"/>
+    <w:lsdException w:name="Grid Table 6 Colorful Accent 1" w:uiPriority="51"/>
+    <w:lsdException w:name="Grid Table 7 Colorful Accent 1" w:uiPriority="52"/>
+    <w:lsdException w:name="Grid Table 1 Light Accent 2" w:uiPriority="46"/>
+    <w:lsdException w:name="Grid Table 2 Accent 2" w:uiPriority="47"/>
+    <w:lsdException w:name="Grid Table 3 Accent 2" w:uiPriority="48"/>
+    <w:lsdException w:name="Grid Table 4 Accent 2" w:uiPriority="49"/>
+    <w:lsdException w:name="Grid Table 5 Dark Accent 2" w:uiPriority="50"/>
+    <w:lsdException w:name="Grid Table 6 Colorful Accent 2" w:uiPriority="51"/>
+    <w:lsdException w:name="Grid Table 7 Colorful Accent 2" w:uiPriority="52"/>
+    <w:lsdException w:name="Grid Table 1 Light Accent 3" w:uiPriority="46"/>
+    <w:lsdException w:name="Grid Table 2 Accent 3" w:uiPriority="47"/>
+    <w:lsdException w:name="Grid Table 3 Accent 3" w:uiPriority="48"/>
+    <w:lsdException w:name="Grid Table 4 Accent 3" w:uiPriority="49"/>
+    <w:lsdException w:name="Grid Table 5 Dark Accent 3" w:uiPriority="50"/>
+    <w:lsdException w:name="Grid Table 6 Colorful Accent 3" w:uiPriority="51"/>
+    <w:lsdException w:name="Grid Table 7 Colorful Accent 3" w:uiPriority="52"/>
+    <w:lsdException w:name="Grid Table 1 Light Accent 4" w:uiPriority="46"/>
+    <w:lsdException w:name="Grid Table 2 Accent 4" w:uiPriority="47"/>
+    <w:lsdException w:name="Grid Table 3 Accent 4" w:uiPriority="48"/>
+    <w:lsdException w:name="Grid Table 4 Accent 4" w:uiPriority="49"/>
+    <w:lsdException w:name="Grid Table 5 Dark Accent 4" w:uiPriority="50"/>
+    <w:lsdException w:name="Grid Table 6 Colorful Accent 4" w:uiPriority="51"/>
+    <w:lsdException w:name="Grid Table 7 Colorful Accent 4" w:uiPriority="52"/>
+    <w:lsdException w:name="Grid Table 1 Light Accent 5" w:uiPriority="46"/>
+    <w:lsdException w:name="Grid Table 2 Accent 5" w:uiPriority="47"/>
+    <w:lsdException w:name="Grid Table 3 Accent 5" w:uiPriority="48"/>
+    <w:lsdException w:name="Grid Table 4 Accent 5" w:uiPriority="49"/>
+    <w:lsdException w:name="Grid Table 5 Dark Accent 5" w:uiPriority="50"/>
+    <w:lsdException w:name="Grid Table 6 Colorful Accent 5" w:uiPriority="51"/>
+    <w:lsdException w:name="Grid Table 7 Colorful Accent 5" w:uiPriority="52"/>
+    <w:lsdException w:name="Grid Table 1 Light Accent 6" w:uiPriority="46"/>
+    <w:lsdException w:name="Grid Table 2 Accent 6" w:uiPriority="47"/>
+    <w:lsdException w:name="Grid Table 3 Accent 6" w:uiPriority="48"/>
+    <w:lsdException w:name="Grid Table 4 Accent 6" w:uiPriority="49"/>
+    <w:lsdException w:name="Grid Table 5 Dark Accent 6" w:uiPriority="50"/>
+    <w:lsdException w:name="Grid Table 6 Colorful Accent 6" w:uiPriority="51"/>
+    <w:lsdException w:name="Grid Table 7 Colorful Accent 6" w:uiPriority="52"/>
+    <w:lsdException w:name="List Table 1 Light" w:uiPriority="46"/>
+    <w:lsdException w:name="List Table 2" w:uiPriority="47"/>
+    <w:lsdException w:name="List Table 3" w:uiPriority="48"/>
+    <w:lsdException w:name="List Table 4" w:uiPriority="49"/>
+    <w:lsdException w:name="List Table 5 Dark" w:uiPriority="50"/>
+    <w:lsdException w:name="List Table 6 Colorful" w:uiPriority="51"/>
+    <w:lsdException w:name="List Table 7 Colorful" w:uiPriority="52"/>
+    <w:lsdException w:name="List Table 1 Light Accent 1" w:uiPriority="46"/>
+    <w:lsdException w:name="List Table 2 Accent 1" w:uiPriority="47"/>
+    <w:lsdException w:name="List Table 3 Accent 1" w:uiPriority="48"/>
+    <w:lsdException w:name="List Table 4 Accent 1" w:uiPriority="49"/>
+    <w:lsdException w:name="List Table 5 Dark Accent 1" w:uiPriority="50"/>
+    <w:lsdException w:name="List Table 6 Colorful Accent 1" w:uiPriority="51"/>
+    <w:lsdException w:name="List Table 7 Colorful Accent 1" w:uiPriority="52"/>
+    <w:lsdException w:name="List Table 1 Light Accent 2" w:uiPriority="46"/>
+    <w:lsdException w:name="List Table 2 Accent 2" w:uiPriority="47"/>
+    <w:lsdException w:name="List Table 3 Accent 2" w:uiPriority="48"/>
+    <w:lsdException w:name="List Table 4 Accent 2" w:uiPriority="49"/>
+    <w:lsdException w:name="List Table 5 Dark Accent 2" w:uiPriority="50"/>
+    <w:lsdException w:name="List Table 6 Colorful Accent 2" w:uiPriority="51"/>
+    <w:lsdException w:name="List Table 7 Colorful Accent 2" w:uiPriority="52"/>
+    <w:lsdException w:name="List Table 1 Light Accent 3" w:uiPriority="46"/>
+    <w:lsdException w:name="List Table 2 Accent 3" w:uiPriority="47"/>
+    <w:lsdException w:name="List Table 3 Accent 3" w:uiPriority="48"/>
+    <w:lsdException w:name="List Table 4 Accent 3" w:uiPriority="49"/>
+    <w:lsdException w:name="List Table 5 Dark Accent 3" w:uiPriority="50"/>
+    <w:lsdException w:name="List Table 6 Colorful Accent 3" w:uiPriority="51"/>
+    <w:lsdException w:name="List Table 7 Colorful Accent 3" w:uiPriority="52"/>
+    <w:lsdException w:name="List Table 1 Light Accent 4" w:uiPriority="46"/>
+    <w:lsdException w:name="List Table 2 Accent 4" w:uiPriority="47"/>
+    <w:lsdException w:name="List Table 3 Accent 4" w:uiPriority="48"/>
+    <w:lsdException w:name="List Table 4 Accent 4" w:uiPriority="49"/>
+    <w:lsdException w:name="List Table 5 Dark Accent 4" w:uiPriority="50"/>
+    <w:lsdException w:name="List Table 6 Colorful Accent 4" w:uiPriority="51"/>
+    <w:lsdException w:name="List Table 7 Colorful Accent 4" w:uiPriority="52"/>
+    <w:lsdException w:name="List Table 1 Light Accent 5" w:uiPriority="46"/>
+    <w:lsdException w:name="List Table 2 Accent 5" w:uiPriority="47"/>
+    <w:lsdException w:name="List Table 3 Accent 5" w:uiPriority="48"/>
+    <w:lsdException w:name="List Table 4 Accent 5" w:uiPriority="49"/>
+    <w:lsdException w:name="List Table 5 Dark Accent 5" w:uiPriority="50"/>
+    <w:lsdException w:name="List Table 6 Colorful Accent 5" w:uiPriority="51"/>
+    <w:lsdException w:name="List Table 7 Colorful Accent 5" w:uiPriority="52"/>
+    <w:lsdException w:name="List Table 1 Light Accent 6" w:uiPriority="46"/>
+    <w:lsdException w:name="List Table 2 Accent 6" w:uiPriority="47"/>
+    <w:lsdException w:name="List Table 3 Accent 6" w:uiPriority="48"/>
+    <w:lsdException w:name="List Table 4 Accent 6" w:uiPriority="49"/>
+    <w:lsdException w:name="List Table 5 Dark Accent 6" w:uiPriority="50"/>
+    <w:lsdException w:name="List Table 6 Colorful Accent 6" w:uiPriority="51"/>
+    <w:lsdException w:name="List Table 7 Colorful Accent 6" w:uiPriority="52"/>
   </w:latentStyles>
-  <w:style w:type="paragraph" w:default="1" w:styleId="Normal">
+  <w:style w:type="paragraph" w:default="1" w:styleId="a">
     <w:name w:val="Normal"/>
     <w:qFormat/>
   </w:style>
-  <w:style w:type="paragraph" w:styleId="Heading1">
+  <w:style w:type="paragraph" w:styleId="1">
     <w:name w:val="heading 1"/>
-    <w:basedOn w:val="Normal"/>
-    <w:next w:val="Normal"/>
-    <w:link w:val="Heading1Char"/>
+    <w:basedOn w:val="a"/>
+    <w:next w:val="a"/>
+    <w:link w:val="1Char"/>
     <w:uiPriority w:val="9"/>
     <w:qFormat/>
     <w:rsid w:val="00AB7116"/>
@@ -4681,11 +5239,11 @@
       <w:szCs w:val="28"/>
     </w:rPr>
   </w:style>
-  <w:style w:type="paragraph" w:styleId="Heading2">
+  <w:style w:type="paragraph" w:styleId="2">
     <w:name w:val="heading 2"/>
-    <w:basedOn w:val="Normal"/>
-    <w:next w:val="Normal"/>
-    <w:link w:val="Heading2Char"/>
+    <w:basedOn w:val="a"/>
+    <w:next w:val="a"/>
+    <w:link w:val="2Char"/>
     <w:uiPriority w:val="9"/>
     <w:unhideWhenUsed/>
     <w:qFormat/>
@@ -4709,11 +5267,11 @@
       <w:szCs w:val="26"/>
     </w:rPr>
   </w:style>
-  <w:style w:type="paragraph" w:styleId="Heading3">
+  <w:style w:type="paragraph" w:styleId="3">
     <w:name w:val="heading 3"/>
-    <w:basedOn w:val="Normal"/>
-    <w:next w:val="Normal"/>
-    <w:link w:val="Heading3Char"/>
+    <w:basedOn w:val="a"/>
+    <w:next w:val="a"/>
+    <w:link w:val="3Char"/>
     <w:uiPriority w:val="9"/>
     <w:semiHidden/>
     <w:unhideWhenUsed/>
@@ -4736,11 +5294,11 @@
       <w:color w:val="4F81BD" w:themeColor="accent1"/>
     </w:rPr>
   </w:style>
-  <w:style w:type="paragraph" w:styleId="Heading4">
+  <w:style w:type="paragraph" w:styleId="4">
     <w:name w:val="heading 4"/>
-    <w:basedOn w:val="Normal"/>
-    <w:next w:val="Normal"/>
-    <w:link w:val="Heading4Char"/>
+    <w:basedOn w:val="a"/>
+    <w:next w:val="a"/>
+    <w:link w:val="4Char"/>
     <w:uiPriority w:val="9"/>
     <w:semiHidden/>
     <w:unhideWhenUsed/>
@@ -4765,11 +5323,11 @@
       <w:color w:val="4F81BD" w:themeColor="accent1"/>
     </w:rPr>
   </w:style>
-  <w:style w:type="paragraph" w:styleId="Heading5">
+  <w:style w:type="paragraph" w:styleId="5">
     <w:name w:val="heading 5"/>
-    <w:basedOn w:val="Normal"/>
-    <w:next w:val="Normal"/>
-    <w:link w:val="Heading5Char"/>
+    <w:basedOn w:val="a"/>
+    <w:next w:val="a"/>
+    <w:link w:val="5Char"/>
     <w:uiPriority w:val="9"/>
     <w:semiHidden/>
     <w:unhideWhenUsed/>
@@ -4790,11 +5348,11 @@
       <w:color w:val="243F60" w:themeColor="accent1" w:themeShade="7F"/>
     </w:rPr>
   </w:style>
-  <w:style w:type="paragraph" w:styleId="Heading6">
+  <w:style w:type="paragraph" w:styleId="6">
     <w:name w:val="heading 6"/>
-    <w:basedOn w:val="Normal"/>
-    <w:next w:val="Normal"/>
-    <w:link w:val="Heading6Char"/>
+    <w:basedOn w:val="a"/>
+    <w:next w:val="a"/>
+    <w:link w:val="6Char"/>
     <w:uiPriority w:val="9"/>
     <w:semiHidden/>
     <w:unhideWhenUsed/>
@@ -4817,11 +5375,11 @@
       <w:color w:val="243F60" w:themeColor="accent1" w:themeShade="7F"/>
     </w:rPr>
   </w:style>
-  <w:style w:type="paragraph" w:styleId="Heading7">
+  <w:style w:type="paragraph" w:styleId="7">
     <w:name w:val="heading 7"/>
-    <w:basedOn w:val="Normal"/>
-    <w:next w:val="Normal"/>
-    <w:link w:val="Heading7Char"/>
+    <w:basedOn w:val="a"/>
+    <w:next w:val="a"/>
+    <w:link w:val="7Char"/>
     <w:uiPriority w:val="9"/>
     <w:semiHidden/>
     <w:unhideWhenUsed/>
@@ -4844,11 +5402,11 @@
       <w:color w:val="404040" w:themeColor="text1" w:themeTint="BF"/>
     </w:rPr>
   </w:style>
-  <w:style w:type="paragraph" w:styleId="Heading8">
+  <w:style w:type="paragraph" w:styleId="8">
     <w:name w:val="heading 8"/>
-    <w:basedOn w:val="Normal"/>
-    <w:next w:val="Normal"/>
-    <w:link w:val="Heading8Char"/>
+    <w:basedOn w:val="a"/>
+    <w:next w:val="a"/>
+    <w:link w:val="8Char"/>
     <w:uiPriority w:val="9"/>
     <w:semiHidden/>
     <w:unhideWhenUsed/>
@@ -4871,11 +5429,11 @@
       <w:szCs w:val="20"/>
     </w:rPr>
   </w:style>
-  <w:style w:type="paragraph" w:styleId="Heading9">
+  <w:style w:type="paragraph" w:styleId="9">
     <w:name w:val="heading 9"/>
-    <w:basedOn w:val="Normal"/>
-    <w:next w:val="Normal"/>
-    <w:link w:val="Heading9Char"/>
+    <w:basedOn w:val="a"/>
+    <w:next w:val="a"/>
+    <w:link w:val="9Char"/>
     <w:uiPriority w:val="9"/>
     <w:semiHidden/>
     <w:unhideWhenUsed/>
@@ -4900,13 +5458,13 @@
       <w:szCs w:val="20"/>
     </w:rPr>
   </w:style>
-  <w:style w:type="character" w:default="1" w:styleId="DefaultParagraphFont">
+  <w:style w:type="character" w:default="1" w:styleId="a0">
     <w:name w:val="Default Paragraph Font"/>
     <w:uiPriority w:val="1"/>
     <w:semiHidden/>
     <w:unhideWhenUsed/>
   </w:style>
-  <w:style w:type="table" w:default="1" w:styleId="TableNormal">
+  <w:style w:type="table" w:default="1" w:styleId="a1">
     <w:name w:val="Normal Table"/>
     <w:uiPriority w:val="99"/>
     <w:semiHidden/>
@@ -4921,16 +5479,16 @@
       </w:tblCellMar>
     </w:tblPr>
   </w:style>
-  <w:style w:type="numbering" w:default="1" w:styleId="NoList">
+  <w:style w:type="numbering" w:default="1" w:styleId="a2">
     <w:name w:val="No List"/>
     <w:uiPriority w:val="99"/>
     <w:semiHidden/>
     <w:unhideWhenUsed/>
   </w:style>
-  <w:style w:type="character" w:customStyle="1" w:styleId="Heading1Char">
-    <w:name w:val="Heading 1 Char"/>
-    <w:basedOn w:val="DefaultParagraphFont"/>
-    <w:link w:val="Heading1"/>
+  <w:style w:type="character" w:customStyle="1" w:styleId="1Char">
+    <w:name w:val="标题 1 Char"/>
+    <w:basedOn w:val="a0"/>
+    <w:link w:val="1"/>
     <w:uiPriority w:val="9"/>
     <w:rsid w:val="00AB7116"/>
     <w:rPr>
@@ -4941,10 +5499,10 @@
       <w:szCs w:val="28"/>
     </w:rPr>
   </w:style>
-  <w:style w:type="character" w:customStyle="1" w:styleId="Heading2Char">
-    <w:name w:val="Heading 2 Char"/>
-    <w:basedOn w:val="DefaultParagraphFont"/>
-    <w:link w:val="Heading2"/>
+  <w:style w:type="character" w:customStyle="1" w:styleId="2Char">
+    <w:name w:val="标题 2 Char"/>
+    <w:basedOn w:val="a0"/>
+    <w:link w:val="2"/>
     <w:uiPriority w:val="9"/>
     <w:rsid w:val="002D06F1"/>
     <w:rPr>
@@ -4956,10 +5514,10 @@
       <w:szCs w:val="26"/>
     </w:rPr>
   </w:style>
-  <w:style w:type="character" w:customStyle="1" w:styleId="Heading3Char">
-    <w:name w:val="Heading 3 Char"/>
-    <w:basedOn w:val="DefaultParagraphFont"/>
-    <w:link w:val="Heading3"/>
+  <w:style w:type="character" w:customStyle="1" w:styleId="3Char">
+    <w:name w:val="标题 3 Char"/>
+    <w:basedOn w:val="a0"/>
+    <w:link w:val="3"/>
     <w:uiPriority w:val="9"/>
     <w:semiHidden/>
     <w:rsid w:val="002D06F1"/>
@@ -4970,10 +5528,10 @@
       <w:color w:val="4F81BD" w:themeColor="accent1"/>
     </w:rPr>
   </w:style>
-  <w:style w:type="character" w:customStyle="1" w:styleId="Heading4Char">
-    <w:name w:val="Heading 4 Char"/>
-    <w:basedOn w:val="DefaultParagraphFont"/>
-    <w:link w:val="Heading4"/>
+  <w:style w:type="character" w:customStyle="1" w:styleId="4Char">
+    <w:name w:val="标题 4 Char"/>
+    <w:basedOn w:val="a0"/>
+    <w:link w:val="4"/>
     <w:uiPriority w:val="9"/>
     <w:semiHidden/>
     <w:rsid w:val="002D06F1"/>
@@ -4986,10 +5544,10 @@
       <w:color w:val="4F81BD" w:themeColor="accent1"/>
     </w:rPr>
   </w:style>
-  <w:style w:type="character" w:customStyle="1" w:styleId="Heading5Char">
-    <w:name w:val="Heading 5 Char"/>
-    <w:basedOn w:val="DefaultParagraphFont"/>
-    <w:link w:val="Heading5"/>
+  <w:style w:type="character" w:customStyle="1" w:styleId="5Char">
+    <w:name w:val="标题 5 Char"/>
+    <w:basedOn w:val="a0"/>
+    <w:link w:val="5"/>
     <w:uiPriority w:val="9"/>
     <w:semiHidden/>
     <w:rsid w:val="002D06F1"/>
@@ -4998,10 +5556,10 @@
       <w:color w:val="243F60" w:themeColor="accent1" w:themeShade="7F"/>
     </w:rPr>
   </w:style>
-  <w:style w:type="character" w:customStyle="1" w:styleId="Heading6Char">
-    <w:name w:val="Heading 6 Char"/>
-    <w:basedOn w:val="DefaultParagraphFont"/>
-    <w:link w:val="Heading6"/>
+  <w:style w:type="character" w:customStyle="1" w:styleId="6Char">
+    <w:name w:val="标题 6 Char"/>
+    <w:basedOn w:val="a0"/>
+    <w:link w:val="6"/>
     <w:uiPriority w:val="9"/>
     <w:semiHidden/>
     <w:rsid w:val="002D06F1"/>
@@ -5012,10 +5570,10 @@
       <w:color w:val="243F60" w:themeColor="accent1" w:themeShade="7F"/>
     </w:rPr>
   </w:style>
-  <w:style w:type="character" w:customStyle="1" w:styleId="Heading7Char">
-    <w:name w:val="Heading 7 Char"/>
-    <w:basedOn w:val="DefaultParagraphFont"/>
-    <w:link w:val="Heading7"/>
+  <w:style w:type="character" w:customStyle="1" w:styleId="7Char">
+    <w:name w:val="标题 7 Char"/>
+    <w:basedOn w:val="a0"/>
+    <w:link w:val="7"/>
     <w:uiPriority w:val="9"/>
     <w:semiHidden/>
     <w:rsid w:val="002D06F1"/>
@@ -5026,10 +5584,10 @@
       <w:color w:val="404040" w:themeColor="text1" w:themeTint="BF"/>
     </w:rPr>
   </w:style>
-  <w:style w:type="character" w:customStyle="1" w:styleId="Heading8Char">
-    <w:name w:val="Heading 8 Char"/>
-    <w:basedOn w:val="DefaultParagraphFont"/>
-    <w:link w:val="Heading8"/>
+  <w:style w:type="character" w:customStyle="1" w:styleId="8Char">
+    <w:name w:val="标题 8 Char"/>
+    <w:basedOn w:val="a0"/>
+    <w:link w:val="8"/>
     <w:uiPriority w:val="9"/>
     <w:semiHidden/>
     <w:rsid w:val="002D06F1"/>
@@ -5040,10 +5598,10 @@
       <w:szCs w:val="20"/>
     </w:rPr>
   </w:style>
-  <w:style w:type="character" w:customStyle="1" w:styleId="Heading9Char">
-    <w:name w:val="Heading 9 Char"/>
-    <w:basedOn w:val="DefaultParagraphFont"/>
-    <w:link w:val="Heading9"/>
+  <w:style w:type="character" w:customStyle="1" w:styleId="9Char">
+    <w:name w:val="标题 9 Char"/>
+    <w:basedOn w:val="a0"/>
+    <w:link w:val="9"/>
     <w:uiPriority w:val="9"/>
     <w:semiHidden/>
     <w:rsid w:val="002D06F1"/>
@@ -5056,15 +5614,16 @@
       <w:szCs w:val="20"/>
     </w:rPr>
   </w:style>
-  <w:style w:type="table" w:styleId="TableGrid">
+  <w:style w:type="table" w:styleId="a3">
     <w:name w:val="Table Grid"/>
-    <w:basedOn w:val="TableNormal"/>
+    <w:basedOn w:val="a1"/>
     <w:uiPriority w:val="59"/>
     <w:rsid w:val="002D06F1"/>
     <w:pPr>
       <w:spacing w:after="0" w:line="240" w:lineRule="auto"/>
     </w:pPr>
     <w:tblPr>
+      <w:tblInd w:w="0" w:type="dxa"/>
       <w:tblBorders>
         <w:top w:val="single" w:sz="4" w:space="0" w:color="auto"/>
         <w:left w:val="single" w:sz="4" w:space="0" w:color="auto"/>
@@ -5073,12 +5632,18 @@
         <w:insideH w:val="single" w:sz="4" w:space="0" w:color="auto"/>
         <w:insideV w:val="single" w:sz="4" w:space="0" w:color="auto"/>
       </w:tblBorders>
+      <w:tblCellMar>
+        <w:top w:w="0" w:type="dxa"/>
+        <w:left w:w="108" w:type="dxa"/>
+        <w:bottom w:w="0" w:type="dxa"/>
+        <w:right w:w="108" w:type="dxa"/>
+      </w:tblCellMar>
     </w:tblPr>
   </w:style>
-  <w:style w:type="paragraph" w:styleId="BalloonText">
+  <w:style w:type="paragraph" w:styleId="a4">
     <w:name w:val="Balloon Text"/>
-    <w:basedOn w:val="Normal"/>
-    <w:link w:val="BalloonTextChar"/>
+    <w:basedOn w:val="a"/>
+    <w:link w:val="Char"/>
     <w:uiPriority w:val="99"/>
     <w:semiHidden/>
     <w:unhideWhenUsed/>
@@ -5092,10 +5657,10 @@
       <w:szCs w:val="16"/>
     </w:rPr>
   </w:style>
-  <w:style w:type="character" w:customStyle="1" w:styleId="BalloonTextChar">
-    <w:name w:val="Balloon Text Char"/>
-    <w:basedOn w:val="DefaultParagraphFont"/>
-    <w:link w:val="BalloonText"/>
+  <w:style w:type="character" w:customStyle="1" w:styleId="Char">
+    <w:name w:val="批注框文本 Char"/>
+    <w:basedOn w:val="a0"/>
+    <w:link w:val="a4"/>
     <w:uiPriority w:val="99"/>
     <w:semiHidden/>
     <w:rsid w:val="00810EFC"/>
@@ -5105,9 +5670,9 @@
       <w:szCs w:val="16"/>
     </w:rPr>
   </w:style>
-  <w:style w:type="paragraph" w:styleId="ListParagraph">
+  <w:style w:type="paragraph" w:styleId="a5">
     <w:name w:val="List Paragraph"/>
-    <w:basedOn w:val="Normal"/>
+    <w:basedOn w:val="a"/>
     <w:uiPriority w:val="34"/>
     <w:qFormat/>
     <w:rsid w:val="00810EFC"/>
@@ -5116,9 +5681,9 @@
       <w:contextualSpacing/>
     </w:pPr>
   </w:style>
-  <w:style w:type="paragraph" w:styleId="NormalWeb">
+  <w:style w:type="paragraph" w:styleId="a6">
     <w:name w:val="Normal (Web)"/>
-    <w:basedOn w:val="Normal"/>
+    <w:basedOn w:val="a"/>
     <w:uiPriority w:val="99"/>
     <w:semiHidden/>
     <w:unhideWhenUsed/>
@@ -5132,9 +5697,9 @@
       <w:szCs w:val="24"/>
     </w:rPr>
   </w:style>
-  <w:style w:type="character" w:styleId="Emphasis">
+  <w:style w:type="character" w:styleId="a7">
     <w:name w:val="Emphasis"/>
-    <w:basedOn w:val="DefaultParagraphFont"/>
+    <w:basedOn w:val="a0"/>
     <w:uiPriority w:val="20"/>
     <w:qFormat/>
     <w:rsid w:val="005E1B35"/>
@@ -5143,10 +5708,10 @@
       <w:iCs/>
     </w:rPr>
   </w:style>
-  <w:style w:type="paragraph" w:styleId="HTMLPreformatted">
+  <w:style w:type="paragraph" w:styleId="HTML">
     <w:name w:val="HTML Preformatted"/>
-    <w:basedOn w:val="Normal"/>
-    <w:link w:val="HTMLPreformattedChar"/>
+    <w:basedOn w:val="a"/>
+    <w:link w:val="HTMLChar"/>
     <w:uiPriority w:val="99"/>
     <w:unhideWhenUsed/>
     <w:rsid w:val="000356B6"/>
@@ -5177,706 +5742,10 @@
       <w:szCs w:val="20"/>
     </w:rPr>
   </w:style>
-  <w:style w:type="character" w:customStyle="1" w:styleId="HTMLPreformattedChar">
-    <w:name w:val="HTML Preformatted Char"/>
-    <w:basedOn w:val="DefaultParagraphFont"/>
-    <w:link w:val="HTMLPreformatted"/>
-    <w:uiPriority w:val="99"/>
-    <w:rsid w:val="000356B6"/>
-    <w:rPr>
-      <w:rFonts w:ascii="Courier New" w:eastAsia="Times New Roman" w:hAnsi="Courier New" w:cs="Courier New"/>
-      <w:sz w:val="20"/>
-      <w:szCs w:val="20"/>
-    </w:rPr>
-  </w:style>
-</w:styles>
-</file>
-
-<file path=word/stylesWithEffects.xml><?xml version="1.0" encoding="utf-8"?>
-<w:styles xmlns:wpc="http://schemas.microsoft.com/office/word/2010/wordprocessingCanvas" xmlns:mc="http://schemas.openxmlformats.org/markup-compatibility/2006" xmlns:o="urn:schemas-microsoft-com:office:office" xmlns:r="http://schemas.openxmlformats.org/officeDocument/2006/relationships" xmlns:m="http://schemas.openxmlformats.org/officeDocument/2006/math" xmlns:v="urn:schemas-microsoft-com:vml" xmlns:wp14="http://schemas.microsoft.com/office/word/2010/wordprocessingDrawing" xmlns:wp="http://schemas.openxmlformats.org/drawingml/2006/wordprocessingDrawing" xmlns:w10="urn:schemas-microsoft-com:office:word" xmlns:w="http://schemas.openxmlformats.org/wordprocessingml/2006/main" xmlns:w14="http://schemas.microsoft.com/office/word/2010/wordml" xmlns:wpg="http://schemas.microsoft.com/office/word/2010/wordprocessingGroup" xmlns:wpi="http://schemas.microsoft.com/office/word/2010/wordprocessingInk" xmlns:wne="http://schemas.microsoft.com/office/word/2006/wordml" xmlns:wps="http://schemas.microsoft.com/office/word/2010/wordprocessingShape" mc:Ignorable="w14 wp14">
-  <w:docDefaults>
-    <w:rPrDefault>
-      <w:rPr>
-        <w:rFonts w:ascii="Times New Roman" w:eastAsiaTheme="minorHAnsi" w:hAnsi="Times New Roman" w:cstheme="minorBidi"/>
-        <w:sz w:val="22"/>
-        <w:szCs w:val="22"/>
-        <w:lang w:val="en-US" w:eastAsia="en-US" w:bidi="ar-SA"/>
-      </w:rPr>
-    </w:rPrDefault>
-    <w:pPrDefault>
-      <w:pPr>
-        <w:spacing w:after="200" w:line="276" w:lineRule="auto"/>
-      </w:pPr>
-    </w:pPrDefault>
-  </w:docDefaults>
-  <w:latentStyles w:defLockedState="0" w:defUIPriority="99" w:defSemiHidden="1" w:defUnhideWhenUsed="1" w:defQFormat="0" w:count="267">
-    <w:lsdException w:name="Normal" w:semiHidden="0" w:uiPriority="0" w:unhideWhenUsed="0" w:qFormat="1"/>
-    <w:lsdException w:name="heading 1" w:semiHidden="0" w:uiPriority="9" w:unhideWhenUsed="0" w:qFormat="1"/>
-    <w:lsdException w:name="heading 2" w:uiPriority="9" w:qFormat="1"/>
-    <w:lsdException w:name="heading 3" w:uiPriority="9" w:qFormat="1"/>
-    <w:lsdException w:name="heading 4" w:uiPriority="9" w:qFormat="1"/>
-    <w:lsdException w:name="heading 5" w:uiPriority="9" w:qFormat="1"/>
-    <w:lsdException w:name="heading 6" w:uiPriority="9" w:qFormat="1"/>
-    <w:lsdException w:name="heading 7" w:uiPriority="9" w:qFormat="1"/>
-    <w:lsdException w:name="heading 8" w:uiPriority="9" w:qFormat="1"/>
-    <w:lsdException w:name="heading 9" w:uiPriority="9" w:qFormat="1"/>
-    <w:lsdException w:name="toc 1" w:uiPriority="39"/>
-    <w:lsdException w:name="toc 2" w:uiPriority="39"/>
-    <w:lsdException w:name="toc 3" w:uiPriority="39"/>
-    <w:lsdException w:name="toc 4" w:uiPriority="39"/>
-    <w:lsdException w:name="toc 5" w:uiPriority="39"/>
-    <w:lsdException w:name="toc 6" w:uiPriority="39"/>
-    <w:lsdException w:name="toc 7" w:uiPriority="39"/>
-    <w:lsdException w:name="toc 8" w:uiPriority="39"/>
-    <w:lsdException w:name="toc 9" w:uiPriority="39"/>
-    <w:lsdException w:name="caption" w:uiPriority="35" w:qFormat="1"/>
-    <w:lsdException w:name="Title" w:semiHidden="0" w:uiPriority="10" w:unhideWhenUsed="0" w:qFormat="1"/>
-    <w:lsdException w:name="Default Paragraph Font" w:uiPriority="1"/>
-    <w:lsdException w:name="Subtitle" w:semiHidden="0" w:uiPriority="11" w:unhideWhenUsed="0" w:qFormat="1"/>
-    <w:lsdException w:name="Strong" w:semiHidden="0" w:uiPriority="22" w:unhideWhenUsed="0" w:qFormat="1"/>
-    <w:lsdException w:name="Emphasis" w:semiHidden="0" w:uiPriority="20" w:unhideWhenUsed="0" w:qFormat="1"/>
-    <w:lsdException w:name="Table Grid" w:semiHidden="0" w:uiPriority="59" w:unhideWhenUsed="0"/>
-    <w:lsdException w:name="Placeholder Text" w:unhideWhenUsed="0"/>
-    <w:lsdException w:name="No Spacing" w:semiHidden="0" w:uiPriority="1" w:unhideWhenUsed="0" w:qFormat="1"/>
-    <w:lsdException w:name="Light Shading" w:semiHidden="0" w:uiPriority="60" w:unhideWhenUsed="0"/>
-    <w:lsdException w:name="Light List" w:semiHidden="0" w:uiPriority="61" w:unhideWhenUsed="0"/>
-    <w:lsdException w:name="Light Grid" w:semiHidden="0" w:uiPriority="62" w:unhideWhenUsed="0"/>
-    <w:lsdException w:name="Medium Shading 1" w:semiHidden="0" w:uiPriority="63" w:unhideWhenUsed="0"/>
-    <w:lsdException w:name="Medium Shading 2" w:semiHidden="0" w:uiPriority="64" w:unhideWhenUsed="0"/>
-    <w:lsdException w:name="Medium List 1" w:semiHidden="0" w:uiPriority="65" w:unhideWhenUsed="0"/>
-    <w:lsdException w:name="Medium List 2" w:semiHidden="0" w:uiPriority="66" w:unhideWhenUsed="0"/>
-    <w:lsdException w:name="Medium Grid 1" w:semiHidden="0" w:uiPriority="67" w:unhideWhenUsed="0"/>
-    <w:lsdException w:name="Medium Grid 2" w:semiHidden="0" w:uiPriority="68" w:unhideWhenUsed="0"/>
-    <w:lsdException w:name="Medium Grid 3" w:semiHidden="0" w:uiPriority="69" w:unhideWhenUsed="0"/>
-    <w:lsdException w:name="Dark List" w:semiHidden="0" w:uiPriority="70" w:unhideWhenUsed="0"/>
-    <w:lsdException w:name="Colorful Shading" w:semiHidden="0" w:uiPriority="71" w:unhideWhenUsed="0"/>
-    <w:lsdException w:name="Colorful List" w:semiHidden="0" w:uiPriority="72" w:unhideWhenUsed="0"/>
-    <w:lsdException w:name="Colorful Grid" w:semiHidden="0" w:uiPriority="73" w:unhideWhenUsed="0"/>
-    <w:lsdException w:name="Light Shading Accent 1" w:semiHidden="0" w:uiPriority="60" w:unhideWhenUsed="0"/>
-    <w:lsdException w:name="Light List Accent 1" w:semiHidden="0" w:uiPriority="61" w:unhideWhenUsed="0"/>
-    <w:lsdException w:name="Light Grid Accent 1" w:semiHidden="0" w:uiPriority="62" w:unhideWhenUsed="0"/>
-    <w:lsdException w:name="Medium Shading 1 Accent 1" w:semiHidden="0" w:uiPriority="63" w:unhideWhenUsed="0"/>
-    <w:lsdException w:name="Medium Shading 2 Accent 1" w:semiHidden="0" w:uiPriority="64" w:unhideWhenUsed="0"/>
-    <w:lsdException w:name="Medium List 1 Accent 1" w:semiHidden="0" w:uiPriority="65" w:unhideWhenUsed="0"/>
-    <w:lsdException w:name="Revision" w:unhideWhenUsed="0"/>
-    <w:lsdException w:name="List Paragraph" w:semiHidden="0" w:uiPriority="34" w:unhideWhenUsed="0" w:qFormat="1"/>
-    <w:lsdException w:name="Quote" w:semiHidden="0" w:uiPriority="29" w:unhideWhenUsed="0" w:qFormat="1"/>
-    <w:lsdException w:name="Intense Quote" w:semiHidden="0" w:uiPriority="30" w:unhideWhenUsed="0" w:qFormat="1"/>
-    <w:lsdException w:name="Medium List 2 Accent 1" w:semiHidden="0" w:uiPriority="66" w:unhideWhenUsed="0"/>
-    <w:lsdException w:name="Medium Grid 1 Accent 1" w:semiHidden="0" w:uiPriority="67" w:unhideWhenUsed="0"/>
-    <w:lsdException w:name="Medium Grid 2 Accent 1" w:semiHidden="0" w:uiPriority="68" w:unhideWhenUsed="0"/>
-    <w:lsdException w:name="Medium Grid 3 Accent 1" w:semiHidden="0" w:uiPriority="69" w:unhideWhenUsed="0"/>
-    <w:lsdException w:name="Dark List Accent 1" w:semiHidden="0" w:uiPriority="70" w:unhideWhenUsed="0"/>
-    <w:lsdException w:name="Colorful Shading Accent 1" w:semiHidden="0" w:uiPriority="71" w:unhideWhenUsed="0"/>
-    <w:lsdException w:name="Colorful List Accent 1" w:semiHidden="0" w:uiPriority="72" w:unhideWhenUsed="0"/>
-    <w:lsdException w:name="Colorful Grid Accent 1" w:semiHidden="0" w:uiPriority="73" w:unhideWhenUsed="0"/>
-    <w:lsdException w:name="Light Shading Accent 2" w:semiHidden="0" w:uiPriority="60" w:unhideWhenUsed="0"/>
-    <w:lsdException w:name="Light List Accent 2" w:semiHidden="0" w:uiPriority="61" w:unhideWhenUsed="0"/>
-    <w:lsdException w:name="Light Grid Accent 2" w:semiHidden="0" w:uiPriority="62" w:unhideWhenUsed="0"/>
-    <w:lsdException w:name="Medium Shading 1 Accent 2" w:semiHidden="0" w:uiPriority="63" w:unhideWhenUsed="0"/>
-    <w:lsdException w:name="Medium Shading 2 Accent 2" w:semiHidden="0" w:uiPriority="64" w:unhideWhenUsed="0"/>
-    <w:lsdException w:name="Medium List 1 Accent 2" w:semiHidden="0" w:uiPriority="65" w:unhideWhenUsed="0"/>
-    <w:lsdException w:name="Medium List 2 Accent 2" w:semiHidden="0" w:uiPriority="66" w:unhideWhenUsed="0"/>
-    <w:lsdException w:name="Medium Grid 1 Accent 2" w:semiHidden="0" w:uiPriority="67" w:unhideWhenUsed="0"/>
-    <w:lsdException w:name="Medium Grid 2 Accent 2" w:semiHidden="0" w:uiPriority="68" w:unhideWhenUsed="0"/>
-    <w:lsdException w:name="Medium Grid 3 Accent 2" w:semiHidden="0" w:uiPriority="69" w:unhideWhenUsed="0"/>
-    <w:lsdException w:name="Dark List Accent 2" w:semiHidden="0" w:uiPriority="70" w:unhideWhenUsed="0"/>
-    <w:lsdException w:name="Colorful Shading Accent 2" w:semiHidden="0" w:uiPriority="71" w:unhideWhenUsed="0"/>
-    <w:lsdException w:name="Colorful List Accent 2" w:semiHidden="0" w:uiPriority="72" w:unhideWhenUsed="0"/>
-    <w:lsdException w:name="Colorful Grid Accent 2" w:semiHidden="0" w:uiPriority="73" w:unhideWhenUsed="0"/>
-    <w:lsdException w:name="Light Shading Accent 3" w:semiHidden="0" w:uiPriority="60" w:unhideWhenUsed="0"/>
-    <w:lsdException w:name="Light List Accent 3" w:semiHidden="0" w:uiPriority="61" w:unhideWhenUsed="0"/>
-    <w:lsdException w:name="Light Grid Accent 3" w:semiHidden="0" w:uiPriority="62" w:unhideWhenUsed="0"/>
-    <w:lsdException w:name="Medium Shading 1 Accent 3" w:semiHidden="0" w:uiPriority="63" w:unhideWhenUsed="0"/>
-    <w:lsdException w:name="Medium Shading 2 Accent 3" w:semiHidden="0" w:uiPriority="64" w:unhideWhenUsed="0"/>
-    <w:lsdException w:name="Medium List 1 Accent 3" w:semiHidden="0" w:uiPriority="65" w:unhideWhenUsed="0"/>
-    <w:lsdException w:name="Medium List 2 Accent 3" w:semiHidden="0" w:uiPriority="66" w:unhideWhenUsed="0"/>
-    <w:lsdException w:name="Medium Grid 1 Accent 3" w:semiHidden="0" w:uiPriority="67" w:unhideWhenUsed="0"/>
-    <w:lsdException w:name="Medium Grid 2 Accent 3" w:semiHidden="0" w:uiPriority="68" w:unhideWhenUsed="0"/>
-    <w:lsdException w:name="Medium Grid 3 Accent 3" w:semiHidden="0" w:uiPriority="69" w:unhideWhenUsed="0"/>
-    <w:lsdException w:name="Dark List Accent 3" w:semiHidden="0" w:uiPriority="70" w:unhideWhenUsed="0"/>
-    <w:lsdException w:name="Colorful Shading Accent 3" w:semiHidden="0" w:uiPriority="71" w:unhideWhenUsed="0"/>
-    <w:lsdException w:name="Colorful List Accent 3" w:semiHidden="0" w:uiPriority="72" w:unhideWhenUsed="0"/>
-    <w:lsdException w:name="Colorful Grid Accent 3" w:semiHidden="0" w:uiPriority="73" w:unhideWhenUsed="0"/>
-    <w:lsdException w:name="Light Shading Accent 4" w:semiHidden="0" w:uiPriority="60" w:unhideWhenUsed="0"/>
-    <w:lsdException w:name="Light List Accent 4" w:semiHidden="0" w:uiPriority="61" w:unhideWhenUsed="0"/>
-    <w:lsdException w:name="Light Grid Accent 4" w:semiHidden="0" w:uiPriority="62" w:unhideWhenUsed="0"/>
-    <w:lsdException w:name="Medium Shading 1 Accent 4" w:semiHidden="0" w:uiPriority="63" w:unhideWhenUsed="0"/>
-    <w:lsdException w:name="Medium Shading 2 Accent 4" w:semiHidden="0" w:uiPriority="64" w:unhideWhenUsed="0"/>
-    <w:lsdException w:name="Medium List 1 Accent 4" w:semiHidden="0" w:uiPriority="65" w:unhideWhenUsed="0"/>
-    <w:lsdException w:name="Medium List 2 Accent 4" w:semiHidden="0" w:uiPriority="66" w:unhideWhenUsed="0"/>
-    <w:lsdException w:name="Medium Grid 1 Accent 4" w:semiHidden="0" w:uiPriority="67" w:unhideWhenUsed="0"/>
-    <w:lsdException w:name="Medium Grid 2 Accent 4" w:semiHidden="0" w:uiPriority="68" w:unhideWhenUsed="0"/>
-    <w:lsdException w:name="Medium Grid 3 Accent 4" w:semiHidden="0" w:uiPriority="69" w:unhideWhenUsed="0"/>
-    <w:lsdException w:name="Dark List Accent 4" w:semiHidden="0" w:uiPriority="70" w:unhideWhenUsed="0"/>
-    <w:lsdException w:name="Colorful Shading Accent 4" w:semiHidden="0" w:uiPriority="71" w:unhideWhenUsed="0"/>
-    <w:lsdException w:name="Colorful List Accent 4" w:semiHidden="0" w:uiPriority="72" w:unhideWhenUsed="0"/>
-    <w:lsdException w:name="Colorful Grid Accent 4" w:semiHidden="0" w:uiPriority="73" w:unhideWhenUsed="0"/>
-    <w:lsdException w:name="Light Shading Accent 5" w:semiHidden="0" w:uiPriority="60" w:unhideWhenUsed="0"/>
-    <w:lsdException w:name="Light List Accent 5" w:semiHidden="0" w:uiPriority="61" w:unhideWhenUsed="0"/>
-    <w:lsdException w:name="Light Grid Accent 5" w:semiHidden="0" w:uiPriority="62" w:unhideWhenUsed="0"/>
-    <w:lsdException w:name="Medium Shading 1 Accent 5" w:semiHidden="0" w:uiPriority="63" w:unhideWhenUsed="0"/>
-    <w:lsdException w:name="Medium Shading 2 Accent 5" w:semiHidden="0" w:uiPriority="64" w:unhideWhenUsed="0"/>
-    <w:lsdException w:name="Medium List 1 Accent 5" w:semiHidden="0" w:uiPriority="65" w:unhideWhenUsed="0"/>
-    <w:lsdException w:name="Medium List 2 Accent 5" w:semiHidden="0" w:uiPriority="66" w:unhideWhenUsed="0"/>
-    <w:lsdException w:name="Medium Grid 1 Accent 5" w:semiHidden="0" w:uiPriority="67" w:unhideWhenUsed="0"/>
-    <w:lsdException w:name="Medium Grid 2 Accent 5" w:semiHidden="0" w:uiPriority="68" w:unhideWhenUsed="0"/>
-    <w:lsdException w:name="Medium Grid 3 Accent 5" w:semiHidden="0" w:uiPriority="69" w:unhideWhenUsed="0"/>
-    <w:lsdException w:name="Dark List Accent 5" w:semiHidden="0" w:uiPriority="70" w:unhideWhenUsed="0"/>
-    <w:lsdException w:name="Colorful Shading Accent 5" w:semiHidden="0" w:uiPriority="71" w:unhideWhenUsed="0"/>
-    <w:lsdException w:name="Colorful List Accent 5" w:semiHidden="0" w:uiPriority="72" w:unhideWhenUsed="0"/>
-    <w:lsdException w:name="Colorful Grid Accent 5" w:semiHidden="0" w:uiPriority="73" w:unhideWhenUsed="0"/>
-    <w:lsdException w:name="Light Shading Accent 6" w:semiHidden="0" w:uiPriority="60" w:unhideWhenUsed="0"/>
-    <w:lsdException w:name="Light List Accent 6" w:semiHidden="0" w:uiPriority="61" w:unhideWhenUsed="0"/>
-    <w:lsdException w:name="Light Grid Accent 6" w:semiHidden="0" w:uiPriority="62" w:unhideWhenUsed="0"/>
-    <w:lsdException w:name="Medium Shading 1 Accent 6" w:semiHidden="0" w:uiPriority="63" w:unhideWhenUsed="0"/>
-    <w:lsdException w:name="Medium Shading 2 Accent 6" w:semiHidden="0" w:uiPriority="64" w:unhideWhenUsed="0"/>
-    <w:lsdException w:name="Medium List 1 Accent 6" w:semiHidden="0" w:uiPriority="65" w:unhideWhenUsed="0"/>
-    <w:lsdException w:name="Medium List 2 Accent 6" w:semiHidden="0" w:uiPriority="66" w:unhideWhenUsed="0"/>
-    <w:lsdException w:name="Medium Grid 1 Accent 6" w:semiHidden="0" w:uiPriority="67" w:unhideWhenUsed="0"/>
-    <w:lsdException w:name="Medium Grid 2 Accent 6" w:semiHidden="0" w:uiPriority="68" w:unhideWhenUsed="0"/>
-    <w:lsdException w:name="Medium Grid 3 Accent 6" w:semiHidden="0" w:uiPriority="69" w:unhideWhenUsed="0"/>
-    <w:lsdException w:name="Dark List Accent 6" w:semiHidden="0" w:uiPriority="70" w:unhideWhenUsed="0"/>
-    <w:lsdException w:name="Colorful Shading Accent 6" w:semiHidden="0" w:uiPriority="71" w:unhideWhenUsed="0"/>
-    <w:lsdException w:name="Colorful List Accent 6" w:semiHidden="0" w:uiPriority="72" w:unhideWhenUsed="0"/>
-    <w:lsdException w:name="Colorful Grid Accent 6" w:semiHidden="0" w:uiPriority="73" w:unhideWhenUsed="0"/>
-    <w:lsdException w:name="Subtle Emphasis" w:semiHidden="0" w:uiPriority="19" w:unhideWhenUsed="0" w:qFormat="1"/>
-    <w:lsdException w:name="Intense Emphasis" w:semiHidden="0" w:uiPriority="21" w:unhideWhenUsed="0" w:qFormat="1"/>
-    <w:lsdException w:name="Subtle Reference" w:semiHidden="0" w:uiPriority="31" w:unhideWhenUsed="0" w:qFormat="1"/>
-    <w:lsdException w:name="Intense Reference" w:semiHidden="0" w:uiPriority="32" w:unhideWhenUsed="0" w:qFormat="1"/>
-    <w:lsdException w:name="Book Title" w:semiHidden="0" w:uiPriority="33" w:unhideWhenUsed="0" w:qFormat="1"/>
-    <w:lsdException w:name="Bibliography" w:uiPriority="37"/>
-    <w:lsdException w:name="TOC Heading" w:uiPriority="39" w:qFormat="1"/>
-  </w:latentStyles>
-  <w:style w:type="paragraph" w:default="1" w:styleId="Normal">
-    <w:name w:val="Normal"/>
-    <w:qFormat/>
-  </w:style>
-  <w:style w:type="paragraph" w:styleId="Heading1">
-    <w:name w:val="heading 1"/>
-    <w:basedOn w:val="Normal"/>
-    <w:next w:val="Normal"/>
-    <w:link w:val="Heading1Char"/>
-    <w:uiPriority w:val="9"/>
-    <w:qFormat/>
-    <w:rsid w:val="00AB7116"/>
-    <w:pPr>
-      <w:keepNext/>
-      <w:keepLines/>
-      <w:numPr>
-        <w:numId w:val="2"/>
-      </w:numPr>
-      <w:spacing w:before="480" w:after="240"/>
-      <w:outlineLvl w:val="0"/>
-    </w:pPr>
-    <w:rPr>
-      <w:rFonts w:eastAsiaTheme="majorEastAsia" w:cstheme="majorBidi"/>
-      <w:b/>
-      <w:bCs/>
-      <w:sz w:val="24"/>
-      <w:szCs w:val="28"/>
-    </w:rPr>
-  </w:style>
-  <w:style w:type="paragraph" w:styleId="Heading2">
-    <w:name w:val="heading 2"/>
-    <w:basedOn w:val="Normal"/>
-    <w:next w:val="Normal"/>
-    <w:link w:val="Heading2Char"/>
-    <w:uiPriority w:val="9"/>
-    <w:unhideWhenUsed/>
-    <w:qFormat/>
-    <w:rsid w:val="002D06F1"/>
-    <w:pPr>
-      <w:keepNext/>
-      <w:keepLines/>
-      <w:numPr>
-        <w:ilvl w:val="1"/>
-        <w:numId w:val="2"/>
-      </w:numPr>
-      <w:spacing w:before="200" w:after="0"/>
-      <w:outlineLvl w:val="1"/>
-    </w:pPr>
-    <w:rPr>
-      <w:rFonts w:asciiTheme="majorHAnsi" w:eastAsiaTheme="majorEastAsia" w:hAnsiTheme="majorHAnsi" w:cstheme="majorBidi"/>
-      <w:b/>
-      <w:bCs/>
-      <w:color w:val="4F81BD" w:themeColor="accent1"/>
-      <w:sz w:val="26"/>
-      <w:szCs w:val="26"/>
-    </w:rPr>
-  </w:style>
-  <w:style w:type="paragraph" w:styleId="Heading3">
-    <w:name w:val="heading 3"/>
-    <w:basedOn w:val="Normal"/>
-    <w:next w:val="Normal"/>
-    <w:link w:val="Heading3Char"/>
-    <w:uiPriority w:val="9"/>
-    <w:semiHidden/>
-    <w:unhideWhenUsed/>
-    <w:qFormat/>
-    <w:rsid w:val="002D06F1"/>
-    <w:pPr>
-      <w:keepNext/>
-      <w:keepLines/>
-      <w:numPr>
-        <w:ilvl w:val="2"/>
-        <w:numId w:val="2"/>
-      </w:numPr>
-      <w:spacing w:before="200" w:after="0"/>
-      <w:outlineLvl w:val="2"/>
-    </w:pPr>
-    <w:rPr>
-      <w:rFonts w:asciiTheme="majorHAnsi" w:eastAsiaTheme="majorEastAsia" w:hAnsiTheme="majorHAnsi" w:cstheme="majorBidi"/>
-      <w:b/>
-      <w:bCs/>
-      <w:color w:val="4F81BD" w:themeColor="accent1"/>
-    </w:rPr>
-  </w:style>
-  <w:style w:type="paragraph" w:styleId="Heading4">
-    <w:name w:val="heading 4"/>
-    <w:basedOn w:val="Normal"/>
-    <w:next w:val="Normal"/>
-    <w:link w:val="Heading4Char"/>
-    <w:uiPriority w:val="9"/>
-    <w:semiHidden/>
-    <w:unhideWhenUsed/>
-    <w:qFormat/>
-    <w:rsid w:val="002D06F1"/>
-    <w:pPr>
-      <w:keepNext/>
-      <w:keepLines/>
-      <w:numPr>
-        <w:ilvl w:val="3"/>
-        <w:numId w:val="2"/>
-      </w:numPr>
-      <w:spacing w:before="200" w:after="0"/>
-      <w:outlineLvl w:val="3"/>
-    </w:pPr>
-    <w:rPr>
-      <w:rFonts w:asciiTheme="majorHAnsi" w:eastAsiaTheme="majorEastAsia" w:hAnsiTheme="majorHAnsi" w:cstheme="majorBidi"/>
-      <w:b/>
-      <w:bCs/>
-      <w:i/>
-      <w:iCs/>
-      <w:color w:val="4F81BD" w:themeColor="accent1"/>
-    </w:rPr>
-  </w:style>
-  <w:style w:type="paragraph" w:styleId="Heading5">
-    <w:name w:val="heading 5"/>
-    <w:basedOn w:val="Normal"/>
-    <w:next w:val="Normal"/>
-    <w:link w:val="Heading5Char"/>
-    <w:uiPriority w:val="9"/>
-    <w:semiHidden/>
-    <w:unhideWhenUsed/>
-    <w:qFormat/>
-    <w:rsid w:val="002D06F1"/>
-    <w:pPr>
-      <w:keepNext/>
-      <w:keepLines/>
-      <w:numPr>
-        <w:ilvl w:val="4"/>
-        <w:numId w:val="2"/>
-      </w:numPr>
-      <w:spacing w:before="200" w:after="0"/>
-      <w:outlineLvl w:val="4"/>
-    </w:pPr>
-    <w:rPr>
-      <w:rFonts w:asciiTheme="majorHAnsi" w:eastAsiaTheme="majorEastAsia" w:hAnsiTheme="majorHAnsi" w:cstheme="majorBidi"/>
-      <w:color w:val="243F60" w:themeColor="accent1" w:themeShade="7F"/>
-    </w:rPr>
-  </w:style>
-  <w:style w:type="paragraph" w:styleId="Heading6">
-    <w:name w:val="heading 6"/>
-    <w:basedOn w:val="Normal"/>
-    <w:next w:val="Normal"/>
-    <w:link w:val="Heading6Char"/>
-    <w:uiPriority w:val="9"/>
-    <w:semiHidden/>
-    <w:unhideWhenUsed/>
-    <w:qFormat/>
-    <w:rsid w:val="002D06F1"/>
-    <w:pPr>
-      <w:keepNext/>
-      <w:keepLines/>
-      <w:numPr>
-        <w:ilvl w:val="5"/>
-        <w:numId w:val="2"/>
-      </w:numPr>
-      <w:spacing w:before="200" w:after="0"/>
-      <w:outlineLvl w:val="5"/>
-    </w:pPr>
-    <w:rPr>
-      <w:rFonts w:asciiTheme="majorHAnsi" w:eastAsiaTheme="majorEastAsia" w:hAnsiTheme="majorHAnsi" w:cstheme="majorBidi"/>
-      <w:i/>
-      <w:iCs/>
-      <w:color w:val="243F60" w:themeColor="accent1" w:themeShade="7F"/>
-    </w:rPr>
-  </w:style>
-  <w:style w:type="paragraph" w:styleId="Heading7">
-    <w:name w:val="heading 7"/>
-    <w:basedOn w:val="Normal"/>
-    <w:next w:val="Normal"/>
-    <w:link w:val="Heading7Char"/>
-    <w:uiPriority w:val="9"/>
-    <w:semiHidden/>
-    <w:unhideWhenUsed/>
-    <w:qFormat/>
-    <w:rsid w:val="002D06F1"/>
-    <w:pPr>
-      <w:keepNext/>
-      <w:keepLines/>
-      <w:numPr>
-        <w:ilvl w:val="6"/>
-        <w:numId w:val="2"/>
-      </w:numPr>
-      <w:spacing w:before="200" w:after="0"/>
-      <w:outlineLvl w:val="6"/>
-    </w:pPr>
-    <w:rPr>
-      <w:rFonts w:asciiTheme="majorHAnsi" w:eastAsiaTheme="majorEastAsia" w:hAnsiTheme="majorHAnsi" w:cstheme="majorBidi"/>
-      <w:i/>
-      <w:iCs/>
-      <w:color w:val="404040" w:themeColor="text1" w:themeTint="BF"/>
-    </w:rPr>
-  </w:style>
-  <w:style w:type="paragraph" w:styleId="Heading8">
-    <w:name w:val="heading 8"/>
-    <w:basedOn w:val="Normal"/>
-    <w:next w:val="Normal"/>
-    <w:link w:val="Heading8Char"/>
-    <w:uiPriority w:val="9"/>
-    <w:semiHidden/>
-    <w:unhideWhenUsed/>
-    <w:qFormat/>
-    <w:rsid w:val="002D06F1"/>
-    <w:pPr>
-      <w:keepNext/>
-      <w:keepLines/>
-      <w:numPr>
-        <w:ilvl w:val="7"/>
-        <w:numId w:val="2"/>
-      </w:numPr>
-      <w:spacing w:before="200" w:after="0"/>
-      <w:outlineLvl w:val="7"/>
-    </w:pPr>
-    <w:rPr>
-      <w:rFonts w:asciiTheme="majorHAnsi" w:eastAsiaTheme="majorEastAsia" w:hAnsiTheme="majorHAnsi" w:cstheme="majorBidi"/>
-      <w:color w:val="404040" w:themeColor="text1" w:themeTint="BF"/>
-      <w:sz w:val="20"/>
-      <w:szCs w:val="20"/>
-    </w:rPr>
-  </w:style>
-  <w:style w:type="paragraph" w:styleId="Heading9">
-    <w:name w:val="heading 9"/>
-    <w:basedOn w:val="Normal"/>
-    <w:next w:val="Normal"/>
-    <w:link w:val="Heading9Char"/>
-    <w:uiPriority w:val="9"/>
-    <w:semiHidden/>
-    <w:unhideWhenUsed/>
-    <w:qFormat/>
-    <w:rsid w:val="002D06F1"/>
-    <w:pPr>
-      <w:keepNext/>
-      <w:keepLines/>
-      <w:numPr>
-        <w:ilvl w:val="8"/>
-        <w:numId w:val="2"/>
-      </w:numPr>
-      <w:spacing w:before="200" w:after="0"/>
-      <w:outlineLvl w:val="8"/>
-    </w:pPr>
-    <w:rPr>
-      <w:rFonts w:asciiTheme="majorHAnsi" w:eastAsiaTheme="majorEastAsia" w:hAnsiTheme="majorHAnsi" w:cstheme="majorBidi"/>
-      <w:i/>
-      <w:iCs/>
-      <w:color w:val="404040" w:themeColor="text1" w:themeTint="BF"/>
-      <w:sz w:val="20"/>
-      <w:szCs w:val="20"/>
-    </w:rPr>
-  </w:style>
-  <w:style w:type="character" w:default="1" w:styleId="DefaultParagraphFont">
-    <w:name w:val="Default Paragraph Font"/>
-    <w:uiPriority w:val="1"/>
-    <w:semiHidden/>
-    <w:unhideWhenUsed/>
-  </w:style>
-  <w:style w:type="table" w:default="1" w:styleId="TableNormal">
-    <w:name w:val="Normal Table"/>
-    <w:uiPriority w:val="99"/>
-    <w:semiHidden/>
-    <w:unhideWhenUsed/>
-    <w:tblPr>
-      <w:tblInd w:w="0" w:type="dxa"/>
-      <w:tblCellMar>
-        <w:top w:w="0" w:type="dxa"/>
-        <w:left w:w="108" w:type="dxa"/>
-        <w:bottom w:w="0" w:type="dxa"/>
-        <w:right w:w="108" w:type="dxa"/>
-      </w:tblCellMar>
-    </w:tblPr>
-  </w:style>
-  <w:style w:type="numbering" w:default="1" w:styleId="NoList">
-    <w:name w:val="No List"/>
-    <w:uiPriority w:val="99"/>
-    <w:semiHidden/>
-    <w:unhideWhenUsed/>
-  </w:style>
-  <w:style w:type="character" w:customStyle="1" w:styleId="Heading1Char">
-    <w:name w:val="Heading 1 Char"/>
-    <w:basedOn w:val="DefaultParagraphFont"/>
-    <w:link w:val="Heading1"/>
-    <w:uiPriority w:val="9"/>
-    <w:rsid w:val="00AB7116"/>
-    <w:rPr>
-      <w:rFonts w:eastAsiaTheme="majorEastAsia" w:cstheme="majorBidi"/>
-      <w:b/>
-      <w:bCs/>
-      <w:sz w:val="24"/>
-      <w:szCs w:val="28"/>
-    </w:rPr>
-  </w:style>
-  <w:style w:type="character" w:customStyle="1" w:styleId="Heading2Char">
-    <w:name w:val="Heading 2 Char"/>
-    <w:basedOn w:val="DefaultParagraphFont"/>
-    <w:link w:val="Heading2"/>
-    <w:uiPriority w:val="9"/>
-    <w:rsid w:val="002D06F1"/>
-    <w:rPr>
-      <w:rFonts w:asciiTheme="majorHAnsi" w:eastAsiaTheme="majorEastAsia" w:hAnsiTheme="majorHAnsi" w:cstheme="majorBidi"/>
-      <w:b/>
-      <w:bCs/>
-      <w:color w:val="4F81BD" w:themeColor="accent1"/>
-      <w:sz w:val="26"/>
-      <w:szCs w:val="26"/>
-    </w:rPr>
-  </w:style>
-  <w:style w:type="character" w:customStyle="1" w:styleId="Heading3Char">
-    <w:name w:val="Heading 3 Char"/>
-    <w:basedOn w:val="DefaultParagraphFont"/>
-    <w:link w:val="Heading3"/>
-    <w:uiPriority w:val="9"/>
-    <w:semiHidden/>
-    <w:rsid w:val="002D06F1"/>
-    <w:rPr>
-      <w:rFonts w:asciiTheme="majorHAnsi" w:eastAsiaTheme="majorEastAsia" w:hAnsiTheme="majorHAnsi" w:cstheme="majorBidi"/>
-      <w:b/>
-      <w:bCs/>
-      <w:color w:val="4F81BD" w:themeColor="accent1"/>
-    </w:rPr>
-  </w:style>
-  <w:style w:type="character" w:customStyle="1" w:styleId="Heading4Char">
-    <w:name w:val="Heading 4 Char"/>
-    <w:basedOn w:val="DefaultParagraphFont"/>
-    <w:link w:val="Heading4"/>
-    <w:uiPriority w:val="9"/>
-    <w:semiHidden/>
-    <w:rsid w:val="002D06F1"/>
-    <w:rPr>
-      <w:rFonts w:asciiTheme="majorHAnsi" w:eastAsiaTheme="majorEastAsia" w:hAnsiTheme="majorHAnsi" w:cstheme="majorBidi"/>
-      <w:b/>
-      <w:bCs/>
-      <w:i/>
-      <w:iCs/>
-      <w:color w:val="4F81BD" w:themeColor="accent1"/>
-    </w:rPr>
-  </w:style>
-  <w:style w:type="character" w:customStyle="1" w:styleId="Heading5Char">
-    <w:name w:val="Heading 5 Char"/>
-    <w:basedOn w:val="DefaultParagraphFont"/>
-    <w:link w:val="Heading5"/>
-    <w:uiPriority w:val="9"/>
-    <w:semiHidden/>
-    <w:rsid w:val="002D06F1"/>
-    <w:rPr>
-      <w:rFonts w:asciiTheme="majorHAnsi" w:eastAsiaTheme="majorEastAsia" w:hAnsiTheme="majorHAnsi" w:cstheme="majorBidi"/>
-      <w:color w:val="243F60" w:themeColor="accent1" w:themeShade="7F"/>
-    </w:rPr>
-  </w:style>
-  <w:style w:type="character" w:customStyle="1" w:styleId="Heading6Char">
-    <w:name w:val="Heading 6 Char"/>
-    <w:basedOn w:val="DefaultParagraphFont"/>
-    <w:link w:val="Heading6"/>
-    <w:uiPriority w:val="9"/>
-    <w:semiHidden/>
-    <w:rsid w:val="002D06F1"/>
-    <w:rPr>
-      <w:rFonts w:asciiTheme="majorHAnsi" w:eastAsiaTheme="majorEastAsia" w:hAnsiTheme="majorHAnsi" w:cstheme="majorBidi"/>
-      <w:i/>
-      <w:iCs/>
-      <w:color w:val="243F60" w:themeColor="accent1" w:themeShade="7F"/>
-    </w:rPr>
-  </w:style>
-  <w:style w:type="character" w:customStyle="1" w:styleId="Heading7Char">
-    <w:name w:val="Heading 7 Char"/>
-    <w:basedOn w:val="DefaultParagraphFont"/>
-    <w:link w:val="Heading7"/>
-    <w:uiPriority w:val="9"/>
-    <w:semiHidden/>
-    <w:rsid w:val="002D06F1"/>
-    <w:rPr>
-      <w:rFonts w:asciiTheme="majorHAnsi" w:eastAsiaTheme="majorEastAsia" w:hAnsiTheme="majorHAnsi" w:cstheme="majorBidi"/>
-      <w:i/>
-      <w:iCs/>
-      <w:color w:val="404040" w:themeColor="text1" w:themeTint="BF"/>
-    </w:rPr>
-  </w:style>
-  <w:style w:type="character" w:customStyle="1" w:styleId="Heading8Char">
-    <w:name w:val="Heading 8 Char"/>
-    <w:basedOn w:val="DefaultParagraphFont"/>
-    <w:link w:val="Heading8"/>
-    <w:uiPriority w:val="9"/>
-    <w:semiHidden/>
-    <w:rsid w:val="002D06F1"/>
-    <w:rPr>
-      <w:rFonts w:asciiTheme="majorHAnsi" w:eastAsiaTheme="majorEastAsia" w:hAnsiTheme="majorHAnsi" w:cstheme="majorBidi"/>
-      <w:color w:val="404040" w:themeColor="text1" w:themeTint="BF"/>
-      <w:sz w:val="20"/>
-      <w:szCs w:val="20"/>
-    </w:rPr>
-  </w:style>
-  <w:style w:type="character" w:customStyle="1" w:styleId="Heading9Char">
-    <w:name w:val="Heading 9 Char"/>
-    <w:basedOn w:val="DefaultParagraphFont"/>
-    <w:link w:val="Heading9"/>
-    <w:uiPriority w:val="9"/>
-    <w:semiHidden/>
-    <w:rsid w:val="002D06F1"/>
-    <w:rPr>
-      <w:rFonts w:asciiTheme="majorHAnsi" w:eastAsiaTheme="majorEastAsia" w:hAnsiTheme="majorHAnsi" w:cstheme="majorBidi"/>
-      <w:i/>
-      <w:iCs/>
-      <w:color w:val="404040" w:themeColor="text1" w:themeTint="BF"/>
-      <w:sz w:val="20"/>
-      <w:szCs w:val="20"/>
-    </w:rPr>
-  </w:style>
-  <w:style w:type="table" w:styleId="TableGrid">
-    <w:name w:val="Table Grid"/>
-    <w:basedOn w:val="TableNormal"/>
-    <w:uiPriority w:val="59"/>
-    <w:rsid w:val="002D06F1"/>
-    <w:pPr>
-      <w:spacing w:after="0" w:line="240" w:lineRule="auto"/>
-    </w:pPr>
-    <w:tblPr>
-      <w:tblBorders>
-        <w:top w:val="single" w:sz="4" w:space="0" w:color="auto"/>
-        <w:left w:val="single" w:sz="4" w:space="0" w:color="auto"/>
-        <w:bottom w:val="single" w:sz="4" w:space="0" w:color="auto"/>
-        <w:right w:val="single" w:sz="4" w:space="0" w:color="auto"/>
-        <w:insideH w:val="single" w:sz="4" w:space="0" w:color="auto"/>
-        <w:insideV w:val="single" w:sz="4" w:space="0" w:color="auto"/>
-      </w:tblBorders>
-    </w:tblPr>
-  </w:style>
-  <w:style w:type="paragraph" w:styleId="BalloonText">
-    <w:name w:val="Balloon Text"/>
-    <w:basedOn w:val="Normal"/>
-    <w:link w:val="BalloonTextChar"/>
-    <w:uiPriority w:val="99"/>
-    <w:semiHidden/>
-    <w:unhideWhenUsed/>
-    <w:rsid w:val="00810EFC"/>
-    <w:pPr>
-      <w:spacing w:after="0" w:line="240" w:lineRule="auto"/>
-    </w:pPr>
-    <w:rPr>
-      <w:rFonts w:ascii="Tahoma" w:hAnsi="Tahoma" w:cs="Tahoma"/>
-      <w:sz w:val="16"/>
-      <w:szCs w:val="16"/>
-    </w:rPr>
-  </w:style>
-  <w:style w:type="character" w:customStyle="1" w:styleId="BalloonTextChar">
-    <w:name w:val="Balloon Text Char"/>
-    <w:basedOn w:val="DefaultParagraphFont"/>
-    <w:link w:val="BalloonText"/>
-    <w:uiPriority w:val="99"/>
-    <w:semiHidden/>
-    <w:rsid w:val="00810EFC"/>
-    <w:rPr>
-      <w:rFonts w:ascii="Tahoma" w:hAnsi="Tahoma" w:cs="Tahoma"/>
-      <w:sz w:val="16"/>
-      <w:szCs w:val="16"/>
-    </w:rPr>
-  </w:style>
-  <w:style w:type="paragraph" w:styleId="ListParagraph">
-    <w:name w:val="List Paragraph"/>
-    <w:basedOn w:val="Normal"/>
-    <w:uiPriority w:val="34"/>
-    <w:qFormat/>
-    <w:rsid w:val="00810EFC"/>
-    <w:pPr>
-      <w:ind w:left="720"/>
-      <w:contextualSpacing/>
-    </w:pPr>
-  </w:style>
-  <w:style w:type="paragraph" w:styleId="NormalWeb">
-    <w:name w:val="Normal (Web)"/>
-    <w:basedOn w:val="Normal"/>
-    <w:uiPriority w:val="99"/>
-    <w:semiHidden/>
-    <w:unhideWhenUsed/>
-    <w:rsid w:val="005E1B35"/>
-    <w:pPr>
-      <w:spacing w:before="100" w:beforeAutospacing="1" w:after="100" w:afterAutospacing="1" w:line="240" w:lineRule="auto"/>
-    </w:pPr>
-    <w:rPr>
-      <w:rFonts w:eastAsia="Times New Roman" w:cs="Times New Roman"/>
-      <w:sz w:val="24"/>
-      <w:szCs w:val="24"/>
-    </w:rPr>
-  </w:style>
-  <w:style w:type="character" w:styleId="Emphasis">
-    <w:name w:val="Emphasis"/>
-    <w:basedOn w:val="DefaultParagraphFont"/>
-    <w:uiPriority w:val="20"/>
-    <w:qFormat/>
-    <w:rsid w:val="005E1B35"/>
-    <w:rPr>
-      <w:i/>
-      <w:iCs/>
-    </w:rPr>
-  </w:style>
-  <w:style w:type="paragraph" w:styleId="HTMLPreformatted">
-    <w:name w:val="HTML Preformatted"/>
-    <w:basedOn w:val="Normal"/>
-    <w:link w:val="HTMLPreformattedChar"/>
-    <w:uiPriority w:val="99"/>
-    <w:unhideWhenUsed/>
-    <w:rsid w:val="000356B6"/>
-    <w:pPr>
-      <w:tabs>
-        <w:tab w:val="left" w:pos="916"/>
-        <w:tab w:val="left" w:pos="1832"/>
-        <w:tab w:val="left" w:pos="2748"/>
-        <w:tab w:val="left" w:pos="3664"/>
-        <w:tab w:val="left" w:pos="4580"/>
-        <w:tab w:val="left" w:pos="5496"/>
-        <w:tab w:val="left" w:pos="6412"/>
-        <w:tab w:val="left" w:pos="7328"/>
-        <w:tab w:val="left" w:pos="8244"/>
-        <w:tab w:val="left" w:pos="9160"/>
-        <w:tab w:val="left" w:pos="10076"/>
-        <w:tab w:val="left" w:pos="10992"/>
-        <w:tab w:val="left" w:pos="11908"/>
-        <w:tab w:val="left" w:pos="12824"/>
-        <w:tab w:val="left" w:pos="13740"/>
-        <w:tab w:val="left" w:pos="14656"/>
-      </w:tabs>
-      <w:spacing w:after="0" w:line="240" w:lineRule="auto"/>
-    </w:pPr>
-    <w:rPr>
-      <w:rFonts w:ascii="Courier New" w:eastAsia="Times New Roman" w:hAnsi="Courier New" w:cs="Courier New"/>
-      <w:sz w:val="20"/>
-      <w:szCs w:val="20"/>
-    </w:rPr>
-  </w:style>
-  <w:style w:type="character" w:customStyle="1" w:styleId="HTMLPreformattedChar">
-    <w:name w:val="HTML Preformatted Char"/>
-    <w:basedOn w:val="DefaultParagraphFont"/>
-    <w:link w:val="HTMLPreformatted"/>
+  <w:style w:type="character" w:customStyle="1" w:styleId="HTMLChar">
+    <w:name w:val="HTML 预设格式 Char"/>
+    <w:basedOn w:val="a0"/>
+    <w:link w:val="HTML"/>
     <w:uiPriority w:val="99"/>
     <w:rsid w:val="000356B6"/>
     <w:rPr>
@@ -5896,7 +5765,7 @@
         <a:sysClr val="windowText" lastClr="000000"/>
       </a:dk1>
       <a:lt1>
-        <a:sysClr val="window" lastClr="FFFFFF"/>
+        <a:sysClr val="window" lastClr="CCE8CF"/>
       </a:lt1>
       <a:dk2>
         <a:srgbClr val="1F497D"/>

</xml_diff>

<commit_message>
Fixed a small bug and update the report
</commit_message>
<xml_diff>
--- a/jiachenl-HW3-Report.docx
+++ b/jiachenl-HW3-Report.docx
@@ -14,7 +14,6 @@
           <w:szCs w:val="24"/>
         </w:rPr>
       </w:pPr>
-      <w:proofErr w:type="gramStart"/>
       <w:r>
         <w:rPr>
           <w:rFonts w:eastAsia="Times New Roman" w:cs="Times New Roman"/>
@@ -23,18 +22,7 @@
           <w:sz w:val="24"/>
           <w:szCs w:val="24"/>
         </w:rPr>
-        <w:t>Your</w:t>
-      </w:r>
-      <w:proofErr w:type="gramEnd"/>
-      <w:r>
-        <w:rPr>
-          <w:rFonts w:eastAsia="Times New Roman" w:cs="Times New Roman"/>
-          <w:b/>
-          <w:bCs/>
-          <w:sz w:val="24"/>
-          <w:szCs w:val="24"/>
-        </w:rPr>
-        <w:t xml:space="preserve"> Name</w:t>
+        <w:t>Your Name</w:t>
       </w:r>
       <w:r>
         <w:rPr>
@@ -59,7 +47,6 @@
           <w:szCs w:val="24"/>
         </w:rPr>
       </w:pPr>
-      <w:proofErr w:type="gramStart"/>
       <w:r>
         <w:rPr>
           <w:rFonts w:eastAsia="Times New Roman" w:cs="Times New Roman"/>
@@ -68,18 +55,7 @@
           <w:sz w:val="24"/>
           <w:szCs w:val="24"/>
         </w:rPr>
-        <w:t>Your</w:t>
-      </w:r>
-      <w:proofErr w:type="gramEnd"/>
-      <w:r>
-        <w:rPr>
-          <w:rFonts w:eastAsia="Times New Roman" w:cs="Times New Roman"/>
-          <w:b/>
-          <w:bCs/>
-          <w:sz w:val="24"/>
-          <w:szCs w:val="24"/>
-        </w:rPr>
-        <w:t xml:space="preserve"> Andrew ID</w:t>
+        <w:t>Your Andrew ID</w:t>
       </w:r>
       <w:r>
         <w:rPr>
@@ -89,20 +65,8 @@
           <w:sz w:val="24"/>
           <w:szCs w:val="24"/>
         </w:rPr>
-        <w:t xml:space="preserve">: </w:t>
+        <w:t>: jiachenl</w:t>
       </w:r>
-      <w:proofErr w:type="spellStart"/>
-      <w:r>
-        <w:rPr>
-          <w:rFonts w:eastAsia="Times New Roman" w:cs="Times New Roman"/>
-          <w:b/>
-          <w:bCs/>
-          <w:sz w:val="24"/>
-          <w:szCs w:val="24"/>
-        </w:rPr>
-        <w:t>jiachenl</w:t>
-      </w:r>
-      <w:proofErr w:type="spellEnd"/>
     </w:p>
     <w:p>
       <w:pPr>
@@ -174,20 +138,13 @@
         <w:t>I certi</w:t>
       </w:r>
       <w:r>
-        <w:t>fy that all of the materials I submit are original works that were done by myself</w:t>
-      </w:r>
-      <w:proofErr w:type="gramStart"/>
-      <w:r>
-        <w:t>.</w:t>
+        <w:t>fy that all of the materials I submit are original</w:t>
       </w:r>
       <w:r>
-        <w:rPr>
-          <w:i/>
-          <w:color w:val="FF0000"/>
-        </w:rPr>
-        <w:t>.</w:t>
+        <w:t xml:space="preserve"> works that were done by myself.</w:t>
       </w:r>
-      <w:proofErr w:type="gramEnd"/>
+      <w:bookmarkStart w:id="0" w:name="_GoBack"/>
+      <w:bookmarkEnd w:id="0"/>
     </w:p>
     <w:p>
       <w:pPr>
@@ -780,9 +737,746 @@
                 <w:sz w:val="18"/>
                 <w:szCs w:val="18"/>
               </w:rPr>
-              <w:t xml:space="preserve">0 </w:t>
-            </w:r>
-            <w:proofErr w:type="spellStart"/>
+              <w:t>0 url</w:t>
+            </w:r>
+          </w:p>
+          <w:p>
+            <w:pPr>
+              <w:rPr>
+                <w:b/>
+                <w:sz w:val="18"/>
+                <w:szCs w:val="18"/>
+              </w:rPr>
+            </w:pPr>
+            <w:r>
+              <w:rPr>
+                <w:b/>
+                <w:sz w:val="18"/>
+                <w:szCs w:val="18"/>
+              </w:rPr>
+              <w:t>0.2</w:t>
+            </w:r>
+            <w:r>
+              <w:rPr>
+                <w:b/>
+                <w:sz w:val="18"/>
+                <w:szCs w:val="18"/>
+              </w:rPr>
+              <w:t>0 keyw</w:t>
+            </w:r>
+            <w:r>
+              <w:rPr>
+                <w:b/>
+                <w:sz w:val="18"/>
+                <w:szCs w:val="18"/>
+              </w:rPr>
+              <w:t>ords</w:t>
+            </w:r>
+          </w:p>
+          <w:p>
+            <w:pPr>
+              <w:rPr>
+                <w:b/>
+                <w:sz w:val="18"/>
+                <w:szCs w:val="18"/>
+              </w:rPr>
+            </w:pPr>
+            <w:r>
+              <w:rPr>
+                <w:b/>
+                <w:sz w:val="18"/>
+                <w:szCs w:val="18"/>
+              </w:rPr>
+              <w:t>0.2</w:t>
+            </w:r>
+            <w:r>
+              <w:rPr>
+                <w:b/>
+                <w:sz w:val="18"/>
+                <w:szCs w:val="18"/>
+              </w:rPr>
+              <w:t>0 title</w:t>
+            </w:r>
+          </w:p>
+          <w:p>
+            <w:pPr>
+              <w:rPr>
+                <w:b/>
+                <w:sz w:val="18"/>
+                <w:szCs w:val="18"/>
+              </w:rPr>
+            </w:pPr>
+            <w:r>
+              <w:rPr>
+                <w:b/>
+                <w:sz w:val="18"/>
+                <w:szCs w:val="18"/>
+              </w:rPr>
+              <w:t>0.2</w:t>
+            </w:r>
+            <w:r>
+              <w:rPr>
+                <w:b/>
+                <w:sz w:val="18"/>
+                <w:szCs w:val="18"/>
+              </w:rPr>
+              <w:t>0 body</w:t>
+            </w:r>
+          </w:p>
+          <w:p>
+            <w:pPr>
+              <w:rPr>
+                <w:b/>
+                <w:sz w:val="18"/>
+                <w:szCs w:val="18"/>
+              </w:rPr>
+            </w:pPr>
+            <w:r>
+              <w:rPr>
+                <w:b/>
+                <w:sz w:val="18"/>
+                <w:szCs w:val="18"/>
+              </w:rPr>
+              <w:t>0.2</w:t>
+            </w:r>
+            <w:r>
+              <w:rPr>
+                <w:b/>
+                <w:sz w:val="18"/>
+                <w:szCs w:val="18"/>
+              </w:rPr>
+              <w:t>0 inlink</w:t>
+            </w:r>
+          </w:p>
+        </w:tc>
+        <w:tc>
+          <w:tcPr>
+            <w:tcW w:w="1350" w:type="dxa"/>
+          </w:tcPr>
+          <w:p>
+            <w:pPr>
+              <w:rPr>
+                <w:b/>
+                <w:sz w:val="18"/>
+                <w:szCs w:val="18"/>
+              </w:rPr>
+            </w:pPr>
+            <w:r>
+              <w:rPr>
+                <w:b/>
+                <w:sz w:val="18"/>
+                <w:szCs w:val="18"/>
+              </w:rPr>
+              <w:t>0.05</w:t>
+            </w:r>
+            <w:r>
+              <w:rPr>
+                <w:b/>
+                <w:sz w:val="18"/>
+                <w:szCs w:val="18"/>
+              </w:rPr>
+              <w:t xml:space="preserve"> url</w:t>
+            </w:r>
+          </w:p>
+          <w:p>
+            <w:pPr>
+              <w:rPr>
+                <w:b/>
+                <w:sz w:val="18"/>
+                <w:szCs w:val="18"/>
+              </w:rPr>
+            </w:pPr>
+            <w:r>
+              <w:rPr>
+                <w:b/>
+                <w:sz w:val="18"/>
+                <w:szCs w:val="18"/>
+              </w:rPr>
+              <w:t>0.10</w:t>
+            </w:r>
+            <w:r>
+              <w:rPr>
+                <w:b/>
+                <w:sz w:val="18"/>
+                <w:szCs w:val="18"/>
+              </w:rPr>
+              <w:t xml:space="preserve"> keyw</w:t>
+            </w:r>
+            <w:r>
+              <w:rPr>
+                <w:b/>
+                <w:sz w:val="18"/>
+                <w:szCs w:val="18"/>
+              </w:rPr>
+              <w:t>ords</w:t>
+            </w:r>
+          </w:p>
+          <w:p>
+            <w:pPr>
+              <w:rPr>
+                <w:b/>
+                <w:sz w:val="18"/>
+                <w:szCs w:val="18"/>
+              </w:rPr>
+            </w:pPr>
+            <w:r>
+              <w:rPr>
+                <w:b/>
+                <w:sz w:val="18"/>
+                <w:szCs w:val="18"/>
+              </w:rPr>
+              <w:t>0.20</w:t>
+            </w:r>
+            <w:r>
+              <w:rPr>
+                <w:b/>
+                <w:sz w:val="18"/>
+                <w:szCs w:val="18"/>
+              </w:rPr>
+              <w:t xml:space="preserve"> title</w:t>
+            </w:r>
+          </w:p>
+          <w:p>
+            <w:pPr>
+              <w:rPr>
+                <w:b/>
+                <w:sz w:val="18"/>
+                <w:szCs w:val="18"/>
+              </w:rPr>
+            </w:pPr>
+            <w:r>
+              <w:rPr>
+                <w:b/>
+                <w:sz w:val="18"/>
+                <w:szCs w:val="18"/>
+              </w:rPr>
+              <w:t>0.60</w:t>
+            </w:r>
+            <w:r>
+              <w:rPr>
+                <w:b/>
+                <w:sz w:val="18"/>
+                <w:szCs w:val="18"/>
+              </w:rPr>
+              <w:t xml:space="preserve"> body</w:t>
+            </w:r>
+          </w:p>
+          <w:p>
+            <w:pPr>
+              <w:rPr>
+                <w:b/>
+                <w:sz w:val="18"/>
+                <w:szCs w:val="18"/>
+              </w:rPr>
+            </w:pPr>
+            <w:r>
+              <w:rPr>
+                <w:b/>
+                <w:sz w:val="18"/>
+                <w:szCs w:val="18"/>
+              </w:rPr>
+              <w:t>0.05</w:t>
+            </w:r>
+            <w:r>
+              <w:rPr>
+                <w:b/>
+                <w:sz w:val="18"/>
+                <w:szCs w:val="18"/>
+              </w:rPr>
+              <w:t xml:space="preserve"> inlink</w:t>
+            </w:r>
+          </w:p>
+        </w:tc>
+        <w:tc>
+          <w:tcPr>
+            <w:tcW w:w="1350" w:type="dxa"/>
+          </w:tcPr>
+          <w:p>
+            <w:pPr>
+              <w:rPr>
+                <w:b/>
+                <w:sz w:val="18"/>
+                <w:szCs w:val="18"/>
+              </w:rPr>
+            </w:pPr>
+            <w:r>
+              <w:rPr>
+                <w:b/>
+                <w:sz w:val="18"/>
+                <w:szCs w:val="18"/>
+              </w:rPr>
+              <w:t>0.05</w:t>
+            </w:r>
+            <w:r>
+              <w:rPr>
+                <w:b/>
+                <w:sz w:val="18"/>
+                <w:szCs w:val="18"/>
+              </w:rPr>
+              <w:t xml:space="preserve"> url</w:t>
+            </w:r>
+          </w:p>
+          <w:p>
+            <w:pPr>
+              <w:rPr>
+                <w:b/>
+                <w:sz w:val="18"/>
+                <w:szCs w:val="18"/>
+              </w:rPr>
+            </w:pPr>
+            <w:r>
+              <w:rPr>
+                <w:b/>
+                <w:sz w:val="18"/>
+                <w:szCs w:val="18"/>
+              </w:rPr>
+              <w:t>0.20</w:t>
+            </w:r>
+            <w:r>
+              <w:rPr>
+                <w:b/>
+                <w:sz w:val="18"/>
+                <w:szCs w:val="18"/>
+              </w:rPr>
+              <w:t xml:space="preserve"> keyw</w:t>
+            </w:r>
+            <w:r>
+              <w:rPr>
+                <w:b/>
+                <w:sz w:val="18"/>
+                <w:szCs w:val="18"/>
+              </w:rPr>
+              <w:t>ords</w:t>
+            </w:r>
+          </w:p>
+          <w:p>
+            <w:pPr>
+              <w:rPr>
+                <w:b/>
+                <w:sz w:val="18"/>
+                <w:szCs w:val="18"/>
+              </w:rPr>
+            </w:pPr>
+            <w:r>
+              <w:rPr>
+                <w:b/>
+                <w:sz w:val="18"/>
+                <w:szCs w:val="18"/>
+              </w:rPr>
+              <w:t>0.</w:t>
+            </w:r>
+            <w:r>
+              <w:rPr>
+                <w:b/>
+                <w:sz w:val="18"/>
+                <w:szCs w:val="18"/>
+              </w:rPr>
+              <w:t>1</w:t>
+            </w:r>
+            <w:r>
+              <w:rPr>
+                <w:b/>
+                <w:sz w:val="18"/>
+                <w:szCs w:val="18"/>
+              </w:rPr>
+              <w:t>0 title</w:t>
+            </w:r>
+          </w:p>
+          <w:p>
+            <w:pPr>
+              <w:rPr>
+                <w:b/>
+                <w:sz w:val="18"/>
+                <w:szCs w:val="18"/>
+              </w:rPr>
+            </w:pPr>
+            <w:r>
+              <w:rPr>
+                <w:b/>
+                <w:sz w:val="18"/>
+                <w:szCs w:val="18"/>
+              </w:rPr>
+              <w:t>0.</w:t>
+            </w:r>
+            <w:r>
+              <w:rPr>
+                <w:b/>
+                <w:sz w:val="18"/>
+                <w:szCs w:val="18"/>
+              </w:rPr>
+              <w:t>60</w:t>
+            </w:r>
+            <w:r>
+              <w:rPr>
+                <w:b/>
+                <w:sz w:val="18"/>
+                <w:szCs w:val="18"/>
+              </w:rPr>
+              <w:t xml:space="preserve"> body</w:t>
+            </w:r>
+          </w:p>
+          <w:p>
+            <w:pPr>
+              <w:rPr>
+                <w:b/>
+                <w:sz w:val="18"/>
+                <w:szCs w:val="18"/>
+              </w:rPr>
+            </w:pPr>
+            <w:r>
+              <w:rPr>
+                <w:b/>
+                <w:sz w:val="18"/>
+                <w:szCs w:val="18"/>
+              </w:rPr>
+              <w:t>0.05</w:t>
+            </w:r>
+            <w:r>
+              <w:rPr>
+                <w:b/>
+                <w:sz w:val="18"/>
+                <w:szCs w:val="18"/>
+              </w:rPr>
+              <w:t xml:space="preserve"> inlink</w:t>
+            </w:r>
+          </w:p>
+        </w:tc>
+        <w:tc>
+          <w:tcPr>
+            <w:tcW w:w="1350" w:type="dxa"/>
+          </w:tcPr>
+          <w:p>
+            <w:pPr>
+              <w:rPr>
+                <w:b/>
+                <w:sz w:val="18"/>
+                <w:szCs w:val="18"/>
+              </w:rPr>
+            </w:pPr>
+            <w:r>
+              <w:rPr>
+                <w:b/>
+                <w:sz w:val="18"/>
+                <w:szCs w:val="18"/>
+              </w:rPr>
+              <w:t>0.05</w:t>
+            </w:r>
+            <w:r>
+              <w:rPr>
+                <w:b/>
+                <w:sz w:val="18"/>
+                <w:szCs w:val="18"/>
+              </w:rPr>
+              <w:t xml:space="preserve"> url</w:t>
+            </w:r>
+          </w:p>
+          <w:p>
+            <w:pPr>
+              <w:rPr>
+                <w:b/>
+                <w:sz w:val="18"/>
+                <w:szCs w:val="18"/>
+              </w:rPr>
+            </w:pPr>
+            <w:r>
+              <w:rPr>
+                <w:b/>
+                <w:sz w:val="18"/>
+                <w:szCs w:val="18"/>
+              </w:rPr>
+              <w:t>0.10</w:t>
+            </w:r>
+            <w:r>
+              <w:rPr>
+                <w:b/>
+                <w:sz w:val="18"/>
+                <w:szCs w:val="18"/>
+              </w:rPr>
+              <w:t xml:space="preserve"> keyw</w:t>
+            </w:r>
+            <w:r>
+              <w:rPr>
+                <w:b/>
+                <w:sz w:val="18"/>
+                <w:szCs w:val="18"/>
+              </w:rPr>
+              <w:t>ords</w:t>
+            </w:r>
+          </w:p>
+          <w:p>
+            <w:pPr>
+              <w:rPr>
+                <w:b/>
+                <w:sz w:val="18"/>
+                <w:szCs w:val="18"/>
+              </w:rPr>
+            </w:pPr>
+            <w:r>
+              <w:rPr>
+                <w:b/>
+                <w:sz w:val="18"/>
+                <w:szCs w:val="18"/>
+              </w:rPr>
+              <w:t>0.</w:t>
+            </w:r>
+            <w:r>
+              <w:rPr>
+                <w:b/>
+                <w:sz w:val="18"/>
+                <w:szCs w:val="18"/>
+              </w:rPr>
+              <w:t>0</w:t>
+            </w:r>
+            <w:r>
+              <w:rPr>
+                <w:b/>
+                <w:sz w:val="18"/>
+                <w:szCs w:val="18"/>
+              </w:rPr>
+              <w:t>5</w:t>
+            </w:r>
+            <w:r>
+              <w:rPr>
+                <w:b/>
+                <w:sz w:val="18"/>
+                <w:szCs w:val="18"/>
+              </w:rPr>
+              <w:t xml:space="preserve"> title</w:t>
+            </w:r>
+          </w:p>
+          <w:p>
+            <w:pPr>
+              <w:rPr>
+                <w:b/>
+                <w:sz w:val="18"/>
+                <w:szCs w:val="18"/>
+              </w:rPr>
+            </w:pPr>
+            <w:r>
+              <w:rPr>
+                <w:b/>
+                <w:sz w:val="18"/>
+                <w:szCs w:val="18"/>
+              </w:rPr>
+              <w:t>0.6</w:t>
+            </w:r>
+            <w:r>
+              <w:rPr>
+                <w:b/>
+                <w:sz w:val="18"/>
+                <w:szCs w:val="18"/>
+              </w:rPr>
+              <w:t>0 body</w:t>
+            </w:r>
+          </w:p>
+          <w:p>
+            <w:pPr>
+              <w:rPr>
+                <w:b/>
+                <w:sz w:val="18"/>
+                <w:szCs w:val="18"/>
+              </w:rPr>
+            </w:pPr>
+            <w:r>
+              <w:rPr>
+                <w:b/>
+                <w:sz w:val="18"/>
+                <w:szCs w:val="18"/>
+              </w:rPr>
+              <w:t>0.20</w:t>
+            </w:r>
+            <w:r>
+              <w:rPr>
+                <w:b/>
+                <w:sz w:val="18"/>
+                <w:szCs w:val="18"/>
+              </w:rPr>
+              <w:t xml:space="preserve"> inlink</w:t>
+            </w:r>
+          </w:p>
+        </w:tc>
+        <w:tc>
+          <w:tcPr>
+            <w:tcW w:w="1350" w:type="dxa"/>
+          </w:tcPr>
+          <w:p>
+            <w:pPr>
+              <w:rPr>
+                <w:b/>
+                <w:sz w:val="18"/>
+                <w:szCs w:val="18"/>
+              </w:rPr>
+            </w:pPr>
+            <w:r>
+              <w:rPr>
+                <w:b/>
+                <w:sz w:val="18"/>
+                <w:szCs w:val="18"/>
+              </w:rPr>
+              <w:t>0</w:t>
+            </w:r>
+            <w:r>
+              <w:rPr>
+                <w:b/>
+                <w:sz w:val="18"/>
+                <w:szCs w:val="18"/>
+              </w:rPr>
+              <w:t>.20</w:t>
+            </w:r>
+            <w:r>
+              <w:rPr>
+                <w:b/>
+                <w:sz w:val="18"/>
+                <w:szCs w:val="18"/>
+              </w:rPr>
+              <w:t xml:space="preserve"> url</w:t>
+            </w:r>
+          </w:p>
+          <w:p>
+            <w:pPr>
+              <w:rPr>
+                <w:b/>
+                <w:sz w:val="18"/>
+                <w:szCs w:val="18"/>
+              </w:rPr>
+            </w:pPr>
+            <w:r>
+              <w:rPr>
+                <w:b/>
+                <w:sz w:val="18"/>
+                <w:szCs w:val="18"/>
+              </w:rPr>
+              <w:t>0.05</w:t>
+            </w:r>
+            <w:r>
+              <w:rPr>
+                <w:b/>
+                <w:sz w:val="18"/>
+                <w:szCs w:val="18"/>
+              </w:rPr>
+              <w:t xml:space="preserve"> keyw</w:t>
+            </w:r>
+            <w:r>
+              <w:rPr>
+                <w:b/>
+                <w:sz w:val="18"/>
+                <w:szCs w:val="18"/>
+              </w:rPr>
+              <w:t>ords</w:t>
+            </w:r>
+          </w:p>
+          <w:p>
+            <w:pPr>
+              <w:rPr>
+                <w:b/>
+                <w:sz w:val="18"/>
+                <w:szCs w:val="18"/>
+              </w:rPr>
+            </w:pPr>
+            <w:r>
+              <w:rPr>
+                <w:b/>
+                <w:sz w:val="18"/>
+                <w:szCs w:val="18"/>
+              </w:rPr>
+              <w:t>0.10</w:t>
+            </w:r>
+            <w:r>
+              <w:rPr>
+                <w:b/>
+                <w:sz w:val="18"/>
+                <w:szCs w:val="18"/>
+              </w:rPr>
+              <w:t xml:space="preserve"> title</w:t>
+            </w:r>
+          </w:p>
+          <w:p>
+            <w:pPr>
+              <w:rPr>
+                <w:b/>
+                <w:sz w:val="18"/>
+                <w:szCs w:val="18"/>
+              </w:rPr>
+            </w:pPr>
+            <w:r>
+              <w:rPr>
+                <w:b/>
+                <w:sz w:val="18"/>
+                <w:szCs w:val="18"/>
+              </w:rPr>
+              <w:t>0.</w:t>
+            </w:r>
+            <w:r>
+              <w:rPr>
+                <w:b/>
+                <w:sz w:val="18"/>
+                <w:szCs w:val="18"/>
+              </w:rPr>
+              <w:t>60</w:t>
+            </w:r>
+            <w:r>
+              <w:rPr>
+                <w:b/>
+                <w:sz w:val="18"/>
+                <w:szCs w:val="18"/>
+              </w:rPr>
+              <w:t xml:space="preserve"> body</w:t>
+            </w:r>
+          </w:p>
+          <w:p>
+            <w:pPr>
+              <w:rPr>
+                <w:b/>
+                <w:sz w:val="18"/>
+                <w:szCs w:val="18"/>
+              </w:rPr>
+            </w:pPr>
+            <w:r>
+              <w:rPr>
+                <w:b/>
+                <w:sz w:val="18"/>
+                <w:szCs w:val="18"/>
+              </w:rPr>
+              <w:t>0.05</w:t>
+            </w:r>
+            <w:r>
+              <w:rPr>
+                <w:b/>
+                <w:sz w:val="18"/>
+                <w:szCs w:val="18"/>
+              </w:rPr>
+              <w:t xml:space="preserve"> inlink</w:t>
+            </w:r>
+          </w:p>
+        </w:tc>
+        <w:tc>
+          <w:tcPr>
+            <w:tcW w:w="1350" w:type="dxa"/>
+          </w:tcPr>
+          <w:p>
+            <w:pPr>
+              <w:rPr>
+                <w:b/>
+                <w:sz w:val="18"/>
+                <w:szCs w:val="18"/>
+              </w:rPr>
+            </w:pPr>
+            <w:r>
+              <w:rPr>
+                <w:b/>
+                <w:sz w:val="18"/>
+                <w:szCs w:val="18"/>
+              </w:rPr>
+              <w:t>0</w:t>
+            </w:r>
+            <w:r>
+              <w:rPr>
+                <w:b/>
+                <w:sz w:val="18"/>
+                <w:szCs w:val="18"/>
+              </w:rPr>
+              <w:t xml:space="preserve">.05 </w:t>
+            </w:r>
             <w:r>
               <w:rPr>
                 <w:b/>
@@ -791,31 +1485,30 @@
               </w:rPr>
               <w:t>url</w:t>
             </w:r>
-            <w:proofErr w:type="spellEnd"/>
-          </w:p>
-          <w:p>
-            <w:pPr>
-              <w:rPr>
-                <w:b/>
-                <w:sz w:val="18"/>
-                <w:szCs w:val="18"/>
-              </w:rPr>
-            </w:pPr>
-            <w:r>
-              <w:rPr>
-                <w:b/>
-                <w:sz w:val="18"/>
-                <w:szCs w:val="18"/>
-              </w:rPr>
-              <w:t>0.2</w:t>
-            </w:r>
-            <w:r>
-              <w:rPr>
-                <w:b/>
-                <w:sz w:val="18"/>
-                <w:szCs w:val="18"/>
-              </w:rPr>
-              <w:t>0 keyw</w:t>
+          </w:p>
+          <w:p>
+            <w:pPr>
+              <w:rPr>
+                <w:b/>
+                <w:sz w:val="18"/>
+                <w:szCs w:val="18"/>
+              </w:rPr>
+            </w:pPr>
+            <w:r>
+              <w:rPr>
+                <w:b/>
+                <w:sz w:val="18"/>
+                <w:szCs w:val="18"/>
+              </w:rPr>
+              <w:t>0.05</w:t>
+            </w:r>
+            <w:r>
+              <w:rPr>
+                <w:b/>
+                <w:sz w:val="18"/>
+                <w:szCs w:val="18"/>
+              </w:rPr>
+              <w:t xml:space="preserve"> keyw</w:t>
             </w:r>
             <w:r>
               <w:rPr>
@@ -840,96 +1533,6 @@
                 <w:sz w:val="18"/>
                 <w:szCs w:val="18"/>
               </w:rPr>
-              <w:t>0.2</w:t>
-            </w:r>
-            <w:r>
-              <w:rPr>
-                <w:b/>
-                <w:sz w:val="18"/>
-                <w:szCs w:val="18"/>
-              </w:rPr>
-              <w:t>0 title</w:t>
-            </w:r>
-          </w:p>
-          <w:p>
-            <w:pPr>
-              <w:rPr>
-                <w:b/>
-                <w:sz w:val="18"/>
-                <w:szCs w:val="18"/>
-              </w:rPr>
-            </w:pPr>
-            <w:r>
-              <w:rPr>
-                <w:b/>
-                <w:sz w:val="18"/>
-                <w:szCs w:val="18"/>
-              </w:rPr>
-              <w:t>0.2</w:t>
-            </w:r>
-            <w:r>
-              <w:rPr>
-                <w:b/>
-                <w:sz w:val="18"/>
-                <w:szCs w:val="18"/>
-              </w:rPr>
-              <w:t>0 body</w:t>
-            </w:r>
-          </w:p>
-          <w:p>
-            <w:pPr>
-              <w:rPr>
-                <w:b/>
-                <w:sz w:val="18"/>
-                <w:szCs w:val="18"/>
-              </w:rPr>
-            </w:pPr>
-            <w:r>
-              <w:rPr>
-                <w:b/>
-                <w:sz w:val="18"/>
-                <w:szCs w:val="18"/>
-              </w:rPr>
-              <w:t>0.2</w:t>
-            </w:r>
-            <w:r>
-              <w:rPr>
-                <w:b/>
-                <w:sz w:val="18"/>
-                <w:szCs w:val="18"/>
-              </w:rPr>
-              <w:t xml:space="preserve">0 </w:t>
-            </w:r>
-            <w:proofErr w:type="spellStart"/>
-            <w:r>
-              <w:rPr>
-                <w:b/>
-                <w:sz w:val="18"/>
-                <w:szCs w:val="18"/>
-              </w:rPr>
-              <w:t>inlink</w:t>
-            </w:r>
-            <w:proofErr w:type="spellEnd"/>
-          </w:p>
-        </w:tc>
-        <w:tc>
-          <w:tcPr>
-            <w:tcW w:w="1350" w:type="dxa"/>
-          </w:tcPr>
-          <w:p>
-            <w:pPr>
-              <w:rPr>
-                <w:b/>
-                <w:sz w:val="18"/>
-                <w:szCs w:val="18"/>
-              </w:rPr>
-            </w:pPr>
-            <w:r>
-              <w:rPr>
-                <w:b/>
-                <w:sz w:val="18"/>
-                <w:szCs w:val="18"/>
-              </w:rPr>
               <w:t>0.05</w:t>
             </w:r>
             <w:r>
@@ -938,74 +1541,6 @@
                 <w:sz w:val="18"/>
                 <w:szCs w:val="18"/>
               </w:rPr>
-              <w:t xml:space="preserve"> </w:t>
-            </w:r>
-            <w:proofErr w:type="spellStart"/>
-            <w:r>
-              <w:rPr>
-                <w:b/>
-                <w:sz w:val="18"/>
-                <w:szCs w:val="18"/>
-              </w:rPr>
-              <w:t>url</w:t>
-            </w:r>
-            <w:proofErr w:type="spellEnd"/>
-          </w:p>
-          <w:p>
-            <w:pPr>
-              <w:rPr>
-                <w:b/>
-                <w:sz w:val="18"/>
-                <w:szCs w:val="18"/>
-              </w:rPr>
-            </w:pPr>
-            <w:r>
-              <w:rPr>
-                <w:b/>
-                <w:sz w:val="18"/>
-                <w:szCs w:val="18"/>
-              </w:rPr>
-              <w:t>0.10</w:t>
-            </w:r>
-            <w:r>
-              <w:rPr>
-                <w:b/>
-                <w:sz w:val="18"/>
-                <w:szCs w:val="18"/>
-              </w:rPr>
-              <w:t xml:space="preserve"> keyw</w:t>
-            </w:r>
-            <w:r>
-              <w:rPr>
-                <w:b/>
-                <w:sz w:val="18"/>
-                <w:szCs w:val="18"/>
-              </w:rPr>
-              <w:t>ords</w:t>
-            </w:r>
-          </w:p>
-          <w:p>
-            <w:pPr>
-              <w:rPr>
-                <w:b/>
-                <w:sz w:val="18"/>
-                <w:szCs w:val="18"/>
-              </w:rPr>
-            </w:pPr>
-            <w:r>
-              <w:rPr>
-                <w:b/>
-                <w:sz w:val="18"/>
-                <w:szCs w:val="18"/>
-              </w:rPr>
-              <w:t>0.20</w:t>
-            </w:r>
-            <w:r>
-              <w:rPr>
-                <w:b/>
-                <w:sz w:val="18"/>
-                <w:szCs w:val="18"/>
-              </w:rPr>
               <w:t xml:space="preserve"> title</w:t>
             </w:r>
           </w:p>
@@ -1023,7 +1558,15 @@
                 <w:sz w:val="18"/>
                 <w:szCs w:val="18"/>
               </w:rPr>
-              <w:t>0.60</w:t>
+              <w:t>0.</w:t>
+            </w:r>
+            <w:r>
+              <w:rPr>
+                <w:b/>
+                <w:sz w:val="18"/>
+                <w:szCs w:val="18"/>
+              </w:rPr>
+              <w:t>80</w:t>
             </w:r>
             <w:r>
               <w:rPr>
@@ -1056,746 +1599,8 @@
                 <w:sz w:val="18"/>
                 <w:szCs w:val="18"/>
               </w:rPr>
-              <w:t xml:space="preserve"> </w:t>
-            </w:r>
-            <w:proofErr w:type="spellStart"/>
-            <w:r>
-              <w:rPr>
-                <w:b/>
-                <w:sz w:val="18"/>
-                <w:szCs w:val="18"/>
-              </w:rPr>
-              <w:t>inlink</w:t>
-            </w:r>
-            <w:proofErr w:type="spellEnd"/>
-          </w:p>
-        </w:tc>
-        <w:tc>
-          <w:tcPr>
-            <w:tcW w:w="1350" w:type="dxa"/>
-          </w:tcPr>
-          <w:p>
-            <w:pPr>
-              <w:rPr>
-                <w:b/>
-                <w:sz w:val="18"/>
-                <w:szCs w:val="18"/>
-              </w:rPr>
-            </w:pPr>
-            <w:r>
-              <w:rPr>
-                <w:b/>
-                <w:sz w:val="18"/>
-                <w:szCs w:val="18"/>
-              </w:rPr>
-              <w:t>0.05</w:t>
-            </w:r>
-            <w:r>
-              <w:rPr>
-                <w:b/>
-                <w:sz w:val="18"/>
-                <w:szCs w:val="18"/>
-              </w:rPr>
-              <w:t xml:space="preserve"> </w:t>
-            </w:r>
-            <w:proofErr w:type="spellStart"/>
-            <w:r>
-              <w:rPr>
-                <w:b/>
-                <w:sz w:val="18"/>
-                <w:szCs w:val="18"/>
-              </w:rPr>
-              <w:t>url</w:t>
-            </w:r>
-            <w:proofErr w:type="spellEnd"/>
-          </w:p>
-          <w:p>
-            <w:pPr>
-              <w:rPr>
-                <w:b/>
-                <w:sz w:val="18"/>
-                <w:szCs w:val="18"/>
-              </w:rPr>
-            </w:pPr>
-            <w:r>
-              <w:rPr>
-                <w:b/>
-                <w:sz w:val="18"/>
-                <w:szCs w:val="18"/>
-              </w:rPr>
-              <w:t>0.20</w:t>
-            </w:r>
-            <w:r>
-              <w:rPr>
-                <w:b/>
-                <w:sz w:val="18"/>
-                <w:szCs w:val="18"/>
-              </w:rPr>
-              <w:t xml:space="preserve"> keyw</w:t>
-            </w:r>
-            <w:r>
-              <w:rPr>
-                <w:b/>
-                <w:sz w:val="18"/>
-                <w:szCs w:val="18"/>
-              </w:rPr>
-              <w:t>ords</w:t>
-            </w:r>
-          </w:p>
-          <w:p>
-            <w:pPr>
-              <w:rPr>
-                <w:b/>
-                <w:sz w:val="18"/>
-                <w:szCs w:val="18"/>
-              </w:rPr>
-            </w:pPr>
-            <w:r>
-              <w:rPr>
-                <w:b/>
-                <w:sz w:val="18"/>
-                <w:szCs w:val="18"/>
-              </w:rPr>
-              <w:t>0.</w:t>
-            </w:r>
-            <w:r>
-              <w:rPr>
-                <w:b/>
-                <w:sz w:val="18"/>
-                <w:szCs w:val="18"/>
-              </w:rPr>
-              <w:t>1</w:t>
-            </w:r>
-            <w:r>
-              <w:rPr>
-                <w:b/>
-                <w:sz w:val="18"/>
-                <w:szCs w:val="18"/>
-              </w:rPr>
-              <w:t>0 title</w:t>
-            </w:r>
-          </w:p>
-          <w:p>
-            <w:pPr>
-              <w:rPr>
-                <w:b/>
-                <w:sz w:val="18"/>
-                <w:szCs w:val="18"/>
-              </w:rPr>
-            </w:pPr>
-            <w:r>
-              <w:rPr>
-                <w:b/>
-                <w:sz w:val="18"/>
-                <w:szCs w:val="18"/>
-              </w:rPr>
-              <w:t>0.</w:t>
-            </w:r>
-            <w:r>
-              <w:rPr>
-                <w:b/>
-                <w:sz w:val="18"/>
-                <w:szCs w:val="18"/>
-              </w:rPr>
-              <w:t>60</w:t>
-            </w:r>
-            <w:r>
-              <w:rPr>
-                <w:b/>
-                <w:sz w:val="18"/>
-                <w:szCs w:val="18"/>
-              </w:rPr>
-              <w:t xml:space="preserve"> body</w:t>
-            </w:r>
-          </w:p>
-          <w:p>
-            <w:pPr>
-              <w:rPr>
-                <w:b/>
-                <w:sz w:val="18"/>
-                <w:szCs w:val="18"/>
-              </w:rPr>
-            </w:pPr>
-            <w:r>
-              <w:rPr>
-                <w:b/>
-                <w:sz w:val="18"/>
-                <w:szCs w:val="18"/>
-              </w:rPr>
-              <w:t>0.05</w:t>
-            </w:r>
-            <w:r>
-              <w:rPr>
-                <w:b/>
-                <w:sz w:val="18"/>
-                <w:szCs w:val="18"/>
-              </w:rPr>
-              <w:t xml:space="preserve"> </w:t>
-            </w:r>
-            <w:proofErr w:type="spellStart"/>
-            <w:r>
-              <w:rPr>
-                <w:b/>
-                <w:sz w:val="18"/>
-                <w:szCs w:val="18"/>
-              </w:rPr>
-              <w:t>inlink</w:t>
-            </w:r>
-            <w:proofErr w:type="spellEnd"/>
-          </w:p>
-        </w:tc>
-        <w:tc>
-          <w:tcPr>
-            <w:tcW w:w="1350" w:type="dxa"/>
-          </w:tcPr>
-          <w:p>
-            <w:pPr>
-              <w:rPr>
-                <w:b/>
-                <w:sz w:val="18"/>
-                <w:szCs w:val="18"/>
-              </w:rPr>
-            </w:pPr>
-            <w:r>
-              <w:rPr>
-                <w:b/>
-                <w:sz w:val="18"/>
-                <w:szCs w:val="18"/>
-              </w:rPr>
-              <w:t>0.05</w:t>
-            </w:r>
-            <w:r>
-              <w:rPr>
-                <w:b/>
-                <w:sz w:val="18"/>
-                <w:szCs w:val="18"/>
-              </w:rPr>
-              <w:t xml:space="preserve"> </w:t>
-            </w:r>
-            <w:proofErr w:type="spellStart"/>
-            <w:r>
-              <w:rPr>
-                <w:b/>
-                <w:sz w:val="18"/>
-                <w:szCs w:val="18"/>
-              </w:rPr>
-              <w:t>url</w:t>
-            </w:r>
-            <w:proofErr w:type="spellEnd"/>
-          </w:p>
-          <w:p>
-            <w:pPr>
-              <w:rPr>
-                <w:b/>
-                <w:sz w:val="18"/>
-                <w:szCs w:val="18"/>
-              </w:rPr>
-            </w:pPr>
-            <w:r>
-              <w:rPr>
-                <w:b/>
-                <w:sz w:val="18"/>
-                <w:szCs w:val="18"/>
-              </w:rPr>
-              <w:t>0.10</w:t>
-            </w:r>
-            <w:r>
-              <w:rPr>
-                <w:b/>
-                <w:sz w:val="18"/>
-                <w:szCs w:val="18"/>
-              </w:rPr>
-              <w:t xml:space="preserve"> keyw</w:t>
-            </w:r>
-            <w:r>
-              <w:rPr>
-                <w:b/>
-                <w:sz w:val="18"/>
-                <w:szCs w:val="18"/>
-              </w:rPr>
-              <w:t>ords</w:t>
-            </w:r>
-          </w:p>
-          <w:p>
-            <w:pPr>
-              <w:rPr>
-                <w:b/>
-                <w:sz w:val="18"/>
-                <w:szCs w:val="18"/>
-              </w:rPr>
-            </w:pPr>
-            <w:r>
-              <w:rPr>
-                <w:b/>
-                <w:sz w:val="18"/>
-                <w:szCs w:val="18"/>
-              </w:rPr>
-              <w:t>0.</w:t>
-            </w:r>
-            <w:r>
-              <w:rPr>
-                <w:b/>
-                <w:sz w:val="18"/>
-                <w:szCs w:val="18"/>
-              </w:rPr>
-              <w:t>0</w:t>
-            </w:r>
-            <w:r>
-              <w:rPr>
-                <w:b/>
-                <w:sz w:val="18"/>
-                <w:szCs w:val="18"/>
-              </w:rPr>
-              <w:t>5</w:t>
-            </w:r>
-            <w:r>
-              <w:rPr>
-                <w:b/>
-                <w:sz w:val="18"/>
-                <w:szCs w:val="18"/>
-              </w:rPr>
-              <w:t xml:space="preserve"> title</w:t>
-            </w:r>
-          </w:p>
-          <w:p>
-            <w:pPr>
-              <w:rPr>
-                <w:b/>
-                <w:sz w:val="18"/>
-                <w:szCs w:val="18"/>
-              </w:rPr>
-            </w:pPr>
-            <w:r>
-              <w:rPr>
-                <w:b/>
-                <w:sz w:val="18"/>
-                <w:szCs w:val="18"/>
-              </w:rPr>
-              <w:t>0.6</w:t>
-            </w:r>
-            <w:r>
-              <w:rPr>
-                <w:b/>
-                <w:sz w:val="18"/>
-                <w:szCs w:val="18"/>
-              </w:rPr>
-              <w:t>0 body</w:t>
-            </w:r>
-          </w:p>
-          <w:p>
-            <w:pPr>
-              <w:rPr>
-                <w:b/>
-                <w:sz w:val="18"/>
-                <w:szCs w:val="18"/>
-              </w:rPr>
-            </w:pPr>
-            <w:r>
-              <w:rPr>
-                <w:b/>
-                <w:sz w:val="18"/>
-                <w:szCs w:val="18"/>
-              </w:rPr>
-              <w:t>0.20</w:t>
-            </w:r>
-            <w:r>
-              <w:rPr>
-                <w:b/>
-                <w:sz w:val="18"/>
-                <w:szCs w:val="18"/>
-              </w:rPr>
-              <w:t xml:space="preserve"> </w:t>
-            </w:r>
-            <w:proofErr w:type="spellStart"/>
-            <w:r>
-              <w:rPr>
-                <w:b/>
-                <w:sz w:val="18"/>
-                <w:szCs w:val="18"/>
-              </w:rPr>
-              <w:t>inlink</w:t>
-            </w:r>
-            <w:proofErr w:type="spellEnd"/>
-          </w:p>
-        </w:tc>
-        <w:tc>
-          <w:tcPr>
-            <w:tcW w:w="1350" w:type="dxa"/>
-          </w:tcPr>
-          <w:p>
-            <w:pPr>
-              <w:rPr>
-                <w:b/>
-                <w:sz w:val="18"/>
-                <w:szCs w:val="18"/>
-              </w:rPr>
-            </w:pPr>
-            <w:r>
-              <w:rPr>
-                <w:b/>
-                <w:sz w:val="18"/>
-                <w:szCs w:val="18"/>
-              </w:rPr>
-              <w:t>0</w:t>
-            </w:r>
-            <w:r>
-              <w:rPr>
-                <w:b/>
-                <w:sz w:val="18"/>
-                <w:szCs w:val="18"/>
-              </w:rPr>
-              <w:t>.20</w:t>
-            </w:r>
-            <w:r>
-              <w:rPr>
-                <w:b/>
-                <w:sz w:val="18"/>
-                <w:szCs w:val="18"/>
-              </w:rPr>
-              <w:t xml:space="preserve"> </w:t>
-            </w:r>
-            <w:proofErr w:type="spellStart"/>
-            <w:r>
-              <w:rPr>
-                <w:b/>
-                <w:sz w:val="18"/>
-                <w:szCs w:val="18"/>
-              </w:rPr>
-              <w:t>url</w:t>
-            </w:r>
-            <w:proofErr w:type="spellEnd"/>
-          </w:p>
-          <w:p>
-            <w:pPr>
-              <w:rPr>
-                <w:b/>
-                <w:sz w:val="18"/>
-                <w:szCs w:val="18"/>
-              </w:rPr>
-            </w:pPr>
-            <w:r>
-              <w:rPr>
-                <w:b/>
-                <w:sz w:val="18"/>
-                <w:szCs w:val="18"/>
-              </w:rPr>
-              <w:t>0.05</w:t>
-            </w:r>
-            <w:r>
-              <w:rPr>
-                <w:b/>
-                <w:sz w:val="18"/>
-                <w:szCs w:val="18"/>
-              </w:rPr>
-              <w:t xml:space="preserve"> keyw</w:t>
-            </w:r>
-            <w:r>
-              <w:rPr>
-                <w:b/>
-                <w:sz w:val="18"/>
-                <w:szCs w:val="18"/>
-              </w:rPr>
-              <w:t>ords</w:t>
-            </w:r>
-          </w:p>
-          <w:p>
-            <w:pPr>
-              <w:rPr>
-                <w:b/>
-                <w:sz w:val="18"/>
-                <w:szCs w:val="18"/>
-              </w:rPr>
-            </w:pPr>
-            <w:r>
-              <w:rPr>
-                <w:b/>
-                <w:sz w:val="18"/>
-                <w:szCs w:val="18"/>
-              </w:rPr>
-              <w:t>0.10</w:t>
-            </w:r>
-            <w:r>
-              <w:rPr>
-                <w:b/>
-                <w:sz w:val="18"/>
-                <w:szCs w:val="18"/>
-              </w:rPr>
-              <w:t xml:space="preserve"> title</w:t>
-            </w:r>
-          </w:p>
-          <w:p>
-            <w:pPr>
-              <w:rPr>
-                <w:b/>
-                <w:sz w:val="18"/>
-                <w:szCs w:val="18"/>
-              </w:rPr>
-            </w:pPr>
-            <w:r>
-              <w:rPr>
-                <w:b/>
-                <w:sz w:val="18"/>
-                <w:szCs w:val="18"/>
-              </w:rPr>
-              <w:t>0.</w:t>
-            </w:r>
-            <w:r>
-              <w:rPr>
-                <w:b/>
-                <w:sz w:val="18"/>
-                <w:szCs w:val="18"/>
-              </w:rPr>
-              <w:t>60</w:t>
-            </w:r>
-            <w:r>
-              <w:rPr>
-                <w:b/>
-                <w:sz w:val="18"/>
-                <w:szCs w:val="18"/>
-              </w:rPr>
-              <w:t xml:space="preserve"> body</w:t>
-            </w:r>
-          </w:p>
-          <w:p>
-            <w:pPr>
-              <w:rPr>
-                <w:b/>
-                <w:sz w:val="18"/>
-                <w:szCs w:val="18"/>
-              </w:rPr>
-            </w:pPr>
-            <w:r>
-              <w:rPr>
-                <w:b/>
-                <w:sz w:val="18"/>
-                <w:szCs w:val="18"/>
-              </w:rPr>
-              <w:t>0.05</w:t>
-            </w:r>
-            <w:r>
-              <w:rPr>
-                <w:b/>
-                <w:sz w:val="18"/>
-                <w:szCs w:val="18"/>
-              </w:rPr>
-              <w:t xml:space="preserve"> </w:t>
-            </w:r>
-            <w:proofErr w:type="spellStart"/>
-            <w:r>
-              <w:rPr>
-                <w:b/>
-                <w:sz w:val="18"/>
-                <w:szCs w:val="18"/>
-              </w:rPr>
-              <w:t>inlink</w:t>
-            </w:r>
-            <w:proofErr w:type="spellEnd"/>
-          </w:p>
-        </w:tc>
-        <w:tc>
-          <w:tcPr>
-            <w:tcW w:w="1350" w:type="dxa"/>
-          </w:tcPr>
-          <w:p>
-            <w:pPr>
-              <w:rPr>
-                <w:b/>
-                <w:sz w:val="18"/>
-                <w:szCs w:val="18"/>
-              </w:rPr>
-            </w:pPr>
-            <w:r>
-              <w:rPr>
-                <w:b/>
-                <w:sz w:val="18"/>
-                <w:szCs w:val="18"/>
-              </w:rPr>
-              <w:t>0</w:t>
-            </w:r>
-            <w:r>
-              <w:rPr>
-                <w:b/>
-                <w:sz w:val="18"/>
-                <w:szCs w:val="18"/>
-              </w:rPr>
-              <w:t>.</w:t>
-            </w:r>
-            <w:r>
-              <w:rPr>
-                <w:b/>
-                <w:sz w:val="18"/>
-                <w:szCs w:val="18"/>
-              </w:rPr>
-              <w:t>0</w:t>
-            </w:r>
-            <w:r>
-              <w:rPr>
-                <w:b/>
-                <w:sz w:val="18"/>
-                <w:szCs w:val="18"/>
-              </w:rPr>
-              <w:t xml:space="preserve">5 </w:t>
-            </w:r>
-            <w:proofErr w:type="spellStart"/>
-            <w:r>
-              <w:rPr>
-                <w:b/>
-                <w:sz w:val="18"/>
-                <w:szCs w:val="18"/>
-              </w:rPr>
-              <w:t>url</w:t>
-            </w:r>
-            <w:proofErr w:type="spellEnd"/>
-          </w:p>
-          <w:p>
-            <w:pPr>
-              <w:rPr>
-                <w:b/>
-                <w:sz w:val="18"/>
-                <w:szCs w:val="18"/>
-              </w:rPr>
-            </w:pPr>
-            <w:r>
-              <w:rPr>
-                <w:b/>
-                <w:sz w:val="18"/>
-                <w:szCs w:val="18"/>
-              </w:rPr>
-              <w:t>0.05</w:t>
-            </w:r>
-            <w:r>
-              <w:rPr>
-                <w:b/>
-                <w:sz w:val="18"/>
-                <w:szCs w:val="18"/>
-              </w:rPr>
-              <w:t xml:space="preserve"> keyw</w:t>
-            </w:r>
-            <w:r>
-              <w:rPr>
-                <w:b/>
-                <w:sz w:val="18"/>
-                <w:szCs w:val="18"/>
-              </w:rPr>
-              <w:t>ords</w:t>
-            </w:r>
-          </w:p>
-          <w:p>
-            <w:pPr>
-              <w:rPr>
-                <w:b/>
-                <w:sz w:val="18"/>
-                <w:szCs w:val="18"/>
-              </w:rPr>
-            </w:pPr>
-            <w:r>
-              <w:rPr>
-                <w:b/>
-                <w:sz w:val="18"/>
-                <w:szCs w:val="18"/>
-              </w:rPr>
-              <w:t>0.</w:t>
-            </w:r>
-            <w:r>
-              <w:rPr>
-                <w:b/>
-                <w:sz w:val="18"/>
-                <w:szCs w:val="18"/>
-              </w:rPr>
-              <w:t>0</w:t>
-            </w:r>
-            <w:r>
-              <w:rPr>
-                <w:b/>
-                <w:sz w:val="18"/>
-                <w:szCs w:val="18"/>
-              </w:rPr>
-              <w:t>5</w:t>
-            </w:r>
-            <w:r>
-              <w:rPr>
-                <w:b/>
-                <w:sz w:val="18"/>
-                <w:szCs w:val="18"/>
-              </w:rPr>
-              <w:t xml:space="preserve"> title</w:t>
-            </w:r>
-          </w:p>
-          <w:p>
-            <w:pPr>
-              <w:rPr>
-                <w:b/>
-                <w:sz w:val="18"/>
-                <w:szCs w:val="18"/>
-              </w:rPr>
-            </w:pPr>
-            <w:r>
-              <w:rPr>
-                <w:b/>
-                <w:sz w:val="18"/>
-                <w:szCs w:val="18"/>
-              </w:rPr>
-              <w:t>0.</w:t>
-            </w:r>
-            <w:r>
-              <w:rPr>
-                <w:b/>
-                <w:sz w:val="18"/>
-                <w:szCs w:val="18"/>
-              </w:rPr>
-              <w:t>8</w:t>
-            </w:r>
-            <w:r>
-              <w:rPr>
-                <w:b/>
-                <w:sz w:val="18"/>
-                <w:szCs w:val="18"/>
-              </w:rPr>
-              <w:t>0</w:t>
-            </w:r>
-            <w:r>
-              <w:rPr>
-                <w:b/>
-                <w:sz w:val="18"/>
-                <w:szCs w:val="18"/>
-              </w:rPr>
-              <w:t xml:space="preserve"> body</w:t>
-            </w:r>
-          </w:p>
-          <w:p>
-            <w:pPr>
-              <w:rPr>
-                <w:b/>
-                <w:sz w:val="18"/>
-                <w:szCs w:val="18"/>
-              </w:rPr>
-            </w:pPr>
-            <w:r>
-              <w:rPr>
-                <w:b/>
-                <w:sz w:val="18"/>
-                <w:szCs w:val="18"/>
-              </w:rPr>
-              <w:t>0.05</w:t>
-            </w:r>
-            <w:r>
-              <w:rPr>
-                <w:b/>
-                <w:sz w:val="18"/>
-                <w:szCs w:val="18"/>
-              </w:rPr>
-              <w:t xml:space="preserve"> </w:t>
-            </w:r>
-            <w:proofErr w:type="spellStart"/>
-            <w:r>
-              <w:rPr>
-                <w:b/>
-                <w:sz w:val="18"/>
-                <w:szCs w:val="18"/>
-              </w:rPr>
-              <w:t>inlink</w:t>
-            </w:r>
-            <w:proofErr w:type="spellEnd"/>
+              <w:t xml:space="preserve"> inlink</w:t>
+            </w:r>
           </w:p>
         </w:tc>
       </w:tr>
@@ -2482,7 +2287,41 @@
         <w:t>”.</w:t>
       </w:r>
     </w:p>
-    <w:p/>
+    <w:p>
+      <w:pPr>
+        <w:spacing w:after="0"/>
+      </w:pPr>
+      <w:r>
+        <w:t>#WAND(</w:t>
+      </w:r>
+    </w:p>
+    <w:p>
+      <w:pPr>
+        <w:spacing w:after="0"/>
+        <w:ind w:firstLineChars="100" w:firstLine="220"/>
+      </w:pPr>
+      <w:r>
+        <w:lastRenderedPageBreak/>
+        <w:t xml:space="preserve">0.3 #AND(fickle creek farm) </w:t>
+      </w:r>
+    </w:p>
+    <w:p>
+      <w:pPr>
+        <w:spacing w:after="0"/>
+        <w:ind w:firstLineChars="100" w:firstLine="220"/>
+      </w:pPr>
+      <w:r>
+        <w:t xml:space="preserve">0.5 #AND(#NEAR/1(fickle creek) #NEAR/1(creek farm)) </w:t>
+      </w:r>
+    </w:p>
+    <w:p>
+      <w:pPr>
+        <w:ind w:firstLineChars="100" w:firstLine="220"/>
+      </w:pPr>
+      <w:r>
+        <w:t>0.2 #AND(#WINDOW/8(fickle creek) #WINDOW/8(creek farm)) )</w:t>
+      </w:r>
+    </w:p>
     <w:tbl>
       <w:tblPr>
         <w:tblStyle w:val="a3"/>
@@ -2948,7 +2787,15 @@
                 <w:sz w:val="18"/>
                 <w:szCs w:val="18"/>
               </w:rPr>
-              <w:t>0.6</w:t>
+              <w:t>0.</w:t>
+            </w:r>
+            <w:r>
+              <w:rPr>
+                <w:b/>
+                <w:sz w:val="18"/>
+                <w:szCs w:val="18"/>
+              </w:rPr>
+              <w:t>3</w:t>
             </w:r>
             <w:r>
               <w:rPr>
@@ -2989,7 +2836,7 @@
                 <w:sz w:val="18"/>
                 <w:szCs w:val="18"/>
               </w:rPr>
-              <w:t>20</w:t>
+              <w:t>50</w:t>
             </w:r>
             <w:r>
               <w:rPr>
@@ -3022,7 +2869,15 @@
                 <w:sz w:val="18"/>
                 <w:szCs w:val="18"/>
               </w:rPr>
-              <w:t>.2</w:t>
+              <w:t>.</w:t>
+            </w:r>
+            <w:r>
+              <w:rPr>
+                <w:b/>
+                <w:sz w:val="18"/>
+                <w:szCs w:val="18"/>
+              </w:rPr>
+              <w:t>2</w:t>
             </w:r>
             <w:r>
               <w:rPr>
@@ -3142,7 +2997,10 @@
               <w:t>0.</w:t>
             </w:r>
             <w:r>
-              <w:t>3400</w:t>
+              <w:t>37</w:t>
+            </w:r>
+            <w:r>
+              <w:t>00</w:t>
             </w:r>
           </w:p>
         </w:tc>
@@ -3246,7 +3104,10 @@
               <w:t>0.</w:t>
             </w:r>
             <w:r>
-              <w:t>3500</w:t>
+              <w:t>375</w:t>
+            </w:r>
+            <w:r>
+              <w:t>0</w:t>
             </w:r>
           </w:p>
         </w:tc>
@@ -3350,7 +3211,7 @@
               <w:t>0.</w:t>
             </w:r>
             <w:r>
-              <w:t>3733</w:t>
+              <w:t>3667</w:t>
             </w:r>
           </w:p>
         </w:tc>
@@ -3454,7 +3315,7 @@
               <w:t>0.</w:t>
             </w:r>
             <w:r>
-              <w:t>1721</w:t>
+              <w:t>1909</w:t>
             </w:r>
           </w:p>
         </w:tc>
@@ -3473,7 +3334,6 @@
                 <w:b/>
               </w:rPr>
             </w:pPr>
-            <w:bookmarkStart w:id="0" w:name="_GoBack" w:colFirst="5" w:colLast="7"/>
             <w:r>
               <w:rPr>
                 <w:b/>
@@ -3529,7 +3389,10 @@
               <w:jc w:val="center"/>
             </w:pPr>
             <w:r>
-              <w:t>00:41</w:t>
+              <w:t>00:4</w:t>
+            </w:r>
+            <w:r>
+              <w:t>2</w:t>
             </w:r>
           </w:p>
         </w:tc>
@@ -3542,7 +3405,10 @@
               <w:jc w:val="center"/>
             </w:pPr>
             <w:r>
-              <w:t>00:41</w:t>
+              <w:t>00:4</w:t>
+            </w:r>
+            <w:r>
+              <w:t>2</w:t>
             </w:r>
           </w:p>
         </w:tc>
@@ -3552,7 +3418,10 @@
           </w:tcPr>
           <w:p>
             <w:r>
-              <w:t>00:41</w:t>
+              <w:t>00:4</w:t>
+            </w:r>
+            <w:r>
+              <w:t>2</w:t>
             </w:r>
           </w:p>
         </w:tc>
@@ -3562,12 +3431,14 @@
           </w:tcPr>
           <w:p>
             <w:r>
-              <w:t>00:41</w:t>
+              <w:t>00:4</w:t>
+            </w:r>
+            <w:r>
+              <w:t>3</w:t>
             </w:r>
           </w:p>
         </w:tc>
       </w:tr>
-      <w:bookmarkEnd w:id="0"/>
     </w:tbl>
     <w:p/>
     <w:p>
@@ -3630,6 +3501,80 @@
         <w:t>”.</w:t>
       </w:r>
     </w:p>
+    <w:p>
+      <w:pPr>
+        <w:spacing w:after="0"/>
+      </w:pPr>
+      <w:r>
+        <w:t xml:space="preserve">#WAND( </w:t>
+      </w:r>
+    </w:p>
+    <w:p>
+      <w:pPr>
+        <w:spacing w:after="0"/>
+        <w:ind w:firstLineChars="100" w:firstLine="220"/>
+      </w:pPr>
+      <w:r>
+        <w:t xml:space="preserve">0.1 #AND( </w:t>
+      </w:r>
+    </w:p>
+    <w:p>
+      <w:pPr>
+        <w:spacing w:after="0"/>
+        <w:ind w:leftChars="200" w:left="440"/>
+      </w:pPr>
+      <w:r>
+        <w:t xml:space="preserve">#WSUM(0.05 fickle.url 0.05 fickle.keywords 0.05 fickle.title 0.8 fickle.body 0.05 fickle.inlink) #WSUM(0.05 creek.url 0.05 creek.keywords 0.05 creek.title 0.8 creek.body 0.05 creek.inlink) #WSUM(0.05 farm.url 0.05 farm.keywords 0.05 farm.title 0.8 farm.body 0.05 farm.inlink)) </w:t>
+      </w:r>
+    </w:p>
+    <w:p>
+      <w:pPr>
+        <w:spacing w:after="0"/>
+        <w:ind w:firstLineChars="100" w:firstLine="220"/>
+      </w:pPr>
+      <w:r>
+        <w:t>0.9 #WAND(</w:t>
+      </w:r>
+    </w:p>
+    <w:p>
+      <w:pPr>
+        <w:spacing w:after="0"/>
+        <w:ind w:firstLineChars="200" w:firstLine="440"/>
+      </w:pPr>
+      <w:r>
+        <w:t xml:space="preserve">0.3 #AND(fickle creek farm) </w:t>
+      </w:r>
+    </w:p>
+    <w:p>
+      <w:pPr>
+        <w:spacing w:after="0"/>
+        <w:ind w:firstLineChars="200" w:firstLine="440"/>
+      </w:pPr>
+      <w:r>
+        <w:t xml:space="preserve">0.5 #AND(#NEAR/1(fickle creek) #NEAR/1(creek farm)) </w:t>
+      </w:r>
+    </w:p>
+    <w:p>
+      <w:pPr>
+        <w:spacing w:after="0"/>
+        <w:ind w:firstLineChars="200" w:firstLine="440"/>
+      </w:pPr>
+      <w:r>
+        <w:t>0.2 #AND(#WINDOW/8(fickl</w:t>
+      </w:r>
+      <w:r>
+        <w:t>e creek) #WINDOW/8(creek farm))</w:t>
+      </w:r>
+      <w:r>
+        <w:t>)</w:t>
+      </w:r>
+      <w:r>
+        <w:t xml:space="preserve"> </w:t>
+      </w:r>
+      <w:r>
+        <w:t>)</w:t>
+      </w:r>
+    </w:p>
     <w:tbl>
       <w:tblPr>
         <w:tblStyle w:val="a3"/>
@@ -3756,23 +3701,7 @@
                 <w:rFonts w:cs="Times New Roman"/>
                 <w:b/>
               </w:rPr>
-              <w:t>(</w:t>
-            </w:r>
-            <w:proofErr w:type="spellStart"/>
-            <w:r>
-              <w:rPr>
-                <w:rFonts w:cs="Times New Roman"/>
-                <w:b/>
-              </w:rPr>
-              <w:t>Exp</w:t>
-            </w:r>
-            <w:proofErr w:type="spellEnd"/>
-            <w:r>
-              <w:rPr>
-                <w:rFonts w:cs="Times New Roman"/>
-                <w:b/>
-              </w:rPr>
-              <w:t xml:space="preserve"> 2)</w:t>
+              <w:t>(Exp 2)</w:t>
             </w:r>
           </w:p>
         </w:tc>
@@ -4088,23 +4017,7 @@
                 <w:rFonts w:cs="Times New Roman"/>
                 <w:b/>
               </w:rPr>
-              <w:t>(</w:t>
-            </w:r>
-            <w:proofErr w:type="spellStart"/>
-            <w:r>
-              <w:rPr>
-                <w:rFonts w:cs="Times New Roman"/>
-                <w:b/>
-              </w:rPr>
-              <w:t>Exp</w:t>
-            </w:r>
-            <w:proofErr w:type="spellEnd"/>
-            <w:r>
-              <w:rPr>
-                <w:rFonts w:cs="Times New Roman"/>
-                <w:b/>
-              </w:rPr>
-              <w:t xml:space="preserve"> 3)</w:t>
+              <w:t>(Exp 3)</w:t>
             </w:r>
           </w:p>
         </w:tc>
@@ -4150,15 +4063,9 @@
           <w:p>
             <w:pPr>
               <w:jc w:val="center"/>
-              <w:rPr>
-                <w:rFonts w:cs="Times New Roman"/>
-              </w:rPr>
-            </w:pPr>
-            <w:r>
-              <w:rPr>
-                <w:rFonts w:cs="Times New Roman"/>
-              </w:rPr>
-              <w:t>0.0000</w:t>
+            </w:pPr>
+            <w:r>
+              <w:t>0.2300</w:t>
             </w:r>
           </w:p>
         </w:tc>
@@ -4167,17 +4074,17 @@
             <w:tcW w:w="1260" w:type="dxa"/>
           </w:tcPr>
           <w:p>
-            <w:pPr>
-              <w:jc w:val="center"/>
-              <w:rPr>
-                <w:rFonts w:cs="Times New Roman"/>
-              </w:rPr>
-            </w:pPr>
-            <w:r>
-              <w:rPr>
-                <w:rFonts w:cs="Times New Roman"/>
-              </w:rPr>
-              <w:t>0.0000</w:t>
+            <w:r>
+              <w:rPr>
+                <w:rFonts w:cs="Times New Roman"/>
+              </w:rPr>
+              <w:t>0.</w:t>
+            </w:r>
+            <w:r>
+              <w:rPr>
+                <w:rFonts w:cs="Times New Roman"/>
+              </w:rPr>
+              <w:t>2500</w:t>
             </w:r>
           </w:p>
         </w:tc>
@@ -4186,17 +4093,17 @@
             <w:tcW w:w="990" w:type="dxa"/>
           </w:tcPr>
           <w:p>
-            <w:pPr>
-              <w:jc w:val="center"/>
-              <w:rPr>
-                <w:rFonts w:cs="Times New Roman"/>
-              </w:rPr>
-            </w:pPr>
-            <w:r>
-              <w:rPr>
-                <w:rFonts w:cs="Times New Roman"/>
-              </w:rPr>
-              <w:t>0.0000</w:t>
+            <w:r>
+              <w:rPr>
+                <w:rFonts w:cs="Times New Roman"/>
+              </w:rPr>
+              <w:t>0.</w:t>
+            </w:r>
+            <w:r>
+              <w:rPr>
+                <w:rFonts w:cs="Times New Roman"/>
+              </w:rPr>
+              <w:t>2900</w:t>
             </w:r>
           </w:p>
         </w:tc>
@@ -4205,17 +4112,17 @@
             <w:tcW w:w="900" w:type="dxa"/>
           </w:tcPr>
           <w:p>
-            <w:pPr>
-              <w:jc w:val="center"/>
-              <w:rPr>
-                <w:rFonts w:cs="Times New Roman"/>
-              </w:rPr>
-            </w:pPr>
-            <w:r>
-              <w:rPr>
-                <w:rFonts w:cs="Times New Roman"/>
-              </w:rPr>
-              <w:t>0.0000</w:t>
+            <w:r>
+              <w:rPr>
+                <w:rFonts w:cs="Times New Roman"/>
+              </w:rPr>
+              <w:t>0.</w:t>
+            </w:r>
+            <w:r>
+              <w:rPr>
+                <w:rFonts w:cs="Times New Roman"/>
+              </w:rPr>
+              <w:t>3400</w:t>
             </w:r>
           </w:p>
         </w:tc>
@@ -4224,17 +4131,17 @@
             <w:tcW w:w="1080" w:type="dxa"/>
           </w:tcPr>
           <w:p>
-            <w:pPr>
-              <w:jc w:val="center"/>
-              <w:rPr>
-                <w:rFonts w:cs="Times New Roman"/>
-              </w:rPr>
-            </w:pPr>
-            <w:r>
-              <w:rPr>
-                <w:rFonts w:cs="Times New Roman"/>
-              </w:rPr>
-              <w:t>0.0000</w:t>
+            <w:r>
+              <w:rPr>
+                <w:rFonts w:cs="Times New Roman"/>
+              </w:rPr>
+              <w:t>0.</w:t>
+            </w:r>
+            <w:r>
+              <w:rPr>
+                <w:rFonts w:cs="Times New Roman"/>
+              </w:rPr>
+              <w:t>3600</w:t>
             </w:r>
           </w:p>
         </w:tc>
@@ -4243,17 +4150,17 @@
             <w:tcW w:w="1080" w:type="dxa"/>
           </w:tcPr>
           <w:p>
-            <w:pPr>
-              <w:jc w:val="center"/>
-              <w:rPr>
-                <w:rFonts w:cs="Times New Roman"/>
-              </w:rPr>
-            </w:pPr>
-            <w:r>
-              <w:rPr>
-                <w:rFonts w:cs="Times New Roman"/>
-              </w:rPr>
-              <w:t>0.0000</w:t>
+            <w:r>
+              <w:rPr>
+                <w:rFonts w:cs="Times New Roman"/>
+              </w:rPr>
+              <w:t>0.</w:t>
+            </w:r>
+            <w:r>
+              <w:rPr>
+                <w:rFonts w:cs="Times New Roman"/>
+              </w:rPr>
+              <w:t>3700</w:t>
             </w:r>
           </w:p>
         </w:tc>
@@ -4262,17 +4169,11 @@
             <w:tcW w:w="1188" w:type="dxa"/>
           </w:tcPr>
           <w:p>
-            <w:pPr>
-              <w:jc w:val="center"/>
-              <w:rPr>
-                <w:rFonts w:cs="Times New Roman"/>
-              </w:rPr>
-            </w:pPr>
-            <w:r>
-              <w:rPr>
-                <w:rFonts w:cs="Times New Roman"/>
-              </w:rPr>
-              <w:t>0.0000</w:t>
+            <w:r>
+              <w:t>0.</w:t>
+            </w:r>
+            <w:r>
+              <w:t>3700</w:t>
             </w:r>
           </w:p>
         </w:tc>
@@ -4318,15 +4219,12 @@
           <w:p>
             <w:pPr>
               <w:jc w:val="center"/>
-              <w:rPr>
-                <w:rFonts w:cs="Times New Roman"/>
-              </w:rPr>
-            </w:pPr>
-            <w:r>
-              <w:rPr>
-                <w:rFonts w:cs="Times New Roman"/>
-              </w:rPr>
-              <w:t>0.0000</w:t>
+            </w:pPr>
+            <w:r>
+              <w:rPr>
+                <w:rFonts w:hint="eastAsia"/>
+              </w:rPr>
+              <w:t>0.2700</w:t>
             </w:r>
           </w:p>
         </w:tc>
@@ -4335,17 +4233,17 @@
             <w:tcW w:w="1260" w:type="dxa"/>
           </w:tcPr>
           <w:p>
-            <w:pPr>
-              <w:jc w:val="center"/>
-              <w:rPr>
-                <w:rFonts w:cs="Times New Roman"/>
-              </w:rPr>
-            </w:pPr>
-            <w:r>
-              <w:rPr>
-                <w:rFonts w:cs="Times New Roman"/>
-              </w:rPr>
-              <w:t>0.0000</w:t>
+            <w:r>
+              <w:rPr>
+                <w:rFonts w:cs="Times New Roman"/>
+              </w:rPr>
+              <w:t>0.</w:t>
+            </w:r>
+            <w:r>
+              <w:rPr>
+                <w:rFonts w:cs="Times New Roman"/>
+              </w:rPr>
+              <w:t>3000</w:t>
             </w:r>
           </w:p>
         </w:tc>
@@ -4354,17 +4252,17 @@
             <w:tcW w:w="990" w:type="dxa"/>
           </w:tcPr>
           <w:p>
-            <w:pPr>
-              <w:jc w:val="center"/>
-              <w:rPr>
-                <w:rFonts w:cs="Times New Roman"/>
-              </w:rPr>
-            </w:pPr>
-            <w:r>
-              <w:rPr>
-                <w:rFonts w:cs="Times New Roman"/>
-              </w:rPr>
-              <w:t>0.0000</w:t>
+            <w:r>
+              <w:rPr>
+                <w:rFonts w:cs="Times New Roman"/>
+              </w:rPr>
+              <w:t>0.</w:t>
+            </w:r>
+            <w:r>
+              <w:rPr>
+                <w:rFonts w:cs="Times New Roman"/>
+              </w:rPr>
+              <w:t>3200</w:t>
             </w:r>
           </w:p>
         </w:tc>
@@ -4373,17 +4271,17 @@
             <w:tcW w:w="900" w:type="dxa"/>
           </w:tcPr>
           <w:p>
-            <w:pPr>
-              <w:jc w:val="center"/>
-              <w:rPr>
-                <w:rFonts w:cs="Times New Roman"/>
-              </w:rPr>
-            </w:pPr>
-            <w:r>
-              <w:rPr>
-                <w:rFonts w:cs="Times New Roman"/>
-              </w:rPr>
-              <w:t>0.0000</w:t>
+            <w:r>
+              <w:rPr>
+                <w:rFonts w:cs="Times New Roman"/>
+              </w:rPr>
+              <w:t>0.</w:t>
+            </w:r>
+            <w:r>
+              <w:rPr>
+                <w:rFonts w:cs="Times New Roman"/>
+              </w:rPr>
+              <w:t>3400</w:t>
             </w:r>
           </w:p>
         </w:tc>
@@ -4392,17 +4290,17 @@
             <w:tcW w:w="1080" w:type="dxa"/>
           </w:tcPr>
           <w:p>
-            <w:pPr>
-              <w:jc w:val="center"/>
-              <w:rPr>
-                <w:rFonts w:cs="Times New Roman"/>
-              </w:rPr>
-            </w:pPr>
-            <w:r>
-              <w:rPr>
-                <w:rFonts w:cs="Times New Roman"/>
-              </w:rPr>
-              <w:t>0.0000</w:t>
+            <w:r>
+              <w:rPr>
+                <w:rFonts w:cs="Times New Roman"/>
+              </w:rPr>
+              <w:t>0.</w:t>
+            </w:r>
+            <w:r>
+              <w:rPr>
+                <w:rFonts w:cs="Times New Roman"/>
+              </w:rPr>
+              <w:t>3650</w:t>
             </w:r>
           </w:p>
         </w:tc>
@@ -4411,17 +4309,17 @@
             <w:tcW w:w="1080" w:type="dxa"/>
           </w:tcPr>
           <w:p>
-            <w:pPr>
-              <w:jc w:val="center"/>
-              <w:rPr>
-                <w:rFonts w:cs="Times New Roman"/>
-              </w:rPr>
-            </w:pPr>
-            <w:r>
-              <w:rPr>
-                <w:rFonts w:cs="Times New Roman"/>
-              </w:rPr>
-              <w:t>0.0000</w:t>
+            <w:r>
+              <w:rPr>
+                <w:rFonts w:cs="Times New Roman"/>
+              </w:rPr>
+              <w:t>0.</w:t>
+            </w:r>
+            <w:r>
+              <w:rPr>
+                <w:rFonts w:cs="Times New Roman"/>
+              </w:rPr>
+              <w:t>3750</w:t>
             </w:r>
           </w:p>
         </w:tc>
@@ -4430,17 +4328,11 @@
             <w:tcW w:w="1188" w:type="dxa"/>
           </w:tcPr>
           <w:p>
-            <w:pPr>
-              <w:jc w:val="center"/>
-              <w:rPr>
-                <w:rFonts w:cs="Times New Roman"/>
-              </w:rPr>
-            </w:pPr>
-            <w:r>
-              <w:rPr>
-                <w:rFonts w:cs="Times New Roman"/>
-              </w:rPr>
-              <w:t>0.0000</w:t>
+            <w:r>
+              <w:t>0.</w:t>
+            </w:r>
+            <w:r>
+              <w:t>3750</w:t>
             </w:r>
           </w:p>
         </w:tc>
@@ -4486,15 +4378,12 @@
           <w:p>
             <w:pPr>
               <w:jc w:val="center"/>
-              <w:rPr>
-                <w:rFonts w:cs="Times New Roman"/>
-              </w:rPr>
-            </w:pPr>
-            <w:r>
-              <w:rPr>
-                <w:rFonts w:cs="Times New Roman"/>
-              </w:rPr>
-              <w:t>0.0000</w:t>
+            </w:pPr>
+            <w:r>
+              <w:rPr>
+                <w:rFonts w:hint="eastAsia"/>
+              </w:rPr>
+              <w:t>0.2633</w:t>
             </w:r>
           </w:p>
         </w:tc>
@@ -4503,17 +4392,17 @@
             <w:tcW w:w="1260" w:type="dxa"/>
           </w:tcPr>
           <w:p>
-            <w:pPr>
-              <w:jc w:val="center"/>
-              <w:rPr>
-                <w:rFonts w:cs="Times New Roman"/>
-              </w:rPr>
-            </w:pPr>
-            <w:r>
-              <w:rPr>
-                <w:rFonts w:cs="Times New Roman"/>
-              </w:rPr>
-              <w:t>0.0000</w:t>
+            <w:r>
+              <w:rPr>
+                <w:rFonts w:cs="Times New Roman"/>
+              </w:rPr>
+              <w:t>0.</w:t>
+            </w:r>
+            <w:r>
+              <w:rPr>
+                <w:rFonts w:cs="Times New Roman"/>
+              </w:rPr>
+              <w:t>3033</w:t>
             </w:r>
           </w:p>
         </w:tc>
@@ -4522,17 +4411,17 @@
             <w:tcW w:w="990" w:type="dxa"/>
           </w:tcPr>
           <w:p>
-            <w:pPr>
-              <w:jc w:val="center"/>
-              <w:rPr>
-                <w:rFonts w:cs="Times New Roman"/>
-              </w:rPr>
-            </w:pPr>
-            <w:r>
-              <w:rPr>
-                <w:rFonts w:cs="Times New Roman"/>
-              </w:rPr>
-              <w:t>0.0000</w:t>
+            <w:r>
+              <w:rPr>
+                <w:rFonts w:cs="Times New Roman"/>
+              </w:rPr>
+              <w:t>0.</w:t>
+            </w:r>
+            <w:r>
+              <w:rPr>
+                <w:rFonts w:cs="Times New Roman"/>
+              </w:rPr>
+              <w:t>3233</w:t>
             </w:r>
           </w:p>
         </w:tc>
@@ -4541,17 +4430,17 @@
             <w:tcW w:w="900" w:type="dxa"/>
           </w:tcPr>
           <w:p>
-            <w:pPr>
-              <w:jc w:val="center"/>
-              <w:rPr>
-                <w:rFonts w:cs="Times New Roman"/>
-              </w:rPr>
-            </w:pPr>
-            <w:r>
-              <w:rPr>
-                <w:rFonts w:cs="Times New Roman"/>
-              </w:rPr>
-              <w:t>0.0000</w:t>
+            <w:r>
+              <w:rPr>
+                <w:rFonts w:cs="Times New Roman"/>
+              </w:rPr>
+              <w:t>0.</w:t>
+            </w:r>
+            <w:r>
+              <w:rPr>
+                <w:rFonts w:cs="Times New Roman"/>
+              </w:rPr>
+              <w:t>3333</w:t>
             </w:r>
           </w:p>
         </w:tc>
@@ -4560,17 +4449,17 @@
             <w:tcW w:w="1080" w:type="dxa"/>
           </w:tcPr>
           <w:p>
-            <w:pPr>
-              <w:jc w:val="center"/>
-              <w:rPr>
-                <w:rFonts w:cs="Times New Roman"/>
-              </w:rPr>
-            </w:pPr>
-            <w:r>
-              <w:rPr>
-                <w:rFonts w:cs="Times New Roman"/>
-              </w:rPr>
-              <w:t>0.0000</w:t>
+            <w:r>
+              <w:rPr>
+                <w:rFonts w:cs="Times New Roman"/>
+              </w:rPr>
+              <w:t>0.</w:t>
+            </w:r>
+            <w:r>
+              <w:rPr>
+                <w:rFonts w:cs="Times New Roman"/>
+              </w:rPr>
+              <w:t>3567</w:t>
             </w:r>
           </w:p>
         </w:tc>
@@ -4579,17 +4468,17 @@
             <w:tcW w:w="1080" w:type="dxa"/>
           </w:tcPr>
           <w:p>
-            <w:pPr>
-              <w:jc w:val="center"/>
-              <w:rPr>
-                <w:rFonts w:cs="Times New Roman"/>
-              </w:rPr>
-            </w:pPr>
-            <w:r>
-              <w:rPr>
-                <w:rFonts w:cs="Times New Roman"/>
-              </w:rPr>
-              <w:t>0.0000</w:t>
+            <w:r>
+              <w:rPr>
+                <w:rFonts w:cs="Times New Roman"/>
+              </w:rPr>
+              <w:t>0.</w:t>
+            </w:r>
+            <w:r>
+              <w:rPr>
+                <w:rFonts w:cs="Times New Roman"/>
+              </w:rPr>
+              <w:t>3600</w:t>
             </w:r>
           </w:p>
         </w:tc>
@@ -4598,17 +4487,11 @@
             <w:tcW w:w="1188" w:type="dxa"/>
           </w:tcPr>
           <w:p>
-            <w:pPr>
-              <w:jc w:val="center"/>
-              <w:rPr>
-                <w:rFonts w:cs="Times New Roman"/>
-              </w:rPr>
-            </w:pPr>
-            <w:r>
-              <w:rPr>
-                <w:rFonts w:cs="Times New Roman"/>
-              </w:rPr>
-              <w:t>0.0000</w:t>
+            <w:r>
+              <w:t>0.</w:t>
+            </w:r>
+            <w:r>
+              <w:t>3667</w:t>
             </w:r>
           </w:p>
         </w:tc>
@@ -4654,15 +4537,9 @@
           <w:p>
             <w:pPr>
               <w:jc w:val="center"/>
-              <w:rPr>
-                <w:rFonts w:cs="Times New Roman"/>
-              </w:rPr>
-            </w:pPr>
-            <w:r>
-              <w:rPr>
-                <w:rFonts w:cs="Times New Roman"/>
-              </w:rPr>
-              <w:t>0.0000</w:t>
+            </w:pPr>
+            <w:r>
+              <w:t>0.1159</w:t>
             </w:r>
           </w:p>
         </w:tc>
@@ -4671,17 +4548,17 @@
             <w:tcW w:w="1260" w:type="dxa"/>
           </w:tcPr>
           <w:p>
-            <w:pPr>
-              <w:jc w:val="center"/>
-              <w:rPr>
-                <w:rFonts w:cs="Times New Roman"/>
-              </w:rPr>
-            </w:pPr>
-            <w:r>
-              <w:rPr>
-                <w:rFonts w:cs="Times New Roman"/>
-              </w:rPr>
-              <w:t>0.0000</w:t>
+            <w:r>
+              <w:rPr>
+                <w:rFonts w:cs="Times New Roman"/>
+              </w:rPr>
+              <w:t>0.</w:t>
+            </w:r>
+            <w:r>
+              <w:rPr>
+                <w:rFonts w:cs="Times New Roman"/>
+              </w:rPr>
+              <w:t>1292</w:t>
             </w:r>
           </w:p>
         </w:tc>
@@ -4690,17 +4567,17 @@
             <w:tcW w:w="990" w:type="dxa"/>
           </w:tcPr>
           <w:p>
-            <w:pPr>
-              <w:jc w:val="center"/>
-              <w:rPr>
-                <w:rFonts w:cs="Times New Roman"/>
-              </w:rPr>
-            </w:pPr>
-            <w:r>
-              <w:rPr>
-                <w:rFonts w:cs="Times New Roman"/>
-              </w:rPr>
-              <w:t>0.0000</w:t>
+            <w:r>
+              <w:rPr>
+                <w:rFonts w:cs="Times New Roman"/>
+              </w:rPr>
+              <w:t>0.</w:t>
+            </w:r>
+            <w:r>
+              <w:rPr>
+                <w:rFonts w:cs="Times New Roman"/>
+              </w:rPr>
+              <w:t>1502</w:t>
             </w:r>
           </w:p>
         </w:tc>
@@ -4709,17 +4586,17 @@
             <w:tcW w:w="900" w:type="dxa"/>
           </w:tcPr>
           <w:p>
-            <w:pPr>
-              <w:jc w:val="center"/>
-              <w:rPr>
-                <w:rFonts w:cs="Times New Roman"/>
-              </w:rPr>
-            </w:pPr>
-            <w:r>
-              <w:rPr>
-                <w:rFonts w:cs="Times New Roman"/>
-              </w:rPr>
-              <w:t>0.0000</w:t>
+            <w:r>
+              <w:rPr>
+                <w:rFonts w:cs="Times New Roman"/>
+              </w:rPr>
+              <w:t>0.</w:t>
+            </w:r>
+            <w:r>
+              <w:rPr>
+                <w:rFonts w:cs="Times New Roman"/>
+              </w:rPr>
+              <w:t>1635</w:t>
             </w:r>
           </w:p>
         </w:tc>
@@ -4728,17 +4605,17 @@
             <w:tcW w:w="1080" w:type="dxa"/>
           </w:tcPr>
           <w:p>
-            <w:pPr>
-              <w:jc w:val="center"/>
-              <w:rPr>
-                <w:rFonts w:cs="Times New Roman"/>
-              </w:rPr>
-            </w:pPr>
-            <w:r>
-              <w:rPr>
-                <w:rFonts w:cs="Times New Roman"/>
-              </w:rPr>
-              <w:t>0.0000</w:t>
+            <w:r>
+              <w:rPr>
+                <w:rFonts w:cs="Times New Roman"/>
+              </w:rPr>
+              <w:t>0.</w:t>
+            </w:r>
+            <w:r>
+              <w:rPr>
+                <w:rFonts w:cs="Times New Roman"/>
+              </w:rPr>
+              <w:t>1841</w:t>
             </w:r>
           </w:p>
         </w:tc>
@@ -4747,17 +4624,17 @@
             <w:tcW w:w="1080" w:type="dxa"/>
           </w:tcPr>
           <w:p>
-            <w:pPr>
-              <w:jc w:val="center"/>
-              <w:rPr>
-                <w:rFonts w:cs="Times New Roman"/>
-              </w:rPr>
-            </w:pPr>
-            <w:r>
-              <w:rPr>
-                <w:rFonts w:cs="Times New Roman"/>
-              </w:rPr>
-              <w:t>0.0000</w:t>
+            <w:r>
+              <w:rPr>
+                <w:rFonts w:cs="Times New Roman"/>
+              </w:rPr>
+              <w:t>0.</w:t>
+            </w:r>
+            <w:r>
+              <w:rPr>
+                <w:rFonts w:cs="Times New Roman"/>
+              </w:rPr>
+              <w:t>1883</w:t>
             </w:r>
           </w:p>
         </w:tc>
@@ -4766,17 +4643,11 @@
             <w:tcW w:w="1188" w:type="dxa"/>
           </w:tcPr>
           <w:p>
-            <w:pPr>
-              <w:jc w:val="center"/>
-              <w:rPr>
-                <w:rFonts w:cs="Times New Roman"/>
-              </w:rPr>
-            </w:pPr>
-            <w:r>
-              <w:rPr>
-                <w:rFonts w:cs="Times New Roman"/>
-              </w:rPr>
-              <w:t>0.0000</w:t>
+            <w:r>
+              <w:t>0.</w:t>
+            </w:r>
+            <w:r>
+              <w:t>1909</w:t>
             </w:r>
           </w:p>
         </w:tc>
@@ -4829,11 +4700,9 @@
             <w:pPr>
               <w:jc w:val="center"/>
             </w:pPr>
-            <w:proofErr w:type="spellStart"/>
-            <w:r>
-              <w:t>mm:ss</w:t>
-            </w:r>
-            <w:proofErr w:type="spellEnd"/>
+            <w:r>
+              <w:t>00:21</w:t>
+            </w:r>
           </w:p>
         </w:tc>
         <w:tc>
@@ -4841,14 +4710,9 @@
             <w:tcW w:w="1260" w:type="dxa"/>
           </w:tcPr>
           <w:p>
-            <w:pPr>
-              <w:jc w:val="center"/>
-            </w:pPr>
-            <w:proofErr w:type="spellStart"/>
-            <w:r>
-              <w:t>mm:ss</w:t>
-            </w:r>
-            <w:proofErr w:type="spellEnd"/>
+            <w:r>
+              <w:t>00:22</w:t>
+            </w:r>
           </w:p>
         </w:tc>
         <w:tc>
@@ -4856,14 +4720,9 @@
             <w:tcW w:w="990" w:type="dxa"/>
           </w:tcPr>
           <w:p>
-            <w:pPr>
-              <w:jc w:val="center"/>
-            </w:pPr>
-            <w:proofErr w:type="spellStart"/>
-            <w:r>
-              <w:t>mm:ss</w:t>
-            </w:r>
-            <w:proofErr w:type="spellEnd"/>
+            <w:r>
+              <w:t>00:22</w:t>
+            </w:r>
           </w:p>
         </w:tc>
         <w:tc>
@@ -4871,14 +4730,9 @@
             <w:tcW w:w="900" w:type="dxa"/>
           </w:tcPr>
           <w:p>
-            <w:pPr>
-              <w:jc w:val="center"/>
-            </w:pPr>
-            <w:proofErr w:type="spellStart"/>
-            <w:r>
-              <w:t>mm:ss</w:t>
-            </w:r>
-            <w:proofErr w:type="spellEnd"/>
+            <w:r>
+              <w:t>00:22</w:t>
+            </w:r>
           </w:p>
         </w:tc>
         <w:tc>
@@ -4889,11 +4743,9 @@
             <w:pPr>
               <w:jc w:val="center"/>
             </w:pPr>
-            <w:proofErr w:type="spellStart"/>
-            <w:r>
-              <w:t>mm:ss</w:t>
-            </w:r>
-            <w:proofErr w:type="spellEnd"/>
+            <w:r>
+              <w:t>00:21</w:t>
+            </w:r>
           </w:p>
         </w:tc>
         <w:tc>
@@ -4904,11 +4756,9 @@
             <w:pPr>
               <w:jc w:val="center"/>
             </w:pPr>
-            <w:proofErr w:type="spellStart"/>
-            <w:r>
-              <w:t>mm:ss</w:t>
-            </w:r>
-            <w:proofErr w:type="spellEnd"/>
+            <w:r>
+              <w:t>00:22</w:t>
+            </w:r>
           </w:p>
         </w:tc>
         <w:tc>
@@ -4919,11 +4769,9 @@
             <w:pPr>
               <w:jc w:val="center"/>
             </w:pPr>
-            <w:proofErr w:type="spellStart"/>
-            <w:r>
-              <w:t>mm:ss</w:t>
-            </w:r>
-            <w:proofErr w:type="spellEnd"/>
+            <w:r>
+              <w:t>00:52</w:t>
+            </w:r>
           </w:p>
         </w:tc>
       </w:tr>

</xml_diff>

<commit_message>
Update HW3 report (not final)
</commit_message>
<xml_diff>
--- a/jiachenl-HW3-Report.docx
+++ b/jiachenl-HW3-Report.docx
@@ -143,8 +143,6 @@
       <w:r>
         <w:t xml:space="preserve"> works that were done by myself.</w:t>
       </w:r>
-      <w:bookmarkStart w:id="0" w:name="_GoBack"/>
-      <w:bookmarkEnd w:id="0"/>
     </w:p>
     <w:p>
       <w:pPr>
@@ -2222,12 +2220,114 @@
     </w:tbl>
     <w:p/>
     <w:p>
-      <w:r>
-        <w:t xml:space="preserve">Describe your strategy for setting the weights on the different representations.  </w:t>
+      <w:pPr>
+        <w:spacing w:after="0"/>
+        <w:rPr>
+          <w:b/>
+        </w:rPr>
+      </w:pPr>
+      <w:r>
+        <w:rPr>
+          <w:b/>
+        </w:rPr>
+        <w:t>My strategy for setting weights:</w:t>
       </w:r>
     </w:p>
     <w:p>
       <w:r>
+        <w:t>Given that</w:t>
+      </w:r>
+      <w:r>
+        <w:t xml:space="preserve"> </w:t>
+      </w:r>
+      <w:r>
+        <w:t>different representations may not have the same importance,</w:t>
+      </w:r>
+      <w:r>
+        <w:t xml:space="preserve"> then</w:t>
+      </w:r>
+      <w:r>
+        <w:t xml:space="preserve"> my strategy is to </w:t>
+      </w:r>
+      <w:r>
+        <w:t xml:space="preserve">assign the weights based on </w:t>
+      </w:r>
+      <w:r>
+        <w:t xml:space="preserve">how </w:t>
+      </w:r>
+      <w:r>
+        <w:t>import</w:t>
+      </w:r>
+      <w:r>
+        <w:t>ant (in my opinion) the field is</w:t>
+      </w:r>
+      <w:r>
+        <w:t xml:space="preserve">. </w:t>
+      </w:r>
+      <w:r>
+        <w:t>To be specific</w:t>
+      </w:r>
+      <w:r>
+        <w:t>, since body field does</w:t>
+      </w:r>
+      <w:r>
+        <w:t xml:space="preserve"> play an important role, I may always assign</w:t>
+      </w:r>
+      <w:r>
+        <w:t xml:space="preserve"> a higher weight for it, e.g. greater or equal than 0.6. Besides, since I’m not quite sure about the influence of each other field</w:t>
+      </w:r>
+      <w:r>
+        <w:t xml:space="preserve"> (e.g. url file may be important for short words, but may not be that useful for very long term)</w:t>
+      </w:r>
+      <w:r>
+        <w:t>, so I tried different combinations</w:t>
+      </w:r>
+      <w:r>
+        <w:t xml:space="preserve"> (i.e., in some queries, title has more weights while in another keywo</w:t>
+      </w:r>
+      <w:r>
+        <w:t>rds field has more weights, etc</w:t>
+      </w:r>
+      <w:r>
+        <w:t>)</w:t>
+      </w:r>
+      <w:r>
+        <w:t>. At</w:t>
+      </w:r>
+      <w:r>
+        <w:t xml:space="preserve"> last, I also </w:t>
+      </w:r>
+      <w:r>
+        <w:t>made</w:t>
+      </w:r>
+      <w:r>
+        <w:t xml:space="preserve"> a query with the same weights for</w:t>
+      </w:r>
+      <w:r>
+        <w:t xml:space="preserve"> each field</w:t>
+      </w:r>
+      <w:r>
+        <w:t>, which can</w:t>
+      </w:r>
+      <w:r>
+        <w:t xml:space="preserve"> </w:t>
+      </w:r>
+      <w:r>
+        <w:t xml:space="preserve">work </w:t>
+      </w:r>
+      <w:r>
+        <w:t>as another baseline to compare</w:t>
+      </w:r>
+      <w:r>
+        <w:t xml:space="preserve"> the importance among each field</w:t>
+      </w:r>
+      <w:r>
+        <w:t>.</w:t>
+      </w:r>
+    </w:p>
+    <w:p>
+      <w:r>
+        <w:lastRenderedPageBreak/>
         <w:t xml:space="preserve">Discuss any trends that you observe; whether the different representations behaved as you expected; </w:t>
       </w:r>
       <w:r>
@@ -2235,6 +2335,231 @@
       </w:r>
       <w:r>
         <w:t xml:space="preserve"> and any other observations that you may have.</w:t>
+      </w:r>
+    </w:p>
+    <w:p>
+      <w:pPr>
+        <w:spacing w:after="0"/>
+      </w:pPr>
+      <w:r>
+        <w:rPr>
+          <w:b/>
+        </w:rPr>
+        <w:t>My observations:</w:t>
+      </w:r>
+    </w:p>
+    <w:p>
+      <w:pPr>
+        <w:jc w:val="both"/>
+      </w:pPr>
+      <w:r>
+        <w:t xml:space="preserve">According to my results, </w:t>
+      </w:r>
+      <w:r>
+        <w:t>the results tend to be better as more weight is assigned to the body field</w:t>
+      </w:r>
+      <w:r>
+        <w:t xml:space="preserve"> and </w:t>
+      </w:r>
+      <w:r>
+        <w:t xml:space="preserve">the overall performance of multiple representation </w:t>
+      </w:r>
+      <w:r>
+        <w:t>cannot beat</w:t>
+      </w:r>
+      <w:r>
+        <w:t xml:space="preserve"> the</w:t>
+      </w:r>
+      <w:r>
+        <w:t xml:space="preserve"> baseline BOW on the body field. </w:t>
+      </w:r>
+      <w:r>
+        <w:t>This result is</w:t>
+      </w:r>
+      <w:r>
+        <w:t xml:space="preserve"> </w:t>
+      </w:r>
+      <w:r>
+        <w:t xml:space="preserve">actually </w:t>
+      </w:r>
+      <w:r>
+        <w:t>not what I expect</w:t>
+      </w:r>
+      <w:r>
+        <w:t xml:space="preserve"> (I thought that multiple representation can be </w:t>
+      </w:r>
+      <w:r>
+        <w:t xml:space="preserve">somewhat helpful, even a little. Maybe this is due to my </w:t>
+      </w:r>
+      <w:r>
+        <w:t>weight setting</w:t>
+      </w:r>
+      <w:r>
+        <w:t>)</w:t>
+      </w:r>
+      <w:r>
+        <w:t xml:space="preserve">, but it also not surprising </w:t>
+      </w:r>
+      <w:r>
+        <w:t>since</w:t>
+      </w:r>
+      <w:r>
+        <w:t xml:space="preserve"> the body field </w:t>
+      </w:r>
+      <w:r>
+        <w:t>really contains much information</w:t>
+      </w:r>
+      <w:r>
+        <w:t>.</w:t>
+      </w:r>
+      <w:r>
+        <w:t xml:space="preserve"> </w:t>
+      </w:r>
+      <w:r>
+        <w:t xml:space="preserve">Nevertheless, </w:t>
+      </w:r>
+      <w:r>
+        <w:t>compared</w:t>
+      </w:r>
+      <w:r>
+        <w:t xml:space="preserve"> with</w:t>
+      </w:r>
+      <w:r>
+        <w:t xml:space="preserve"> the </w:t>
+      </w:r>
+      <w:r>
+        <w:t>query</w:t>
+      </w:r>
+      <w:r>
+        <w:t xml:space="preserve"> with </w:t>
+      </w:r>
+      <w:r>
+        <w:t>equal weights</w:t>
+      </w:r>
+      <w:r>
+        <w:t xml:space="preserve"> for each field</w:t>
+      </w:r>
+      <w:r>
+        <w:t xml:space="preserve">, </w:t>
+      </w:r>
+      <w:r>
+        <w:t>the multiple representation</w:t>
+      </w:r>
+      <w:r>
+        <w:t xml:space="preserve"> can be helpful when </w:t>
+      </w:r>
+      <w:r>
+        <w:t>the appropriate weights are specified.</w:t>
+      </w:r>
+      <w:r>
+        <w:t xml:space="preserve"> </w:t>
+      </w:r>
+      <w:r>
+        <w:t xml:space="preserve">Moreover, </w:t>
+      </w:r>
+      <w:r>
+        <w:t>when I apply</w:t>
+      </w:r>
+      <w:r>
+        <w:t xml:space="preserve"> the </w:t>
+      </w:r>
+      <w:r>
+        <w:t>different combination of weights</w:t>
+      </w:r>
+      <w:r>
+        <w:t xml:space="preserve"> for </w:t>
+      </w:r>
+      <w:r>
+        <w:t>fields other than body</w:t>
+      </w:r>
+      <w:r>
+        <w:t xml:space="preserve">, the results varies and the </w:t>
+      </w:r>
+      <w:r>
+        <w:t>best</w:t>
+      </w:r>
+      <w:r>
+        <w:t xml:space="preserve"> one</w:t>
+      </w:r>
+      <w:r>
+        <w:t xml:space="preserve"> (</w:t>
+      </w:r>
+      <w:r>
+        <w:t>with highest P@n and MAP</w:t>
+      </w:r>
+      <w:r>
+        <w:t>)</w:t>
+      </w:r>
+      <w:r>
+        <w:t xml:space="preserve"> is achieved when higher weights are assigned to url and title fields.</w:t>
+      </w:r>
+      <w:r>
+        <w:t xml:space="preserve"> </w:t>
+      </w:r>
+      <w:r>
+        <w:t xml:space="preserve">In addition, </w:t>
+      </w:r>
+      <w:r>
+        <w:t xml:space="preserve">it can be seen from the time that </w:t>
+      </w:r>
+      <w:r>
+        <w:t xml:space="preserve">multiple representation </w:t>
+      </w:r>
+      <w:r>
+        <w:t>may not h</w:t>
+      </w:r>
+      <w:r>
+        <w:t xml:space="preserve">ave </w:t>
+      </w:r>
+      <w:r>
+        <w:t xml:space="preserve">much </w:t>
+      </w:r>
+      <w:r>
+        <w:t xml:space="preserve">additional </w:t>
+      </w:r>
+      <w:r>
+        <w:t>computational cost</w:t>
+      </w:r>
+      <w:r>
+        <w:t>. S</w:t>
+      </w:r>
+      <w:r>
+        <w:t xml:space="preserve">o if </w:t>
+      </w:r>
+      <w:r>
+        <w:t xml:space="preserve">you find that the multiple representations are useful, then </w:t>
+      </w:r>
+      <w:r>
+        <w:t xml:space="preserve">don’t need to worry about the </w:t>
+      </w:r>
+      <w:r>
+        <w:t>cost.</w:t>
+      </w:r>
+    </w:p>
+    <w:p>
+      <w:pPr>
+        <w:jc w:val="both"/>
+      </w:pPr>
+      <w:r>
+        <w:t xml:space="preserve">BTW, </w:t>
+      </w:r>
+      <w:r>
+        <w:t xml:space="preserve">I also notice that </w:t>
+      </w:r>
+      <w:r>
+        <w:t xml:space="preserve">the </w:t>
+      </w:r>
+      <w:r>
+        <w:t>equal weights</w:t>
+      </w:r>
+      <w:r>
+        <w:t xml:space="preserve"> query</w:t>
+      </w:r>
+      <w:r>
+        <w:t xml:space="preserve"> has the worst result, which verifies that different fields don’t have the same contribution for the result</w:t>
+      </w:r>
+      <w:r>
+        <w:t>.</w:t>
       </w:r>
     </w:p>
     <w:p>
@@ -2301,7 +2626,6 @@
         <w:ind w:firstLineChars="100" w:firstLine="220"/>
       </w:pPr>
       <w:r>
-        <w:lastRenderedPageBreak/>
         <w:t xml:space="preserve">0.3 #AND(fickle creek farm) </w:t>
       </w:r>
     </w:p>
@@ -2325,7 +2649,7 @@
     <w:tbl>
       <w:tblPr>
         <w:tblStyle w:val="a3"/>
-        <w:tblW w:w="9468" w:type="dxa"/>
+        <w:tblW w:w="9288" w:type="dxa"/>
         <w:jc w:val="center"/>
         <w:tblLayout w:type="fixed"/>
         <w:tblLook w:val="04A0" w:firstRow="1" w:lastRow="0" w:firstColumn="1" w:lastColumn="0" w:noHBand="0" w:noVBand="1"/>
@@ -2335,7 +2659,7 @@
         <w:gridCol w:w="851"/>
         <w:gridCol w:w="1440"/>
         <w:gridCol w:w="1440"/>
-        <w:gridCol w:w="1620"/>
+        <w:gridCol w:w="1440"/>
         <w:gridCol w:w="1620"/>
         <w:gridCol w:w="1620"/>
       </w:tblGrid>
@@ -2423,6 +2747,95 @@
                 <w:sz w:val="18"/>
                 <w:szCs w:val="18"/>
               </w:rPr>
+              <w:t>0.6</w:t>
+            </w:r>
+            <w:r>
+              <w:rPr>
+                <w:b/>
+                <w:sz w:val="18"/>
+                <w:szCs w:val="18"/>
+              </w:rPr>
+              <w:t>0 AND</w:t>
+            </w:r>
+          </w:p>
+          <w:p>
+            <w:pPr>
+              <w:rPr>
+                <w:b/>
+                <w:sz w:val="18"/>
+                <w:szCs w:val="18"/>
+              </w:rPr>
+            </w:pPr>
+            <w:r>
+              <w:rPr>
+                <w:b/>
+                <w:sz w:val="18"/>
+                <w:szCs w:val="18"/>
+              </w:rPr>
+              <w:t>0.3</w:t>
+            </w:r>
+            <w:r>
+              <w:rPr>
+                <w:b/>
+                <w:sz w:val="18"/>
+                <w:szCs w:val="18"/>
+              </w:rPr>
+              <w:t>0 NEAR</w:t>
+            </w:r>
+          </w:p>
+          <w:p>
+            <w:pPr>
+              <w:rPr>
+                <w:b/>
+                <w:sz w:val="18"/>
+                <w:szCs w:val="18"/>
+              </w:rPr>
+            </w:pPr>
+            <w:r>
+              <w:rPr>
+                <w:b/>
+                <w:sz w:val="18"/>
+                <w:szCs w:val="18"/>
+              </w:rPr>
+              <w:t>0.1</w:t>
+            </w:r>
+            <w:r>
+              <w:rPr>
+                <w:b/>
+                <w:sz w:val="18"/>
+                <w:szCs w:val="18"/>
+              </w:rPr>
+              <w:t>0 WINDOW</w:t>
+            </w:r>
+          </w:p>
+        </w:tc>
+        <w:tc>
+          <w:tcPr>
+            <w:tcW w:w="1440" w:type="dxa"/>
+          </w:tcPr>
+          <w:p>
+            <w:pPr>
+              <w:rPr>
+                <w:b/>
+                <w:sz w:val="18"/>
+                <w:szCs w:val="18"/>
+              </w:rPr>
+            </w:pPr>
+          </w:p>
+          <w:p>
+            <w:pPr>
+              <w:rPr>
+                <w:b/>
+                <w:sz w:val="18"/>
+                <w:szCs w:val="18"/>
+              </w:rPr>
+            </w:pPr>
+            <w:r>
+              <w:rPr>
+                <w:b/>
+                <w:sz w:val="18"/>
+                <w:szCs w:val="18"/>
+              </w:rPr>
               <w:t>0.5</w:t>
             </w:r>
             <w:r>
@@ -2601,65 +3014,73 @@
                 <w:sz w:val="18"/>
                 <w:szCs w:val="18"/>
               </w:rPr>
-              <w:t>0.6</w:t>
-            </w:r>
-            <w:r>
-              <w:rPr>
-                <w:b/>
-                <w:sz w:val="18"/>
-                <w:szCs w:val="18"/>
-              </w:rPr>
-              <w:t>0 AND</w:t>
-            </w:r>
-          </w:p>
-          <w:p>
-            <w:pPr>
-              <w:rPr>
-                <w:b/>
-                <w:sz w:val="18"/>
-                <w:szCs w:val="18"/>
-              </w:rPr>
-            </w:pPr>
-            <w:r>
-              <w:rPr>
-                <w:b/>
-                <w:sz w:val="18"/>
-                <w:szCs w:val="18"/>
-              </w:rPr>
-              <w:t>0.3</w:t>
-            </w:r>
-            <w:r>
-              <w:rPr>
-                <w:b/>
-                <w:sz w:val="18"/>
-                <w:szCs w:val="18"/>
-              </w:rPr>
-              <w:t>0 NEAR</w:t>
-            </w:r>
-          </w:p>
-          <w:p>
-            <w:pPr>
-              <w:rPr>
-                <w:b/>
-                <w:sz w:val="18"/>
-                <w:szCs w:val="18"/>
-              </w:rPr>
-            </w:pPr>
-            <w:r>
-              <w:rPr>
-                <w:b/>
-                <w:sz w:val="18"/>
-                <w:szCs w:val="18"/>
-              </w:rPr>
-              <w:t>0.1</w:t>
-            </w:r>
-            <w:r>
-              <w:rPr>
-                <w:b/>
-                <w:sz w:val="18"/>
-                <w:szCs w:val="18"/>
-              </w:rPr>
-              <w:t>0 WINDOW</w:t>
+              <w:t>0.</w:t>
+            </w:r>
+            <w:r>
+              <w:rPr>
+                <w:b/>
+                <w:sz w:val="18"/>
+                <w:szCs w:val="18"/>
+              </w:rPr>
+              <w:t>45</w:t>
+            </w:r>
+            <w:r>
+              <w:rPr>
+                <w:b/>
+                <w:sz w:val="18"/>
+                <w:szCs w:val="18"/>
+              </w:rPr>
+              <w:t xml:space="preserve"> AND</w:t>
+            </w:r>
+          </w:p>
+          <w:p>
+            <w:pPr>
+              <w:rPr>
+                <w:b/>
+                <w:sz w:val="18"/>
+                <w:szCs w:val="18"/>
+              </w:rPr>
+            </w:pPr>
+            <w:r>
+              <w:rPr>
+                <w:b/>
+                <w:sz w:val="18"/>
+                <w:szCs w:val="18"/>
+              </w:rPr>
+              <w:t>0.45</w:t>
+            </w:r>
+            <w:r>
+              <w:rPr>
+                <w:b/>
+                <w:sz w:val="18"/>
+                <w:szCs w:val="18"/>
+              </w:rPr>
+              <w:t xml:space="preserve"> NEAR</w:t>
+            </w:r>
+          </w:p>
+          <w:p>
+            <w:pPr>
+              <w:rPr>
+                <w:b/>
+                <w:sz w:val="18"/>
+                <w:szCs w:val="18"/>
+              </w:rPr>
+            </w:pPr>
+            <w:r>
+              <w:rPr>
+                <w:b/>
+                <w:sz w:val="18"/>
+                <w:szCs w:val="18"/>
+              </w:rPr>
+              <w:t>0.10</w:t>
+            </w:r>
+            <w:r>
+              <w:rPr>
+                <w:b/>
+                <w:sz w:val="18"/>
+                <w:szCs w:val="18"/>
+              </w:rPr>
+              <w:t xml:space="preserve"> WINDOW</w:t>
             </w:r>
           </w:p>
         </w:tc>
@@ -2690,15 +3111,7 @@
                 <w:sz w:val="18"/>
                 <w:szCs w:val="18"/>
               </w:rPr>
-              <w:t>0.</w:t>
-            </w:r>
-            <w:r>
-              <w:rPr>
-                <w:b/>
-                <w:sz w:val="18"/>
-                <w:szCs w:val="18"/>
-              </w:rPr>
-              <w:t>45</w:t>
+              <w:t>0.30</w:t>
             </w:r>
             <w:r>
               <w:rPr>
@@ -2723,7 +3136,7 @@
                 <w:sz w:val="18"/>
                 <w:szCs w:val="18"/>
               </w:rPr>
-              <w:t>0.45</w:t>
+              <w:t>0.50</w:t>
             </w:r>
             <w:r>
               <w:rPr>
@@ -2748,144 +3161,7 @@
                 <w:sz w:val="18"/>
                 <w:szCs w:val="18"/>
               </w:rPr>
-              <w:t>0.10</w:t>
-            </w:r>
-            <w:r>
-              <w:rPr>
-                <w:b/>
-                <w:sz w:val="18"/>
-                <w:szCs w:val="18"/>
-              </w:rPr>
-              <w:t xml:space="preserve"> WINDOW</w:t>
-            </w:r>
-          </w:p>
-        </w:tc>
-        <w:tc>
-          <w:tcPr>
-            <w:tcW w:w="1620" w:type="dxa"/>
-          </w:tcPr>
-          <w:p>
-            <w:pPr>
-              <w:rPr>
-                <w:b/>
-                <w:sz w:val="18"/>
-                <w:szCs w:val="18"/>
-              </w:rPr>
-            </w:pPr>
-          </w:p>
-          <w:p>
-            <w:pPr>
-              <w:rPr>
-                <w:b/>
-                <w:sz w:val="18"/>
-                <w:szCs w:val="18"/>
-              </w:rPr>
-            </w:pPr>
-            <w:r>
-              <w:rPr>
-                <w:b/>
-                <w:sz w:val="18"/>
-                <w:szCs w:val="18"/>
-              </w:rPr>
-              <w:t>0.</w:t>
-            </w:r>
-            <w:r>
-              <w:rPr>
-                <w:b/>
-                <w:sz w:val="18"/>
-                <w:szCs w:val="18"/>
-              </w:rPr>
-              <w:t>3</w:t>
-            </w:r>
-            <w:r>
-              <w:rPr>
-                <w:b/>
-                <w:sz w:val="18"/>
-                <w:szCs w:val="18"/>
-              </w:rPr>
-              <w:t>0</w:t>
-            </w:r>
-            <w:r>
-              <w:rPr>
-                <w:b/>
-                <w:sz w:val="18"/>
-                <w:szCs w:val="18"/>
-              </w:rPr>
-              <w:t xml:space="preserve"> AND</w:t>
-            </w:r>
-          </w:p>
-          <w:p>
-            <w:pPr>
-              <w:rPr>
-                <w:b/>
-                <w:sz w:val="18"/>
-                <w:szCs w:val="18"/>
-              </w:rPr>
-            </w:pPr>
-            <w:r>
-              <w:rPr>
-                <w:b/>
-                <w:sz w:val="18"/>
-                <w:szCs w:val="18"/>
-              </w:rPr>
-              <w:t>0.</w:t>
-            </w:r>
-            <w:r>
-              <w:rPr>
-                <w:b/>
-                <w:sz w:val="18"/>
-                <w:szCs w:val="18"/>
-              </w:rPr>
-              <w:t>50</w:t>
-            </w:r>
-            <w:r>
-              <w:rPr>
-                <w:b/>
-                <w:sz w:val="18"/>
-                <w:szCs w:val="18"/>
-              </w:rPr>
-              <w:t xml:space="preserve"> NEAR</w:t>
-            </w:r>
-          </w:p>
-          <w:p>
-            <w:pPr>
-              <w:rPr>
-                <w:b/>
-                <w:sz w:val="18"/>
-                <w:szCs w:val="18"/>
-              </w:rPr>
-            </w:pPr>
-            <w:r>
-              <w:rPr>
-                <w:b/>
-                <w:sz w:val="18"/>
-                <w:szCs w:val="18"/>
-              </w:rPr>
-              <w:t>0</w:t>
-            </w:r>
-            <w:r>
-              <w:rPr>
-                <w:b/>
-                <w:sz w:val="18"/>
-                <w:szCs w:val="18"/>
-              </w:rPr>
-              <w:t>.</w:t>
-            </w:r>
-            <w:r>
-              <w:rPr>
-                <w:b/>
-                <w:sz w:val="18"/>
-                <w:szCs w:val="18"/>
-              </w:rPr>
-              <w:t>2</w:t>
-            </w:r>
-            <w:r>
-              <w:rPr>
-                <w:b/>
-                <w:sz w:val="18"/>
-                <w:szCs w:val="18"/>
-              </w:rPr>
-              <w:t>0</w:t>
+              <w:t>0.20</w:t>
             </w:r>
             <w:r>
               <w:rPr>
@@ -2942,6 +3218,22 @@
               <w:jc w:val="center"/>
             </w:pPr>
             <w:r>
+              <w:t>0.</w:t>
+            </w:r>
+            <w:r>
+              <w:t>3500</w:t>
+            </w:r>
+          </w:p>
+        </w:tc>
+        <w:tc>
+          <w:tcPr>
+            <w:tcW w:w="1440" w:type="dxa"/>
+          </w:tcPr>
+          <w:p>
+            <w:pPr>
+              <w:jc w:val="center"/>
+            </w:pPr>
+            <w:r>
               <w:t>0.3700</w:t>
             </w:r>
           </w:p>
@@ -2951,6 +3243,9 @@
             <w:tcW w:w="1440" w:type="dxa"/>
           </w:tcPr>
           <w:p>
+            <w:pPr>
+              <w:jc w:val="center"/>
+            </w:pPr>
             <w:r>
               <w:t>0.</w:t>
             </w:r>
@@ -2964,11 +3259,17 @@
             <w:tcW w:w="1620" w:type="dxa"/>
           </w:tcPr>
           <w:p>
-            <w:r>
+            <w:pPr>
+              <w:jc w:val="center"/>
+            </w:pPr>
+            <w:r>
+              <w:rPr>
+                <w:rFonts w:hint="eastAsia"/>
+              </w:rPr>
               <w:t>0.</w:t>
             </w:r>
             <w:r>
-              <w:t>3500</w:t>
+              <w:t>3700</w:t>
             </w:r>
           </w:p>
         </w:tc>
@@ -2977,30 +3278,14 @@
             <w:tcW w:w="1620" w:type="dxa"/>
           </w:tcPr>
           <w:p>
-            <w:r>
-              <w:rPr>
-                <w:rFonts w:hint="eastAsia"/>
-              </w:rPr>
+            <w:pPr>
+              <w:jc w:val="center"/>
+            </w:pPr>
+            <w:r>
               <w:t>0.</w:t>
             </w:r>
             <w:r>
               <w:t>3700</w:t>
-            </w:r>
-          </w:p>
-        </w:tc>
-        <w:tc>
-          <w:tcPr>
-            <w:tcW w:w="1620" w:type="dxa"/>
-          </w:tcPr>
-          <w:p>
-            <w:r>
-              <w:t>0.</w:t>
-            </w:r>
-            <w:r>
-              <w:t>37</w:t>
-            </w:r>
-            <w:r>
-              <w:t>00</w:t>
             </w:r>
           </w:p>
         </w:tc>
@@ -3049,6 +3334,22 @@
               <w:jc w:val="center"/>
             </w:pPr>
             <w:r>
+              <w:t>0.</w:t>
+            </w:r>
+            <w:r>
+              <w:t>3600</w:t>
+            </w:r>
+          </w:p>
+        </w:tc>
+        <w:tc>
+          <w:tcPr>
+            <w:tcW w:w="1440" w:type="dxa"/>
+          </w:tcPr>
+          <w:p>
+            <w:pPr>
+              <w:jc w:val="center"/>
+            </w:pPr>
+            <w:r>
               <w:t>0.3600</w:t>
             </w:r>
           </w:p>
@@ -3058,6 +3359,9 @@
             <w:tcW w:w="1440" w:type="dxa"/>
           </w:tcPr>
           <w:p>
+            <w:pPr>
+              <w:jc w:val="center"/>
+            </w:pPr>
             <w:r>
               <w:t>0.</w:t>
             </w:r>
@@ -3071,11 +3375,17 @@
             <w:tcW w:w="1620" w:type="dxa"/>
           </w:tcPr>
           <w:p>
-            <w:r>
+            <w:pPr>
+              <w:jc w:val="center"/>
+            </w:pPr>
+            <w:r>
+              <w:rPr>
+                <w:rFonts w:hint="eastAsia"/>
+              </w:rPr>
               <w:t>0.</w:t>
             </w:r>
             <w:r>
-              <w:t>3600</w:t>
+              <w:t>3700</w:t>
             </w:r>
           </w:p>
         </w:tc>
@@ -3084,30 +3394,14 @@
             <w:tcW w:w="1620" w:type="dxa"/>
           </w:tcPr>
           <w:p>
-            <w:r>
-              <w:rPr>
-                <w:rFonts w:hint="eastAsia"/>
-              </w:rPr>
+            <w:pPr>
+              <w:jc w:val="center"/>
+            </w:pPr>
+            <w:r>
               <w:t>0.</w:t>
             </w:r>
             <w:r>
-              <w:t>3700</w:t>
-            </w:r>
-          </w:p>
-        </w:tc>
-        <w:tc>
-          <w:tcPr>
-            <w:tcW w:w="1620" w:type="dxa"/>
-          </w:tcPr>
-          <w:p>
-            <w:r>
-              <w:t>0.</w:t>
-            </w:r>
-            <w:r>
-              <w:t>375</w:t>
-            </w:r>
-            <w:r>
-              <w:t>0</w:t>
+              <w:t>3750</w:t>
             </w:r>
           </w:p>
         </w:tc>
@@ -3156,6 +3450,22 @@
               <w:jc w:val="center"/>
             </w:pPr>
             <w:r>
+              <w:t>0.</w:t>
+            </w:r>
+            <w:r>
+              <w:t>3500</w:t>
+            </w:r>
+          </w:p>
+        </w:tc>
+        <w:tc>
+          <w:tcPr>
+            <w:tcW w:w="1440" w:type="dxa"/>
+          </w:tcPr>
+          <w:p>
+            <w:pPr>
+              <w:jc w:val="center"/>
+            </w:pPr>
+            <w:r>
               <w:t>0.3633</w:t>
             </w:r>
           </w:p>
@@ -3165,6 +3475,9 @@
             <w:tcW w:w="1440" w:type="dxa"/>
           </w:tcPr>
           <w:p>
+            <w:pPr>
+              <w:jc w:val="center"/>
+            </w:pPr>
             <w:r>
               <w:t>0.</w:t>
             </w:r>
@@ -3178,11 +3491,17 @@
             <w:tcW w:w="1620" w:type="dxa"/>
           </w:tcPr>
           <w:p>
-            <w:r>
+            <w:pPr>
+              <w:jc w:val="center"/>
+            </w:pPr>
+            <w:r>
+              <w:rPr>
+                <w:rFonts w:hint="eastAsia"/>
+              </w:rPr>
               <w:t>0.</w:t>
             </w:r>
             <w:r>
-              <w:t>3500</w:t>
+              <w:t>3567</w:t>
             </w:r>
           </w:p>
         </w:tc>
@@ -3191,22 +3510,9 @@
             <w:tcW w:w="1620" w:type="dxa"/>
           </w:tcPr>
           <w:p>
-            <w:r>
-              <w:rPr>
-                <w:rFonts w:hint="eastAsia"/>
-              </w:rPr>
-              <w:t>0.</w:t>
-            </w:r>
-            <w:r>
-              <w:t>3567</w:t>
-            </w:r>
-          </w:p>
-        </w:tc>
-        <w:tc>
-          <w:tcPr>
-            <w:tcW w:w="1620" w:type="dxa"/>
-          </w:tcPr>
-          <w:p>
+            <w:pPr>
+              <w:jc w:val="center"/>
+            </w:pPr>
             <w:r>
               <w:t>0.</w:t>
             </w:r>
@@ -3260,6 +3566,22 @@
               <w:jc w:val="center"/>
             </w:pPr>
             <w:r>
+              <w:t>0.</w:t>
+            </w:r>
+            <w:r>
+              <w:t>1807</w:t>
+            </w:r>
+          </w:p>
+        </w:tc>
+        <w:tc>
+          <w:tcPr>
+            <w:tcW w:w="1440" w:type="dxa"/>
+          </w:tcPr>
+          <w:p>
+            <w:pPr>
+              <w:jc w:val="center"/>
+            </w:pPr>
+            <w:r>
               <w:t>0.1842</w:t>
             </w:r>
           </w:p>
@@ -3269,6 +3591,9 @@
             <w:tcW w:w="1440" w:type="dxa"/>
           </w:tcPr>
           <w:p>
+            <w:pPr>
+              <w:jc w:val="center"/>
+            </w:pPr>
             <w:r>
               <w:t>0.</w:t>
             </w:r>
@@ -3282,11 +3607,17 @@
             <w:tcW w:w="1620" w:type="dxa"/>
           </w:tcPr>
           <w:p>
-            <w:r>
+            <w:pPr>
+              <w:jc w:val="center"/>
+            </w:pPr>
+            <w:r>
+              <w:rPr>
+                <w:rFonts w:hint="eastAsia"/>
+              </w:rPr>
               <w:t>0.</w:t>
             </w:r>
             <w:r>
-              <w:t>1807</w:t>
+              <w:t>1873</w:t>
             </w:r>
           </w:p>
         </w:tc>
@@ -3295,22 +3626,9 @@
             <w:tcW w:w="1620" w:type="dxa"/>
           </w:tcPr>
           <w:p>
-            <w:r>
-              <w:rPr>
-                <w:rFonts w:hint="eastAsia"/>
-              </w:rPr>
-              <w:t>0.</w:t>
-            </w:r>
-            <w:r>
-              <w:t>1873</w:t>
-            </w:r>
-          </w:p>
-        </w:tc>
-        <w:tc>
-          <w:tcPr>
-            <w:tcW w:w="1620" w:type="dxa"/>
-          </w:tcPr>
-          <w:p>
+            <w:pPr>
+              <w:jc w:val="center"/>
+            </w:pPr>
             <w:r>
               <w:t>0.</w:t>
             </w:r>
@@ -3370,13 +3688,30 @@
               <w:jc w:val="center"/>
             </w:pPr>
             <w:r>
+              <w:t>00:19</w:t>
+            </w:r>
+          </w:p>
+        </w:tc>
+        <w:tc>
+          <w:tcPr>
+            <w:tcW w:w="1440" w:type="dxa"/>
+          </w:tcPr>
+          <w:p>
+            <w:pPr>
+              <w:jc w:val="center"/>
+              <w:rPr>
+                <w:rFonts w:hint="eastAsia"/>
+                <w:lang w:eastAsia="zh-CN"/>
+              </w:rPr>
+            </w:pPr>
+            <w:r>
               <w:t>00</w:t>
             </w:r>
             <w:r>
               <w:t>:</w:t>
             </w:r>
             <w:r>
-              <w:t>42</w:t>
+              <w:t>19</w:t>
             </w:r>
           </w:p>
         </w:tc>
@@ -3389,10 +3724,7 @@
               <w:jc w:val="center"/>
             </w:pPr>
             <w:r>
-              <w:t>00:4</w:t>
-            </w:r>
-            <w:r>
-              <w:t>2</w:t>
+              <w:t>00:19</w:t>
             </w:r>
           </w:p>
         </w:tc>
@@ -3405,10 +3737,7 @@
               <w:jc w:val="center"/>
             </w:pPr>
             <w:r>
-              <w:t>00:4</w:t>
-            </w:r>
-            <w:r>
-              <w:t>2</w:t>
+              <w:t>00:19</w:t>
             </w:r>
           </w:p>
         </w:tc>
@@ -3417,24 +3746,11 @@
             <w:tcW w:w="1620" w:type="dxa"/>
           </w:tcPr>
           <w:p>
-            <w:r>
-              <w:t>00:4</w:t>
-            </w:r>
-            <w:r>
-              <w:t>2</w:t>
-            </w:r>
-          </w:p>
-        </w:tc>
-        <w:tc>
-          <w:tcPr>
-            <w:tcW w:w="1620" w:type="dxa"/>
-          </w:tcPr>
-          <w:p>
-            <w:r>
-              <w:t>00:4</w:t>
-            </w:r>
-            <w:r>
-              <w:t>3</w:t>
+            <w:pPr>
+              <w:jc w:val="center"/>
+            </w:pPr>
+            <w:r>
+              <w:t>00:19</w:t>
             </w:r>
           </w:p>
         </w:tc>
@@ -3442,11 +3758,272 @@
     </w:tbl>
     <w:p/>
     <w:p>
-      <w:r>
-        <w:t>Describe how you set the weights for the different components of the sequential dependency model.</w:t>
+      <w:pPr>
+        <w:spacing w:after="0"/>
+        <w:rPr>
+          <w:b/>
+        </w:rPr>
+      </w:pPr>
+      <w:r>
+        <w:rPr>
+          <w:b/>
+        </w:rPr>
+        <w:t>My strategy for setting weights</w:t>
+      </w:r>
+      <w:r>
+        <w:rPr>
+          <w:b/>
+        </w:rPr>
+        <w:t>:</w:t>
       </w:r>
     </w:p>
     <w:p>
+      <w:pPr>
+        <w:rPr>
+          <w:lang w:eastAsia="zh-CN"/>
+        </w:rPr>
+      </w:pPr>
+      <w:r>
+        <w:t>In sequential dependency model,</w:t>
+      </w:r>
+      <w:r>
+        <w:t xml:space="preserve"> I </w:t>
+      </w:r>
+      <w:r>
+        <w:t>think the key component is the #NEAR/1 operator, which gives the exact match for the phrase and could be extremely helpful if the q</w:t>
+      </w:r>
+      <w:r>
+        <w:t>uery does contains such phrase (and this is often the case).</w:t>
+      </w:r>
+      <w:r>
+        <w:t xml:space="preserve"> Compared with #NEAR, the #WINDOW operator </w:t>
+      </w:r>
+      <w:r>
+        <w:rPr>
+          <w:rFonts w:hint="eastAsia"/>
+          <w:lang w:eastAsia="zh-CN"/>
+        </w:rPr>
+        <w:t>isn</w:t>
+      </w:r>
+      <w:r>
+        <w:rPr>
+          <w:lang w:eastAsia="zh-CN"/>
+        </w:rPr>
+        <w:t>’</w:t>
+      </w:r>
+      <w:r>
+        <w:rPr>
+          <w:rFonts w:hint="eastAsia"/>
+          <w:lang w:eastAsia="zh-CN"/>
+        </w:rPr>
+        <w:t>t</w:t>
+      </w:r>
+      <w:r>
+        <w:rPr>
+          <w:lang w:eastAsia="zh-CN"/>
+        </w:rPr>
+        <w:t xml:space="preserve"> that strict and </w:t>
+      </w:r>
+      <w:r>
+        <w:rPr>
+          <w:lang w:eastAsia="zh-CN"/>
+        </w:rPr>
+        <w:t xml:space="preserve">can match the terms in a </w:t>
+      </w:r>
+      <w:r>
+        <w:rPr>
+          <w:lang w:eastAsia="zh-CN"/>
+        </w:rPr>
+        <w:t>longer</w:t>
+      </w:r>
+      <w:r>
+        <w:rPr>
+          <w:lang w:eastAsia="zh-CN"/>
+        </w:rPr>
+        <w:t xml:space="preserve"> range</w:t>
+      </w:r>
+      <w:r>
+        <w:rPr>
+          <w:lang w:eastAsia="zh-CN"/>
+        </w:rPr>
+        <w:t xml:space="preserve"> and ignore their orders</w:t>
+      </w:r>
+      <w:r>
+        <w:rPr>
+          <w:lang w:eastAsia="zh-CN"/>
+        </w:rPr>
+        <w:t>, which sometimes can be helpful, but there is no guarantee. Based on that, I assign higher weights to #AND and #NEAR operators, and compare the performance by adjusting the weights mainly between #AND and #NEAR.</w:t>
+      </w:r>
+    </w:p>
+    <w:p>
+      <w:pPr>
+        <w:spacing w:after="0"/>
+        <w:jc w:val="both"/>
+      </w:pPr>
+      <w:r>
+        <w:rPr>
+          <w:b/>
+        </w:rPr>
+        <w:lastRenderedPageBreak/>
+        <w:t>My observations:</w:t>
+      </w:r>
+    </w:p>
+    <w:p>
+      <w:pPr>
+        <w:jc w:val="both"/>
+      </w:pPr>
+      <w:r>
+        <w:t xml:space="preserve">It can be seen clearly </w:t>
+      </w:r>
+      <w:r>
+        <w:t xml:space="preserve">from the results </w:t>
+      </w:r>
+      <w:r>
+        <w:t>that the sequential dependency model improves the performance a lot</w:t>
+      </w:r>
+      <w:r>
+        <w:t xml:space="preserve">, </w:t>
+      </w:r>
+      <w:r>
+        <w:t>and tren</w:t>
+      </w:r>
+      <w:r>
+        <w:t>d is</w:t>
+      </w:r>
+      <w:r>
+        <w:t xml:space="preserve"> that the more weight is assigned to </w:t>
+      </w:r>
+      <w:r>
+        <w:t>the #NEAR operator, the better res</w:t>
+      </w:r>
+      <w:r>
+        <w:t>ult you will obtain</w:t>
+      </w:r>
+      <w:r>
+        <w:t xml:space="preserve"> (</w:t>
+      </w:r>
+      <w:r>
+        <w:t>this matches my analysis above that the #NEAR operator plays an important role in sequential dependency model</w:t>
+      </w:r>
+      <w:r>
+        <w:t>)</w:t>
+      </w:r>
+      <w:r>
+        <w:t>. The</w:t>
+      </w:r>
+      <w:r>
+        <w:t xml:space="preserve"> result of the complex sequential dependency model</w:t>
+      </w:r>
+      <w:r>
+        <w:t xml:space="preserve"> </w:t>
+      </w:r>
+      <w:r>
+        <w:t>matches my expect</w:t>
+      </w:r>
+      <w:r>
+        <w:t>ation</w:t>
+      </w:r>
+      <w:r>
+        <w:t xml:space="preserve"> well</w:t>
+      </w:r>
+      <w:r>
+        <w:t>.</w:t>
+      </w:r>
+      <w:r>
+        <w:t xml:space="preserve"> </w:t>
+      </w:r>
+      <w:r>
+        <w:t>And, a</w:t>
+      </w:r>
+      <w:r>
+        <w:t>ctually,</w:t>
+      </w:r>
+      <w:r>
+        <w:t xml:space="preserve"> </w:t>
+      </w:r>
+      <w:r>
+        <w:t xml:space="preserve">since </w:t>
+      </w:r>
+      <w:r>
+        <w:t xml:space="preserve">the </w:t>
+      </w:r>
+      <w:r>
+        <w:t>sequence</w:t>
+      </w:r>
+      <w:r>
+        <w:t xml:space="preserve"> dependent</w:t>
+      </w:r>
+      <w:r>
+        <w:t xml:space="preserve"> situation is very likely to happen in the quer</w:t>
+      </w:r>
+      <w:r>
+        <w:t>i</w:t>
+      </w:r>
+      <w:r>
+        <w:t>es (</w:t>
+      </w:r>
+      <w:r>
+        <w:t>for example,</w:t>
+      </w:r>
+      <w:r>
+        <w:t xml:space="preserve"> the “heart rate”, “national park”</w:t>
+      </w:r>
+      <w:r>
+        <w:t>),</w:t>
+      </w:r>
+      <w:r>
+        <w:t xml:space="preserve"> making use of these </w:t>
+      </w:r>
+      <w:r>
+        <w:t>information can have significant improvement on the result</w:t>
+      </w:r>
+      <w:r>
+        <w:t xml:space="preserve"> (especially the precision)</w:t>
+      </w:r>
+      <w:r>
+        <w:t>.</w:t>
+      </w:r>
+      <w:r>
+        <w:t xml:space="preserve"> According to the time</w:t>
+      </w:r>
+      <w:r>
+        <w:t xml:space="preserve"> used</w:t>
+      </w:r>
+      <w:r>
+        <w:t xml:space="preserve">, </w:t>
+      </w:r>
+      <w:r>
+        <w:t xml:space="preserve">queries in sequential dependency model take </w:t>
+      </w:r>
+      <w:r>
+        <w:t xml:space="preserve">only </w:t>
+      </w:r>
+      <w:r>
+        <w:t xml:space="preserve">twice </w:t>
+      </w:r>
+      <w:r>
+        <w:t xml:space="preserve">the whole time </w:t>
+      </w:r>
+      <w:r>
+        <w:t xml:space="preserve">as </w:t>
+      </w:r>
+      <w:r>
+        <w:t>that o</w:t>
+      </w:r>
+      <w:r>
+        <w:t>f the BOW model. Given that the</w:t>
+      </w:r>
+      <w:r>
+        <w:t xml:space="preserve"> </w:t>
+      </w:r>
+      <w:r>
+        <w:t>great improvement on the result, I think the increased computational cost is worthwhile.</w:t>
+      </w:r>
+    </w:p>
+    <w:p>
+      <w:pPr>
+        <w:jc w:val="both"/>
+      </w:pPr>
       <w:r>
         <w:t>Discuss any trends that you observe; whether the more complex query behaved as you expected; whether the improvement in accuracy (if any) is worth the increased computational cost; and any other observations that you may have.</w:t>
       </w:r>
@@ -4074,6 +4651,9 @@
             <w:tcW w:w="1260" w:type="dxa"/>
           </w:tcPr>
           <w:p>
+            <w:pPr>
+              <w:jc w:val="center"/>
+            </w:pPr>
             <w:r>
               <w:rPr>
                 <w:rFonts w:cs="Times New Roman"/>
@@ -4093,6 +4673,9 @@
             <w:tcW w:w="990" w:type="dxa"/>
           </w:tcPr>
           <w:p>
+            <w:pPr>
+              <w:jc w:val="center"/>
+            </w:pPr>
             <w:r>
               <w:rPr>
                 <w:rFonts w:cs="Times New Roman"/>
@@ -4112,6 +4695,9 @@
             <w:tcW w:w="900" w:type="dxa"/>
           </w:tcPr>
           <w:p>
+            <w:pPr>
+              <w:jc w:val="center"/>
+            </w:pPr>
             <w:r>
               <w:rPr>
                 <w:rFonts w:cs="Times New Roman"/>
@@ -4131,6 +4717,9 @@
             <w:tcW w:w="1080" w:type="dxa"/>
           </w:tcPr>
           <w:p>
+            <w:pPr>
+              <w:jc w:val="center"/>
+            </w:pPr>
             <w:r>
               <w:rPr>
                 <w:rFonts w:cs="Times New Roman"/>
@@ -4150,6 +4739,9 @@
             <w:tcW w:w="1080" w:type="dxa"/>
           </w:tcPr>
           <w:p>
+            <w:pPr>
+              <w:jc w:val="center"/>
+            </w:pPr>
             <w:r>
               <w:rPr>
                 <w:rFonts w:cs="Times New Roman"/>
@@ -4169,6 +4761,9 @@
             <w:tcW w:w="1188" w:type="dxa"/>
           </w:tcPr>
           <w:p>
+            <w:pPr>
+              <w:jc w:val="center"/>
+            </w:pPr>
             <w:r>
               <w:t>0.</w:t>
             </w:r>
@@ -4233,6 +4828,9 @@
             <w:tcW w:w="1260" w:type="dxa"/>
           </w:tcPr>
           <w:p>
+            <w:pPr>
+              <w:jc w:val="center"/>
+            </w:pPr>
             <w:r>
               <w:rPr>
                 <w:rFonts w:cs="Times New Roman"/>
@@ -4252,6 +4850,9 @@
             <w:tcW w:w="990" w:type="dxa"/>
           </w:tcPr>
           <w:p>
+            <w:pPr>
+              <w:jc w:val="center"/>
+            </w:pPr>
             <w:r>
               <w:rPr>
                 <w:rFonts w:cs="Times New Roman"/>
@@ -4271,6 +4872,9 @@
             <w:tcW w:w="900" w:type="dxa"/>
           </w:tcPr>
           <w:p>
+            <w:pPr>
+              <w:jc w:val="center"/>
+            </w:pPr>
             <w:r>
               <w:rPr>
                 <w:rFonts w:cs="Times New Roman"/>
@@ -4290,6 +4894,9 @@
             <w:tcW w:w="1080" w:type="dxa"/>
           </w:tcPr>
           <w:p>
+            <w:pPr>
+              <w:jc w:val="center"/>
+            </w:pPr>
             <w:r>
               <w:rPr>
                 <w:rFonts w:cs="Times New Roman"/>
@@ -4309,6 +4916,9 @@
             <w:tcW w:w="1080" w:type="dxa"/>
           </w:tcPr>
           <w:p>
+            <w:pPr>
+              <w:jc w:val="center"/>
+            </w:pPr>
             <w:r>
               <w:rPr>
                 <w:rFonts w:cs="Times New Roman"/>
@@ -4328,6 +4938,9 @@
             <w:tcW w:w="1188" w:type="dxa"/>
           </w:tcPr>
           <w:p>
+            <w:pPr>
+              <w:jc w:val="center"/>
+            </w:pPr>
             <w:r>
               <w:t>0.</w:t>
             </w:r>
@@ -4392,6 +5005,9 @@
             <w:tcW w:w="1260" w:type="dxa"/>
           </w:tcPr>
           <w:p>
+            <w:pPr>
+              <w:jc w:val="center"/>
+            </w:pPr>
             <w:r>
               <w:rPr>
                 <w:rFonts w:cs="Times New Roman"/>
@@ -4411,6 +5027,9 @@
             <w:tcW w:w="990" w:type="dxa"/>
           </w:tcPr>
           <w:p>
+            <w:pPr>
+              <w:jc w:val="center"/>
+            </w:pPr>
             <w:r>
               <w:rPr>
                 <w:rFonts w:cs="Times New Roman"/>
@@ -4430,6 +5049,9 @@
             <w:tcW w:w="900" w:type="dxa"/>
           </w:tcPr>
           <w:p>
+            <w:pPr>
+              <w:jc w:val="center"/>
+            </w:pPr>
             <w:r>
               <w:rPr>
                 <w:rFonts w:cs="Times New Roman"/>
@@ -4449,6 +5071,9 @@
             <w:tcW w:w="1080" w:type="dxa"/>
           </w:tcPr>
           <w:p>
+            <w:pPr>
+              <w:jc w:val="center"/>
+            </w:pPr>
             <w:r>
               <w:rPr>
                 <w:rFonts w:cs="Times New Roman"/>
@@ -4468,6 +5093,9 @@
             <w:tcW w:w="1080" w:type="dxa"/>
           </w:tcPr>
           <w:p>
+            <w:pPr>
+              <w:jc w:val="center"/>
+            </w:pPr>
             <w:r>
               <w:rPr>
                 <w:rFonts w:cs="Times New Roman"/>
@@ -4487,6 +5115,9 @@
             <w:tcW w:w="1188" w:type="dxa"/>
           </w:tcPr>
           <w:p>
+            <w:pPr>
+              <w:jc w:val="center"/>
+            </w:pPr>
             <w:r>
               <w:t>0.</w:t>
             </w:r>
@@ -4548,6 +5179,9 @@
             <w:tcW w:w="1260" w:type="dxa"/>
           </w:tcPr>
           <w:p>
+            <w:pPr>
+              <w:jc w:val="center"/>
+            </w:pPr>
             <w:r>
               <w:rPr>
                 <w:rFonts w:cs="Times New Roman"/>
@@ -4567,6 +5201,9 @@
             <w:tcW w:w="990" w:type="dxa"/>
           </w:tcPr>
           <w:p>
+            <w:pPr>
+              <w:jc w:val="center"/>
+            </w:pPr>
             <w:r>
               <w:rPr>
                 <w:rFonts w:cs="Times New Roman"/>
@@ -4586,6 +5223,9 @@
             <w:tcW w:w="900" w:type="dxa"/>
           </w:tcPr>
           <w:p>
+            <w:pPr>
+              <w:jc w:val="center"/>
+            </w:pPr>
             <w:r>
               <w:rPr>
                 <w:rFonts w:cs="Times New Roman"/>
@@ -4605,6 +5245,9 @@
             <w:tcW w:w="1080" w:type="dxa"/>
           </w:tcPr>
           <w:p>
+            <w:pPr>
+              <w:jc w:val="center"/>
+            </w:pPr>
             <w:r>
               <w:rPr>
                 <w:rFonts w:cs="Times New Roman"/>
@@ -4624,6 +5267,9 @@
             <w:tcW w:w="1080" w:type="dxa"/>
           </w:tcPr>
           <w:p>
+            <w:pPr>
+              <w:jc w:val="center"/>
+            </w:pPr>
             <w:r>
               <w:rPr>
                 <w:rFonts w:cs="Times New Roman"/>
@@ -4643,6 +5289,9 @@
             <w:tcW w:w="1188" w:type="dxa"/>
           </w:tcPr>
           <w:p>
+            <w:pPr>
+              <w:jc w:val="center"/>
+            </w:pPr>
             <w:r>
               <w:t>0.</w:t>
             </w:r>
@@ -4710,6 +5359,9 @@
             <w:tcW w:w="1260" w:type="dxa"/>
           </w:tcPr>
           <w:p>
+            <w:pPr>
+              <w:jc w:val="center"/>
+            </w:pPr>
             <w:r>
               <w:t>00:22</w:t>
             </w:r>
@@ -4720,6 +5372,9 @@
             <w:tcW w:w="990" w:type="dxa"/>
           </w:tcPr>
           <w:p>
+            <w:pPr>
+              <w:jc w:val="center"/>
+            </w:pPr>
             <w:r>
               <w:t>00:22</w:t>
             </w:r>
@@ -4730,6 +5385,9 @@
             <w:tcW w:w="900" w:type="dxa"/>
           </w:tcPr>
           <w:p>
+            <w:pPr>
+              <w:jc w:val="center"/>
+            </w:pPr>
             <w:r>
               <w:t>00:22</w:t>
             </w:r>
@@ -4755,6 +5413,10 @@
           <w:p>
             <w:pPr>
               <w:jc w:val="center"/>
+              <w:rPr>
+                <w:rFonts w:hint="eastAsia"/>
+                <w:lang w:eastAsia="zh-CN"/>
+              </w:rPr>
             </w:pPr>
             <w:r>
               <w:t>00:22</w:t>
@@ -4770,13 +5432,305 @@
               <w:jc w:val="center"/>
             </w:pPr>
             <w:r>
-              <w:t>00:52</w:t>
+              <w:t>00:22</w:t>
             </w:r>
           </w:p>
         </w:tc>
       </w:tr>
     </w:tbl>
     <w:p/>
+    <w:p>
+      <w:pPr>
+        <w:rPr>
+          <w:lang w:eastAsia="zh-CN"/>
+        </w:rPr>
+      </w:pPr>
+      <w:r>
+        <w:rPr>
+          <w:lang w:eastAsia="zh-CN"/>
+        </w:rPr>
+        <w:t>In this part, I pick</w:t>
+      </w:r>
+      <w:r>
+        <w:rPr>
+          <w:lang w:eastAsia="zh-CN"/>
+        </w:rPr>
+        <w:t>ed</w:t>
+      </w:r>
+      <w:r>
+        <w:rPr>
+          <w:lang w:eastAsia="zh-CN"/>
+        </w:rPr>
+        <w:t xml:space="preserve"> the queries th</w:t>
+      </w:r>
+      <w:r>
+        <w:rPr>
+          <w:lang w:eastAsia="zh-CN"/>
+        </w:rPr>
+        <w:t>at have the highest MAP in experiment 2 and 3 as the component</w:t>
+      </w:r>
+      <w:r>
+        <w:rPr>
+          <w:lang w:eastAsia="zh-CN"/>
+        </w:rPr>
+        <w:t>s</w:t>
+      </w:r>
+      <w:r>
+        <w:rPr>
+          <w:lang w:eastAsia="zh-CN"/>
+        </w:rPr>
+        <w:t>.</w:t>
+      </w:r>
+      <w:r>
+        <w:rPr>
+          <w:lang w:eastAsia="zh-CN"/>
+        </w:rPr>
+        <w:t xml:space="preserve"> Given that the multiple representations don’t help much and the sequential dependency model does improve the results a lot, I suppose </w:t>
+      </w:r>
+      <w:r>
+        <w:rPr>
+          <w:lang w:eastAsia="zh-CN"/>
+        </w:rPr>
+        <w:t xml:space="preserve">that </w:t>
+      </w:r>
+      <w:r>
+        <w:rPr>
+          <w:lang w:eastAsia="zh-CN"/>
+        </w:rPr>
+        <w:t>the result will be better as weight w1 decreases (i.e., more weights are assi</w:t>
+      </w:r>
+      <w:r>
+        <w:rPr>
+          <w:lang w:eastAsia="zh-CN"/>
+        </w:rPr>
+        <w:t>gned to query from experiment 3</w:t>
+      </w:r>
+      <w:r>
+        <w:rPr>
+          <w:lang w:eastAsia="zh-CN"/>
+        </w:rPr>
+        <w:t>)</w:t>
+      </w:r>
+      <w:r>
+        <w:rPr>
+          <w:lang w:eastAsia="zh-CN"/>
+        </w:rPr>
+        <w:t xml:space="preserve">, and the result turns out to </w:t>
+      </w:r>
+      <w:r>
+        <w:rPr>
+          <w:lang w:eastAsia="zh-CN"/>
+        </w:rPr>
+        <w:t xml:space="preserve">be </w:t>
+      </w:r>
+      <w:r>
+        <w:rPr>
+          <w:lang w:eastAsia="zh-CN"/>
+        </w:rPr>
+        <w:t>the</w:t>
+      </w:r>
+      <w:r>
+        <w:rPr>
+          <w:lang w:eastAsia="zh-CN"/>
+        </w:rPr>
+        <w:t xml:space="preserve"> same as what I expect. Comparing</w:t>
+      </w:r>
+      <w:r>
+        <w:rPr>
+          <w:lang w:eastAsia="zh-CN"/>
+        </w:rPr>
+        <w:t xml:space="preserve"> the </w:t>
+      </w:r>
+      <w:r>
+        <w:rPr>
+          <w:lang w:eastAsia="zh-CN"/>
+        </w:rPr>
+        <w:t>result</w:t>
+      </w:r>
+      <w:r>
+        <w:rPr>
+          <w:lang w:eastAsia="zh-CN"/>
+        </w:rPr>
+        <w:t xml:space="preserve"> </w:t>
+      </w:r>
+      <w:r>
+        <w:rPr>
+          <w:lang w:eastAsia="zh-CN"/>
+        </w:rPr>
+        <w:t>with that of</w:t>
+      </w:r>
+      <w:r>
+        <w:rPr>
+          <w:lang w:eastAsia="zh-CN"/>
+        </w:rPr>
+        <w:t xml:space="preserve"> sequential dependency model, I have to say that there isn’t any improvement in accuracy,   </w:t>
+      </w:r>
+      <w:r>
+        <w:rPr>
+          <w:lang w:eastAsia="zh-CN"/>
+        </w:rPr>
+        <w:t xml:space="preserve">so that the </w:t>
+      </w:r>
+      <w:r>
+        <w:rPr>
+          <w:lang w:eastAsia="zh-CN"/>
+        </w:rPr>
+        <w:t>additional computational cost for the multiple representation part may be wasted.</w:t>
+      </w:r>
+      <w:r>
+        <w:rPr>
+          <w:lang w:eastAsia="zh-CN"/>
+        </w:rPr>
+        <w:t xml:space="preserve"> Based on this, I think it’s not worthwhile to increase the computational cost</w:t>
+      </w:r>
+      <w:r>
+        <w:rPr>
+          <w:lang w:eastAsia="zh-CN"/>
+        </w:rPr>
+        <w:t xml:space="preserve"> for these </w:t>
+      </w:r>
+      <w:r>
+        <w:rPr>
+          <w:lang w:eastAsia="zh-CN"/>
+        </w:rPr>
+        <w:lastRenderedPageBreak/>
+        <w:t>queries, and we can use sequential dependency model instead</w:t>
+      </w:r>
+      <w:r>
+        <w:rPr>
+          <w:lang w:eastAsia="zh-CN"/>
+        </w:rPr>
+        <w:t>.</w:t>
+      </w:r>
+      <w:r>
+        <w:rPr>
+          <w:lang w:eastAsia="zh-CN"/>
+        </w:rPr>
+        <w:t xml:space="preserve"> Nevertheless, since the multiple representations don’</w:t>
+      </w:r>
+      <w:r>
+        <w:rPr>
+          <w:lang w:eastAsia="zh-CN"/>
+        </w:rPr>
+        <w:t>t need</w:t>
+      </w:r>
+      <w:r>
+        <w:rPr>
+          <w:lang w:eastAsia="zh-CN"/>
+        </w:rPr>
+        <w:t xml:space="preserve"> much additional computational cost</w:t>
+      </w:r>
+      <w:r>
+        <w:rPr>
+          <w:lang w:eastAsia="zh-CN"/>
+        </w:rPr>
+        <w:t xml:space="preserve"> (i.e., the main cost in this </w:t>
+      </w:r>
+      <w:r>
+        <w:rPr>
+          <w:lang w:eastAsia="zh-CN"/>
+        </w:rPr>
+        <w:t xml:space="preserve">structured </w:t>
+      </w:r>
+      <w:r>
+        <w:rPr>
+          <w:lang w:eastAsia="zh-CN"/>
+        </w:rPr>
+        <w:t xml:space="preserve">query is from the </w:t>
+      </w:r>
+      <w:r>
+        <w:rPr>
+          <w:lang w:eastAsia="zh-CN"/>
+        </w:rPr>
+        <w:t>sequential dependency model</w:t>
+      </w:r>
+      <w:r>
+        <w:rPr>
+          <w:lang w:eastAsia="zh-CN"/>
+        </w:rPr>
+        <w:t xml:space="preserve"> part</w:t>
+      </w:r>
+      <w:r>
+        <w:rPr>
+          <w:lang w:eastAsia="zh-CN"/>
+        </w:rPr>
+        <w:t>)</w:t>
+      </w:r>
+      <w:r>
+        <w:rPr>
+          <w:lang w:eastAsia="zh-CN"/>
+        </w:rPr>
+        <w:t xml:space="preserve">, then </w:t>
+      </w:r>
+      <w:r>
+        <w:rPr>
+          <w:lang w:eastAsia="zh-CN"/>
+        </w:rPr>
+        <w:t>if i</w:t>
+      </w:r>
+      <w:r>
+        <w:rPr>
+          <w:lang w:eastAsia="zh-CN"/>
+        </w:rPr>
+        <w:t xml:space="preserve">n some queries </w:t>
+      </w:r>
+      <w:r>
+        <w:rPr>
+          <w:lang w:eastAsia="zh-CN"/>
+        </w:rPr>
+        <w:t>where</w:t>
+      </w:r>
+      <w:bookmarkStart w:id="0" w:name="_GoBack"/>
+      <w:bookmarkEnd w:id="0"/>
+      <w:r>
+        <w:rPr>
+          <w:lang w:eastAsia="zh-CN"/>
+        </w:rPr>
+        <w:t xml:space="preserve"> the result can be </w:t>
+      </w:r>
+      <w:r>
+        <w:rPr>
+          <w:lang w:eastAsia="zh-CN"/>
+        </w:rPr>
+        <w:t>improved by multiple representation</w:t>
+      </w:r>
+      <w:r>
+        <w:rPr>
+          <w:lang w:eastAsia="zh-CN"/>
+        </w:rPr>
+        <w:t xml:space="preserve"> to some degree</w:t>
+      </w:r>
+      <w:r>
+        <w:rPr>
+          <w:lang w:eastAsia="zh-CN"/>
+        </w:rPr>
+        <w:t>,</w:t>
+      </w:r>
+      <w:r>
+        <w:rPr>
+          <w:lang w:eastAsia="zh-CN"/>
+        </w:rPr>
+        <w:t xml:space="preserve"> </w:t>
+      </w:r>
+      <w:r>
+        <w:rPr>
+          <w:lang w:eastAsia="zh-CN"/>
+        </w:rPr>
+        <w:t>it’</w:t>
+      </w:r>
+      <w:r>
+        <w:rPr>
+          <w:lang w:eastAsia="zh-CN"/>
+        </w:rPr>
+        <w:t>s definitely worthwhile to do so.</w:t>
+      </w:r>
+      <w:r>
+        <w:rPr>
+          <w:lang w:eastAsia="zh-CN"/>
+        </w:rPr>
+        <w:t xml:space="preserve"> </w:t>
+      </w:r>
+    </w:p>
     <w:p>
       <w:r>
         <w:t>Discuss any trends that you observe; whether the more complex query behaved as you expected; whether the improvement in accuracy (if any) is worth the increased computational cost; and any other observations that you may have</w:t>

</xml_diff>

<commit_message>
Fixed bug for default score is 0
</commit_message>
<xml_diff>
--- a/jiachenl-HW3-Report.docx
+++ b/jiachenl-HW3-Report.docx
@@ -2370,6 +2370,9 @@
       </w:r>
     </w:p>
     <w:p>
+      <w:pPr>
+        <w:jc w:val="both"/>
+      </w:pPr>
       <w:r>
         <w:t>Given that</w:t>
       </w:r>
@@ -2450,7 +2453,13 @@
         <w:t>made</w:t>
       </w:r>
       <w:r>
-        <w:t xml:space="preserve"> a query with the same weights for</w:t>
+        <w:t xml:space="preserve"> a </w:t>
+      </w:r>
+      <w:r>
+        <w:t xml:space="preserve">sixth </w:t>
+      </w:r>
+      <w:r>
+        <w:t>query with the same weights for</w:t>
       </w:r>
       <w:r>
         <w:t xml:space="preserve"> each field</w:t>
@@ -2474,18 +2483,7 @@
         <w:t>.</w:t>
       </w:r>
     </w:p>
-    <w:p>
-      <w:r>
-        <w:lastRenderedPageBreak/>
-        <w:t xml:space="preserve">Discuss any trends that you observe; whether the different representations behaved as you expected; </w:t>
-      </w:r>
-      <w:r>
-        <w:t>the Precision and Recall characteristics of each representation; how the differences in accuracy (if any) relate to different computational cost;</w:t>
-      </w:r>
-      <w:r>
-        <w:t xml:space="preserve"> and any other observations that you may have.</w:t>
-      </w:r>
-    </w:p>
+    <w:p/>
     <w:p>
       <w:pPr>
         <w:spacing w:after="0"/>
@@ -2494,6 +2492,7 @@
         <w:rPr>
           <w:b/>
         </w:rPr>
+        <w:lastRenderedPageBreak/>
         <w:t>My observations:</w:t>
       </w:r>
     </w:p>
@@ -2505,7 +2504,22 @@
         <w:t xml:space="preserve">According to my results, </w:t>
       </w:r>
       <w:r>
-        <w:t>the results tend to be better as more weight is assigned to the body field</w:t>
+        <w:t xml:space="preserve">the results tend to be better </w:t>
+      </w:r>
+      <w:r>
+        <w:rPr>
+          <w:lang w:eastAsia="zh-CN"/>
+        </w:rPr>
+        <w:t xml:space="preserve">(higher MAP) </w:t>
+      </w:r>
+      <w:r>
+        <w:t>as more weight</w:t>
+      </w:r>
+      <w:r>
+        <w:t>s are</w:t>
+      </w:r>
+      <w:r>
+        <w:t xml:space="preserve"> assigned to the body field</w:t>
       </w:r>
       <w:r>
         <w:rPr>
@@ -2533,25 +2547,46 @@
         <w:t xml:space="preserve"> the</w:t>
       </w:r>
       <w:r>
-        <w:t xml:space="preserve"> baseline BOW on the body field. </w:t>
-      </w:r>
-      <w:r>
-        <w:t>This result is</w:t>
-      </w:r>
-      <w:r>
         <w:t xml:space="preserve"> </w:t>
       </w:r>
       <w:r>
-        <w:t xml:space="preserve">actually </w:t>
-      </w:r>
-      <w:r>
-        <w:t>not what I expect</w:t>
-      </w:r>
-      <w:r>
-        <w:t xml:space="preserve"> (I thought that multiple representation can be </w:t>
-      </w:r>
-      <w:r>
-        <w:t xml:space="preserve">somewhat helpful, even a little. Maybe this is due to my </w:t>
+        <w:t>BOW</w:t>
+      </w:r>
+      <w:r>
+        <w:t xml:space="preserve"> </w:t>
+      </w:r>
+      <w:r>
+        <w:t xml:space="preserve">baseline </w:t>
+      </w:r>
+      <w:r>
+        <w:t>during the test</w:t>
+      </w:r>
+      <w:r>
+        <w:t xml:space="preserve">. </w:t>
+      </w:r>
+      <w:r>
+        <w:t>To be honest, t</w:t>
+      </w:r>
+      <w:r>
+        <w:t>his result is</w:t>
+      </w:r>
+      <w:r>
+        <w:t xml:space="preserve"> not what I expect</w:t>
+      </w:r>
+      <w:r>
+        <w:t xml:space="preserve"> (I thought that multiple representation can </w:t>
+      </w:r>
+      <w:r>
+        <w:t>somehow</w:t>
+      </w:r>
+      <w:r>
+        <w:t xml:space="preserve"> </w:t>
+      </w:r>
+      <w:r>
+        <w:t>improve the precision</w:t>
+      </w:r>
+      <w:r>
+        <w:t xml:space="preserve">, even a little. Maybe this is due to my </w:t>
       </w:r>
       <w:r>
         <w:t>weight setting</w:t>
@@ -2560,7 +2595,44 @@
         <w:t>)</w:t>
       </w:r>
       <w:r>
-        <w:t xml:space="preserve">, but it also not surprising </w:t>
+        <w:t>.</w:t>
+      </w:r>
+      <w:r>
+        <w:t xml:space="preserve"> </w:t>
+      </w:r>
+      <w:r>
+        <w:t>H</w:t>
+      </w:r>
+      <w:r>
+        <w:t>owever</w:t>
+      </w:r>
+      <w:r>
+        <w:t>,</w:t>
+      </w:r>
+      <w:r>
+        <w:t xml:space="preserve"> </w:t>
+      </w:r>
+      <w:r>
+        <w:t xml:space="preserve">on the one hand, </w:t>
+      </w:r>
+      <w:r>
+        <w:t>this result is</w:t>
+      </w:r>
+      <w:r>
+        <w:t xml:space="preserve"> also </w:t>
+      </w:r>
+      <w:r>
+        <w:rPr>
+          <w:rFonts w:hint="eastAsia"/>
+          <w:lang w:eastAsia="zh-CN"/>
+        </w:rPr>
+        <w:t>acceptable</w:t>
+      </w:r>
+      <w:r>
+        <w:rPr>
+          <w:rFonts w:hint="eastAsia"/>
+        </w:rPr>
+        <w:t xml:space="preserve"> </w:t>
       </w:r>
       <w:r>
         <w:t>since</w:t>
@@ -2569,10 +2641,58 @@
         <w:t xml:space="preserve"> the body field </w:t>
       </w:r>
       <w:r>
-        <w:t>really contains much information</w:t>
+        <w:t>real</w:t>
+      </w:r>
+      <w:r>
+        <w:t>ly contains more</w:t>
+      </w:r>
+      <w:r>
+        <w:t xml:space="preserve"> information</w:t>
       </w:r>
       <w:r>
         <w:t>.</w:t>
+      </w:r>
+      <w:r>
+        <w:t xml:space="preserve"> On the other hand,</w:t>
+      </w:r>
+      <w:r>
+        <w:t xml:space="preserve"> since different fields are used to represent the </w:t>
+      </w:r>
+      <w:r>
+        <w:t xml:space="preserve">same words, I suppose that even though we may not </w:t>
+      </w:r>
+      <w:r>
+        <w:t>observe an improvement in precision, but actually the recall of each query does improve</w:t>
+      </w:r>
+      <w:r>
+        <w:t xml:space="preserve"> (unfortunately, we don’t show them in the table above)</w:t>
+      </w:r>
+      <w:r>
+        <w:t>.</w:t>
+      </w:r>
+      <w:r>
+        <w:t xml:space="preserve"> </w:t>
+      </w:r>
+      <w:r>
+        <w:t>So based on all of these</w:t>
+      </w:r>
+      <w:r>
+        <w:t xml:space="preserve"> and bear I mind that </w:t>
+      </w:r>
+      <w:r>
+        <w:t>this test is only based on 10 queries after all</w:t>
+      </w:r>
+      <w:r>
+        <w:t>,</w:t>
+      </w:r>
+      <w:r>
+        <w:t xml:space="preserve"> </w:t>
+      </w:r>
+      <w:r>
+        <w:t>we should not</w:t>
+      </w:r>
+      <w:r>
+        <w:t xml:space="preserve"> draw the conclusion that multiple representation is useless.</w:t>
       </w:r>
     </w:p>
     <w:p>
@@ -2592,33 +2712,63 @@
         <w:t xml:space="preserve"> the </w:t>
       </w:r>
       <w:r>
-        <w:t xml:space="preserve">query with </w:t>
+        <w:t xml:space="preserve">query </w:t>
+      </w:r>
+      <w:r>
+        <w:t>where</w:t>
+      </w:r>
+      <w:r>
+        <w:t xml:space="preserve"> </w:t>
       </w:r>
       <w:r>
         <w:t>equal weights</w:t>
       </w:r>
       <w:r>
+        <w:t xml:space="preserve"> </w:t>
+      </w:r>
+      <w:r>
+        <w:t xml:space="preserve">are set </w:t>
+      </w:r>
+      <w:r>
+        <w:t xml:space="preserve">for </w:t>
+      </w:r>
+      <w:r>
+        <w:t>all</w:t>
+      </w:r>
+      <w:r>
+        <w:t xml:space="preserve"> field</w:t>
+      </w:r>
+      <w:r>
+        <w:t>s</w:t>
+      </w:r>
+      <w:r>
+        <w:t xml:space="preserve">, </w:t>
+      </w:r>
+      <w:r>
+        <w:t>multiple representation</w:t>
+      </w:r>
+      <w:r>
+        <w:t xml:space="preserve"> can be helpful when </w:t>
+      </w:r>
+      <w:r>
+        <w:t>the appropriate weights are specified</w:t>
+      </w:r>
+      <w:r>
         <w:t xml:space="preserve"> for each field</w:t>
       </w:r>
       <w:r>
+        <w:t>.</w:t>
+      </w:r>
+      <w:r>
+        <w:t xml:space="preserve"> </w:t>
+      </w:r>
+      <w:r>
+        <w:t>To be specific</w:t>
+      </w:r>
+      <w:r>
         <w:t xml:space="preserve">, </w:t>
       </w:r>
       <w:r>
-        <w:t>the multiple representation</w:t>
-      </w:r>
-      <w:r>
-        <w:t xml:space="preserve"> can be helpful when </w:t>
-      </w:r>
-      <w:r>
-        <w:t>the appropriate weights are specified.</w:t>
-      </w:r>
-      <w:r>
-        <w:t xml:space="preserve"> </w:t>
-      </w:r>
-      <w:r>
-        <w:t xml:space="preserve">Moreover, </w:t>
-      </w:r>
-      <w:r>
         <w:t>when I apply</w:t>
       </w:r>
       <w:r>
@@ -2663,14 +2813,24 @@
         <w:t xml:space="preserve"> is achieved when higher weights are assigned to </w:t>
       </w:r>
       <w:proofErr w:type="spellStart"/>
-      <w:proofErr w:type="gramStart"/>
       <w:r>
         <w:t>url</w:t>
       </w:r>
       <w:proofErr w:type="spellEnd"/>
-      <w:proofErr w:type="gramEnd"/>
-      <w:r>
-        <w:t xml:space="preserve"> and title fields.</w:t>
+      <w:r>
+        <w:t xml:space="preserve"> and title fields</w:t>
+      </w:r>
+      <w:r>
+        <w:t xml:space="preserve">, which matches my </w:t>
+      </w:r>
+      <w:r>
+        <w:t>impression</w:t>
+      </w:r>
+      <w:r>
+        <w:t xml:space="preserve"> that I used these two fields most in the previous homework to improve my results</w:t>
+      </w:r>
+      <w:r>
+        <w:t>.</w:t>
       </w:r>
       <w:r>
         <w:t xml:space="preserve"> </w:t>
@@ -2741,7 +2901,10 @@
         <w:t xml:space="preserve">you find that the multiple representations are useful, then </w:t>
       </w:r>
       <w:r>
-        <w:t xml:space="preserve">don’t need to worry about the </w:t>
+        <w:t xml:space="preserve">you can apply it without worrying </w:t>
+      </w:r>
+      <w:r>
+        <w:t xml:space="preserve">about the </w:t>
       </w:r>
       <w:r>
         <w:t>cost.</w:t>
@@ -3992,6 +4155,7 @@
     </w:p>
     <w:p>
       <w:pPr>
+        <w:jc w:val="both"/>
         <w:rPr>
           <w:lang w:eastAsia="zh-CN"/>
         </w:rPr>
@@ -4041,7 +4205,14 @@
         <w:rPr>
           <w:lang w:eastAsia="zh-CN"/>
         </w:rPr>
-        <w:t xml:space="preserve">can match the terms in a </w:t>
+        <w:t xml:space="preserve">can match the </w:t>
+      </w:r>
+      <w:r>
+        <w:rPr>
+          <w:lang w:eastAsia="zh-CN"/>
+        </w:rPr>
+        <w:lastRenderedPageBreak/>
+        <w:t xml:space="preserve">terms in a </w:t>
       </w:r>
       <w:r>
         <w:rPr>
@@ -4065,42 +4236,73 @@
         <w:rPr>
           <w:lang w:eastAsia="zh-CN"/>
         </w:rPr>
-        <w:t xml:space="preserve">, which sometimes can be helpful, but there is no guarantee. </w:t>
-      </w:r>
-      <w:r>
-        <w:rPr>
-          <w:lang w:eastAsia="zh-CN"/>
-        </w:rPr>
-        <w:lastRenderedPageBreak/>
-        <w:t xml:space="preserve">Based on that, I assign higher weights to #AND </w:t>
-      </w:r>
-      <w:proofErr w:type="spellStart"/>
-      <w:r>
-        <w:rPr>
-          <w:lang w:eastAsia="zh-CN"/>
-        </w:rPr>
-        <w:t>and</w:t>
-      </w:r>
-      <w:proofErr w:type="spellEnd"/>
-      <w:r>
-        <w:rPr>
-          <w:lang w:eastAsia="zh-CN"/>
-        </w:rPr>
-        <w:t xml:space="preserve"> #NEAR operators, and compare the performance by adjusting the weights mainly between #AND </w:t>
-      </w:r>
-      <w:proofErr w:type="spellStart"/>
-      <w:r>
-        <w:rPr>
-          <w:lang w:eastAsia="zh-CN"/>
-        </w:rPr>
-        <w:t>and</w:t>
-      </w:r>
-      <w:proofErr w:type="spellEnd"/>
-      <w:r>
-        <w:rPr>
-          <w:lang w:eastAsia="zh-CN"/>
-        </w:rPr>
-        <w:t xml:space="preserve"> #NEAR.</w:t>
+        <w:t xml:space="preserve">, which sometimes can be helpful, but there is no guarantee. Based on that, </w:t>
+      </w:r>
+      <w:r>
+        <w:rPr>
+          <w:lang w:eastAsia="zh-CN"/>
+        </w:rPr>
+        <w:t>my strategy is to</w:t>
+      </w:r>
+      <w:r>
+        <w:rPr>
+          <w:lang w:eastAsia="zh-CN"/>
+        </w:rPr>
+        <w:t xml:space="preserve"> keep a certain weight for BOW</w:t>
+      </w:r>
+      <w:r>
+        <w:rPr>
+          <w:lang w:eastAsia="zh-CN"/>
+        </w:rPr>
+        <w:t xml:space="preserve"> part</w:t>
+      </w:r>
+      <w:r>
+        <w:rPr>
+          <w:lang w:eastAsia="zh-CN"/>
+        </w:rPr>
+        <w:t>, and</w:t>
+      </w:r>
+      <w:r>
+        <w:rPr>
+          <w:lang w:eastAsia="zh-CN"/>
+        </w:rPr>
+        <w:t xml:space="preserve"> assign higher weights to #NEAR operators, </w:t>
+      </w:r>
+      <w:r>
+        <w:rPr>
+          <w:lang w:eastAsia="zh-CN"/>
+        </w:rPr>
+        <w:t>then</w:t>
+      </w:r>
+      <w:r>
+        <w:rPr>
+          <w:lang w:eastAsia="zh-CN"/>
+        </w:rPr>
+        <w:t xml:space="preserve"> </w:t>
+      </w:r>
+      <w:r>
+        <w:rPr>
+          <w:lang w:eastAsia="zh-CN"/>
+        </w:rPr>
+        <w:t xml:space="preserve">I’ll </w:t>
+      </w:r>
+      <w:r>
+        <w:rPr>
+          <w:lang w:eastAsia="zh-CN"/>
+        </w:rPr>
+        <w:t xml:space="preserve">compare the performance by adjusting the weights mainly between </w:t>
+      </w:r>
+      <w:r>
+        <w:rPr>
+          <w:lang w:eastAsia="zh-CN"/>
+        </w:rPr>
+        <w:t>BOW</w:t>
+      </w:r>
+      <w:r>
+        <w:rPr>
+          <w:lang w:eastAsia="zh-CN"/>
+        </w:rPr>
+        <w:t xml:space="preserve"> and #NEAR.</w:t>
       </w:r>
     </w:p>
     <w:p>
@@ -4132,7 +4334,13 @@
         <w:t xml:space="preserve">, </w:t>
       </w:r>
       <w:r>
-        <w:t>and tren</w:t>
+        <w:t>and</w:t>
+      </w:r>
+      <w:r>
+        <w:t xml:space="preserve"> the</w:t>
+      </w:r>
+      <w:r>
+        <w:t xml:space="preserve"> tren</w:t>
       </w:r>
       <w:r>
         <w:t>d is</w:t>
@@ -4233,7 +4441,13 @@
         <w:t xml:space="preserve"> making use of these </w:t>
       </w:r>
       <w:r>
-        <w:t>information can have significant improvement on the result</w:t>
+        <w:t xml:space="preserve">information can have significant </w:t>
+      </w:r>
+      <w:r>
+        <w:t xml:space="preserve">and immediate </w:t>
+      </w:r>
+      <w:r>
+        <w:t>improvement on the result</w:t>
       </w:r>
       <w:r>
         <w:t xml:space="preserve">, </w:t>
@@ -4247,46 +4461,8 @@
       <w:r>
         <w:t>the precision</w:t>
       </w:r>
-      <w:bookmarkStart w:id="0" w:name="_GoBack"/>
-      <w:bookmarkEnd w:id="0"/>
       <w:r>
         <w:t>.</w:t>
-      </w:r>
-      <w:r>
-        <w:t xml:space="preserve"> According to the time</w:t>
-      </w:r>
-      <w:r>
-        <w:t xml:space="preserve"> used</w:t>
-      </w:r>
-      <w:r>
-        <w:t xml:space="preserve">, </w:t>
-      </w:r>
-      <w:r>
-        <w:t xml:space="preserve">queries in sequential dependency model take </w:t>
-      </w:r>
-      <w:r>
-        <w:t xml:space="preserve">only </w:t>
-      </w:r>
-      <w:r>
-        <w:t xml:space="preserve">twice </w:t>
-      </w:r>
-      <w:r>
-        <w:t xml:space="preserve">the whole time </w:t>
-      </w:r>
-      <w:r>
-        <w:t xml:space="preserve">as </w:t>
-      </w:r>
-      <w:r>
-        <w:t>that o</w:t>
-      </w:r>
-      <w:r>
-        <w:t>f the BOW model. Given that the</w:t>
-      </w:r>
-      <w:r>
-        <w:t xml:space="preserve"> </w:t>
-      </w:r>
-      <w:r>
-        <w:t>great improvement on the result, I think the increased computational cost is worthwhile.</w:t>
       </w:r>
     </w:p>
     <w:p>
@@ -4294,7 +4470,46 @@
         <w:jc w:val="both"/>
       </w:pPr>
       <w:r>
-        <w:t>Discuss any trends that you observe; whether the more complex query behaved as you expected; whether the improvement in accuracy (if any) is worth the increased computational cost; and any other observations that you may have.</w:t>
+        <w:t>According to the time</w:t>
+      </w:r>
+      <w:r>
+        <w:t xml:space="preserve"> used</w:t>
+      </w:r>
+      <w:r>
+        <w:t xml:space="preserve">, </w:t>
+      </w:r>
+      <w:r>
+        <w:t xml:space="preserve">queries in sequential dependency model take </w:t>
+      </w:r>
+      <w:r>
+        <w:t xml:space="preserve">only </w:t>
+      </w:r>
+      <w:r>
+        <w:t xml:space="preserve">twice </w:t>
+      </w:r>
+      <w:r>
+        <w:t xml:space="preserve">the whole time </w:t>
+      </w:r>
+      <w:r>
+        <w:t xml:space="preserve">as </w:t>
+      </w:r>
+      <w:r>
+        <w:t>that o</w:t>
+      </w:r>
+      <w:r>
+        <w:t>f the BOW model. Given that the</w:t>
+      </w:r>
+      <w:r>
+        <w:t xml:space="preserve"> </w:t>
+      </w:r>
+      <w:r>
+        <w:t xml:space="preserve">great improvement on the result, I think the increased computational cost is </w:t>
+      </w:r>
+      <w:r>
+        <w:t xml:space="preserve">definitely </w:t>
+      </w:r>
+      <w:r>
+        <w:t>worthwhile.</w:t>
       </w:r>
     </w:p>
     <w:p>
@@ -4562,11 +4777,17 @@
         <w:t>)</w:t>
       </w:r>
     </w:p>
+    <w:p>
+      <w:pPr>
+        <w:spacing w:after="0"/>
+        <w:ind w:firstLineChars="200" w:firstLine="440"/>
+      </w:pPr>
+    </w:p>
     <w:tbl>
       <w:tblPr>
         <w:tblStyle w:val="a3"/>
         <w:tblW w:w="9126" w:type="dxa"/>
-        <w:tblInd w:w="540" w:type="dxa"/>
+        <w:jc w:val="center"/>
         <w:tblLook w:val="04A0" w:firstRow="1" w:lastRow="0" w:firstColumn="1" w:lastColumn="0" w:noHBand="0" w:noVBand="1"/>
       </w:tblPr>
       <w:tblGrid>
@@ -4581,6 +4802,9 @@
         <w:gridCol w:w="1188"/>
       </w:tblGrid>
       <w:tr>
+        <w:trPr>
+          <w:jc w:val="center"/>
+        </w:trPr>
         <w:tc>
           <w:tcPr>
             <w:tcW w:w="796" w:type="dxa"/>
@@ -5042,6 +5266,9 @@
         </w:tc>
       </w:tr>
       <w:tr>
+        <w:trPr>
+          <w:jc w:val="center"/>
+        </w:trPr>
         <w:tc>
           <w:tcPr>
             <w:tcW w:w="796" w:type="dxa"/>
@@ -5216,6 +5443,9 @@
         </w:tc>
       </w:tr>
       <w:tr>
+        <w:trPr>
+          <w:jc w:val="center"/>
+        </w:trPr>
         <w:tc>
           <w:tcPr>
             <w:tcW w:w="796" w:type="dxa"/>
@@ -5393,6 +5623,9 @@
         </w:tc>
       </w:tr>
       <w:tr>
+        <w:trPr>
+          <w:jc w:val="center"/>
+        </w:trPr>
         <w:tc>
           <w:tcPr>
             <w:tcW w:w="796" w:type="dxa"/>
@@ -5570,6 +5803,9 @@
         </w:tc>
       </w:tr>
       <w:tr>
+        <w:trPr>
+          <w:jc w:val="center"/>
+        </w:trPr>
         <w:tc>
           <w:tcPr>
             <w:tcW w:w="796" w:type="dxa"/>
@@ -5744,6 +5980,9 @@
         </w:tc>
       </w:tr>
       <w:tr>
+        <w:trPr>
+          <w:jc w:val="center"/>
+        </w:trPr>
         <w:tc>
           <w:tcPr>
             <w:tcW w:w="796" w:type="dxa"/>
@@ -5882,300 +6121,360 @@
     <w:p/>
     <w:p>
       <w:pPr>
-        <w:rPr>
-          <w:lang w:eastAsia="zh-CN"/>
-        </w:rPr>
+        <w:spacing w:after="0"/>
       </w:pPr>
       <w:r>
         <w:rPr>
-          <w:lang w:eastAsia="zh-CN"/>
-        </w:rPr>
-        <w:t>In this part, I pick</w:t>
-      </w:r>
-      <w:r>
-        <w:rPr>
-          <w:lang w:eastAsia="zh-CN"/>
-        </w:rPr>
-        <w:t>ed</w:t>
-      </w:r>
-      <w:r>
-        <w:rPr>
-          <w:lang w:eastAsia="zh-CN"/>
-        </w:rPr>
-        <w:t xml:space="preserve"> the queries th</w:t>
-      </w:r>
-      <w:r>
-        <w:rPr>
-          <w:lang w:eastAsia="zh-CN"/>
-        </w:rPr>
-        <w:t>at have the highest MAP in experiment 2 and 3 as the component</w:t>
-      </w:r>
-      <w:r>
-        <w:rPr>
-          <w:lang w:eastAsia="zh-CN"/>
-        </w:rPr>
-        <w:t>s</w:t>
-      </w:r>
-      <w:r>
-        <w:rPr>
-          <w:lang w:eastAsia="zh-CN"/>
-        </w:rPr>
-        <w:t>.</w:t>
-      </w:r>
-      <w:r>
-        <w:rPr>
-          <w:lang w:eastAsia="zh-CN"/>
-        </w:rPr>
-        <w:t xml:space="preserve"> Given that the multiple representations don’t help much and the sequential dependency model does improve the results a lot, I suppose </w:t>
-      </w:r>
-      <w:r>
-        <w:rPr>
-          <w:lang w:eastAsia="zh-CN"/>
-        </w:rPr>
-        <w:t xml:space="preserve">that </w:t>
-      </w:r>
-      <w:r>
-        <w:rPr>
-          <w:lang w:eastAsia="zh-CN"/>
-        </w:rPr>
-        <w:t xml:space="preserve">the result will be better as weight w1 decreases (i.e., more weights </w:t>
-      </w:r>
-      <w:r>
-        <w:rPr>
-          <w:lang w:eastAsia="zh-CN"/>
-        </w:rPr>
-        <w:lastRenderedPageBreak/>
-        <w:t>are assi</w:t>
-      </w:r>
-      <w:r>
-        <w:rPr>
-          <w:lang w:eastAsia="zh-CN"/>
-        </w:rPr>
-        <w:t>gned to query from experiment 3</w:t>
-      </w:r>
-      <w:r>
-        <w:rPr>
-          <w:lang w:eastAsia="zh-CN"/>
-        </w:rPr>
-        <w:t>)</w:t>
-      </w:r>
-      <w:r>
-        <w:rPr>
-          <w:lang w:eastAsia="zh-CN"/>
-        </w:rPr>
-        <w:t xml:space="preserve">, and the result turns out to </w:t>
-      </w:r>
-      <w:r>
-        <w:rPr>
-          <w:lang w:eastAsia="zh-CN"/>
-        </w:rPr>
-        <w:t xml:space="preserve">be </w:t>
-      </w:r>
-      <w:r>
-        <w:rPr>
-          <w:lang w:eastAsia="zh-CN"/>
-        </w:rPr>
-        <w:t>the</w:t>
-      </w:r>
-      <w:r>
-        <w:rPr>
-          <w:lang w:eastAsia="zh-CN"/>
-        </w:rPr>
-        <w:t xml:space="preserve"> same as what I expect. Comparing</w:t>
-      </w:r>
-      <w:r>
-        <w:rPr>
-          <w:lang w:eastAsia="zh-CN"/>
-        </w:rPr>
-        <w:t xml:space="preserve"> the </w:t>
-      </w:r>
-      <w:r>
-        <w:rPr>
-          <w:lang w:eastAsia="zh-CN"/>
-        </w:rPr>
-        <w:t>result</w:t>
-      </w:r>
-      <w:r>
-        <w:rPr>
-          <w:lang w:eastAsia="zh-CN"/>
-        </w:rPr>
-        <w:t xml:space="preserve"> </w:t>
-      </w:r>
-      <w:r>
-        <w:rPr>
-          <w:lang w:eastAsia="zh-CN"/>
-        </w:rPr>
-        <w:t>with that of</w:t>
-      </w:r>
-      <w:r>
-        <w:rPr>
-          <w:lang w:eastAsia="zh-CN"/>
-        </w:rPr>
-        <w:t xml:space="preserve"> sequential dependency model, I have to say that there isn’t any improvement in accuracy,   </w:t>
-      </w:r>
-      <w:r>
-        <w:rPr>
-          <w:lang w:eastAsia="zh-CN"/>
-        </w:rPr>
-        <w:t xml:space="preserve">so that the </w:t>
-      </w:r>
-      <w:r>
-        <w:rPr>
-          <w:lang w:eastAsia="zh-CN"/>
-        </w:rPr>
-        <w:t>additional computational cost for the multiple representation part may be wasted.</w:t>
-      </w:r>
-      <w:r>
-        <w:rPr>
-          <w:lang w:eastAsia="zh-CN"/>
-        </w:rPr>
-        <w:t xml:space="preserve"> Based on this, I think it’s not worthwhile to increase the computational cost</w:t>
-      </w:r>
-      <w:r>
-        <w:rPr>
-          <w:lang w:eastAsia="zh-CN"/>
-        </w:rPr>
-        <w:t xml:space="preserve"> for these queries, and we can use sequential dependency model instead</w:t>
-      </w:r>
-      <w:r>
-        <w:rPr>
-          <w:lang w:eastAsia="zh-CN"/>
-        </w:rPr>
-        <w:t>.</w:t>
-      </w:r>
-      <w:r>
-        <w:rPr>
-          <w:lang w:eastAsia="zh-CN"/>
-        </w:rPr>
-        <w:t xml:space="preserve"> Nevertheless, since the multiple representations don’</w:t>
-      </w:r>
-      <w:r>
-        <w:rPr>
-          <w:lang w:eastAsia="zh-CN"/>
-        </w:rPr>
-        <w:t>t need</w:t>
-      </w:r>
-      <w:r>
-        <w:rPr>
-          <w:lang w:eastAsia="zh-CN"/>
-        </w:rPr>
-        <w:t xml:space="preserve"> much additional computational cost</w:t>
-      </w:r>
-      <w:r>
-        <w:rPr>
-          <w:lang w:eastAsia="zh-CN"/>
-        </w:rPr>
-        <w:t xml:space="preserve"> (i.e., the main cost in this </w:t>
-      </w:r>
-      <w:r>
-        <w:rPr>
-          <w:lang w:eastAsia="zh-CN"/>
-        </w:rPr>
-        <w:t xml:space="preserve">structured </w:t>
-      </w:r>
-      <w:r>
-        <w:rPr>
-          <w:lang w:eastAsia="zh-CN"/>
-        </w:rPr>
-        <w:t xml:space="preserve">query is from the </w:t>
-      </w:r>
-      <w:r>
-        <w:rPr>
-          <w:lang w:eastAsia="zh-CN"/>
-        </w:rPr>
-        <w:t>sequential dependency model</w:t>
-      </w:r>
-      <w:r>
-        <w:rPr>
-          <w:lang w:eastAsia="zh-CN"/>
-        </w:rPr>
-        <w:t xml:space="preserve"> part</w:t>
-      </w:r>
-      <w:r>
-        <w:rPr>
-          <w:lang w:eastAsia="zh-CN"/>
-        </w:rPr>
-        <w:t>)</w:t>
-      </w:r>
-      <w:r>
-        <w:rPr>
-          <w:lang w:eastAsia="zh-CN"/>
-        </w:rPr>
-        <w:t xml:space="preserve">, then </w:t>
-      </w:r>
-      <w:r>
-        <w:rPr>
-          <w:lang w:eastAsia="zh-CN"/>
-        </w:rPr>
-        <w:t>if i</w:t>
-      </w:r>
-      <w:r>
-        <w:rPr>
-          <w:lang w:eastAsia="zh-CN"/>
-        </w:rPr>
-        <w:t xml:space="preserve">n some queries </w:t>
-      </w:r>
-      <w:r>
-        <w:rPr>
-          <w:lang w:eastAsia="zh-CN"/>
-        </w:rPr>
-        <w:t>where</w:t>
-      </w:r>
-      <w:r>
-        <w:rPr>
-          <w:lang w:eastAsia="zh-CN"/>
-        </w:rPr>
-        <w:t xml:space="preserve"> the result can be </w:t>
-      </w:r>
-      <w:r>
-        <w:rPr>
-          <w:lang w:eastAsia="zh-CN"/>
-        </w:rPr>
-        <w:t>improved by multiple representation</w:t>
-      </w:r>
-      <w:r>
-        <w:rPr>
-          <w:lang w:eastAsia="zh-CN"/>
-        </w:rPr>
-        <w:t xml:space="preserve"> to some degree</w:t>
-      </w:r>
-      <w:r>
-        <w:rPr>
-          <w:lang w:eastAsia="zh-CN"/>
-        </w:rPr>
-        <w:t>,</w:t>
-      </w:r>
-      <w:r>
-        <w:rPr>
-          <w:lang w:eastAsia="zh-CN"/>
-        </w:rPr>
-        <w:t xml:space="preserve"> </w:t>
-      </w:r>
-      <w:r>
-        <w:rPr>
-          <w:lang w:eastAsia="zh-CN"/>
-        </w:rPr>
-        <w:t>it’</w:t>
-      </w:r>
-      <w:r>
-        <w:rPr>
-          <w:lang w:eastAsia="zh-CN"/>
-        </w:rPr>
-        <w:t>s definitely worthwhile to do so.</w:t>
-      </w:r>
-      <w:r>
-        <w:rPr>
-          <w:lang w:eastAsia="zh-CN"/>
-        </w:rPr>
-        <w:t xml:space="preserve"> </w:t>
+          <w:b/>
+        </w:rPr>
+        <w:t>My observations:</w:t>
       </w:r>
     </w:p>
     <w:p>
-      <w:r>
-        <w:t>Discuss any trends that you observe; whether the more complex query behaved as you expected; whether the improvement in accuracy (if any) is worth the increased computational cost; and any other observations that you may have</w:t>
-      </w:r>
-      <w:r>
+      <w:pPr>
+        <w:rPr>
+          <w:lang w:eastAsia="zh-CN"/>
+        </w:rPr>
+      </w:pPr>
+      <w:bookmarkStart w:id="0" w:name="_GoBack"/>
+      <w:bookmarkEnd w:id="0"/>
+      <w:r>
+        <w:rPr>
+          <w:lang w:eastAsia="zh-CN"/>
+        </w:rPr>
+        <w:t>In this part, I pick</w:t>
+      </w:r>
+      <w:r>
+        <w:rPr>
+          <w:lang w:eastAsia="zh-CN"/>
+        </w:rPr>
+        <w:t>ed</w:t>
+      </w:r>
+      <w:r>
+        <w:rPr>
+          <w:lang w:eastAsia="zh-CN"/>
+        </w:rPr>
+        <w:t xml:space="preserve"> the queries th</w:t>
+      </w:r>
+      <w:r>
+        <w:rPr>
+          <w:lang w:eastAsia="zh-CN"/>
+        </w:rPr>
+        <w:t>at have the highest MAP in experiment 2 and 3 as the component</w:t>
+      </w:r>
+      <w:r>
+        <w:rPr>
+          <w:lang w:eastAsia="zh-CN"/>
+        </w:rPr>
+        <w:t>s</w:t>
+      </w:r>
+      <w:r>
+        <w:rPr>
+          <w:lang w:eastAsia="zh-CN"/>
+        </w:rPr>
         <w:t>.</w:t>
+      </w:r>
+      <w:r>
+        <w:rPr>
+          <w:lang w:eastAsia="zh-CN"/>
+        </w:rPr>
+        <w:t xml:space="preserve"> </w:t>
+      </w:r>
+    </w:p>
+    <w:p>
+      <w:pPr>
+        <w:jc w:val="both"/>
+        <w:rPr>
+          <w:lang w:eastAsia="zh-CN"/>
+        </w:rPr>
+      </w:pPr>
+      <w:r>
+        <w:rPr>
+          <w:lang w:eastAsia="zh-CN"/>
+        </w:rPr>
+        <w:lastRenderedPageBreak/>
+        <w:t xml:space="preserve">Given that the multiple representations don’t help much and the sequential dependency model does improve the results a lot, I suppose </w:t>
+      </w:r>
+      <w:r>
+        <w:rPr>
+          <w:lang w:eastAsia="zh-CN"/>
+        </w:rPr>
+        <w:t xml:space="preserve">that </w:t>
+      </w:r>
+      <w:r>
+        <w:rPr>
+          <w:lang w:eastAsia="zh-CN"/>
+        </w:rPr>
+        <w:t xml:space="preserve">the result </w:t>
+      </w:r>
+      <w:r>
+        <w:rPr>
+          <w:lang w:eastAsia="zh-CN"/>
+        </w:rPr>
+        <w:t xml:space="preserve">in this experiment </w:t>
+      </w:r>
+      <w:r>
+        <w:rPr>
+          <w:lang w:eastAsia="zh-CN"/>
+        </w:rPr>
+        <w:t>will be better as weight w1 decreases (i.e., more weights are assi</w:t>
+      </w:r>
+      <w:r>
+        <w:rPr>
+          <w:lang w:eastAsia="zh-CN"/>
+        </w:rPr>
+        <w:t>gned to query from experiment 3</w:t>
+      </w:r>
+      <w:r>
+        <w:rPr>
+          <w:lang w:eastAsia="zh-CN"/>
+        </w:rPr>
+        <w:t>)</w:t>
+      </w:r>
+      <w:r>
+        <w:rPr>
+          <w:lang w:eastAsia="zh-CN"/>
+        </w:rPr>
+        <w:t xml:space="preserve">, and the result turns out to </w:t>
+      </w:r>
+      <w:r>
+        <w:rPr>
+          <w:lang w:eastAsia="zh-CN"/>
+        </w:rPr>
+        <w:t xml:space="preserve">be </w:t>
+      </w:r>
+      <w:r>
+        <w:rPr>
+          <w:lang w:eastAsia="zh-CN"/>
+        </w:rPr>
+        <w:t>the</w:t>
+      </w:r>
+      <w:r>
+        <w:rPr>
+          <w:lang w:eastAsia="zh-CN"/>
+        </w:rPr>
+        <w:t xml:space="preserve"> same as what I expect. </w:t>
+      </w:r>
+    </w:p>
+    <w:p>
+      <w:pPr>
+        <w:jc w:val="both"/>
+        <w:rPr>
+          <w:lang w:eastAsia="zh-CN"/>
+        </w:rPr>
+      </w:pPr>
+      <w:r>
+        <w:rPr>
+          <w:lang w:eastAsia="zh-CN"/>
+        </w:rPr>
+        <w:t>Comparing</w:t>
+      </w:r>
+      <w:r>
+        <w:rPr>
+          <w:lang w:eastAsia="zh-CN"/>
+        </w:rPr>
+        <w:t xml:space="preserve"> the </w:t>
+      </w:r>
+      <w:r>
+        <w:rPr>
+          <w:lang w:eastAsia="zh-CN"/>
+        </w:rPr>
+        <w:t>result</w:t>
+      </w:r>
+      <w:r>
+        <w:rPr>
+          <w:lang w:eastAsia="zh-CN"/>
+        </w:rPr>
+        <w:t xml:space="preserve"> </w:t>
+      </w:r>
+      <w:r>
+        <w:rPr>
+          <w:lang w:eastAsia="zh-CN"/>
+        </w:rPr>
+        <w:t>with that of</w:t>
+      </w:r>
+      <w:r>
+        <w:rPr>
+          <w:lang w:eastAsia="zh-CN"/>
+        </w:rPr>
+        <w:t xml:space="preserve"> sequential dependency model, I have to say that there isn’t any improvement in accuracy</w:t>
+      </w:r>
+      <w:r>
+        <w:rPr>
+          <w:lang w:eastAsia="zh-CN"/>
+        </w:rPr>
+        <w:t xml:space="preserve"> for this structure</w:t>
+      </w:r>
+      <w:r>
+        <w:rPr>
+          <w:lang w:eastAsia="zh-CN"/>
+        </w:rPr>
+        <w:t xml:space="preserve">, </w:t>
+      </w:r>
+      <w:r>
+        <w:rPr>
+          <w:lang w:eastAsia="zh-CN"/>
+        </w:rPr>
+        <w:t xml:space="preserve">so that the </w:t>
+      </w:r>
+      <w:r>
+        <w:rPr>
+          <w:lang w:eastAsia="zh-CN"/>
+        </w:rPr>
+        <w:t>additional computational cost for the multiple representation part may be wasted.</w:t>
+      </w:r>
+      <w:r>
+        <w:rPr>
+          <w:lang w:eastAsia="zh-CN"/>
+        </w:rPr>
+        <w:t xml:space="preserve"> Based on this, I think it’s not worthwhile to increase the computational cost</w:t>
+      </w:r>
+      <w:r>
+        <w:rPr>
+          <w:lang w:eastAsia="zh-CN"/>
+        </w:rPr>
+        <w:t xml:space="preserve"> for these queries, and we can use sequential dependency model instead</w:t>
+      </w:r>
+      <w:r>
+        <w:rPr>
+          <w:lang w:eastAsia="zh-CN"/>
+        </w:rPr>
+        <w:t>.</w:t>
+      </w:r>
+    </w:p>
+    <w:p>
+      <w:pPr>
+        <w:jc w:val="both"/>
+        <w:rPr>
+          <w:rFonts w:hint="eastAsia"/>
+          <w:lang w:eastAsia="zh-CN"/>
+        </w:rPr>
+      </w:pPr>
+      <w:r>
+        <w:rPr>
+          <w:lang w:eastAsia="zh-CN"/>
+        </w:rPr>
+        <w:t>Nevertheless, since the multiple representations don’</w:t>
+      </w:r>
+      <w:r>
+        <w:rPr>
+          <w:lang w:eastAsia="zh-CN"/>
+        </w:rPr>
+        <w:t>t need</w:t>
+      </w:r>
+      <w:r>
+        <w:rPr>
+          <w:lang w:eastAsia="zh-CN"/>
+        </w:rPr>
+        <w:t xml:space="preserve"> much additional computational cost</w:t>
+      </w:r>
+      <w:r>
+        <w:rPr>
+          <w:lang w:eastAsia="zh-CN"/>
+        </w:rPr>
+        <w:t xml:space="preserve"> (i.e., the main cost in this </w:t>
+      </w:r>
+      <w:r>
+        <w:rPr>
+          <w:lang w:eastAsia="zh-CN"/>
+        </w:rPr>
+        <w:t xml:space="preserve">structured </w:t>
+      </w:r>
+      <w:r>
+        <w:rPr>
+          <w:lang w:eastAsia="zh-CN"/>
+        </w:rPr>
+        <w:t xml:space="preserve">query is from the </w:t>
+      </w:r>
+      <w:r>
+        <w:rPr>
+          <w:lang w:eastAsia="zh-CN"/>
+        </w:rPr>
+        <w:t>sequential dependency model</w:t>
+      </w:r>
+      <w:r>
+        <w:rPr>
+          <w:lang w:eastAsia="zh-CN"/>
+        </w:rPr>
+        <w:t xml:space="preserve"> part</w:t>
+      </w:r>
+      <w:r>
+        <w:rPr>
+          <w:lang w:eastAsia="zh-CN"/>
+        </w:rPr>
+        <w:t>)</w:t>
+      </w:r>
+      <w:r>
+        <w:rPr>
+          <w:lang w:eastAsia="zh-CN"/>
+        </w:rPr>
+        <w:t xml:space="preserve">, then </w:t>
+      </w:r>
+      <w:r>
+        <w:rPr>
+          <w:lang w:eastAsia="zh-CN"/>
+        </w:rPr>
+        <w:t>if i</w:t>
+      </w:r>
+      <w:r>
+        <w:rPr>
+          <w:lang w:eastAsia="zh-CN"/>
+        </w:rPr>
+        <w:t xml:space="preserve">n some queries </w:t>
+      </w:r>
+      <w:r>
+        <w:rPr>
+          <w:lang w:eastAsia="zh-CN"/>
+        </w:rPr>
+        <w:t>where</w:t>
+      </w:r>
+      <w:r>
+        <w:rPr>
+          <w:lang w:eastAsia="zh-CN"/>
+        </w:rPr>
+        <w:t xml:space="preserve"> the result can be </w:t>
+      </w:r>
+      <w:r>
+        <w:rPr>
+          <w:lang w:eastAsia="zh-CN"/>
+        </w:rPr>
+        <w:t>improved by multiple representation</w:t>
+      </w:r>
+      <w:r>
+        <w:rPr>
+          <w:lang w:eastAsia="zh-CN"/>
+        </w:rPr>
+        <w:t xml:space="preserve"> to some degree</w:t>
+      </w:r>
+      <w:r>
+        <w:rPr>
+          <w:lang w:eastAsia="zh-CN"/>
+        </w:rPr>
+        <w:t>,</w:t>
+      </w:r>
+      <w:r>
+        <w:rPr>
+          <w:lang w:eastAsia="zh-CN"/>
+        </w:rPr>
+        <w:t xml:space="preserve"> </w:t>
+      </w:r>
+      <w:r>
+        <w:rPr>
+          <w:lang w:eastAsia="zh-CN"/>
+        </w:rPr>
+        <w:t>it’</w:t>
+      </w:r>
+      <w:r>
+        <w:rPr>
+          <w:lang w:eastAsia="zh-CN"/>
+        </w:rPr>
+        <w:t>s definitely worthwhile to do so.</w:t>
+      </w:r>
+      <w:r>
+        <w:rPr>
+          <w:lang w:eastAsia="zh-CN"/>
+        </w:rPr>
+        <w:t xml:space="preserve"> </w:t>
       </w:r>
     </w:p>
     <w:sectPr>
@@ -7504,7 +7803,7 @@
         <a:sysClr val="windowText" lastClr="000000"/>
       </a:dk1>
       <a:lt1>
-        <a:sysClr val="window" lastClr="FFFFFF"/>
+        <a:sysClr val="window" lastClr="CCE8CF"/>
       </a:lt1>
       <a:dk2>
         <a:srgbClr val="1F497D"/>

</xml_diff>